<commit_message>
fixes and new features for the AD-connector
</commit_message>
<xml_diff>
--- a/SemSync.docx
+++ b/SemSync.docx
@@ -44,7 +44,21 @@
         <w:rPr>
           <w:lang w:val="en-US"/>
         </w:rPr>
-        <w:t xml:space="preserve"> You will also find some things even I’m not so sure that they are good practice: This project will make use of the “var” keyword, just to see, if it will do harm to the readability of the code.</w:t>
+        <w:t xml:space="preserve"> You will also find some things even I’m not so sure that they are good practice: This project will make use of the “</w:t>
+      </w:r>
+      <w:proofErr w:type="spellStart"/>
+      <w:r>
+        <w:rPr>
+          <w:lang w:val="en-US"/>
+        </w:rPr>
+        <w:t>var</w:t>
+      </w:r>
+      <w:proofErr w:type="spellEnd"/>
+      <w:r>
+        <w:rPr>
+          <w:lang w:val="en-US"/>
+        </w:rPr>
+        <w:t>” keyword, just to see, if it will do harm to the readability of the code.</w:t>
       </w:r>
     </w:p>
     <w:p>
@@ -392,12 +406,14 @@
         </w:rPr>
         <w:t xml:space="preserve">The assembly </w:t>
       </w:r>
+      <w:proofErr w:type="spellStart"/>
       <w:r>
         <w:rPr>
           <w:lang w:val="en-US"/>
         </w:rPr>
         <w:t>Sem.Sync.SyncBase</w:t>
       </w:r>
+      <w:proofErr w:type="spellEnd"/>
       <w:r>
         <w:rPr>
           <w:lang w:val="en-US"/>
@@ -991,6 +1007,7 @@
     </w:p>
     <w:p>
       <w:pPr>
+        <w:spacing w:after="0"/>
         <w:rPr>
           <w:rFonts w:ascii="Courier New" w:hAnsi="Courier New" w:cs="Courier New"/>
           <w:noProof/>
@@ -1203,8 +1220,16 @@
         <w:rPr>
           <w:lang w:val="en-US"/>
         </w:rPr>
-        <w:t>Read Only</w:t>
-      </w:r>
+        <w:t xml:space="preserve">Read </w:t>
+      </w:r>
+      <w:proofErr w:type="gramStart"/>
+      <w:r>
+        <w:rPr>
+          <w:lang w:val="en-US"/>
+        </w:rPr>
+        <w:t>Only</w:t>
+      </w:r>
+      <w:proofErr w:type="gramEnd"/>
       <w:r>
         <w:rPr>
           <w:lang w:val="en-US"/>
@@ -1248,7 +1273,23 @@
         <w:rPr>
           <w:lang w:val="en-US"/>
         </w:rPr>
-        <w:t>The Facebook api does not provide much information that can be handled in a contact-application. So this connector is more for completion and photo-extraction.</w:t>
+        <w:t xml:space="preserve">The Facebook </w:t>
+      </w:r>
+      <w:proofErr w:type="spellStart"/>
+      <w:proofErr w:type="gramStart"/>
+      <w:r>
+        <w:rPr>
+          <w:lang w:val="en-US"/>
+        </w:rPr>
+        <w:t>api</w:t>
+      </w:r>
+      <w:proofErr w:type="spellEnd"/>
+      <w:proofErr w:type="gramEnd"/>
+      <w:r>
+        <w:rPr>
+          <w:lang w:val="en-US"/>
+        </w:rPr>
+        <w:t xml:space="preserve"> does not provide much information that can be handled in a contact-application. So this connector is more for completion and photo-extraction.</w:t>
       </w:r>
     </w:p>
     <w:p>
@@ -1281,7 +1322,21 @@
         <w:rPr>
           <w:lang w:val="en-US"/>
         </w:rPr>
-        <w:t xml:space="preserve"> The engine is capable to match the contacts using this Id. If you do export contacts from different sources, you can also match the contacts using the name and replace the Id in the target (the target connector will read the contacts, the Ids will be overwritten and the target connecto</w:t>
+        <w:t xml:space="preserve"> The engine is capable to match the contacts using this Id. If you do export contacts from different sources, you can also match the contacts using the </w:t>
+      </w:r>
+      <w:proofErr w:type="gramStart"/>
+      <w:r>
+        <w:rPr>
+          <w:lang w:val="en-US"/>
+        </w:rPr>
+        <w:t>name</w:t>
+      </w:r>
+      <w:proofErr w:type="gramEnd"/>
+      <w:r>
+        <w:rPr>
+          <w:lang w:val="en-US"/>
+        </w:rPr>
+        <w:t xml:space="preserve"> and replace the Id in the target (the target connector will read the contacts, the Ids will be overwritten and the target connecto</w:t>
       </w:r>
       <w:r>
         <w:rPr>
@@ -1524,7 +1579,21 @@
         <w:rPr>
           <w:lang w:val="en-US"/>
         </w:rPr>
-        <w:t>Normalize Xing(fs)</w:t>
+        <w:t>Normalize Xing(</w:t>
+      </w:r>
+      <w:proofErr w:type="spellStart"/>
+      <w:r>
+        <w:rPr>
+          <w:lang w:val="en-US"/>
+        </w:rPr>
+        <w:t>fs</w:t>
+      </w:r>
+      <w:proofErr w:type="spellEnd"/>
+      <w:r>
+        <w:rPr>
+          <w:lang w:val="en-US"/>
+        </w:rPr>
+        <w:t>)</w:t>
       </w:r>
     </w:p>
     <w:p>
@@ -1560,7 +1629,21 @@
         <w:rPr>
           <w:lang w:val="en-US"/>
         </w:rPr>
-        <w:t>Normalize Outlook(fs)</w:t>
+        <w:t>Normalize Outlook(</w:t>
+      </w:r>
+      <w:proofErr w:type="spellStart"/>
+      <w:r>
+        <w:rPr>
+          <w:lang w:val="en-US"/>
+        </w:rPr>
+        <w:t>fs</w:t>
+      </w:r>
+      <w:proofErr w:type="spellEnd"/>
+      <w:r>
+        <w:rPr>
+          <w:lang w:val="en-US"/>
+        </w:rPr>
+        <w:t>)</w:t>
       </w:r>
     </w:p>
     <w:p>
@@ -1633,7 +1716,35 @@
         <w:rPr>
           <w:lang w:val="en-US"/>
         </w:rPr>
-        <w:t>Add missing from Outlook(fs) to Xing(fs)</w:t>
+        <w:t>Add missing from Outlook(</w:t>
+      </w:r>
+      <w:proofErr w:type="spellStart"/>
+      <w:r>
+        <w:rPr>
+          <w:lang w:val="en-US"/>
+        </w:rPr>
+        <w:t>fs</w:t>
+      </w:r>
+      <w:proofErr w:type="spellEnd"/>
+      <w:r>
+        <w:rPr>
+          <w:lang w:val="en-US"/>
+        </w:rPr>
+        <w:t>) to Xing(</w:t>
+      </w:r>
+      <w:proofErr w:type="spellStart"/>
+      <w:r>
+        <w:rPr>
+          <w:lang w:val="en-US"/>
+        </w:rPr>
+        <w:t>fs</w:t>
+      </w:r>
+      <w:proofErr w:type="spellEnd"/>
+      <w:r>
+        <w:rPr>
+          <w:lang w:val="en-US"/>
+        </w:rPr>
+        <w:t>)</w:t>
       </w:r>
     </w:p>
     <w:p>
@@ -1669,7 +1780,35 @@
         <w:rPr>
           <w:lang w:val="en-US"/>
         </w:rPr>
-        <w:t>Add missing from Xing(fs) to Outlook(fs)</w:t>
+        <w:t>Add missing from Xing(</w:t>
+      </w:r>
+      <w:proofErr w:type="spellStart"/>
+      <w:r>
+        <w:rPr>
+          <w:lang w:val="en-US"/>
+        </w:rPr>
+        <w:t>fs</w:t>
+      </w:r>
+      <w:proofErr w:type="spellEnd"/>
+      <w:r>
+        <w:rPr>
+          <w:lang w:val="en-US"/>
+        </w:rPr>
+        <w:t>) to Outlook(</w:t>
+      </w:r>
+      <w:proofErr w:type="spellStart"/>
+      <w:r>
+        <w:rPr>
+          <w:lang w:val="en-US"/>
+        </w:rPr>
+        <w:t>fs</w:t>
+      </w:r>
+      <w:proofErr w:type="spellEnd"/>
+      <w:r>
+        <w:rPr>
+          <w:lang w:val="en-US"/>
+        </w:rPr>
+        <w:t>)</w:t>
       </w:r>
     </w:p>
     <w:p>
@@ -1705,7 +1844,35 @@
         <w:rPr>
           <w:lang w:val="en-US"/>
         </w:rPr>
-        <w:t>Merge high evidence from Xing(fs) to Outlook(fs)</w:t>
+        <w:t>Merge high evidence from Xing(</w:t>
+      </w:r>
+      <w:proofErr w:type="spellStart"/>
+      <w:r>
+        <w:rPr>
+          <w:lang w:val="en-US"/>
+        </w:rPr>
+        <w:t>fs</w:t>
+      </w:r>
+      <w:proofErr w:type="spellEnd"/>
+      <w:r>
+        <w:rPr>
+          <w:lang w:val="en-US"/>
+        </w:rPr>
+        <w:t>) to Outlook(</w:t>
+      </w:r>
+      <w:proofErr w:type="spellStart"/>
+      <w:r>
+        <w:rPr>
+          <w:lang w:val="en-US"/>
+        </w:rPr>
+        <w:t>fs</w:t>
+      </w:r>
+      <w:proofErr w:type="spellEnd"/>
+      <w:r>
+        <w:rPr>
+          <w:lang w:val="en-US"/>
+        </w:rPr>
+        <w:t>)</w:t>
       </w:r>
     </w:p>
     <w:p>
@@ -1741,7 +1908,35 @@
         <w:rPr>
           <w:lang w:val="en-US"/>
         </w:rPr>
-        <w:t>Merge high evidence from Outlook(fs) to Xing(fs)</w:t>
+        <w:t>Merge high evidence from Outlook(</w:t>
+      </w:r>
+      <w:proofErr w:type="spellStart"/>
+      <w:r>
+        <w:rPr>
+          <w:lang w:val="en-US"/>
+        </w:rPr>
+        <w:t>fs</w:t>
+      </w:r>
+      <w:proofErr w:type="spellEnd"/>
+      <w:r>
+        <w:rPr>
+          <w:lang w:val="en-US"/>
+        </w:rPr>
+        <w:t>) to Xing(</w:t>
+      </w:r>
+      <w:proofErr w:type="spellStart"/>
+      <w:r>
+        <w:rPr>
+          <w:lang w:val="en-US"/>
+        </w:rPr>
+        <w:t>fs</w:t>
+      </w:r>
+      <w:proofErr w:type="spellEnd"/>
+      <w:r>
+        <w:rPr>
+          <w:lang w:val="en-US"/>
+        </w:rPr>
+        <w:t>)</w:t>
       </w:r>
     </w:p>
     <w:p>
@@ -2381,7 +2576,21 @@
         <w:rPr>
           <w:lang w:val="en-US"/>
         </w:rPr>
-        <w:t xml:space="preserve">tell the software that you do understand the terms, you will be presented a very spartanic user interface with exactly one button. After downloading the Xing-contacts (you will need to enter your credentials) and exporting the Microsoft Outlook contacts, the program will </w:t>
+        <w:t xml:space="preserve">tell the software that you do understand the terms, you will be presented a very </w:t>
+      </w:r>
+      <w:proofErr w:type="spellStart"/>
+      <w:r>
+        <w:rPr>
+          <w:lang w:val="en-US"/>
+        </w:rPr>
+        <w:t>spartanic</w:t>
+      </w:r>
+      <w:proofErr w:type="spellEnd"/>
+      <w:r>
+        <w:rPr>
+          <w:lang w:val="en-US"/>
+        </w:rPr>
+        <w:t xml:space="preserve"> user interface with exactly one button. After downloading the Xing-contacts (you will need to enter your credentials) and exporting the Microsoft Outlook contacts, the program will </w:t>
       </w:r>
       <w:r>
         <w:rPr>
@@ -2594,7 +2803,14 @@
           <w:lang w:val="en-US"/>
         </w:rPr>
         <w:tab/>
-        <w:t xml:space="preserve">Why does a </w:t>
+        <w:t xml:space="preserve">Why </w:t>
+      </w:r>
+      <w:proofErr w:type="gramStart"/>
+      <w:r>
+        <w:rPr>
+          <w:lang w:val="en-US"/>
+        </w:rPr>
+        <w:t xml:space="preserve">does a </w:t>
       </w:r>
       <w:r>
         <w:rPr>
@@ -2602,6 +2818,7 @@
         </w:rPr>
         <w:t>“</w:t>
       </w:r>
+      <w:proofErr w:type="gramEnd"/>
       <w:r>
         <w:rPr>
           <w:lang w:val="en-US"/>

</xml_diff>

<commit_message>
more documentation; fixed some code analysis violations; reworked some classes; changed test-script to call matching; started making the classes StyleCop-compliant
</commit_message>
<xml_diff>
--- a/SemSync.docx
+++ b/SemSync.docx
@@ -44,21 +44,20 @@
         <w:rPr>
           <w:lang w:val="en-US"/>
         </w:rPr>
-        <w:t xml:space="preserve"> You will also find some things even I’m not so sure that they are good practice: This project will make use of the “</w:t>
-      </w:r>
-      <w:proofErr w:type="spellStart"/>
-      <w:r>
-        <w:rPr>
-          <w:lang w:val="en-US"/>
-        </w:rPr>
-        <w:t>var</w:t>
-      </w:r>
-      <w:proofErr w:type="spellEnd"/>
-      <w:r>
-        <w:rPr>
-          <w:lang w:val="en-US"/>
-        </w:rPr>
-        <w:t>” keyword, just to see, if it will do harm to the readability of the code.</w:t>
+        <w:t xml:space="preserve"> You will also find some things even I’m not so sure that they are good practice: This project will make use of the </w:t>
+      </w:r>
+      <w:r>
+        <w:rPr>
+          <w:noProof/>
+          <w:lang w:val="en-US"/>
+        </w:rPr>
+        <w:t>“var”</w:t>
+      </w:r>
+      <w:r>
+        <w:rPr>
+          <w:lang w:val="en-US"/>
+        </w:rPr>
+        <w:t xml:space="preserve"> keyword, just to see, if it will do harm to the readability of the code.</w:t>
       </w:r>
     </w:p>
     <w:p>
@@ -406,14 +405,12 @@
         </w:rPr>
         <w:t xml:space="preserve">The assembly </w:t>
       </w:r>
-      <w:proofErr w:type="spellStart"/>
       <w:r>
         <w:rPr>
           <w:lang w:val="en-US"/>
         </w:rPr>
         <w:t>Sem.Sync.SyncBase</w:t>
       </w:r>
-      <w:proofErr w:type="spellEnd"/>
       <w:r>
         <w:rPr>
           <w:lang w:val="en-US"/>
@@ -544,7 +541,229 @@
           <w:lang w:val="en-US"/>
         </w:rPr>
         <w:lastRenderedPageBreak/>
-        <w:t>Currently I use project references between the UI projects and the connectors. There is no technical reason for that, but I want Visual Studio to copy the build artifacts of the connectors to the output paths of the UI projects, and a reference is a simple way to do that.</w:t>
+        <w:t>Currently I use project references between the UI projects and the connectors. There is no technical reason for that, but I want Visual Studio to copy the build artifacts of the connectors to the output paths of the UI projects, and a refer</w:t>
+      </w:r>
+      <w:r>
+        <w:rPr>
+          <w:lang w:val="en-US"/>
+        </w:rPr>
+        <w:t>ence is a simple way to do that – this will be removed for the first release version.</w:t>
+      </w:r>
+    </w:p>
+    <w:p>
+      <w:pPr>
+        <w:rPr>
+          <w:lang w:val="en-US"/>
+        </w:rPr>
+      </w:pPr>
+      <w:r>
+        <w:rPr>
+          <w:lang w:val="en-US"/>
+        </w:rPr>
+        <w:t>The project is split in many assemblies just for keeping the code responsible for one thing away from code that’s responsible for another thing. We have:</w:t>
+      </w:r>
+    </w:p>
+    <w:p>
+      <w:pPr>
+        <w:tabs>
+          <w:tab w:val="left" w:pos="2835"/>
+        </w:tabs>
+        <w:ind w:left="2835" w:hanging="2835"/>
+        <w:rPr>
+          <w:lang w:val="en-US"/>
+        </w:rPr>
+      </w:pPr>
+      <w:r>
+        <w:rPr>
+          <w:lang w:val="en-US"/>
+        </w:rPr>
+        <w:t>Sem.Sync.SyncBase</w:t>
+      </w:r>
+      <w:r>
+        <w:rPr>
+          <w:lang w:val="en-US"/>
+        </w:rPr>
+        <w:tab/>
+        <w:t>This is the library that contains the basis of the engine together with all the utilities. This assembly does not include anything that might interact directly with the user interface.</w:t>
+      </w:r>
+    </w:p>
+    <w:p>
+      <w:pPr>
+        <w:tabs>
+          <w:tab w:val="left" w:pos="2835"/>
+        </w:tabs>
+        <w:ind w:left="2835" w:hanging="2835"/>
+        <w:rPr>
+          <w:lang w:val="en-US"/>
+        </w:rPr>
+      </w:pPr>
+      <w:r>
+        <w:rPr>
+          <w:noProof/>
+          <w:lang w:val="en-US"/>
+        </w:rPr>
+        <w:t>Sem.Sync.SharedUI.WinForms</w:t>
+      </w:r>
+      <w:r>
+        <w:rPr>
+          <w:noProof/>
+          <w:lang w:val="en-US"/>
+        </w:rPr>
+        <w:tab/>
+      </w:r>
+      <w:r>
+        <w:rPr>
+          <w:lang w:val="en-US"/>
+        </w:rPr>
+        <w:t xml:space="preserve">This is the user interface for the basis functionality. This includes log on </w:t>
+      </w:r>
+      <w:r>
+        <w:rPr>
+          <w:lang w:val="en-US"/>
+        </w:rPr>
+        <w:t>dialogs as well as dialogs for merging and a generic disclaimer.</w:t>
+      </w:r>
+    </w:p>
+    <w:p>
+      <w:pPr>
+        <w:tabs>
+          <w:tab w:val="left" w:pos="2835"/>
+        </w:tabs>
+        <w:ind w:left="2835" w:hanging="2835"/>
+        <w:rPr>
+          <w:lang w:val="en-US"/>
+        </w:rPr>
+      </w:pPr>
+      <w:r>
+        <w:rPr>
+          <w:noProof/>
+          <w:lang w:val="en-US"/>
+        </w:rPr>
+        <w:t>Sem.Sync</w:t>
+      </w:r>
+      <w:r>
+        <w:rPr>
+          <w:noProof/>
+          <w:lang w:val="en-US"/>
+        </w:rPr>
+        <w:t>.</w:t>
+      </w:r>
+      <w:r>
+        <w:rPr>
+          <w:i/>
+          <w:noProof/>
+          <w:sz w:val="16"/>
+          <w:szCs w:val="16"/>
+          <w:lang w:val="en-US"/>
+        </w:rPr>
+        <w:t>something</w:t>
+      </w:r>
+      <w:r>
+        <w:rPr>
+          <w:noProof/>
+          <w:lang w:val="en-US"/>
+        </w:rPr>
+        <w:t>Connector</w:t>
+      </w:r>
+      <w:r>
+        <w:rPr>
+          <w:noProof/>
+          <w:lang w:val="en-US"/>
+        </w:rPr>
+        <w:tab/>
+      </w:r>
+      <w:r>
+        <w:rPr>
+          <w:lang w:val="en-US"/>
+        </w:rPr>
+        <w:t>These assemblies do implement storage dependent logic. E.g. here you can find the code that interacts with outlook, Active Directory, Xing, Facebook or other storage.</w:t>
+      </w:r>
+    </w:p>
+    <w:p>
+      <w:pPr>
+        <w:tabs>
+          <w:tab w:val="left" w:pos="2835"/>
+        </w:tabs>
+        <w:ind w:left="2835" w:hanging="2835"/>
+        <w:rPr>
+          <w:lang w:val="en-US"/>
+        </w:rPr>
+      </w:pPr>
+      <w:r>
+        <w:rPr>
+          <w:noProof/>
+          <w:lang w:val="en-US"/>
+        </w:rPr>
+        <w:t>ContactViewer</w:t>
+      </w:r>
+      <w:r>
+        <w:rPr>
+          <w:noProof/>
+          <w:lang w:val="en-US"/>
+        </w:rPr>
+        <w:tab/>
+      </w:r>
+      <w:r>
+        <w:rPr>
+          <w:lang w:val="en-US"/>
+        </w:rPr>
+        <w:t>This will become a Silverlight application to display contacts provided by the WCF service that is also part of this Solution. This may be the reason for a “Project type not supported” message while opening the solution. You can simply remove the project from the solution if you don’t want to deal with Silverlight.</w:t>
+      </w:r>
+    </w:p>
+    <w:p>
+      <w:pPr>
+        <w:tabs>
+          <w:tab w:val="left" w:pos="2835"/>
+        </w:tabs>
+        <w:ind w:left="2835" w:hanging="2835"/>
+        <w:rPr>
+          <w:lang w:val="en-US"/>
+        </w:rPr>
+      </w:pPr>
+      <w:r>
+        <w:rPr>
+          <w:noProof/>
+          <w:lang w:val="en-US"/>
+        </w:rPr>
+        <w:t>Sem.Sync.OnlineStorage</w:t>
+      </w:r>
+      <w:r>
+        <w:rPr>
+          <w:noProof/>
+          <w:lang w:val="en-US"/>
+        </w:rPr>
+        <w:tab/>
+      </w:r>
+      <w:r>
+        <w:rPr>
+          <w:lang w:val="en-US"/>
+        </w:rPr>
+        <w:t>This is a web project to host the WCF sample service. Just remove it from the solution, if you don’t want to deal with WCF.</w:t>
+      </w:r>
+    </w:p>
+    <w:p>
+      <w:pPr>
+        <w:tabs>
+          <w:tab w:val="left" w:pos="2835"/>
+        </w:tabs>
+        <w:ind w:left="2835" w:hanging="2835"/>
+        <w:rPr>
+          <w:lang w:val="en-US"/>
+        </w:rPr>
+      </w:pPr>
+      <w:r>
+        <w:rPr>
+          <w:noProof/>
+          <w:lang w:val="en-US"/>
+        </w:rPr>
+        <w:t>SemSyncOutlookWithXing</w:t>
+      </w:r>
+      <w:r>
+        <w:rPr>
+          <w:lang w:val="en-US"/>
+        </w:rPr>
+        <w:tab/>
+        <w:t>This is a sample application that I do frequently use for synchronizing the contacts from my Xing account into my Microsoft Outlook address book.</w:t>
       </w:r>
     </w:p>
     <w:p>
@@ -713,6 +932,7 @@
         <w:rPr>
           <w:lang w:val="en-US"/>
         </w:rPr>
+        <w:lastRenderedPageBreak/>
         <w:t>You can configure the login credentials for this portal inside the app.config</w:t>
       </w:r>
       <w:r>
@@ -910,7 +1130,6 @@
           <w:szCs w:val="20"/>
           <w:lang w:val="en-US"/>
         </w:rPr>
-        <w:lastRenderedPageBreak/>
         <w:t>&lt;</w:t>
       </w:r>
       <w:r>
@@ -1222,14 +1441,12 @@
         </w:rPr>
         <w:t xml:space="preserve">Read </w:t>
       </w:r>
-      <w:proofErr w:type="gramStart"/>
-      <w:r>
-        <w:rPr>
-          <w:lang w:val="en-US"/>
-        </w:rPr>
-        <w:t>Only</w:t>
-      </w:r>
-      <w:proofErr w:type="gramEnd"/>
+      <w:r>
+        <w:rPr>
+          <w:lang w:val="en-US"/>
+        </w:rPr>
+        <w:t>only</w:t>
+      </w:r>
       <w:r>
         <w:rPr>
           <w:lang w:val="en-US"/>
@@ -1275,16 +1492,12 @@
         </w:rPr>
         <w:t xml:space="preserve">The Facebook </w:t>
       </w:r>
-      <w:proofErr w:type="spellStart"/>
-      <w:proofErr w:type="gramStart"/>
-      <w:r>
-        <w:rPr>
-          <w:lang w:val="en-US"/>
-        </w:rPr>
-        <w:t>api</w:t>
-      </w:r>
-      <w:proofErr w:type="spellEnd"/>
-      <w:proofErr w:type="gramEnd"/>
+      <w:r>
+        <w:rPr>
+          <w:lang w:val="en-US"/>
+        </w:rPr>
+        <w:t>API</w:t>
+      </w:r>
       <w:r>
         <w:rPr>
           <w:lang w:val="en-US"/>
@@ -1322,21 +1535,7 @@
         <w:rPr>
           <w:lang w:val="en-US"/>
         </w:rPr>
-        <w:t xml:space="preserve"> The engine is capable to match the contacts using this Id. If you do export contacts from different sources, you can also match the contacts using the </w:t>
-      </w:r>
-      <w:proofErr w:type="gramStart"/>
-      <w:r>
-        <w:rPr>
-          <w:lang w:val="en-US"/>
-        </w:rPr>
-        <w:t>name</w:t>
-      </w:r>
-      <w:proofErr w:type="gramEnd"/>
-      <w:r>
-        <w:rPr>
-          <w:lang w:val="en-US"/>
-        </w:rPr>
-        <w:t xml:space="preserve"> and replace the Id in the target (the target connector will read the contacts, the Ids will be overwritten and the target connecto</w:t>
+        <w:t xml:space="preserve"> The engine is capable to match the contacts using this Id. If you do export contacts from different sources, you can also match the contacts using the name and replace the Id in the target (the target connector will read the contacts, the Ids will be overwritten and the target connecto</w:t>
       </w:r>
       <w:r>
         <w:rPr>
@@ -1355,6 +1554,7 @@
         <w:rPr>
           <w:lang w:val="en-US"/>
         </w:rPr>
+        <w:lastRenderedPageBreak/>
         <w:t xml:space="preserve">Some connectors cannot write contacts (like Xing, because Xing does not allow </w:t>
       </w:r>
       <w:r>
@@ -1579,16 +1779,26 @@
         <w:rPr>
           <w:lang w:val="en-US"/>
         </w:rPr>
-        <w:t>Normalize Xing(</w:t>
-      </w:r>
-      <w:proofErr w:type="spellStart"/>
-      <w:r>
-        <w:rPr>
-          <w:lang w:val="en-US"/>
-        </w:rPr>
-        <w:t>fs</w:t>
-      </w:r>
-      <w:proofErr w:type="spellEnd"/>
+        <w:t>Normalize Xing</w:t>
+      </w:r>
+      <w:r>
+        <w:rPr>
+          <w:lang w:val="en-US"/>
+        </w:rPr>
+        <w:t xml:space="preserve"> </w:t>
+      </w:r>
+      <w:r>
+        <w:rPr>
+          <w:lang w:val="en-US"/>
+        </w:rPr>
+        <w:t>(</w:t>
+      </w:r>
+      <w:r>
+        <w:rPr>
+          <w:lang w:val="en-US"/>
+        </w:rPr>
+        <w:t>file system</w:t>
+      </w:r>
       <w:r>
         <w:rPr>
           <w:lang w:val="en-US"/>
@@ -1629,16 +1839,26 @@
         <w:rPr>
           <w:lang w:val="en-US"/>
         </w:rPr>
-        <w:t>Normalize Outlook(</w:t>
-      </w:r>
-      <w:proofErr w:type="spellStart"/>
-      <w:r>
-        <w:rPr>
-          <w:lang w:val="en-US"/>
-        </w:rPr>
-        <w:t>fs</w:t>
-      </w:r>
-      <w:proofErr w:type="spellEnd"/>
+        <w:t>Normalize Outlook</w:t>
+      </w:r>
+      <w:r>
+        <w:rPr>
+          <w:lang w:val="en-US"/>
+        </w:rPr>
+        <w:t xml:space="preserve"> </w:t>
+      </w:r>
+      <w:r>
+        <w:rPr>
+          <w:lang w:val="en-US"/>
+        </w:rPr>
+        <w:t>(</w:t>
+      </w:r>
+      <w:r>
+        <w:rPr>
+          <w:lang w:val="en-US"/>
+        </w:rPr>
+        <w:t>file system</w:t>
+      </w:r>
       <w:r>
         <w:rPr>
           <w:lang w:val="en-US"/>
@@ -1661,7 +1881,6 @@
         <w:rPr>
           <w:lang w:val="en-US"/>
         </w:rPr>
-        <w:lastRenderedPageBreak/>
         <w:t>Same as the one before – just for the outlook contacts.</w:t>
       </w:r>
     </w:p>
@@ -1716,30 +1935,26 @@
         <w:rPr>
           <w:lang w:val="en-US"/>
         </w:rPr>
-        <w:t>Add missing from Outlook(</w:t>
-      </w:r>
-      <w:proofErr w:type="spellStart"/>
-      <w:r>
-        <w:rPr>
-          <w:lang w:val="en-US"/>
-        </w:rPr>
-        <w:t>fs</w:t>
-      </w:r>
-      <w:proofErr w:type="spellEnd"/>
-      <w:r>
-        <w:rPr>
-          <w:lang w:val="en-US"/>
-        </w:rPr>
-        <w:t>) to Xing(</w:t>
-      </w:r>
-      <w:proofErr w:type="spellStart"/>
-      <w:r>
-        <w:rPr>
-          <w:lang w:val="en-US"/>
-        </w:rPr>
-        <w:t>fs</w:t>
-      </w:r>
-      <w:proofErr w:type="spellEnd"/>
+        <w:t>Add missing from Outlook to Xing</w:t>
+      </w:r>
+      <w:r>
+        <w:rPr>
+          <w:lang w:val="en-US"/>
+        </w:rPr>
+        <w:t xml:space="preserve"> </w:t>
+      </w:r>
+      <w:r>
+        <w:rPr>
+          <w:lang w:val="en-US"/>
+        </w:rPr>
+        <w:t>(</w:t>
+      </w:r>
+      <w:r>
+        <w:rPr>
+          <w:lang w:val="en-US"/>
+        </w:rPr>
+        <w:t>file system</w:t>
+      </w:r>
       <w:r>
         <w:rPr>
           <w:lang w:val="en-US"/>
@@ -1780,30 +1995,26 @@
         <w:rPr>
           <w:lang w:val="en-US"/>
         </w:rPr>
-        <w:t>Add missing from Xing(</w:t>
-      </w:r>
-      <w:proofErr w:type="spellStart"/>
-      <w:r>
-        <w:rPr>
-          <w:lang w:val="en-US"/>
-        </w:rPr>
-        <w:t>fs</w:t>
-      </w:r>
-      <w:proofErr w:type="spellEnd"/>
-      <w:r>
-        <w:rPr>
-          <w:lang w:val="en-US"/>
-        </w:rPr>
-        <w:t>) to Outlook(</w:t>
-      </w:r>
-      <w:proofErr w:type="spellStart"/>
-      <w:r>
-        <w:rPr>
-          <w:lang w:val="en-US"/>
-        </w:rPr>
-        <w:t>fs</w:t>
-      </w:r>
-      <w:proofErr w:type="spellEnd"/>
+        <w:t>Add missing from Xing to Outlook</w:t>
+      </w:r>
+      <w:r>
+        <w:rPr>
+          <w:lang w:val="en-US"/>
+        </w:rPr>
+        <w:t xml:space="preserve"> </w:t>
+      </w:r>
+      <w:r>
+        <w:rPr>
+          <w:lang w:val="en-US"/>
+        </w:rPr>
+        <w:t>(</w:t>
+      </w:r>
+      <w:r>
+        <w:rPr>
+          <w:lang w:val="en-US"/>
+        </w:rPr>
+        <w:t>file system</w:t>
+      </w:r>
       <w:r>
         <w:rPr>
           <w:lang w:val="en-US"/>
@@ -1844,30 +2055,38 @@
         <w:rPr>
           <w:lang w:val="en-US"/>
         </w:rPr>
-        <w:t>Merge high evidence from Xing(</w:t>
-      </w:r>
-      <w:proofErr w:type="spellStart"/>
-      <w:r>
-        <w:rPr>
-          <w:lang w:val="en-US"/>
-        </w:rPr>
-        <w:t>fs</w:t>
-      </w:r>
-      <w:proofErr w:type="spellEnd"/>
-      <w:r>
-        <w:rPr>
-          <w:lang w:val="en-US"/>
-        </w:rPr>
-        <w:t>) to Outlook(</w:t>
-      </w:r>
-      <w:proofErr w:type="spellStart"/>
-      <w:r>
-        <w:rPr>
-          <w:lang w:val="en-US"/>
-        </w:rPr>
-        <w:t>fs</w:t>
-      </w:r>
-      <w:proofErr w:type="spellEnd"/>
+        <w:t>M</w:t>
+      </w:r>
+      <w:r>
+        <w:rPr>
+          <w:lang w:val="en-US"/>
+        </w:rPr>
+        <w:t>erge high evidence from Xing</w:t>
+      </w:r>
+      <w:r>
+        <w:rPr>
+          <w:lang w:val="en-US"/>
+        </w:rPr>
+        <w:t xml:space="preserve"> to Outlook</w:t>
+      </w:r>
+      <w:r>
+        <w:rPr>
+          <w:lang w:val="en-US"/>
+        </w:rPr>
+        <w:t xml:space="preserve"> </w:t>
+      </w:r>
+      <w:r>
+        <w:rPr>
+          <w:lang w:val="en-US"/>
+        </w:rPr>
+        <w:t>(</w:t>
+      </w:r>
+      <w:r>
+        <w:rPr>
+          <w:lang w:val="en-US"/>
+        </w:rPr>
+        <w:t>file system</w:t>
+      </w:r>
       <w:r>
         <w:rPr>
           <w:lang w:val="en-US"/>
@@ -1908,30 +2127,26 @@
         <w:rPr>
           <w:lang w:val="en-US"/>
         </w:rPr>
-        <w:t>Merge high evidence from Outlook(</w:t>
-      </w:r>
-      <w:proofErr w:type="spellStart"/>
-      <w:r>
-        <w:rPr>
-          <w:lang w:val="en-US"/>
-        </w:rPr>
-        <w:t>fs</w:t>
-      </w:r>
-      <w:proofErr w:type="spellEnd"/>
-      <w:r>
-        <w:rPr>
-          <w:lang w:val="en-US"/>
-        </w:rPr>
-        <w:t>) to Xing(</w:t>
-      </w:r>
-      <w:proofErr w:type="spellStart"/>
-      <w:r>
-        <w:rPr>
-          <w:lang w:val="en-US"/>
-        </w:rPr>
-        <w:t>fs</w:t>
-      </w:r>
-      <w:proofErr w:type="spellEnd"/>
+        <w:t>Merge high evidence from Outlook to Xing</w:t>
+      </w:r>
+      <w:r>
+        <w:rPr>
+          <w:lang w:val="en-US"/>
+        </w:rPr>
+        <w:t xml:space="preserve"> </w:t>
+      </w:r>
+      <w:r>
+        <w:rPr>
+          <w:lang w:val="en-US"/>
+        </w:rPr>
+        <w:t>(</w:t>
+      </w:r>
+      <w:r>
+        <w:rPr>
+          <w:lang w:val="en-US"/>
+        </w:rPr>
+        <w:t>file system</w:t>
+      </w:r>
       <w:r>
         <w:rPr>
           <w:lang w:val="en-US"/>
@@ -2038,7 +2253,21 @@
         <w:rPr>
           <w:lang w:val="en-US"/>
         </w:rPr>
-        <w:t>This will open a third party tool (BeyondCompare) to show still not matching information.</w:t>
+        <w:lastRenderedPageBreak/>
+        <w:t>This will open a third party tool (BeyondCompare</w:t>
+      </w:r>
+      <w:r>
+        <w:rPr>
+          <w:rStyle w:val="Funotenzeichen"/>
+          <w:lang w:val="en-US"/>
+        </w:rPr>
+        <w:footnoteReference w:id="1"/>
+      </w:r>
+      <w:r>
+        <w:rPr>
+          <w:lang w:val="en-US"/>
+        </w:rPr>
+        <w:t>) to show still not matching information.</w:t>
       </w:r>
     </w:p>
     <w:p>
@@ -2327,14 +2556,7 @@
         <w:rPr>
           <w:lang w:val="en-US"/>
         </w:rPr>
-        <w:t xml:space="preserve">non-duplicate entries, so I’ve </w:t>
-      </w:r>
-      <w:r>
-        <w:rPr>
-          <w:lang w:val="en-US"/>
-        </w:rPr>
-        <w:lastRenderedPageBreak/>
-        <w:t>commented it out. The reason to include this is that Outlook automatically adds calendar entries for contact birthdays – so when importing from many sources, you might blow up your calendar.</w:t>
+        <w:t>non-duplicate entries, so I’ve commented it out. The reason to include this is that Outlook automatically adds calendar entries for contact birthdays – so when importing from many sources, you might blow up your calendar.</w:t>
       </w:r>
     </w:p>
     <w:p>
@@ -2487,6 +2709,7 @@
         <w:rPr>
           <w:lang w:val="en-US"/>
         </w:rPr>
+        <w:lastRenderedPageBreak/>
         <w:t>The connectors are instantiated by a class factory. In the scripts just use the full qualified class name (include the assembly name if that is different to the namespace) and the engine will do the rest.</w:t>
       </w:r>
     </w:p>
@@ -2576,21 +2799,7 @@
         <w:rPr>
           <w:lang w:val="en-US"/>
         </w:rPr>
-        <w:t xml:space="preserve">tell the software that you do understand the terms, you will be presented a very </w:t>
-      </w:r>
-      <w:proofErr w:type="spellStart"/>
-      <w:r>
-        <w:rPr>
-          <w:lang w:val="en-US"/>
-        </w:rPr>
-        <w:t>spartanic</w:t>
-      </w:r>
-      <w:proofErr w:type="spellEnd"/>
-      <w:r>
-        <w:rPr>
-          <w:lang w:val="en-US"/>
-        </w:rPr>
-        <w:t xml:space="preserve"> user interface with exactly one button. After downloading the Xing-contacts (you will need to enter your credentials) and exporting the Microsoft Outlook contacts, the program will </w:t>
+        <w:t xml:space="preserve">tell the software that you do understand the terms, you will be presented a very spartanic user interface with exactly one button. After downloading the Xing-contacts (you will need to enter your credentials) and exporting the Microsoft Outlook contacts, the program will </w:t>
       </w:r>
       <w:r>
         <w:rPr>
@@ -2698,7 +2907,6 @@
         <w:rPr>
           <w:lang w:val="en-US"/>
         </w:rPr>
-        <w:lastRenderedPageBreak/>
         <w:t>Authentication and authorization for the web service … I hope to be able to host the web service on my site – some day.</w:t>
       </w:r>
     </w:p>
@@ -2805,20 +3013,12 @@
         <w:tab/>
         <w:t xml:space="preserve">Why </w:t>
       </w:r>
-      <w:proofErr w:type="gramStart"/>
-      <w:r>
-        <w:rPr>
-          <w:lang w:val="en-US"/>
-        </w:rPr>
-        <w:t xml:space="preserve">does a </w:t>
-      </w:r>
-      <w:r>
-        <w:rPr>
-          <w:lang w:val="en-US"/>
-        </w:rPr>
-        <w:t>“</w:t>
-      </w:r>
-      <w:proofErr w:type="gramEnd"/>
+      <w:r>
+        <w:rPr>
+          <w:lang w:val="en-US"/>
+        </w:rPr>
+        <w:t>does “</w:t>
+      </w:r>
       <w:r>
         <w:rPr>
           <w:lang w:val="en-US"/>
@@ -2876,6 +3076,7 @@
         <w:rPr>
           <w:lang w:val="en-US"/>
         </w:rPr>
+        <w:lastRenderedPageBreak/>
         <w:t>Answer 2:</w:t>
       </w:r>
       <w:r>
@@ -3002,6 +3203,99 @@
     </w:sectPr>
   </w:body>
 </w:document>
+</file>
+
+<file path=word/endnotes.xml><?xml version="1.0" encoding="utf-8"?>
+<w:endnotes xmlns:ve="http://schemas.openxmlformats.org/markup-compatibility/2006" xmlns:o="urn:schemas-microsoft-com:office:office" xmlns:r="http://schemas.openxmlformats.org/officeDocument/2006/relationships" xmlns:m="http://schemas.openxmlformats.org/officeDocument/2006/math" xmlns:v="urn:schemas-microsoft-com:vml" xmlns:wp="http://schemas.openxmlformats.org/drawingml/2006/wordprocessingDrawing" xmlns:w10="urn:schemas-microsoft-com:office:word" xmlns:w="http://schemas.openxmlformats.org/wordprocessingml/2006/main" xmlns:wne="http://schemas.microsoft.com/office/word/2006/wordml">
+  <w:endnote w:type="separator" w:id="-1">
+    <w:p>
+      <w:pPr>
+        <w:spacing w:after="0" w:line="240" w:lineRule="auto"/>
+      </w:pPr>
+      <w:r>
+        <w:separator/>
+      </w:r>
+    </w:p>
+  </w:endnote>
+  <w:endnote w:type="continuationSeparator" w:id="0">
+    <w:p>
+      <w:pPr>
+        <w:spacing w:after="0" w:line="240" w:lineRule="auto"/>
+      </w:pPr>
+      <w:r>
+        <w:continuationSeparator/>
+      </w:r>
+    </w:p>
+  </w:endnote>
+</w:endnotes>
+</file>
+
+<file path=word/footnotes.xml><?xml version="1.0" encoding="utf-8"?>
+<w:footnotes xmlns:ve="http://schemas.openxmlformats.org/markup-compatibility/2006" xmlns:o="urn:schemas-microsoft-com:office:office" xmlns:r="http://schemas.openxmlformats.org/officeDocument/2006/relationships" xmlns:m="http://schemas.openxmlformats.org/officeDocument/2006/math" xmlns:v="urn:schemas-microsoft-com:vml" xmlns:wp="http://schemas.openxmlformats.org/drawingml/2006/wordprocessingDrawing" xmlns:w10="urn:schemas-microsoft-com:office:word" xmlns:w="http://schemas.openxmlformats.org/wordprocessingml/2006/main" xmlns:wne="http://schemas.microsoft.com/office/word/2006/wordml">
+  <w:footnote w:type="separator" w:id="-1">
+    <w:p>
+      <w:pPr>
+        <w:spacing w:after="0" w:line="240" w:lineRule="auto"/>
+      </w:pPr>
+      <w:r>
+        <w:separator/>
+      </w:r>
+    </w:p>
+  </w:footnote>
+  <w:footnote w:type="continuationSeparator" w:id="0">
+    <w:p>
+      <w:pPr>
+        <w:spacing w:after="0" w:line="240" w:lineRule="auto"/>
+      </w:pPr>
+      <w:r>
+        <w:continuationSeparator/>
+      </w:r>
+    </w:p>
+  </w:footnote>
+  <w:footnote w:id="1">
+    <w:p>
+      <w:pPr>
+        <w:pStyle w:val="Funotentext"/>
+        <w:rPr>
+          <w:lang w:val="en-US"/>
+        </w:rPr>
+      </w:pPr>
+      <w:r>
+        <w:rPr>
+          <w:rStyle w:val="Funotenzeichen"/>
+        </w:rPr>
+        <w:footnoteRef/>
+      </w:r>
+      <w:r>
+        <w:rPr>
+          <w:lang w:val="en-US"/>
+        </w:rPr>
+        <w:t xml:space="preserve"> You can get this commercial tool from </w:t>
+      </w:r>
+      <w:hyperlink r:id="rId1" w:history="1">
+        <w:r>
+          <w:rPr>
+            <w:rStyle w:val="Hyperlink"/>
+            <w:lang w:val="en-US"/>
+          </w:rPr>
+          <w:t>http://www.scootersoftware.com/</w:t>
+        </w:r>
+      </w:hyperlink>
+      <w:r>
+        <w:rPr>
+          <w:lang w:val="en-US"/>
+        </w:rPr>
+        <w:t>.</w:t>
+      </w:r>
+      <w:r>
+        <w:rPr>
+          <w:lang w:val="en-US"/>
+        </w:rPr>
+        <w:t xml:space="preserve"> I’m not related in any way to this company and I will also not get any money from them.</w:t>
+      </w:r>
+    </w:p>
+  </w:footnote>
+</w:footnotes>
 </file>
 
 <file path=word/numbering.xml><?xml version="1.0" encoding="utf-8"?>
@@ -3777,6 +4071,56 @@
       <w:color w:val="404040" w:themeColor="text1" w:themeTint="BF"/>
     </w:rPr>
   </w:style>
+  <w:style w:type="paragraph" w:styleId="Funotentext">
+    <w:name w:val="footnote text"/>
+    <w:basedOn w:val="Standard"/>
+    <w:link w:val="FunotentextZchn"/>
+    <w:uiPriority w:val="99"/>
+    <w:semiHidden/>
+    <w:unhideWhenUsed/>
+    <w:rsid w:val="007F60A8"/>
+    <w:pPr>
+      <w:spacing w:after="0" w:line="240" w:lineRule="auto"/>
+    </w:pPr>
+    <w:rPr>
+      <w:sz w:val="20"/>
+      <w:szCs w:val="20"/>
+    </w:rPr>
+  </w:style>
+  <w:style w:type="character" w:customStyle="1" w:styleId="FunotentextZchn">
+    <w:name w:val="Fußnotentext Zchn"/>
+    <w:basedOn w:val="Absatz-Standardschriftart"/>
+    <w:link w:val="Funotentext"/>
+    <w:uiPriority w:val="99"/>
+    <w:semiHidden/>
+    <w:rsid w:val="007F60A8"/>
+    <w:rPr>
+      <w:sz w:val="20"/>
+      <w:szCs w:val="20"/>
+    </w:rPr>
+  </w:style>
+  <w:style w:type="character" w:styleId="Funotenzeichen">
+    <w:name w:val="footnote reference"/>
+    <w:basedOn w:val="Absatz-Standardschriftart"/>
+    <w:uiPriority w:val="99"/>
+    <w:semiHidden/>
+    <w:unhideWhenUsed/>
+    <w:rsid w:val="007F60A8"/>
+    <w:rPr>
+      <w:vertAlign w:val="superscript"/>
+    </w:rPr>
+  </w:style>
+  <w:style w:type="character" w:styleId="Hyperlink">
+    <w:name w:val="Hyperlink"/>
+    <w:basedOn w:val="Absatz-Standardschriftart"/>
+    <w:uiPriority w:val="99"/>
+    <w:unhideWhenUsed/>
+    <w:rsid w:val="007F60A8"/>
+    <w:rPr>
+      <w:color w:val="0000FF" w:themeColor="hyperlink"/>
+      <w:u w:val="single"/>
+    </w:rPr>
+  </w:style>
 </w:styles>
 </file>
 
@@ -4061,4 +4405,16 @@
   <a:objectDefaults/>
   <a:extraClrSchemeLst/>
 </a:theme>
+</file>
+
+<file path=customXml/item1.xml><?xml version="1.0" encoding="utf-8"?>
+<b:Sources xmlns:b="http://schemas.openxmlformats.org/officeDocument/2006/bibliography" xmlns="http://schemas.openxmlformats.org/officeDocument/2006/bibliography" SelectedStyle="\APA.XSL" StyleName="APA"/>
+</file>
+
+<file path=customXml/itemProps1.xml><?xml version="1.0" encoding="utf-8"?>
+<ds:datastoreItem xmlns:ds="http://schemas.openxmlformats.org/officeDocument/2006/customXml" ds:itemID="{8D7106B7-B92B-4D8C-A8E9-1080B07B59D0}">
+  <ds:schemaRefs>
+    <ds:schemaRef ds:uri="http://schemas.openxmlformats.org/officeDocument/2006/bibliography"/>
+  </ds:schemaRefs>
+</ds:datastoreItem>
 </file>
</xml_diff>

<commit_message>
added more documentation; removed one obsolete interface;
</commit_message>
<xml_diff>
--- a/SemSync.docx
+++ b/SemSync.docx
@@ -2243,106 +2243,13 @@
         <w:rPr>
           <w:lang w:val="en-US"/>
         </w:rPr>
-        <w:t xml:space="preserve"> should not contain any UI interaction – this is delegated to other assemblies. There’s currently one exception: </w:t>
-      </w:r>
-      <w:r>
-        <w:rPr>
-          <w:rFonts w:ascii="Courier New" w:hAnsi="Courier New" w:cs="Courier New"/>
-          <w:noProof/>
-          <w:color w:val="2B91AF"/>
-          <w:sz w:val="20"/>
-          <w:szCs w:val="20"/>
-          <w:lang w:val="en-US"/>
-        </w:rPr>
-        <w:t>SyncCommand</w:t>
-      </w:r>
-      <w:r>
-        <w:rPr>
-          <w:rFonts w:ascii="Courier New" w:hAnsi="Courier New" w:cs="Courier New"/>
-          <w:noProof/>
-          <w:sz w:val="20"/>
-          <w:szCs w:val="20"/>
-          <w:lang w:val="en-US"/>
-        </w:rPr>
-        <w:t>.AskForContinue</w:t>
-      </w:r>
-      <w:r>
-        <w:rPr>
-          <w:lang w:val="en-US"/>
-        </w:rPr>
-        <w:t xml:space="preserve"> does </w:t>
-      </w:r>
-      <w:r>
-        <w:rPr>
-          <w:lang w:val="en-US"/>
-        </w:rPr>
-        <w:t xml:space="preserve">make a call to </w:t>
-      </w:r>
-      <w:r>
-        <w:rPr>
-          <w:rFonts w:ascii="Courier New" w:hAnsi="Courier New" w:cs="Courier New"/>
-          <w:noProof/>
-          <w:color w:val="2B91AF"/>
-          <w:sz w:val="20"/>
-          <w:szCs w:val="20"/>
-          <w:lang w:val="en-US"/>
-        </w:rPr>
-        <w:t>MessageBox</w:t>
-      </w:r>
-      <w:r>
-        <w:rPr>
-          <w:rFonts w:ascii="Courier New" w:hAnsi="Courier New" w:cs="Courier New"/>
-          <w:noProof/>
-          <w:sz w:val="20"/>
-          <w:szCs w:val="20"/>
-          <w:lang w:val="en-US"/>
-        </w:rPr>
-        <w:t>.Show</w:t>
-      </w:r>
-      <w:r>
-        <w:rPr>
-          <w:lang w:val="en-US"/>
-        </w:rPr>
-        <w:t>, which will be funny in a server- or service-environment</w:t>
-      </w:r>
-      <w:r>
-        <w:rPr>
-          <w:lang w:val="en-US"/>
-        </w:rPr>
-        <w:t xml:space="preserve"> (I will correct that in the future)</w:t>
-      </w:r>
-      <w:r>
-        <w:rPr>
-          <w:lang w:val="en-US"/>
-        </w:rPr>
-        <w:t xml:space="preserve">. So DO NOT USE </w:t>
-      </w:r>
-      <w:r>
-        <w:rPr>
-          <w:rFonts w:ascii="Courier New" w:hAnsi="Courier New" w:cs="Courier New"/>
-          <w:noProof/>
-          <w:color w:val="2B91AF"/>
-          <w:sz w:val="20"/>
-          <w:szCs w:val="20"/>
-          <w:lang w:val="en-US"/>
-        </w:rPr>
-        <w:t>SyncCommand</w:t>
-      </w:r>
-      <w:r>
-        <w:rPr>
-          <w:rFonts w:ascii="Courier New" w:hAnsi="Courier New" w:cs="Courier New"/>
-          <w:noProof/>
-          <w:sz w:val="20"/>
-          <w:szCs w:val="20"/>
-          <w:lang w:val="en-US"/>
-        </w:rPr>
-        <w:t>.AskForContinue</w:t>
-      </w:r>
-      <w:r>
-        <w:rPr>
-          <w:lang w:val="en-US"/>
-        </w:rPr>
-        <w:t xml:space="preserve"> in an unattended environment – but that should be clear anyway.</w:t>
+        <w:t xml:space="preserve"> should not contain any UI interaction – this is</w:t>
+      </w:r>
+      <w:r>
+        <w:rPr>
+          <w:lang w:val="en-US"/>
+        </w:rPr>
+        <w:t xml:space="preserve"> delegated to other assemblies.</w:t>
       </w:r>
     </w:p>
     <w:p>
@@ -2368,26 +2275,26 @@
         <w:rPr>
           <w:lang w:val="en-US"/>
         </w:rPr>
+        <w:t>Currently I use project references between the UI projects and the connectors. There is no technical reason for that, but I want Visual Studio to copy the build artifacts of the connectors to the output paths of the UI projects, and a refer</w:t>
+      </w:r>
+      <w:r>
+        <w:rPr>
+          <w:lang w:val="en-US"/>
+        </w:rPr>
+        <w:t>ence is a simple way to do that – this will be removed for the first release version.</w:t>
+      </w:r>
+    </w:p>
+    <w:p>
+      <w:pPr>
+        <w:rPr>
+          <w:lang w:val="en-US"/>
+        </w:rPr>
+      </w:pPr>
+      <w:r>
+        <w:rPr>
+          <w:lang w:val="en-US"/>
+        </w:rPr>
         <w:lastRenderedPageBreak/>
-        <w:t>Currently I use project references between the UI projects and the connectors. There is no technical reason for that, but I want Visual Studio to copy the build artifacts of the connectors to the output paths of the UI projects, and a refer</w:t>
-      </w:r>
-      <w:r>
-        <w:rPr>
-          <w:lang w:val="en-US"/>
-        </w:rPr>
-        <w:t>ence is a simple way to do that – this will be removed for the first release version.</w:t>
-      </w:r>
-    </w:p>
-    <w:p>
-      <w:pPr>
-        <w:rPr>
-          <w:lang w:val="en-US"/>
-        </w:rPr>
-      </w:pPr>
-      <w:r>
-        <w:rPr>
-          <w:lang w:val="en-US"/>
-        </w:rPr>
         <w:t>The project is split in many assemblies just for keeping the code responsible for one thing away from code that’s responsible for another thing. We have:</w:t>
       </w:r>
     </w:p>
@@ -2701,6 +2608,111 @@
     </w:p>
     <w:p>
       <w:pPr>
+        <w:pStyle w:val="berschrift3"/>
+        <w:rPr>
+          <w:lang w:val="en-US"/>
+        </w:rPr>
+      </w:pPr>
+      <w:r>
+        <w:rPr>
+          <w:lang w:val="en-US"/>
+        </w:rPr>
+        <w:t>Interacting with the user</w:t>
+      </w:r>
+    </w:p>
+    <w:p>
+      <w:pPr>
+        <w:rPr>
+          <w:lang w:val="en-US"/>
+        </w:rPr>
+      </w:pPr>
+      <w:r>
+        <w:rPr>
+          <w:lang w:val="en-US"/>
+        </w:rPr>
+        <w:t xml:space="preserve">The engine does provide a property called </w:t>
+      </w:r>
+      <w:r>
+        <w:rPr>
+          <w:rFonts w:ascii="Courier New" w:hAnsi="Courier New" w:cs="Courier New"/>
+          <w:noProof/>
+          <w:sz w:val="20"/>
+          <w:szCs w:val="20"/>
+        </w:rPr>
+        <w:t xml:space="preserve">UiProvider </w:t>
+      </w:r>
+      <w:r>
+        <w:rPr>
+          <w:lang w:val="en-US"/>
+        </w:rPr>
+        <w:t xml:space="preserve">of type </w:t>
+      </w:r>
+      <w:r>
+        <w:rPr>
+          <w:rFonts w:ascii="Courier New" w:hAnsi="Courier New" w:cs="Courier New"/>
+          <w:noProof/>
+          <w:color w:val="2B91AF"/>
+          <w:sz w:val="20"/>
+          <w:szCs w:val="20"/>
+        </w:rPr>
+        <w:t>IUiInteraction</w:t>
+      </w:r>
+      <w:r>
+        <w:rPr>
+          <w:lang w:val="en-US"/>
+        </w:rPr>
+        <w:t xml:space="preserve">. You can set this property to an instance of an object implementing this interface to “catch” </w:t>
+      </w:r>
+      <w:r>
+        <w:rPr>
+          <w:lang w:val="en-US"/>
+        </w:rPr>
+        <w:t xml:space="preserve">the UI requests from the base library and process them using “some” UI technology. </w:t>
+      </w:r>
+    </w:p>
+    <w:p>
+      <w:pPr>
+        <w:rPr>
+          <w:lang w:val="en-US"/>
+        </w:rPr>
+      </w:pPr>
+      <w:r>
+        <w:rPr>
+          <w:lang w:val="en-US"/>
+        </w:rPr>
+        <w:t>You can however process the request without any user interaction if your process does already have all information requested by the base library</w:t>
+      </w:r>
+      <w:r>
+        <w:rPr>
+          <w:lang w:val="en-US"/>
+        </w:rPr>
+        <w:t xml:space="preserve"> and implements the </w:t>
+      </w:r>
+      <w:r>
+        <w:rPr>
+          <w:rFonts w:ascii="Courier New" w:hAnsi="Courier New" w:cs="Courier New"/>
+          <w:noProof/>
+          <w:color w:val="2B91AF"/>
+          <w:sz w:val="20"/>
+          <w:szCs w:val="20"/>
+        </w:rPr>
+        <w:t>IUiInteraction</w:t>
+      </w:r>
+      <w:r>
+        <w:rPr>
+          <w:lang w:val="en-US"/>
+        </w:rPr>
+        <w:t xml:space="preserve"> interface</w:t>
+      </w:r>
+      <w:r>
+        <w:rPr>
+          <w:lang w:val="en-US"/>
+        </w:rPr>
+        <w:t>.</w:t>
+      </w:r>
+    </w:p>
+    <w:p>
+      <w:pPr>
         <w:pStyle w:val="berschrift2"/>
         <w:rPr>
           <w:lang w:val="en-US"/>
@@ -2758,6 +2770,7 @@
         <w:rPr>
           <w:lang w:val="en-US"/>
         </w:rPr>
+        <w:lastRenderedPageBreak/>
         <w:t>The File System connectors</w:t>
       </w:r>
       <w:bookmarkEnd w:id="6"/>
@@ -2809,7 +2822,6 @@
         <w:rPr>
           <w:lang w:val="en-US"/>
         </w:rPr>
-        <w:lastRenderedPageBreak/>
         <w:t>The vCard implementation does have a configuration value in the Config file to save the pictures externally:</w:t>
       </w:r>
     </w:p>
@@ -4461,6 +4473,7 @@
         <w:rPr>
           <w:lang w:val="en-US"/>
         </w:rPr>
+        <w:lastRenderedPageBreak/>
         <w:t>The Active Directory Connector</w:t>
       </w:r>
       <w:bookmarkEnd w:id="9"/>
@@ -4512,7 +4525,6 @@
         <w:rPr>
           <w:lang w:val="en-US"/>
         </w:rPr>
-        <w:lastRenderedPageBreak/>
         <w:t xml:space="preserve">If you want to authenticate to another domain, you need to modify the password value inside the registry to </w:t>
       </w:r>
       <w:r>
@@ -5077,15 +5089,15 @@
           <w:lang w:val="en-US"/>
         </w:rPr>
       </w:pPr>
-      <w:bookmarkStart w:id="12" w:name="_Toc231985702"/>
-      <w:bookmarkStart w:id="13" w:name="_Toc231985712"/>
+      <w:bookmarkStart w:id="12" w:name="_Toc231985712"/>
+      <w:bookmarkStart w:id="13" w:name="_Toc231985702"/>
       <w:r>
         <w:rPr>
           <w:lang w:val="en-US"/>
         </w:rPr>
         <w:t>Auto-Update-Check</w:t>
       </w:r>
-      <w:bookmarkEnd w:id="13"/>
+      <w:bookmarkEnd w:id="12"/>
     </w:p>
     <w:p>
       <w:pPr>
@@ -5396,9 +5408,10 @@
         <w:rPr>
           <w:lang w:val="en-US"/>
         </w:rPr>
+        <w:lastRenderedPageBreak/>
         <w:t>Working with contacts</w:t>
       </w:r>
-      <w:bookmarkEnd w:id="12"/>
+      <w:bookmarkEnd w:id="13"/>
     </w:p>
     <w:p>
       <w:pPr>
@@ -5416,14 +5429,7 @@
         <w:rPr>
           <w:lang w:val="en-US"/>
         </w:rPr>
-        <w:t xml:space="preserve"> The engine is capable to match the contacts using this Id. If you do export contacts from different sources, you can also match the contacts using the </w:t>
-      </w:r>
-      <w:r>
-        <w:rPr>
-          <w:lang w:val="en-US"/>
-        </w:rPr>
-        <w:lastRenderedPageBreak/>
-        <w:t>name and replace the Id in the target (the target connector will read the contacts, the Ids will be overwritten and the target connecto</w:t>
+        <w:t xml:space="preserve"> The engine is capable to match the contacts using this Id. If you do export contacts from different sources, you can also match the contacts using the name and replace the Id in the target (the target connector will read the contacts, the Ids will be overwritten and the target connecto</w:t>
       </w:r>
       <w:r>
         <w:rPr>
@@ -6076,6 +6082,7 @@
         <w:rPr>
           <w:lang w:val="en-US"/>
         </w:rPr>
+        <w:lastRenderedPageBreak/>
         <w:t>Detect</w:t>
       </w:r>
       <w:r>
@@ -6142,7 +6149,6 @@
         <w:rPr>
           <w:lang w:val="en-US"/>
         </w:rPr>
-        <w:lastRenderedPageBreak/>
         <w:t>This will open a third party tool (BeyondCompare</w:t>
       </w:r>
       <w:r>
@@ -7137,6 +7143,7 @@
         <w:rPr>
           <w:lang w:val="en-US"/>
         </w:rPr>
+        <w:lastRenderedPageBreak/>
         <w:t>Cleanup working folder</w:t>
       </w:r>
     </w:p>
@@ -7209,7 +7216,6 @@
         <w:rPr>
           <w:lang w:val="en-US"/>
         </w:rPr>
-        <w:lastRenderedPageBreak/>
         <w:t>Open external tool to perform manual merge fixing</w:t>
       </w:r>
     </w:p>
@@ -7531,6 +7537,7 @@
         <w:rPr>
           <w:lang w:val="en-US"/>
         </w:rPr>
+        <w:lastRenderedPageBreak/>
         <w:t>Better code … there are some things in the current code that have been implemented to quickly go forward – I will clean up that code and also plan to document all code.</w:t>
       </w:r>
     </w:p>
@@ -7573,14 +7580,7 @@
         <w:rPr>
           <w:lang w:val="en-US"/>
         </w:rPr>
-        <w:t xml:space="preserve">in this </w:t>
-      </w:r>
-      <w:r>
-        <w:rPr>
-          <w:lang w:val="en-US"/>
-        </w:rPr>
-        <w:lastRenderedPageBreak/>
-        <w:t>project and publish it</w:t>
+        <w:t>in this project and publish it</w:t>
       </w:r>
       <w:r>
         <w:rPr>
@@ -9064,7 +9064,7 @@
 </file>
 
 <file path=customXml/itemProps1.xml><?xml version="1.0" encoding="utf-8"?>
-<ds:datastoreItem xmlns:ds="http://schemas.openxmlformats.org/officeDocument/2006/customXml" ds:itemID="{21AF23C2-9379-4ED1-B6FD-27E3307EEF5D}">
+<ds:datastoreItem xmlns:ds="http://schemas.openxmlformats.org/officeDocument/2006/customXml" ds:itemID="{ABDC4672-4A6A-41F9-855D-642A58AC5FA1}">
   <ds:schemaRefs>
     <ds:schemaRef ds:uri="http://schemas.openxmlformats.org/officeDocument/2006/bibliography"/>
   </ds:schemaRefs>

</xml_diff>

<commit_message>
restructured azure classes; added diagram for azure access architecture
</commit_message>
<xml_diff>
--- a/SemSync.docx
+++ b/SemSync.docx
@@ -9748,6 +9748,2011 @@
     </w:p>
     <w:p>
       <w:pPr>
+        <w:pStyle w:val="berschrift3"/>
+        <w:rPr>
+          <w:lang w:val="en-US"/>
+        </w:rPr>
+      </w:pPr>
+      <w:r>
+        <w:rPr>
+          <w:lang w:val="en-US"/>
+        </w:rPr>
+        <w:lastRenderedPageBreak/>
+        <w:t>The Connection to the Cloud</w:t>
+      </w:r>
+    </w:p>
+    <w:p>
+      <w:pPr>
+        <w:jc w:val="center"/>
+        <w:rPr>
+          <w:lang w:val="en-US"/>
+        </w:rPr>
+      </w:pPr>
+      <w:r>
+        <w:rPr>
+          <w:lang w:val="en-US"/>
+        </w:rPr>
+        <w:drawing>
+          <wp:inline distT="0" distB="0" distL="0" distR="0">
+            <wp:extent cx="5149298" cy="2337683"/>
+            <wp:effectExtent l="19050" t="0" r="0" b="0"/>
+            <wp:docPr id="6" name="Objekt 5"/>
+            <wp:cNvGraphicFramePr/>
+            <a:graphic xmlns:a="http://schemas.openxmlformats.org/drawingml/2006/main">
+              <a:graphicData uri="http://schemas.openxmlformats.org/drawingml/2006/lockedCanvas">
+                <lc:lockedCanvas xmlns:lc="http://schemas.openxmlformats.org/drawingml/2006/lockedCanvas">
+                  <a:nvGrpSpPr>
+                    <a:cNvPr id="0" name=""/>
+                    <a:cNvGrpSpPr/>
+                  </a:nvGrpSpPr>
+                  <a:grpSpPr>
+                    <a:xfrm>
+                      <a:off x="0" y="0"/>
+                      <a:ext cx="8215370" cy="4214842"/>
+                      <a:chOff x="500034" y="357166"/>
+                      <a:chExt cx="8215370" cy="4214842"/>
+                    </a:xfrm>
+                  </a:grpSpPr>
+                  <a:sp>
+                    <a:nvSpPr>
+                      <a:cNvPr id="4" name="Abgerundetes Rechteck 3"/>
+                      <a:cNvSpPr/>
+                    </a:nvSpPr>
+                    <a:spPr>
+                      <a:xfrm>
+                        <a:off x="500034" y="1285860"/>
+                        <a:ext cx="2571768" cy="571504"/>
+                      </a:xfrm>
+                      <a:prstGeom prst="roundRect">
+                        <a:avLst/>
+                      </a:prstGeom>
+                    </a:spPr>
+                    <a:txSp>
+                      <a:txBody>
+                        <a:bodyPr rtlCol="0" anchor="ctr"/>
+                        <a:lstStyle>
+                          <a:defPPr>
+                            <a:defRPr lang="de-DE"/>
+                          </a:defPPr>
+                          <a:lvl1pPr marL="0" algn="l" defTabSz="914400" rtl="0" eaLnBrk="1" latinLnBrk="0" hangingPunct="1">
+                            <a:defRPr sz="1800" kern="1200">
+                              <a:solidFill>
+                                <a:schemeClr val="lt1"/>
+                              </a:solidFill>
+                              <a:latin typeface="+mn-lt"/>
+                              <a:ea typeface="+mn-ea"/>
+                              <a:cs typeface="+mn-cs"/>
+                            </a:defRPr>
+                          </a:lvl1pPr>
+                          <a:lvl2pPr marL="457200" algn="l" defTabSz="914400" rtl="0" eaLnBrk="1" latinLnBrk="0" hangingPunct="1">
+                            <a:defRPr sz="1800" kern="1200">
+                              <a:solidFill>
+                                <a:schemeClr val="lt1"/>
+                              </a:solidFill>
+                              <a:latin typeface="+mn-lt"/>
+                              <a:ea typeface="+mn-ea"/>
+                              <a:cs typeface="+mn-cs"/>
+                            </a:defRPr>
+                          </a:lvl2pPr>
+                          <a:lvl3pPr marL="914400" algn="l" defTabSz="914400" rtl="0" eaLnBrk="1" latinLnBrk="0" hangingPunct="1">
+                            <a:defRPr sz="1800" kern="1200">
+                              <a:solidFill>
+                                <a:schemeClr val="lt1"/>
+                              </a:solidFill>
+                              <a:latin typeface="+mn-lt"/>
+                              <a:ea typeface="+mn-ea"/>
+                              <a:cs typeface="+mn-cs"/>
+                            </a:defRPr>
+                          </a:lvl3pPr>
+                          <a:lvl4pPr marL="1371600" algn="l" defTabSz="914400" rtl="0" eaLnBrk="1" latinLnBrk="0" hangingPunct="1">
+                            <a:defRPr sz="1800" kern="1200">
+                              <a:solidFill>
+                                <a:schemeClr val="lt1"/>
+                              </a:solidFill>
+                              <a:latin typeface="+mn-lt"/>
+                              <a:ea typeface="+mn-ea"/>
+                              <a:cs typeface="+mn-cs"/>
+                            </a:defRPr>
+                          </a:lvl4pPr>
+                          <a:lvl5pPr marL="1828800" algn="l" defTabSz="914400" rtl="0" eaLnBrk="1" latinLnBrk="0" hangingPunct="1">
+                            <a:defRPr sz="1800" kern="1200">
+                              <a:solidFill>
+                                <a:schemeClr val="lt1"/>
+                              </a:solidFill>
+                              <a:latin typeface="+mn-lt"/>
+                              <a:ea typeface="+mn-ea"/>
+                              <a:cs typeface="+mn-cs"/>
+                            </a:defRPr>
+                          </a:lvl5pPr>
+                          <a:lvl6pPr marL="2286000" algn="l" defTabSz="914400" rtl="0" eaLnBrk="1" latinLnBrk="0" hangingPunct="1">
+                            <a:defRPr sz="1800" kern="1200">
+                              <a:solidFill>
+                                <a:schemeClr val="lt1"/>
+                              </a:solidFill>
+                              <a:latin typeface="+mn-lt"/>
+                              <a:ea typeface="+mn-ea"/>
+                              <a:cs typeface="+mn-cs"/>
+                            </a:defRPr>
+                          </a:lvl6pPr>
+                          <a:lvl7pPr marL="2743200" algn="l" defTabSz="914400" rtl="0" eaLnBrk="1" latinLnBrk="0" hangingPunct="1">
+                            <a:defRPr sz="1800" kern="1200">
+                              <a:solidFill>
+                                <a:schemeClr val="lt1"/>
+                              </a:solidFill>
+                              <a:latin typeface="+mn-lt"/>
+                              <a:ea typeface="+mn-ea"/>
+                              <a:cs typeface="+mn-cs"/>
+                            </a:defRPr>
+                          </a:lvl7pPr>
+                          <a:lvl8pPr marL="3200400" algn="l" defTabSz="914400" rtl="0" eaLnBrk="1" latinLnBrk="0" hangingPunct="1">
+                            <a:defRPr sz="1800" kern="1200">
+                              <a:solidFill>
+                                <a:schemeClr val="lt1"/>
+                              </a:solidFill>
+                              <a:latin typeface="+mn-lt"/>
+                              <a:ea typeface="+mn-ea"/>
+                              <a:cs typeface="+mn-cs"/>
+                            </a:defRPr>
+                          </a:lvl8pPr>
+                          <a:lvl9pPr marL="3657600" algn="l" defTabSz="914400" rtl="0" eaLnBrk="1" latinLnBrk="0" hangingPunct="1">
+                            <a:defRPr sz="1800" kern="1200">
+                              <a:solidFill>
+                                <a:schemeClr val="lt1"/>
+                              </a:solidFill>
+                              <a:latin typeface="+mn-lt"/>
+                              <a:ea typeface="+mn-ea"/>
+                              <a:cs typeface="+mn-cs"/>
+                            </a:defRPr>
+                          </a:lvl9pPr>
+                        </a:lstStyle>
+                        <a:p>
+                          <a:pPr algn="ctr"/>
+                          <a:r>
+                            <a:rPr lang="de-DE" dirty="0" smtClean="0"/>
+                            <a:t>WCF Connector</a:t>
+                          </a:r>
+                        </a:p>
+                        <a:p>
+                          <a:pPr algn="ctr"/>
+                          <a:r>
+                            <a:rPr lang="de-DE" dirty="0" err="1" smtClean="0"/>
+                            <a:t>Inherits</a:t>
+                          </a:r>
+                          <a:r>
+                            <a:rPr lang="de-DE" dirty="0" smtClean="0"/>
+                            <a:t> </a:t>
+                          </a:r>
+                          <a:r>
+                            <a:rPr lang="de-DE" dirty="0" err="1" smtClean="0"/>
+                            <a:t>from</a:t>
+                          </a:r>
+                          <a:r>
+                            <a:rPr lang="de-DE" dirty="0" smtClean="0"/>
+                            <a:t> </a:t>
+                          </a:r>
+                          <a:r>
+                            <a:rPr lang="de-DE" dirty="0" err="1"/>
+                            <a:t>StdClient</a:t>
+                          </a:r>
+                          <a:endParaRPr lang="de-DE" dirty="0"/>
+                        </a:p>
+                      </a:txBody>
+                      <a:useSpRect/>
+                    </a:txSp>
+                    <a:style>
+                      <a:lnRef idx="2">
+                        <a:schemeClr val="accent3">
+                          <a:shade val="50000"/>
+                        </a:schemeClr>
+                      </a:lnRef>
+                      <a:fillRef idx="1">
+                        <a:schemeClr val="accent3"/>
+                      </a:fillRef>
+                      <a:effectRef idx="0">
+                        <a:schemeClr val="accent3"/>
+                      </a:effectRef>
+                      <a:fontRef idx="minor">
+                        <a:schemeClr val="lt1"/>
+                      </a:fontRef>
+                    </a:style>
+                  </a:sp>
+                  <a:sp>
+                    <a:nvSpPr>
+                      <a:cNvPr id="5" name="Abgerundetes Rechteck 4"/>
+                      <a:cNvSpPr/>
+                    </a:nvSpPr>
+                    <a:spPr>
+                      <a:xfrm>
+                        <a:off x="500034" y="357166"/>
+                        <a:ext cx="2571768" cy="571504"/>
+                      </a:xfrm>
+                      <a:prstGeom prst="roundRect">
+                        <a:avLst/>
+                      </a:prstGeom>
+                    </a:spPr>
+                    <a:txSp>
+                      <a:txBody>
+                        <a:bodyPr rtlCol="0" anchor="ctr"/>
+                        <a:lstStyle>
+                          <a:defPPr>
+                            <a:defRPr lang="de-DE"/>
+                          </a:defPPr>
+                          <a:lvl1pPr marL="0" algn="l" defTabSz="914400" rtl="0" eaLnBrk="1" latinLnBrk="0" hangingPunct="1">
+                            <a:defRPr sz="1800" kern="1200">
+                              <a:solidFill>
+                                <a:schemeClr val="lt1"/>
+                              </a:solidFill>
+                              <a:latin typeface="+mn-lt"/>
+                              <a:ea typeface="+mn-ea"/>
+                              <a:cs typeface="+mn-cs"/>
+                            </a:defRPr>
+                          </a:lvl1pPr>
+                          <a:lvl2pPr marL="457200" algn="l" defTabSz="914400" rtl="0" eaLnBrk="1" latinLnBrk="0" hangingPunct="1">
+                            <a:defRPr sz="1800" kern="1200">
+                              <a:solidFill>
+                                <a:schemeClr val="lt1"/>
+                              </a:solidFill>
+                              <a:latin typeface="+mn-lt"/>
+                              <a:ea typeface="+mn-ea"/>
+                              <a:cs typeface="+mn-cs"/>
+                            </a:defRPr>
+                          </a:lvl2pPr>
+                          <a:lvl3pPr marL="914400" algn="l" defTabSz="914400" rtl="0" eaLnBrk="1" latinLnBrk="0" hangingPunct="1">
+                            <a:defRPr sz="1800" kern="1200">
+                              <a:solidFill>
+                                <a:schemeClr val="lt1"/>
+                              </a:solidFill>
+                              <a:latin typeface="+mn-lt"/>
+                              <a:ea typeface="+mn-ea"/>
+                              <a:cs typeface="+mn-cs"/>
+                            </a:defRPr>
+                          </a:lvl3pPr>
+                          <a:lvl4pPr marL="1371600" algn="l" defTabSz="914400" rtl="0" eaLnBrk="1" latinLnBrk="0" hangingPunct="1">
+                            <a:defRPr sz="1800" kern="1200">
+                              <a:solidFill>
+                                <a:schemeClr val="lt1"/>
+                              </a:solidFill>
+                              <a:latin typeface="+mn-lt"/>
+                              <a:ea typeface="+mn-ea"/>
+                              <a:cs typeface="+mn-cs"/>
+                            </a:defRPr>
+                          </a:lvl4pPr>
+                          <a:lvl5pPr marL="1828800" algn="l" defTabSz="914400" rtl="0" eaLnBrk="1" latinLnBrk="0" hangingPunct="1">
+                            <a:defRPr sz="1800" kern="1200">
+                              <a:solidFill>
+                                <a:schemeClr val="lt1"/>
+                              </a:solidFill>
+                              <a:latin typeface="+mn-lt"/>
+                              <a:ea typeface="+mn-ea"/>
+                              <a:cs typeface="+mn-cs"/>
+                            </a:defRPr>
+                          </a:lvl5pPr>
+                          <a:lvl6pPr marL="2286000" algn="l" defTabSz="914400" rtl="0" eaLnBrk="1" latinLnBrk="0" hangingPunct="1">
+                            <a:defRPr sz="1800" kern="1200">
+                              <a:solidFill>
+                                <a:schemeClr val="lt1"/>
+                              </a:solidFill>
+                              <a:latin typeface="+mn-lt"/>
+                              <a:ea typeface="+mn-ea"/>
+                              <a:cs typeface="+mn-cs"/>
+                            </a:defRPr>
+                          </a:lvl6pPr>
+                          <a:lvl7pPr marL="2743200" algn="l" defTabSz="914400" rtl="0" eaLnBrk="1" latinLnBrk="0" hangingPunct="1">
+                            <a:defRPr sz="1800" kern="1200">
+                              <a:solidFill>
+                                <a:schemeClr val="lt1"/>
+                              </a:solidFill>
+                              <a:latin typeface="+mn-lt"/>
+                              <a:ea typeface="+mn-ea"/>
+                              <a:cs typeface="+mn-cs"/>
+                            </a:defRPr>
+                          </a:lvl7pPr>
+                          <a:lvl8pPr marL="3200400" algn="l" defTabSz="914400" rtl="0" eaLnBrk="1" latinLnBrk="0" hangingPunct="1">
+                            <a:defRPr sz="1800" kern="1200">
+                              <a:solidFill>
+                                <a:schemeClr val="lt1"/>
+                              </a:solidFill>
+                              <a:latin typeface="+mn-lt"/>
+                              <a:ea typeface="+mn-ea"/>
+                              <a:cs typeface="+mn-cs"/>
+                            </a:defRPr>
+                          </a:lvl8pPr>
+                          <a:lvl9pPr marL="3657600" algn="l" defTabSz="914400" rtl="0" eaLnBrk="1" latinLnBrk="0" hangingPunct="1">
+                            <a:defRPr sz="1800" kern="1200">
+                              <a:solidFill>
+                                <a:schemeClr val="lt1"/>
+                              </a:solidFill>
+                              <a:latin typeface="+mn-lt"/>
+                              <a:ea typeface="+mn-ea"/>
+                              <a:cs typeface="+mn-cs"/>
+                            </a:defRPr>
+                          </a:lvl9pPr>
+                        </a:lstStyle>
+                        <a:p>
+                          <a:pPr algn="ctr"/>
+                          <a:r>
+                            <a:rPr lang="de-DE" dirty="0" smtClean="0"/>
+                            <a:t>Client-</a:t>
+                          </a:r>
+                          <a:r>
+                            <a:rPr lang="de-DE" dirty="0" err="1" smtClean="0"/>
+                            <a:t>Application</a:t>
+                          </a:r>
+                          <a:endParaRPr lang="de-DE" dirty="0"/>
+                        </a:p>
+                      </a:txBody>
+                      <a:useSpRect/>
+                    </a:txSp>
+                    <a:style>
+                      <a:lnRef idx="2">
+                        <a:schemeClr val="accent1">
+                          <a:shade val="50000"/>
+                        </a:schemeClr>
+                      </a:lnRef>
+                      <a:fillRef idx="1">
+                        <a:schemeClr val="accent1"/>
+                      </a:fillRef>
+                      <a:effectRef idx="0">
+                        <a:schemeClr val="accent1"/>
+                      </a:effectRef>
+                      <a:fontRef idx="minor">
+                        <a:schemeClr val="lt1"/>
+                      </a:fontRef>
+                    </a:style>
+                  </a:sp>
+                  <a:sp>
+                    <a:nvSpPr>
+                      <a:cNvPr id="6" name="Abgerundetes Rechteck 5"/>
+                      <a:cNvSpPr/>
+                    </a:nvSpPr>
+                    <a:spPr>
+                      <a:xfrm>
+                        <a:off x="5572132" y="1285860"/>
+                        <a:ext cx="2571768" cy="571504"/>
+                      </a:xfrm>
+                      <a:prstGeom prst="roundRect">
+                        <a:avLst/>
+                      </a:prstGeom>
+                    </a:spPr>
+                    <a:txSp>
+                      <a:txBody>
+                        <a:bodyPr rtlCol="0" anchor="ctr"/>
+                        <a:lstStyle>
+                          <a:defPPr>
+                            <a:defRPr lang="de-DE"/>
+                          </a:defPPr>
+                          <a:lvl1pPr marL="0" algn="l" defTabSz="914400" rtl="0" eaLnBrk="1" latinLnBrk="0" hangingPunct="1">
+                            <a:defRPr sz="1800" kern="1200">
+                              <a:solidFill>
+                                <a:schemeClr val="lt1"/>
+                              </a:solidFill>
+                              <a:latin typeface="+mn-lt"/>
+                              <a:ea typeface="+mn-ea"/>
+                              <a:cs typeface="+mn-cs"/>
+                            </a:defRPr>
+                          </a:lvl1pPr>
+                          <a:lvl2pPr marL="457200" algn="l" defTabSz="914400" rtl="0" eaLnBrk="1" latinLnBrk="0" hangingPunct="1">
+                            <a:defRPr sz="1800" kern="1200">
+                              <a:solidFill>
+                                <a:schemeClr val="lt1"/>
+                              </a:solidFill>
+                              <a:latin typeface="+mn-lt"/>
+                              <a:ea typeface="+mn-ea"/>
+                              <a:cs typeface="+mn-cs"/>
+                            </a:defRPr>
+                          </a:lvl2pPr>
+                          <a:lvl3pPr marL="914400" algn="l" defTabSz="914400" rtl="0" eaLnBrk="1" latinLnBrk="0" hangingPunct="1">
+                            <a:defRPr sz="1800" kern="1200">
+                              <a:solidFill>
+                                <a:schemeClr val="lt1"/>
+                              </a:solidFill>
+                              <a:latin typeface="+mn-lt"/>
+                              <a:ea typeface="+mn-ea"/>
+                              <a:cs typeface="+mn-cs"/>
+                            </a:defRPr>
+                          </a:lvl3pPr>
+                          <a:lvl4pPr marL="1371600" algn="l" defTabSz="914400" rtl="0" eaLnBrk="1" latinLnBrk="0" hangingPunct="1">
+                            <a:defRPr sz="1800" kern="1200">
+                              <a:solidFill>
+                                <a:schemeClr val="lt1"/>
+                              </a:solidFill>
+                              <a:latin typeface="+mn-lt"/>
+                              <a:ea typeface="+mn-ea"/>
+                              <a:cs typeface="+mn-cs"/>
+                            </a:defRPr>
+                          </a:lvl4pPr>
+                          <a:lvl5pPr marL="1828800" algn="l" defTabSz="914400" rtl="0" eaLnBrk="1" latinLnBrk="0" hangingPunct="1">
+                            <a:defRPr sz="1800" kern="1200">
+                              <a:solidFill>
+                                <a:schemeClr val="lt1"/>
+                              </a:solidFill>
+                              <a:latin typeface="+mn-lt"/>
+                              <a:ea typeface="+mn-ea"/>
+                              <a:cs typeface="+mn-cs"/>
+                            </a:defRPr>
+                          </a:lvl5pPr>
+                          <a:lvl6pPr marL="2286000" algn="l" defTabSz="914400" rtl="0" eaLnBrk="1" latinLnBrk="0" hangingPunct="1">
+                            <a:defRPr sz="1800" kern="1200">
+                              <a:solidFill>
+                                <a:schemeClr val="lt1"/>
+                              </a:solidFill>
+                              <a:latin typeface="+mn-lt"/>
+                              <a:ea typeface="+mn-ea"/>
+                              <a:cs typeface="+mn-cs"/>
+                            </a:defRPr>
+                          </a:lvl6pPr>
+                          <a:lvl7pPr marL="2743200" algn="l" defTabSz="914400" rtl="0" eaLnBrk="1" latinLnBrk="0" hangingPunct="1">
+                            <a:defRPr sz="1800" kern="1200">
+                              <a:solidFill>
+                                <a:schemeClr val="lt1"/>
+                              </a:solidFill>
+                              <a:latin typeface="+mn-lt"/>
+                              <a:ea typeface="+mn-ea"/>
+                              <a:cs typeface="+mn-cs"/>
+                            </a:defRPr>
+                          </a:lvl7pPr>
+                          <a:lvl8pPr marL="3200400" algn="l" defTabSz="914400" rtl="0" eaLnBrk="1" latinLnBrk="0" hangingPunct="1">
+                            <a:defRPr sz="1800" kern="1200">
+                              <a:solidFill>
+                                <a:schemeClr val="lt1"/>
+                              </a:solidFill>
+                              <a:latin typeface="+mn-lt"/>
+                              <a:ea typeface="+mn-ea"/>
+                              <a:cs typeface="+mn-cs"/>
+                            </a:defRPr>
+                          </a:lvl8pPr>
+                          <a:lvl9pPr marL="3657600" algn="l" defTabSz="914400" rtl="0" eaLnBrk="1" latinLnBrk="0" hangingPunct="1">
+                            <a:defRPr sz="1800" kern="1200">
+                              <a:solidFill>
+                                <a:schemeClr val="lt1"/>
+                              </a:solidFill>
+                              <a:latin typeface="+mn-lt"/>
+                              <a:ea typeface="+mn-ea"/>
+                              <a:cs typeface="+mn-cs"/>
+                            </a:defRPr>
+                          </a:lvl9pPr>
+                        </a:lstStyle>
+                        <a:p>
+                          <a:pPr algn="ctr"/>
+                          <a:r>
+                            <a:rPr lang="de-DE" dirty="0" smtClean="0"/>
+                            <a:t>WCF Service</a:t>
+                          </a:r>
+                        </a:p>
+                        <a:p>
+                          <a:pPr algn="ctr"/>
+                          <a:r>
+                            <a:rPr lang="de-DE" dirty="0" err="1" smtClean="0"/>
+                            <a:t>Implements</a:t>
+                          </a:r>
+                          <a:r>
+                            <a:rPr lang="de-DE" dirty="0" smtClean="0"/>
+                            <a:t> </a:t>
+                          </a:r>
+                          <a:r>
+                            <a:rPr lang="de-DE" dirty="0" err="1" smtClean="0"/>
+                            <a:t>IStorage</a:t>
+                          </a:r>
+                          <a:endParaRPr lang="de-DE" dirty="0" smtClean="0"/>
+                        </a:p>
+                      </a:txBody>
+                      <a:useSpRect/>
+                    </a:txSp>
+                    <a:style>
+                      <a:lnRef idx="2">
+                        <a:schemeClr val="accent1">
+                          <a:shade val="50000"/>
+                        </a:schemeClr>
+                      </a:lnRef>
+                      <a:fillRef idx="1">
+                        <a:schemeClr val="accent1"/>
+                      </a:fillRef>
+                      <a:effectRef idx="0">
+                        <a:schemeClr val="accent1"/>
+                      </a:effectRef>
+                      <a:fontRef idx="minor">
+                        <a:schemeClr val="lt1"/>
+                      </a:fontRef>
+                    </a:style>
+                  </a:sp>
+                  <a:sp>
+                    <a:nvSpPr>
+                      <a:cNvPr id="7" name="Abgerundetes Rechteck 6"/>
+                      <a:cNvSpPr/>
+                    </a:nvSpPr>
+                    <a:spPr>
+                      <a:xfrm>
+                        <a:off x="5000628" y="2285992"/>
+                        <a:ext cx="3714776" cy="1143008"/>
+                      </a:xfrm>
+                      <a:prstGeom prst="roundRect">
+                        <a:avLst/>
+                      </a:prstGeom>
+                    </a:spPr>
+                    <a:txSp>
+                      <a:txBody>
+                        <a:bodyPr rtlCol="0" anchor="ctr"/>
+                        <a:lstStyle>
+                          <a:defPPr>
+                            <a:defRPr lang="de-DE"/>
+                          </a:defPPr>
+                          <a:lvl1pPr marL="0" algn="l" defTabSz="914400" rtl="0" eaLnBrk="1" latinLnBrk="0" hangingPunct="1">
+                            <a:defRPr sz="1800" kern="1200">
+                              <a:solidFill>
+                                <a:schemeClr val="lt1"/>
+                              </a:solidFill>
+                              <a:latin typeface="+mn-lt"/>
+                              <a:ea typeface="+mn-ea"/>
+                              <a:cs typeface="+mn-cs"/>
+                            </a:defRPr>
+                          </a:lvl1pPr>
+                          <a:lvl2pPr marL="457200" algn="l" defTabSz="914400" rtl="0" eaLnBrk="1" latinLnBrk="0" hangingPunct="1">
+                            <a:defRPr sz="1800" kern="1200">
+                              <a:solidFill>
+                                <a:schemeClr val="lt1"/>
+                              </a:solidFill>
+                              <a:latin typeface="+mn-lt"/>
+                              <a:ea typeface="+mn-ea"/>
+                              <a:cs typeface="+mn-cs"/>
+                            </a:defRPr>
+                          </a:lvl2pPr>
+                          <a:lvl3pPr marL="914400" algn="l" defTabSz="914400" rtl="0" eaLnBrk="1" latinLnBrk="0" hangingPunct="1">
+                            <a:defRPr sz="1800" kern="1200">
+                              <a:solidFill>
+                                <a:schemeClr val="lt1"/>
+                              </a:solidFill>
+                              <a:latin typeface="+mn-lt"/>
+                              <a:ea typeface="+mn-ea"/>
+                              <a:cs typeface="+mn-cs"/>
+                            </a:defRPr>
+                          </a:lvl3pPr>
+                          <a:lvl4pPr marL="1371600" algn="l" defTabSz="914400" rtl="0" eaLnBrk="1" latinLnBrk="0" hangingPunct="1">
+                            <a:defRPr sz="1800" kern="1200">
+                              <a:solidFill>
+                                <a:schemeClr val="lt1"/>
+                              </a:solidFill>
+                              <a:latin typeface="+mn-lt"/>
+                              <a:ea typeface="+mn-ea"/>
+                              <a:cs typeface="+mn-cs"/>
+                            </a:defRPr>
+                          </a:lvl4pPr>
+                          <a:lvl5pPr marL="1828800" algn="l" defTabSz="914400" rtl="0" eaLnBrk="1" latinLnBrk="0" hangingPunct="1">
+                            <a:defRPr sz="1800" kern="1200">
+                              <a:solidFill>
+                                <a:schemeClr val="lt1"/>
+                              </a:solidFill>
+                              <a:latin typeface="+mn-lt"/>
+                              <a:ea typeface="+mn-ea"/>
+                              <a:cs typeface="+mn-cs"/>
+                            </a:defRPr>
+                          </a:lvl5pPr>
+                          <a:lvl6pPr marL="2286000" algn="l" defTabSz="914400" rtl="0" eaLnBrk="1" latinLnBrk="0" hangingPunct="1">
+                            <a:defRPr sz="1800" kern="1200">
+                              <a:solidFill>
+                                <a:schemeClr val="lt1"/>
+                              </a:solidFill>
+                              <a:latin typeface="+mn-lt"/>
+                              <a:ea typeface="+mn-ea"/>
+                              <a:cs typeface="+mn-cs"/>
+                            </a:defRPr>
+                          </a:lvl6pPr>
+                          <a:lvl7pPr marL="2743200" algn="l" defTabSz="914400" rtl="0" eaLnBrk="1" latinLnBrk="0" hangingPunct="1">
+                            <a:defRPr sz="1800" kern="1200">
+                              <a:solidFill>
+                                <a:schemeClr val="lt1"/>
+                              </a:solidFill>
+                              <a:latin typeface="+mn-lt"/>
+                              <a:ea typeface="+mn-ea"/>
+                              <a:cs typeface="+mn-cs"/>
+                            </a:defRPr>
+                          </a:lvl7pPr>
+                          <a:lvl8pPr marL="3200400" algn="l" defTabSz="914400" rtl="0" eaLnBrk="1" latinLnBrk="0" hangingPunct="1">
+                            <a:defRPr sz="1800" kern="1200">
+                              <a:solidFill>
+                                <a:schemeClr val="lt1"/>
+                              </a:solidFill>
+                              <a:latin typeface="+mn-lt"/>
+                              <a:ea typeface="+mn-ea"/>
+                              <a:cs typeface="+mn-cs"/>
+                            </a:defRPr>
+                          </a:lvl8pPr>
+                          <a:lvl9pPr marL="3657600" algn="l" defTabSz="914400" rtl="0" eaLnBrk="1" latinLnBrk="0" hangingPunct="1">
+                            <a:defRPr sz="1800" kern="1200">
+                              <a:solidFill>
+                                <a:schemeClr val="lt1"/>
+                              </a:solidFill>
+                              <a:latin typeface="+mn-lt"/>
+                              <a:ea typeface="+mn-ea"/>
+                              <a:cs typeface="+mn-cs"/>
+                            </a:defRPr>
+                          </a:lvl9pPr>
+                        </a:lstStyle>
+                        <a:p>
+                          <a:pPr algn="ctr"/>
+                          <a:r>
+                            <a:rPr lang="de-DE" dirty="0" err="1" smtClean="0"/>
+                            <a:t>Sem.Sync.CloudStorageConnector</a:t>
+                          </a:r>
+                          <a:r>
+                            <a:rPr lang="de-DE" dirty="0" smtClean="0"/>
+                            <a:t>. </a:t>
+                          </a:r>
+                          <a:r>
+                            <a:rPr lang="de-DE" dirty="0" err="1"/>
+                            <a:t>BlobStorage</a:t>
+                          </a:r>
+                          <a:endParaRPr lang="de-DE" dirty="0" smtClean="0"/>
+                        </a:p>
+                        <a:p>
+                          <a:pPr algn="ctr"/>
+                          <a:r>
+                            <a:rPr lang="de-DE" dirty="0" err="1" smtClean="0"/>
+                            <a:t>Inherits</a:t>
+                          </a:r>
+                          <a:r>
+                            <a:rPr lang="de-DE" dirty="0" smtClean="0"/>
+                            <a:t> </a:t>
+                          </a:r>
+                          <a:r>
+                            <a:rPr lang="de-DE" dirty="0" err="1" smtClean="0"/>
+                            <a:t>from</a:t>
+                          </a:r>
+                          <a:r>
+                            <a:rPr lang="de-DE" dirty="0" smtClean="0"/>
+                            <a:t> </a:t>
+                          </a:r>
+                          <a:r>
+                            <a:rPr lang="de-DE" dirty="0" err="1"/>
+                            <a:t>StdClient</a:t>
+                          </a:r>
+                          <a:endParaRPr lang="de-DE" dirty="0"/>
+                        </a:p>
+                      </a:txBody>
+                      <a:useSpRect/>
+                    </a:txSp>
+                    <a:style>
+                      <a:lnRef idx="2">
+                        <a:schemeClr val="accent3">
+                          <a:shade val="50000"/>
+                        </a:schemeClr>
+                      </a:lnRef>
+                      <a:fillRef idx="1">
+                        <a:schemeClr val="accent3"/>
+                      </a:fillRef>
+                      <a:effectRef idx="0">
+                        <a:schemeClr val="accent3"/>
+                      </a:effectRef>
+                      <a:fontRef idx="minor">
+                        <a:schemeClr val="lt1"/>
+                      </a:fontRef>
+                    </a:style>
+                  </a:sp>
+                  <a:cxnSp>
+                    <a:nvCxnSpPr>
+                      <a:cNvPr id="9" name="Gerade Verbindung mit Pfeil 8"/>
+                      <a:cNvCxnSpPr>
+                        <a:stCxn id="5" idx="2"/>
+                        <a:endCxn id="4" idx="0"/>
+                      </a:cNvCxnSpPr>
+                    </a:nvCxnSpPr>
+                    <a:spPr>
+                      <a:xfrm rot="5400000">
+                        <a:off x="1607323" y="1107265"/>
+                        <a:ext cx="357190" cy="1588"/>
+                      </a:xfrm>
+                      <a:prstGeom prst="straightConnector1">
+                        <a:avLst/>
+                      </a:prstGeom>
+                      <a:ln>
+                        <a:headEnd type="arrow"/>
+                        <a:tailEnd type="arrow"/>
+                      </a:ln>
+                    </a:spPr>
+                    <a:style>
+                      <a:lnRef idx="1">
+                        <a:schemeClr val="accent1"/>
+                      </a:lnRef>
+                      <a:fillRef idx="0">
+                        <a:schemeClr val="accent1"/>
+                      </a:fillRef>
+                      <a:effectRef idx="0">
+                        <a:schemeClr val="accent1"/>
+                      </a:effectRef>
+                      <a:fontRef idx="minor">
+                        <a:schemeClr val="tx1"/>
+                      </a:fontRef>
+                    </a:style>
+                  </a:cxnSp>
+                  <a:cxnSp>
+                    <a:nvCxnSpPr>
+                      <a:cNvPr id="11" name="Gerade Verbindung mit Pfeil 10"/>
+                      <a:cNvCxnSpPr>
+                        <a:stCxn id="4" idx="3"/>
+                        <a:endCxn id="6" idx="1"/>
+                      </a:cNvCxnSpPr>
+                    </a:nvCxnSpPr>
+                    <a:spPr>
+                      <a:xfrm>
+                        <a:off x="3071802" y="1571612"/>
+                        <a:ext cx="2500330" cy="1588"/>
+                      </a:xfrm>
+                      <a:prstGeom prst="straightConnector1">
+                        <a:avLst/>
+                      </a:prstGeom>
+                      <a:ln>
+                        <a:headEnd type="arrow"/>
+                        <a:tailEnd type="arrow"/>
+                      </a:ln>
+                    </a:spPr>
+                    <a:style>
+                      <a:lnRef idx="1">
+                        <a:schemeClr val="accent1"/>
+                      </a:lnRef>
+                      <a:fillRef idx="0">
+                        <a:schemeClr val="accent1"/>
+                      </a:fillRef>
+                      <a:effectRef idx="0">
+                        <a:schemeClr val="accent1"/>
+                      </a:effectRef>
+                      <a:fontRef idx="minor">
+                        <a:schemeClr val="tx1"/>
+                      </a:fontRef>
+                    </a:style>
+                  </a:cxnSp>
+                  <a:cxnSp>
+                    <a:nvCxnSpPr>
+                      <a:cNvPr id="13" name="Gerade Verbindung mit Pfeil 12"/>
+                      <a:cNvCxnSpPr>
+                        <a:stCxn id="6" idx="2"/>
+                        <a:endCxn id="7" idx="0"/>
+                      </a:cNvCxnSpPr>
+                    </a:nvCxnSpPr>
+                    <a:spPr>
+                      <a:xfrm rot="5400000">
+                        <a:off x="6643702" y="2071678"/>
+                        <a:ext cx="428628" cy="1588"/>
+                      </a:xfrm>
+                      <a:prstGeom prst="straightConnector1">
+                        <a:avLst/>
+                      </a:prstGeom>
+                      <a:ln>
+                        <a:headEnd type="arrow"/>
+                        <a:tailEnd type="arrow"/>
+                      </a:ln>
+                    </a:spPr>
+                    <a:style>
+                      <a:lnRef idx="1">
+                        <a:schemeClr val="accent1"/>
+                      </a:lnRef>
+                      <a:fillRef idx="0">
+                        <a:schemeClr val="accent1"/>
+                      </a:fillRef>
+                      <a:effectRef idx="0">
+                        <a:schemeClr val="accent1"/>
+                      </a:effectRef>
+                      <a:fontRef idx="minor">
+                        <a:schemeClr val="tx1"/>
+                      </a:fontRef>
+                    </a:style>
+                  </a:cxnSp>
+                  <a:sp>
+                    <a:nvSpPr>
+                      <a:cNvPr id="21" name="Freihandform 20"/>
+                      <a:cNvSpPr/>
+                    </a:nvSpPr>
+                    <a:spPr>
+                      <a:xfrm>
+                        <a:off x="3571868" y="1071546"/>
+                        <a:ext cx="1581150" cy="1013572"/>
+                      </a:xfrm>
+                      <a:custGeom>
+                        <a:avLst/>
+                        <a:gdLst>
+                          <a:gd name="connsiteX0" fmla="*/ 342900 w 1581150"/>
+                          <a:gd name="connsiteY0" fmla="*/ 203947 h 1013572"/>
+                          <a:gd name="connsiteX1" fmla="*/ 342900 w 1581150"/>
+                          <a:gd name="connsiteY1" fmla="*/ 203947 h 1013572"/>
+                          <a:gd name="connsiteX2" fmla="*/ 66675 w 1581150"/>
+                          <a:gd name="connsiteY2" fmla="*/ 194422 h 1013572"/>
+                          <a:gd name="connsiteX3" fmla="*/ 57150 w 1581150"/>
+                          <a:gd name="connsiteY3" fmla="*/ 222997 h 1013572"/>
+                          <a:gd name="connsiteX4" fmla="*/ 28575 w 1581150"/>
+                          <a:gd name="connsiteY4" fmla="*/ 261097 h 1013572"/>
+                          <a:gd name="connsiteX5" fmla="*/ 38100 w 1581150"/>
+                          <a:gd name="connsiteY5" fmla="*/ 461122 h 1013572"/>
+                          <a:gd name="connsiteX6" fmla="*/ 57150 w 1581150"/>
+                          <a:gd name="connsiteY6" fmla="*/ 518272 h 1013572"/>
+                          <a:gd name="connsiteX7" fmla="*/ 66675 w 1581150"/>
+                          <a:gd name="connsiteY7" fmla="*/ 546847 h 1013572"/>
+                          <a:gd name="connsiteX8" fmla="*/ 95250 w 1581150"/>
+                          <a:gd name="connsiteY8" fmla="*/ 565897 h 1013572"/>
+                          <a:gd name="connsiteX9" fmla="*/ 57150 w 1581150"/>
+                          <a:gd name="connsiteY9" fmla="*/ 584947 h 1013572"/>
+                          <a:gd name="connsiteX10" fmla="*/ 47625 w 1581150"/>
+                          <a:gd name="connsiteY10" fmla="*/ 613522 h 1013572"/>
+                          <a:gd name="connsiteX11" fmla="*/ 28575 w 1581150"/>
+                          <a:gd name="connsiteY11" fmla="*/ 642097 h 1013572"/>
+                          <a:gd name="connsiteX12" fmla="*/ 9525 w 1581150"/>
+                          <a:gd name="connsiteY12" fmla="*/ 699247 h 1013572"/>
+                          <a:gd name="connsiteX13" fmla="*/ 0 w 1581150"/>
+                          <a:gd name="connsiteY13" fmla="*/ 727822 h 1013572"/>
+                          <a:gd name="connsiteX14" fmla="*/ 9525 w 1581150"/>
+                          <a:gd name="connsiteY14" fmla="*/ 756397 h 1013572"/>
+                          <a:gd name="connsiteX15" fmla="*/ 19050 w 1581150"/>
+                          <a:gd name="connsiteY15" fmla="*/ 804022 h 1013572"/>
+                          <a:gd name="connsiteX16" fmla="*/ 57150 w 1581150"/>
+                          <a:gd name="connsiteY16" fmla="*/ 861172 h 1013572"/>
+                          <a:gd name="connsiteX17" fmla="*/ 104775 w 1581150"/>
+                          <a:gd name="connsiteY17" fmla="*/ 908797 h 1013572"/>
+                          <a:gd name="connsiteX18" fmla="*/ 161925 w 1581150"/>
+                          <a:gd name="connsiteY18" fmla="*/ 937372 h 1013572"/>
+                          <a:gd name="connsiteX19" fmla="*/ 219075 w 1581150"/>
+                          <a:gd name="connsiteY19" fmla="*/ 927847 h 1013572"/>
+                          <a:gd name="connsiteX20" fmla="*/ 247650 w 1581150"/>
+                          <a:gd name="connsiteY20" fmla="*/ 918322 h 1013572"/>
+                          <a:gd name="connsiteX21" fmla="*/ 285750 w 1581150"/>
+                          <a:gd name="connsiteY21" fmla="*/ 908797 h 1013572"/>
+                          <a:gd name="connsiteX22" fmla="*/ 333375 w 1581150"/>
+                          <a:gd name="connsiteY22" fmla="*/ 918322 h 1013572"/>
+                          <a:gd name="connsiteX23" fmla="*/ 390525 w 1581150"/>
+                          <a:gd name="connsiteY23" fmla="*/ 937372 h 1013572"/>
+                          <a:gd name="connsiteX24" fmla="*/ 419100 w 1581150"/>
+                          <a:gd name="connsiteY24" fmla="*/ 965947 h 1013572"/>
+                          <a:gd name="connsiteX25" fmla="*/ 476250 w 1581150"/>
+                          <a:gd name="connsiteY25" fmla="*/ 984997 h 1013572"/>
+                          <a:gd name="connsiteX26" fmla="*/ 504825 w 1581150"/>
+                          <a:gd name="connsiteY26" fmla="*/ 994522 h 1013572"/>
+                          <a:gd name="connsiteX27" fmla="*/ 533400 w 1581150"/>
+                          <a:gd name="connsiteY27" fmla="*/ 1004047 h 1013572"/>
+                          <a:gd name="connsiteX28" fmla="*/ 609600 w 1581150"/>
+                          <a:gd name="connsiteY28" fmla="*/ 1013572 h 1013572"/>
+                          <a:gd name="connsiteX29" fmla="*/ 714375 w 1581150"/>
+                          <a:gd name="connsiteY29" fmla="*/ 1004047 h 1013572"/>
+                          <a:gd name="connsiteX30" fmla="*/ 742950 w 1581150"/>
+                          <a:gd name="connsiteY30" fmla="*/ 994522 h 1013572"/>
+                          <a:gd name="connsiteX31" fmla="*/ 847725 w 1581150"/>
+                          <a:gd name="connsiteY31" fmla="*/ 965947 h 1013572"/>
+                          <a:gd name="connsiteX32" fmla="*/ 876300 w 1581150"/>
+                          <a:gd name="connsiteY32" fmla="*/ 908797 h 1013572"/>
+                          <a:gd name="connsiteX33" fmla="*/ 866775 w 1581150"/>
+                          <a:gd name="connsiteY33" fmla="*/ 861172 h 1013572"/>
+                          <a:gd name="connsiteX34" fmla="*/ 847725 w 1581150"/>
+                          <a:gd name="connsiteY34" fmla="*/ 804022 h 1013572"/>
+                          <a:gd name="connsiteX35" fmla="*/ 1152525 w 1581150"/>
+                          <a:gd name="connsiteY35" fmla="*/ 784972 h 1013572"/>
+                          <a:gd name="connsiteX36" fmla="*/ 1209675 w 1581150"/>
+                          <a:gd name="connsiteY36" fmla="*/ 765922 h 1013572"/>
+                          <a:gd name="connsiteX37" fmla="*/ 1285875 w 1581150"/>
+                          <a:gd name="connsiteY37" fmla="*/ 737347 h 1013572"/>
+                          <a:gd name="connsiteX38" fmla="*/ 1304925 w 1581150"/>
+                          <a:gd name="connsiteY38" fmla="*/ 708772 h 1013572"/>
+                          <a:gd name="connsiteX39" fmla="*/ 1362075 w 1581150"/>
+                          <a:gd name="connsiteY39" fmla="*/ 670672 h 1013572"/>
+                          <a:gd name="connsiteX40" fmla="*/ 1390650 w 1581150"/>
+                          <a:gd name="connsiteY40" fmla="*/ 613522 h 1013572"/>
+                          <a:gd name="connsiteX41" fmla="*/ 1400175 w 1581150"/>
+                          <a:gd name="connsiteY41" fmla="*/ 584947 h 1013572"/>
+                          <a:gd name="connsiteX42" fmla="*/ 1428750 w 1581150"/>
+                          <a:gd name="connsiteY42" fmla="*/ 565897 h 1013572"/>
+                          <a:gd name="connsiteX43" fmla="*/ 1514475 w 1581150"/>
+                          <a:gd name="connsiteY43" fmla="*/ 575422 h 1013572"/>
+                          <a:gd name="connsiteX44" fmla="*/ 1543050 w 1581150"/>
+                          <a:gd name="connsiteY44" fmla="*/ 556372 h 1013572"/>
+                          <a:gd name="connsiteX45" fmla="*/ 1571625 w 1581150"/>
+                          <a:gd name="connsiteY45" fmla="*/ 527797 h 1013572"/>
+                          <a:gd name="connsiteX46" fmla="*/ 1581150 w 1581150"/>
+                          <a:gd name="connsiteY46" fmla="*/ 499222 h 1013572"/>
+                          <a:gd name="connsiteX47" fmla="*/ 1562100 w 1581150"/>
+                          <a:gd name="connsiteY47" fmla="*/ 356347 h 1013572"/>
+                          <a:gd name="connsiteX48" fmla="*/ 1552575 w 1581150"/>
+                          <a:gd name="connsiteY48" fmla="*/ 318247 h 1013572"/>
+                          <a:gd name="connsiteX49" fmla="*/ 1533525 w 1581150"/>
+                          <a:gd name="connsiteY49" fmla="*/ 280147 h 1013572"/>
+                          <a:gd name="connsiteX50" fmla="*/ 1514475 w 1581150"/>
+                          <a:gd name="connsiteY50" fmla="*/ 222997 h 1013572"/>
+                          <a:gd name="connsiteX51" fmla="*/ 1495425 w 1581150"/>
+                          <a:gd name="connsiteY51" fmla="*/ 194422 h 1013572"/>
+                          <a:gd name="connsiteX52" fmla="*/ 1457325 w 1581150"/>
+                          <a:gd name="connsiteY52" fmla="*/ 137272 h 1013572"/>
+                          <a:gd name="connsiteX53" fmla="*/ 1438275 w 1581150"/>
+                          <a:gd name="connsiteY53" fmla="*/ 108697 h 1013572"/>
+                          <a:gd name="connsiteX54" fmla="*/ 1409700 w 1581150"/>
+                          <a:gd name="connsiteY54" fmla="*/ 99172 h 1013572"/>
+                          <a:gd name="connsiteX55" fmla="*/ 1247775 w 1581150"/>
+                          <a:gd name="connsiteY55" fmla="*/ 80122 h 1013572"/>
+                          <a:gd name="connsiteX56" fmla="*/ 1219200 w 1581150"/>
+                          <a:gd name="connsiteY56" fmla="*/ 61072 h 1013572"/>
+                          <a:gd name="connsiteX57" fmla="*/ 1190625 w 1581150"/>
+                          <a:gd name="connsiteY57" fmla="*/ 51547 h 1013572"/>
+                          <a:gd name="connsiteX58" fmla="*/ 1095375 w 1581150"/>
+                          <a:gd name="connsiteY58" fmla="*/ 3922 h 1013572"/>
+                          <a:gd name="connsiteX59" fmla="*/ 914400 w 1581150"/>
+                          <a:gd name="connsiteY59" fmla="*/ 13447 h 1013572"/>
+                          <a:gd name="connsiteX60" fmla="*/ 838200 w 1581150"/>
+                          <a:gd name="connsiteY60" fmla="*/ 42022 h 1013572"/>
+                          <a:gd name="connsiteX61" fmla="*/ 762000 w 1581150"/>
+                          <a:gd name="connsiteY61" fmla="*/ 61072 h 1013572"/>
+                          <a:gd name="connsiteX62" fmla="*/ 733425 w 1581150"/>
+                          <a:gd name="connsiteY62" fmla="*/ 70597 h 1013572"/>
+                          <a:gd name="connsiteX63" fmla="*/ 676275 w 1581150"/>
+                          <a:gd name="connsiteY63" fmla="*/ 99172 h 1013572"/>
+                          <a:gd name="connsiteX64" fmla="*/ 666750 w 1581150"/>
+                          <a:gd name="connsiteY64" fmla="*/ 127747 h 1013572"/>
+                          <a:gd name="connsiteX65" fmla="*/ 609600 w 1581150"/>
+                          <a:gd name="connsiteY65" fmla="*/ 108697 h 1013572"/>
+                          <a:gd name="connsiteX66" fmla="*/ 571500 w 1581150"/>
+                          <a:gd name="connsiteY66" fmla="*/ 51547 h 1013572"/>
+                          <a:gd name="connsiteX67" fmla="*/ 552450 w 1581150"/>
+                          <a:gd name="connsiteY67" fmla="*/ 22972 h 1013572"/>
+                          <a:gd name="connsiteX68" fmla="*/ 523875 w 1581150"/>
+                          <a:gd name="connsiteY68" fmla="*/ 13447 h 1013572"/>
+                          <a:gd name="connsiteX69" fmla="*/ 400050 w 1581150"/>
+                          <a:gd name="connsiteY69" fmla="*/ 32497 h 1013572"/>
+                          <a:gd name="connsiteX70" fmla="*/ 342900 w 1581150"/>
+                          <a:gd name="connsiteY70" fmla="*/ 51547 h 1013572"/>
+                          <a:gd name="connsiteX71" fmla="*/ 285750 w 1581150"/>
+                          <a:gd name="connsiteY71" fmla="*/ 80122 h 1013572"/>
+                          <a:gd name="connsiteX72" fmla="*/ 285750 w 1581150"/>
+                          <a:gd name="connsiteY72" fmla="*/ 156322 h 1013572"/>
+                          <a:gd name="connsiteX73" fmla="*/ 342900 w 1581150"/>
+                          <a:gd name="connsiteY73" fmla="*/ 203947 h 1013572"/>
+                        </a:gdLst>
+                        <a:ahLst/>
+                        <a:cxnLst>
+                          <a:cxn ang="0">
+                            <a:pos x="connsiteX0" y="connsiteY0"/>
+                          </a:cxn>
+                          <a:cxn ang="0">
+                            <a:pos x="connsiteX1" y="connsiteY1"/>
+                          </a:cxn>
+                          <a:cxn ang="0">
+                            <a:pos x="connsiteX2" y="connsiteY2"/>
+                          </a:cxn>
+                          <a:cxn ang="0">
+                            <a:pos x="connsiteX3" y="connsiteY3"/>
+                          </a:cxn>
+                          <a:cxn ang="0">
+                            <a:pos x="connsiteX4" y="connsiteY4"/>
+                          </a:cxn>
+                          <a:cxn ang="0">
+                            <a:pos x="connsiteX5" y="connsiteY5"/>
+                          </a:cxn>
+                          <a:cxn ang="0">
+                            <a:pos x="connsiteX6" y="connsiteY6"/>
+                          </a:cxn>
+                          <a:cxn ang="0">
+                            <a:pos x="connsiteX7" y="connsiteY7"/>
+                          </a:cxn>
+                          <a:cxn ang="0">
+                            <a:pos x="connsiteX8" y="connsiteY8"/>
+                          </a:cxn>
+                          <a:cxn ang="0">
+                            <a:pos x="connsiteX9" y="connsiteY9"/>
+                          </a:cxn>
+                          <a:cxn ang="0">
+                            <a:pos x="connsiteX10" y="connsiteY10"/>
+                          </a:cxn>
+                          <a:cxn ang="0">
+                            <a:pos x="connsiteX11" y="connsiteY11"/>
+                          </a:cxn>
+                          <a:cxn ang="0">
+                            <a:pos x="connsiteX12" y="connsiteY12"/>
+                          </a:cxn>
+                          <a:cxn ang="0">
+                            <a:pos x="connsiteX13" y="connsiteY13"/>
+                          </a:cxn>
+                          <a:cxn ang="0">
+                            <a:pos x="connsiteX14" y="connsiteY14"/>
+                          </a:cxn>
+                          <a:cxn ang="0">
+                            <a:pos x="connsiteX15" y="connsiteY15"/>
+                          </a:cxn>
+                          <a:cxn ang="0">
+                            <a:pos x="connsiteX16" y="connsiteY16"/>
+                          </a:cxn>
+                          <a:cxn ang="0">
+                            <a:pos x="connsiteX17" y="connsiteY17"/>
+                          </a:cxn>
+                          <a:cxn ang="0">
+                            <a:pos x="connsiteX18" y="connsiteY18"/>
+                          </a:cxn>
+                          <a:cxn ang="0">
+                            <a:pos x="connsiteX19" y="connsiteY19"/>
+                          </a:cxn>
+                          <a:cxn ang="0">
+                            <a:pos x="connsiteX20" y="connsiteY20"/>
+                          </a:cxn>
+                          <a:cxn ang="0">
+                            <a:pos x="connsiteX21" y="connsiteY21"/>
+                          </a:cxn>
+                          <a:cxn ang="0">
+                            <a:pos x="connsiteX22" y="connsiteY22"/>
+                          </a:cxn>
+                          <a:cxn ang="0">
+                            <a:pos x="connsiteX23" y="connsiteY23"/>
+                          </a:cxn>
+                          <a:cxn ang="0">
+                            <a:pos x="connsiteX24" y="connsiteY24"/>
+                          </a:cxn>
+                          <a:cxn ang="0">
+                            <a:pos x="connsiteX25" y="connsiteY25"/>
+                          </a:cxn>
+                          <a:cxn ang="0">
+                            <a:pos x="connsiteX26" y="connsiteY26"/>
+                          </a:cxn>
+                          <a:cxn ang="0">
+                            <a:pos x="connsiteX27" y="connsiteY27"/>
+                          </a:cxn>
+                          <a:cxn ang="0">
+                            <a:pos x="connsiteX28" y="connsiteY28"/>
+                          </a:cxn>
+                          <a:cxn ang="0">
+                            <a:pos x="connsiteX29" y="connsiteY29"/>
+                          </a:cxn>
+                          <a:cxn ang="0">
+                            <a:pos x="connsiteX30" y="connsiteY30"/>
+                          </a:cxn>
+                          <a:cxn ang="0">
+                            <a:pos x="connsiteX31" y="connsiteY31"/>
+                          </a:cxn>
+                          <a:cxn ang="0">
+                            <a:pos x="connsiteX32" y="connsiteY32"/>
+                          </a:cxn>
+                          <a:cxn ang="0">
+                            <a:pos x="connsiteX33" y="connsiteY33"/>
+                          </a:cxn>
+                          <a:cxn ang="0">
+                            <a:pos x="connsiteX34" y="connsiteY34"/>
+                          </a:cxn>
+                          <a:cxn ang="0">
+                            <a:pos x="connsiteX35" y="connsiteY35"/>
+                          </a:cxn>
+                          <a:cxn ang="0">
+                            <a:pos x="connsiteX36" y="connsiteY36"/>
+                          </a:cxn>
+                          <a:cxn ang="0">
+                            <a:pos x="connsiteX37" y="connsiteY37"/>
+                          </a:cxn>
+                          <a:cxn ang="0">
+                            <a:pos x="connsiteX38" y="connsiteY38"/>
+                          </a:cxn>
+                          <a:cxn ang="0">
+                            <a:pos x="connsiteX39" y="connsiteY39"/>
+                          </a:cxn>
+                          <a:cxn ang="0">
+                            <a:pos x="connsiteX40" y="connsiteY40"/>
+                          </a:cxn>
+                          <a:cxn ang="0">
+                            <a:pos x="connsiteX41" y="connsiteY41"/>
+                          </a:cxn>
+                          <a:cxn ang="0">
+                            <a:pos x="connsiteX42" y="connsiteY42"/>
+                          </a:cxn>
+                          <a:cxn ang="0">
+                            <a:pos x="connsiteX43" y="connsiteY43"/>
+                          </a:cxn>
+                          <a:cxn ang="0">
+                            <a:pos x="connsiteX44" y="connsiteY44"/>
+                          </a:cxn>
+                          <a:cxn ang="0">
+                            <a:pos x="connsiteX45" y="connsiteY45"/>
+                          </a:cxn>
+                          <a:cxn ang="0">
+                            <a:pos x="connsiteX46" y="connsiteY46"/>
+                          </a:cxn>
+                          <a:cxn ang="0">
+                            <a:pos x="connsiteX47" y="connsiteY47"/>
+                          </a:cxn>
+                          <a:cxn ang="0">
+                            <a:pos x="connsiteX48" y="connsiteY48"/>
+                          </a:cxn>
+                          <a:cxn ang="0">
+                            <a:pos x="connsiteX49" y="connsiteY49"/>
+                          </a:cxn>
+                          <a:cxn ang="0">
+                            <a:pos x="connsiteX50" y="connsiteY50"/>
+                          </a:cxn>
+                          <a:cxn ang="0">
+                            <a:pos x="connsiteX51" y="connsiteY51"/>
+                          </a:cxn>
+                          <a:cxn ang="0">
+                            <a:pos x="connsiteX52" y="connsiteY52"/>
+                          </a:cxn>
+                          <a:cxn ang="0">
+                            <a:pos x="connsiteX53" y="connsiteY53"/>
+                          </a:cxn>
+                          <a:cxn ang="0">
+                            <a:pos x="connsiteX54" y="connsiteY54"/>
+                          </a:cxn>
+                          <a:cxn ang="0">
+                            <a:pos x="connsiteX55" y="connsiteY55"/>
+                          </a:cxn>
+                          <a:cxn ang="0">
+                            <a:pos x="connsiteX56" y="connsiteY56"/>
+                          </a:cxn>
+                          <a:cxn ang="0">
+                            <a:pos x="connsiteX57" y="connsiteY57"/>
+                          </a:cxn>
+                          <a:cxn ang="0">
+                            <a:pos x="connsiteX58" y="connsiteY58"/>
+                          </a:cxn>
+                          <a:cxn ang="0">
+                            <a:pos x="connsiteX59" y="connsiteY59"/>
+                          </a:cxn>
+                          <a:cxn ang="0">
+                            <a:pos x="connsiteX60" y="connsiteY60"/>
+                          </a:cxn>
+                          <a:cxn ang="0">
+                            <a:pos x="connsiteX61" y="connsiteY61"/>
+                          </a:cxn>
+                          <a:cxn ang="0">
+                            <a:pos x="connsiteX62" y="connsiteY62"/>
+                          </a:cxn>
+                          <a:cxn ang="0">
+                            <a:pos x="connsiteX63" y="connsiteY63"/>
+                          </a:cxn>
+                          <a:cxn ang="0">
+                            <a:pos x="connsiteX64" y="connsiteY64"/>
+                          </a:cxn>
+                          <a:cxn ang="0">
+                            <a:pos x="connsiteX65" y="connsiteY65"/>
+                          </a:cxn>
+                          <a:cxn ang="0">
+                            <a:pos x="connsiteX66" y="connsiteY66"/>
+                          </a:cxn>
+                          <a:cxn ang="0">
+                            <a:pos x="connsiteX67" y="connsiteY67"/>
+                          </a:cxn>
+                          <a:cxn ang="0">
+                            <a:pos x="connsiteX68" y="connsiteY68"/>
+                          </a:cxn>
+                          <a:cxn ang="0">
+                            <a:pos x="connsiteX69" y="connsiteY69"/>
+                          </a:cxn>
+                          <a:cxn ang="0">
+                            <a:pos x="connsiteX70" y="connsiteY70"/>
+                          </a:cxn>
+                          <a:cxn ang="0">
+                            <a:pos x="connsiteX71" y="connsiteY71"/>
+                          </a:cxn>
+                          <a:cxn ang="0">
+                            <a:pos x="connsiteX72" y="connsiteY72"/>
+                          </a:cxn>
+                          <a:cxn ang="0">
+                            <a:pos x="connsiteX73" y="connsiteY73"/>
+                          </a:cxn>
+                        </a:cxnLst>
+                        <a:rect l="l" t="t" r="r" b="b"/>
+                        <a:pathLst>
+                          <a:path w="1581150" h="1013572">
+                            <a:moveTo>
+                              <a:pt x="342900" y="203947"/>
+                            </a:moveTo>
+                            <a:lnTo>
+                              <a:pt x="342900" y="203947"/>
+                            </a:lnTo>
+                            <a:cubicBezTo>
+                              <a:pt x="229545" y="178757"/>
+                              <a:pt x="211616" y="166814"/>
+                              <a:pt x="66675" y="194422"/>
+                            </a:cubicBezTo>
+                            <a:cubicBezTo>
+                              <a:pt x="56812" y="196301"/>
+                              <a:pt x="62131" y="214280"/>
+                              <a:pt x="57150" y="222997"/>
+                            </a:cubicBezTo>
+                            <a:cubicBezTo>
+                              <a:pt x="49274" y="236780"/>
+                              <a:pt x="38100" y="248397"/>
+                              <a:pt x="28575" y="261097"/>
+                            </a:cubicBezTo>
+                            <a:cubicBezTo>
+                              <a:pt x="31750" y="327772"/>
+                              <a:pt x="30729" y="394780"/>
+                              <a:pt x="38100" y="461122"/>
+                            </a:cubicBezTo>
+                            <a:cubicBezTo>
+                              <a:pt x="40318" y="481080"/>
+                              <a:pt x="50800" y="499222"/>
+                              <a:pt x="57150" y="518272"/>
+                            </a:cubicBezTo>
+                            <a:cubicBezTo>
+                              <a:pt x="60325" y="527797"/>
+                              <a:pt x="58321" y="541278"/>
+                              <a:pt x="66675" y="546847"/>
+                            </a:cubicBezTo>
+                            <a:lnTo>
+                              <a:pt x="95250" y="565897"/>
+                            </a:lnTo>
+                            <a:cubicBezTo>
+                              <a:pt x="82550" y="572247"/>
+                              <a:pt x="67190" y="574907"/>
+                              <a:pt x="57150" y="584947"/>
+                            </a:cubicBezTo>
+                            <a:cubicBezTo>
+                              <a:pt x="50050" y="592047"/>
+                              <a:pt x="52115" y="604542"/>
+                              <a:pt x="47625" y="613522"/>
+                            </a:cubicBezTo>
+                            <a:cubicBezTo>
+                              <a:pt x="42505" y="623761"/>
+                              <a:pt x="33224" y="631636"/>
+                              <a:pt x="28575" y="642097"/>
+                            </a:cubicBezTo>
+                            <a:cubicBezTo>
+                              <a:pt x="20420" y="660447"/>
+                              <a:pt x="15875" y="680197"/>
+                              <a:pt x="9525" y="699247"/>
+                            </a:cubicBezTo>
+                            <a:lnTo>
+                              <a:pt x="0" y="727822"/>
+                            </a:lnTo>
+                            <a:cubicBezTo>
+                              <a:pt x="3175" y="737347"/>
+                              <a:pt x="7090" y="746657"/>
+                              <a:pt x="9525" y="756397"/>
+                            </a:cubicBezTo>
+                            <a:cubicBezTo>
+                              <a:pt x="13452" y="772103"/>
+                              <a:pt x="12351" y="789284"/>
+                              <a:pt x="19050" y="804022"/>
+                            </a:cubicBezTo>
+                            <a:cubicBezTo>
+                              <a:pt x="28524" y="824865"/>
+                              <a:pt x="44450" y="842122"/>
+                              <a:pt x="57150" y="861172"/>
+                            </a:cubicBezTo>
+                            <a:cubicBezTo>
+                              <a:pt x="76200" y="889747"/>
+                              <a:pt x="73025" y="892922"/>
+                              <a:pt x="104775" y="908797"/>
+                            </a:cubicBezTo>
+                            <a:cubicBezTo>
+                              <a:pt x="183645" y="948232"/>
+                              <a:pt x="80033" y="882777"/>
+                              <a:pt x="161925" y="937372"/>
+                            </a:cubicBezTo>
+                            <a:cubicBezTo>
+                              <a:pt x="180975" y="934197"/>
+                              <a:pt x="200222" y="932037"/>
+                              <a:pt x="219075" y="927847"/>
+                            </a:cubicBezTo>
+                            <a:cubicBezTo>
+                              <a:pt x="228876" y="925669"/>
+                              <a:pt x="237996" y="921080"/>
+                              <a:pt x="247650" y="918322"/>
+                            </a:cubicBezTo>
+                            <a:cubicBezTo>
+                              <a:pt x="260237" y="914726"/>
+                              <a:pt x="273050" y="911972"/>
+                              <a:pt x="285750" y="908797"/>
+                            </a:cubicBezTo>
+                            <a:cubicBezTo>
+                              <a:pt x="301625" y="911972"/>
+                              <a:pt x="317756" y="914062"/>
+                              <a:pt x="333375" y="918322"/>
+                            </a:cubicBezTo>
+                            <a:cubicBezTo>
+                              <a:pt x="352748" y="923606"/>
+                              <a:pt x="390525" y="937372"/>
+                              <a:pt x="390525" y="937372"/>
+                            </a:cubicBezTo>
+                            <a:cubicBezTo>
+                              <a:pt x="400050" y="946897"/>
+                              <a:pt x="407325" y="959405"/>
+                              <a:pt x="419100" y="965947"/>
+                            </a:cubicBezTo>
+                            <a:cubicBezTo>
+                              <a:pt x="436653" y="975699"/>
+                              <a:pt x="457200" y="978647"/>
+                              <a:pt x="476250" y="984997"/>
+                            </a:cubicBezTo>
+                            <a:lnTo>
+                              <a:pt x="504825" y="994522"/>
+                            </a:lnTo>
+                            <a:cubicBezTo>
+                              <a:pt x="514350" y="997697"/>
+                              <a:pt x="523437" y="1002802"/>
+                              <a:pt x="533400" y="1004047"/>
+                            </a:cubicBezTo>
+                            <a:lnTo>
+                              <a:pt x="609600" y="1013572"/>
+                            </a:lnTo>
+                            <a:cubicBezTo>
+                              <a:pt x="644525" y="1010397"/>
+                              <a:pt x="679658" y="1009007"/>
+                              <a:pt x="714375" y="1004047"/>
+                            </a:cubicBezTo>
+                            <a:cubicBezTo>
+                              <a:pt x="724314" y="1002627"/>
+                              <a:pt x="733264" y="997164"/>
+                              <a:pt x="742950" y="994522"/>
+                            </a:cubicBezTo>
+                            <a:cubicBezTo>
+                              <a:pt x="861118" y="962294"/>
+                              <a:pt x="781953" y="987871"/>
+                              <a:pt x="847725" y="965947"/>
+                            </a:cubicBezTo>
+                            <a:cubicBezTo>
+                              <a:pt x="857357" y="951500"/>
+                              <a:pt x="876300" y="928515"/>
+                              <a:pt x="876300" y="908797"/>
+                            </a:cubicBezTo>
+                            <a:cubicBezTo>
+                              <a:pt x="876300" y="892608"/>
+                              <a:pt x="871035" y="876791"/>
+                              <a:pt x="866775" y="861172"/>
+                            </a:cubicBezTo>
+                            <a:cubicBezTo>
+                              <a:pt x="861491" y="841799"/>
+                              <a:pt x="847725" y="804022"/>
+                              <a:pt x="847725" y="804022"/>
+                            </a:cubicBezTo>
+                            <a:cubicBezTo>
+                              <a:pt x="970156" y="763212"/>
+                              <a:pt x="807040" y="814585"/>
+                              <a:pt x="1152525" y="784972"/>
+                            </a:cubicBezTo>
+                            <a:cubicBezTo>
+                              <a:pt x="1172532" y="783257"/>
+                              <a:pt x="1190194" y="770792"/>
+                              <a:pt x="1209675" y="765922"/>
+                            </a:cubicBezTo>
+                            <a:cubicBezTo>
+                              <a:pt x="1261550" y="752953"/>
+                              <a:pt x="1236066" y="762251"/>
+                              <a:pt x="1285875" y="737347"/>
+                            </a:cubicBezTo>
+                            <a:cubicBezTo>
+                              <a:pt x="1292225" y="727822"/>
+                              <a:pt x="1296310" y="716310"/>
+                              <a:pt x="1304925" y="708772"/>
+                            </a:cubicBezTo>
+                            <a:cubicBezTo>
+                              <a:pt x="1322155" y="693695"/>
+                              <a:pt x="1362075" y="670672"/>
+                              <a:pt x="1362075" y="670672"/>
+                            </a:cubicBezTo>
+                            <a:cubicBezTo>
+                              <a:pt x="1386016" y="598848"/>
+                              <a:pt x="1353721" y="687380"/>
+                              <a:pt x="1390650" y="613522"/>
+                            </a:cubicBezTo>
+                            <a:cubicBezTo>
+                              <a:pt x="1395140" y="604542"/>
+                              <a:pt x="1393903" y="592787"/>
+                              <a:pt x="1400175" y="584947"/>
+                            </a:cubicBezTo>
+                            <a:cubicBezTo>
+                              <a:pt x="1407326" y="576008"/>
+                              <a:pt x="1419225" y="572247"/>
+                              <a:pt x="1428750" y="565897"/>
+                            </a:cubicBezTo>
+                            <a:cubicBezTo>
+                              <a:pt x="1476375" y="581772"/>
+                              <a:pt x="1476375" y="594472"/>
+                              <a:pt x="1514475" y="575422"/>
+                            </a:cubicBezTo>
+                            <a:cubicBezTo>
+                              <a:pt x="1524714" y="570302"/>
+                              <a:pt x="1534256" y="563701"/>
+                              <a:pt x="1543050" y="556372"/>
+                            </a:cubicBezTo>
+                            <a:cubicBezTo>
+                              <a:pt x="1553398" y="547748"/>
+                              <a:pt x="1562100" y="537322"/>
+                              <a:pt x="1571625" y="527797"/>
+                            </a:cubicBezTo>
+                            <a:cubicBezTo>
+                              <a:pt x="1574800" y="518272"/>
+                              <a:pt x="1581150" y="509262"/>
+                              <a:pt x="1581150" y="499222"/>
+                            </a:cubicBezTo>
+                            <a:cubicBezTo>
+                              <a:pt x="1581150" y="370018"/>
+                              <a:pt x="1580995" y="422478"/>
+                              <a:pt x="1562100" y="356347"/>
+                            </a:cubicBezTo>
+                            <a:cubicBezTo>
+                              <a:pt x="1558504" y="343760"/>
+                              <a:pt x="1557172" y="330504"/>
+                              <a:pt x="1552575" y="318247"/>
+                            </a:cubicBezTo>
+                            <a:cubicBezTo>
+                              <a:pt x="1547589" y="304952"/>
+                              <a:pt x="1538798" y="293330"/>
+                              <a:pt x="1533525" y="280147"/>
+                            </a:cubicBezTo>
+                            <a:cubicBezTo>
+                              <a:pt x="1526067" y="261503"/>
+                              <a:pt x="1525614" y="239705"/>
+                              <a:pt x="1514475" y="222997"/>
+                            </a:cubicBezTo>
+                            <a:cubicBezTo>
+                              <a:pt x="1508125" y="213472"/>
+                              <a:pt x="1500545" y="204661"/>
+                              <a:pt x="1495425" y="194422"/>
+                            </a:cubicBezTo>
+                            <a:cubicBezTo>
+                              <a:pt x="1457762" y="119096"/>
+                              <a:pt x="1525036" y="218525"/>
+                              <a:pt x="1457325" y="137272"/>
+                            </a:cubicBezTo>
+                            <a:cubicBezTo>
+                              <a:pt x="1449996" y="128478"/>
+                              <a:pt x="1447214" y="115848"/>
+                              <a:pt x="1438275" y="108697"/>
+                            </a:cubicBezTo>
+                            <a:cubicBezTo>
+                              <a:pt x="1430435" y="102425"/>
+                              <a:pt x="1419629" y="100661"/>
+                              <a:pt x="1409700" y="99172"/>
+                            </a:cubicBezTo>
+                            <a:cubicBezTo>
+                              <a:pt x="1355954" y="91110"/>
+                              <a:pt x="1301750" y="86472"/>
+                              <a:pt x="1247775" y="80122"/>
+                            </a:cubicBezTo>
+                            <a:cubicBezTo>
+                              <a:pt x="1238250" y="73772"/>
+                              <a:pt x="1229439" y="66192"/>
+                              <a:pt x="1219200" y="61072"/>
+                            </a:cubicBezTo>
+                            <a:cubicBezTo>
+                              <a:pt x="1210220" y="56582"/>
+                              <a:pt x="1199402" y="56423"/>
+                              <a:pt x="1190625" y="51547"/>
+                            </a:cubicBezTo>
+                            <a:cubicBezTo>
+                              <a:pt x="1097840" y="0"/>
+                              <a:pt x="1169834" y="22537"/>
+                              <a:pt x="1095375" y="3922"/>
+                            </a:cubicBezTo>
+                            <a:cubicBezTo>
+                              <a:pt x="1035050" y="7097"/>
+                              <a:pt x="974581" y="8214"/>
+                              <a:pt x="914400" y="13447"/>
+                            </a:cubicBezTo>
+                            <a:cubicBezTo>
+                              <a:pt x="865789" y="17674"/>
+                              <a:pt x="884468" y="26599"/>
+                              <a:pt x="838200" y="42022"/>
+                            </a:cubicBezTo>
+                            <a:cubicBezTo>
+                              <a:pt x="813362" y="50301"/>
+                              <a:pt x="786838" y="52793"/>
+                              <a:pt x="762000" y="61072"/>
+                            </a:cubicBezTo>
+                            <a:cubicBezTo>
+                              <a:pt x="752475" y="64247"/>
+                              <a:pt x="742405" y="66107"/>
+                              <a:pt x="733425" y="70597"/>
+                            </a:cubicBezTo>
+                            <a:cubicBezTo>
+                              <a:pt x="659567" y="107526"/>
+                              <a:pt x="748099" y="75231"/>
+                              <a:pt x="676275" y="99172"/>
+                            </a:cubicBezTo>
+                            <a:cubicBezTo>
+                              <a:pt x="673100" y="108697"/>
+                              <a:pt x="673850" y="120647"/>
+                              <a:pt x="666750" y="127747"/>
+                            </a:cubicBezTo>
+                            <a:cubicBezTo>
+                              <a:pt x="640781" y="153716"/>
+                              <a:pt x="624633" y="128025"/>
+                              <a:pt x="609600" y="108697"/>
+                            </a:cubicBezTo>
+                            <a:cubicBezTo>
+                              <a:pt x="595544" y="90625"/>
+                              <a:pt x="584200" y="70597"/>
+                              <a:pt x="571500" y="51547"/>
+                            </a:cubicBezTo>
+                            <a:cubicBezTo>
+                              <a:pt x="565150" y="42022"/>
+                              <a:pt x="563310" y="26592"/>
+                              <a:pt x="552450" y="22972"/>
+                            </a:cubicBezTo>
+                            <a:lnTo>
+                              <a:pt x="523875" y="13447"/>
+                            </a:lnTo>
+                            <a:cubicBezTo>
+                              <a:pt x="463505" y="20155"/>
+                              <a:pt x="448574" y="17940"/>
+                              <a:pt x="400050" y="32497"/>
+                            </a:cubicBezTo>
+                            <a:cubicBezTo>
+                              <a:pt x="380816" y="38267"/>
+                              <a:pt x="359608" y="40408"/>
+                              <a:pt x="342900" y="51547"/>
+                            </a:cubicBezTo>
+                            <a:cubicBezTo>
+                              <a:pt x="305971" y="76166"/>
+                              <a:pt x="325185" y="66977"/>
+                              <a:pt x="285750" y="80122"/>
+                            </a:cubicBezTo>
+                            <a:cubicBezTo>
+                              <a:pt x="272531" y="119779"/>
+                              <a:pt x="271957" y="105748"/>
+                              <a:pt x="285750" y="156322"/>
+                            </a:cubicBezTo>
+                            <a:cubicBezTo>
+                              <a:pt x="302979" y="219496"/>
+                              <a:pt x="333375" y="196010"/>
+                              <a:pt x="342900" y="203947"/>
+                            </a:cubicBezTo>
+                            <a:close/>
+                          </a:path>
+                        </a:pathLst>
+                      </a:custGeom>
+                    </a:spPr>
+                    <a:txSp>
+                      <a:txBody>
+                        <a:bodyPr rtlCol="0" anchor="ctr"/>
+                        <a:lstStyle>
+                          <a:defPPr>
+                            <a:defRPr lang="de-DE"/>
+                          </a:defPPr>
+                          <a:lvl1pPr marL="0" algn="l" defTabSz="914400" rtl="0" eaLnBrk="1" latinLnBrk="0" hangingPunct="1">
+                            <a:defRPr sz="1800" kern="1200">
+                              <a:solidFill>
+                                <a:schemeClr val="dk1"/>
+                              </a:solidFill>
+                              <a:latin typeface="+mn-lt"/>
+                              <a:ea typeface="+mn-ea"/>
+                              <a:cs typeface="+mn-cs"/>
+                            </a:defRPr>
+                          </a:lvl1pPr>
+                          <a:lvl2pPr marL="457200" algn="l" defTabSz="914400" rtl="0" eaLnBrk="1" latinLnBrk="0" hangingPunct="1">
+                            <a:defRPr sz="1800" kern="1200">
+                              <a:solidFill>
+                                <a:schemeClr val="dk1"/>
+                              </a:solidFill>
+                              <a:latin typeface="+mn-lt"/>
+                              <a:ea typeface="+mn-ea"/>
+                              <a:cs typeface="+mn-cs"/>
+                            </a:defRPr>
+                          </a:lvl2pPr>
+                          <a:lvl3pPr marL="914400" algn="l" defTabSz="914400" rtl="0" eaLnBrk="1" latinLnBrk="0" hangingPunct="1">
+                            <a:defRPr sz="1800" kern="1200">
+                              <a:solidFill>
+                                <a:schemeClr val="dk1"/>
+                              </a:solidFill>
+                              <a:latin typeface="+mn-lt"/>
+                              <a:ea typeface="+mn-ea"/>
+                              <a:cs typeface="+mn-cs"/>
+                            </a:defRPr>
+                          </a:lvl3pPr>
+                          <a:lvl4pPr marL="1371600" algn="l" defTabSz="914400" rtl="0" eaLnBrk="1" latinLnBrk="0" hangingPunct="1">
+                            <a:defRPr sz="1800" kern="1200">
+                              <a:solidFill>
+                                <a:schemeClr val="dk1"/>
+                              </a:solidFill>
+                              <a:latin typeface="+mn-lt"/>
+                              <a:ea typeface="+mn-ea"/>
+                              <a:cs typeface="+mn-cs"/>
+                            </a:defRPr>
+                          </a:lvl4pPr>
+                          <a:lvl5pPr marL="1828800" algn="l" defTabSz="914400" rtl="0" eaLnBrk="1" latinLnBrk="0" hangingPunct="1">
+                            <a:defRPr sz="1800" kern="1200">
+                              <a:solidFill>
+                                <a:schemeClr val="dk1"/>
+                              </a:solidFill>
+                              <a:latin typeface="+mn-lt"/>
+                              <a:ea typeface="+mn-ea"/>
+                              <a:cs typeface="+mn-cs"/>
+                            </a:defRPr>
+                          </a:lvl5pPr>
+                          <a:lvl6pPr marL="2286000" algn="l" defTabSz="914400" rtl="0" eaLnBrk="1" latinLnBrk="0" hangingPunct="1">
+                            <a:defRPr sz="1800" kern="1200">
+                              <a:solidFill>
+                                <a:schemeClr val="dk1"/>
+                              </a:solidFill>
+                              <a:latin typeface="+mn-lt"/>
+                              <a:ea typeface="+mn-ea"/>
+                              <a:cs typeface="+mn-cs"/>
+                            </a:defRPr>
+                          </a:lvl6pPr>
+                          <a:lvl7pPr marL="2743200" algn="l" defTabSz="914400" rtl="0" eaLnBrk="1" latinLnBrk="0" hangingPunct="1">
+                            <a:defRPr sz="1800" kern="1200">
+                              <a:solidFill>
+                                <a:schemeClr val="dk1"/>
+                              </a:solidFill>
+                              <a:latin typeface="+mn-lt"/>
+                              <a:ea typeface="+mn-ea"/>
+                              <a:cs typeface="+mn-cs"/>
+                            </a:defRPr>
+                          </a:lvl7pPr>
+                          <a:lvl8pPr marL="3200400" algn="l" defTabSz="914400" rtl="0" eaLnBrk="1" latinLnBrk="0" hangingPunct="1">
+                            <a:defRPr sz="1800" kern="1200">
+                              <a:solidFill>
+                                <a:schemeClr val="dk1"/>
+                              </a:solidFill>
+                              <a:latin typeface="+mn-lt"/>
+                              <a:ea typeface="+mn-ea"/>
+                              <a:cs typeface="+mn-cs"/>
+                            </a:defRPr>
+                          </a:lvl8pPr>
+                          <a:lvl9pPr marL="3657600" algn="l" defTabSz="914400" rtl="0" eaLnBrk="1" latinLnBrk="0" hangingPunct="1">
+                            <a:defRPr sz="1800" kern="1200">
+                              <a:solidFill>
+                                <a:schemeClr val="dk1"/>
+                              </a:solidFill>
+                              <a:latin typeface="+mn-lt"/>
+                              <a:ea typeface="+mn-ea"/>
+                              <a:cs typeface="+mn-cs"/>
+                            </a:defRPr>
+                          </a:lvl9pPr>
+                        </a:lstStyle>
+                        <a:p>
+                          <a:pPr algn="ctr"/>
+                          <a:r>
+                            <a:rPr lang="de-DE" dirty="0" smtClean="0"/>
+                            <a:t>Network</a:t>
+                          </a:r>
+                          <a:endParaRPr lang="de-DE" dirty="0"/>
+                        </a:p>
+                      </a:txBody>
+                      <a:useSpRect/>
+                    </a:txSp>
+                    <a:style>
+                      <a:lnRef idx="1">
+                        <a:schemeClr val="dk1"/>
+                      </a:lnRef>
+                      <a:fillRef idx="2">
+                        <a:schemeClr val="dk1"/>
+                      </a:fillRef>
+                      <a:effectRef idx="1">
+                        <a:schemeClr val="dk1"/>
+                      </a:effectRef>
+                      <a:fontRef idx="minor">
+                        <a:schemeClr val="dk1"/>
+                      </a:fontRef>
+                    </a:style>
+                  </a:sp>
+                  <a:cxnSp>
+                    <a:nvCxnSpPr>
+                      <a:cNvPr id="25" name="Gerade Verbindung mit Pfeil 24"/>
+                      <a:cNvCxnSpPr>
+                        <a:stCxn id="7" idx="2"/>
+                        <a:endCxn id="38" idx="0"/>
+                      </a:cNvCxnSpPr>
+                    </a:nvCxnSpPr>
+                    <a:spPr>
+                      <a:xfrm rot="5400000">
+                        <a:off x="6572264" y="3714752"/>
+                        <a:ext cx="571504" cy="1588"/>
+                      </a:xfrm>
+                      <a:prstGeom prst="straightConnector1">
+                        <a:avLst/>
+                      </a:prstGeom>
+                      <a:ln>
+                        <a:headEnd type="arrow"/>
+                        <a:tailEnd type="arrow"/>
+                      </a:ln>
+                    </a:spPr>
+                    <a:style>
+                      <a:lnRef idx="1">
+                        <a:schemeClr val="accent1"/>
+                      </a:lnRef>
+                      <a:fillRef idx="0">
+                        <a:schemeClr val="accent1"/>
+                      </a:fillRef>
+                      <a:effectRef idx="0">
+                        <a:schemeClr val="accent1"/>
+                      </a:effectRef>
+                      <a:fontRef idx="minor">
+                        <a:schemeClr val="tx1"/>
+                      </a:fontRef>
+                    </a:style>
+                  </a:cxnSp>
+                  <a:sp>
+                    <a:nvSpPr>
+                      <a:cNvPr id="38" name="Abgerundetes Rechteck 37"/>
+                      <a:cNvSpPr/>
+                    </a:nvSpPr>
+                    <a:spPr>
+                      <a:xfrm>
+                        <a:off x="5572132" y="4000504"/>
+                        <a:ext cx="2571768" cy="571504"/>
+                      </a:xfrm>
+                      <a:prstGeom prst="roundRect">
+                        <a:avLst/>
+                      </a:prstGeom>
+                    </a:spPr>
+                    <a:txSp>
+                      <a:txBody>
+                        <a:bodyPr rtlCol="0" anchor="ctr"/>
+                        <a:lstStyle>
+                          <a:defPPr>
+                            <a:defRPr lang="de-DE"/>
+                          </a:defPPr>
+                          <a:lvl1pPr marL="0" algn="l" defTabSz="914400" rtl="0" eaLnBrk="1" latinLnBrk="0" hangingPunct="1">
+                            <a:defRPr sz="1800" kern="1200">
+                              <a:solidFill>
+                                <a:schemeClr val="lt1"/>
+                              </a:solidFill>
+                              <a:latin typeface="+mn-lt"/>
+                              <a:ea typeface="+mn-ea"/>
+                              <a:cs typeface="+mn-cs"/>
+                            </a:defRPr>
+                          </a:lvl1pPr>
+                          <a:lvl2pPr marL="457200" algn="l" defTabSz="914400" rtl="0" eaLnBrk="1" latinLnBrk="0" hangingPunct="1">
+                            <a:defRPr sz="1800" kern="1200">
+                              <a:solidFill>
+                                <a:schemeClr val="lt1"/>
+                              </a:solidFill>
+                              <a:latin typeface="+mn-lt"/>
+                              <a:ea typeface="+mn-ea"/>
+                              <a:cs typeface="+mn-cs"/>
+                            </a:defRPr>
+                          </a:lvl2pPr>
+                          <a:lvl3pPr marL="914400" algn="l" defTabSz="914400" rtl="0" eaLnBrk="1" latinLnBrk="0" hangingPunct="1">
+                            <a:defRPr sz="1800" kern="1200">
+                              <a:solidFill>
+                                <a:schemeClr val="lt1"/>
+                              </a:solidFill>
+                              <a:latin typeface="+mn-lt"/>
+                              <a:ea typeface="+mn-ea"/>
+                              <a:cs typeface="+mn-cs"/>
+                            </a:defRPr>
+                          </a:lvl3pPr>
+                          <a:lvl4pPr marL="1371600" algn="l" defTabSz="914400" rtl="0" eaLnBrk="1" latinLnBrk="0" hangingPunct="1">
+                            <a:defRPr sz="1800" kern="1200">
+                              <a:solidFill>
+                                <a:schemeClr val="lt1"/>
+                              </a:solidFill>
+                              <a:latin typeface="+mn-lt"/>
+                              <a:ea typeface="+mn-ea"/>
+                              <a:cs typeface="+mn-cs"/>
+                            </a:defRPr>
+                          </a:lvl4pPr>
+                          <a:lvl5pPr marL="1828800" algn="l" defTabSz="914400" rtl="0" eaLnBrk="1" latinLnBrk="0" hangingPunct="1">
+                            <a:defRPr sz="1800" kern="1200">
+                              <a:solidFill>
+                                <a:schemeClr val="lt1"/>
+                              </a:solidFill>
+                              <a:latin typeface="+mn-lt"/>
+                              <a:ea typeface="+mn-ea"/>
+                              <a:cs typeface="+mn-cs"/>
+                            </a:defRPr>
+                          </a:lvl5pPr>
+                          <a:lvl6pPr marL="2286000" algn="l" defTabSz="914400" rtl="0" eaLnBrk="1" latinLnBrk="0" hangingPunct="1">
+                            <a:defRPr sz="1800" kern="1200">
+                              <a:solidFill>
+                                <a:schemeClr val="lt1"/>
+                              </a:solidFill>
+                              <a:latin typeface="+mn-lt"/>
+                              <a:ea typeface="+mn-ea"/>
+                              <a:cs typeface="+mn-cs"/>
+                            </a:defRPr>
+                          </a:lvl6pPr>
+                          <a:lvl7pPr marL="2743200" algn="l" defTabSz="914400" rtl="0" eaLnBrk="1" latinLnBrk="0" hangingPunct="1">
+                            <a:defRPr sz="1800" kern="1200">
+                              <a:solidFill>
+                                <a:schemeClr val="lt1"/>
+                              </a:solidFill>
+                              <a:latin typeface="+mn-lt"/>
+                              <a:ea typeface="+mn-ea"/>
+                              <a:cs typeface="+mn-cs"/>
+                            </a:defRPr>
+                          </a:lvl7pPr>
+                          <a:lvl8pPr marL="3200400" algn="l" defTabSz="914400" rtl="0" eaLnBrk="1" latinLnBrk="0" hangingPunct="1">
+                            <a:defRPr sz="1800" kern="1200">
+                              <a:solidFill>
+                                <a:schemeClr val="lt1"/>
+                              </a:solidFill>
+                              <a:latin typeface="+mn-lt"/>
+                              <a:ea typeface="+mn-ea"/>
+                              <a:cs typeface="+mn-cs"/>
+                            </a:defRPr>
+                          </a:lvl8pPr>
+                          <a:lvl9pPr marL="3657600" algn="l" defTabSz="914400" rtl="0" eaLnBrk="1" latinLnBrk="0" hangingPunct="1">
+                            <a:defRPr sz="1800" kern="1200">
+                              <a:solidFill>
+                                <a:schemeClr val="lt1"/>
+                              </a:solidFill>
+                              <a:latin typeface="+mn-lt"/>
+                              <a:ea typeface="+mn-ea"/>
+                              <a:cs typeface="+mn-cs"/>
+                            </a:defRPr>
+                          </a:lvl9pPr>
+                        </a:lstStyle>
+                        <a:p>
+                          <a:pPr algn="ctr"/>
+                          <a:r>
+                            <a:rPr lang="de-DE" dirty="0" smtClean="0"/>
+                            <a:t>Cloud Blob Storage</a:t>
+                          </a:r>
+                          <a:endParaRPr lang="de-DE" dirty="0"/>
+                        </a:p>
+                      </a:txBody>
+                      <a:useSpRect/>
+                    </a:txSp>
+                    <a:style>
+                      <a:lnRef idx="2">
+                        <a:schemeClr val="accent6">
+                          <a:shade val="50000"/>
+                        </a:schemeClr>
+                      </a:lnRef>
+                      <a:fillRef idx="1">
+                        <a:schemeClr val="accent6"/>
+                      </a:fillRef>
+                      <a:effectRef idx="0">
+                        <a:schemeClr val="accent6"/>
+                      </a:effectRef>
+                      <a:fontRef idx="minor">
+                        <a:schemeClr val="lt1"/>
+                      </a:fontRef>
+                    </a:style>
+                  </a:sp>
+                </lc:lockedCanvas>
+              </a:graphicData>
+            </a:graphic>
+          </wp:inline>
+        </w:drawing>
+      </w:r>
+    </w:p>
+    <w:p>
+      <w:pPr>
+        <w:rPr>
+          <w:lang w:val="en-US"/>
+        </w:rPr>
+      </w:pPr>
+      <w:r>
+        <w:rPr>
+          <w:lang w:val="en-US"/>
+        </w:rPr>
+        <w:t xml:space="preserve">The assembly </w:t>
+      </w:r>
+      <w:r>
+        <w:rPr>
+          <w:rFonts w:ascii="Courier New" w:hAnsi="Courier New" w:cs="Courier New"/>
+          <w:noProof/>
+          <w:sz w:val="20"/>
+          <w:szCs w:val="20"/>
+        </w:rPr>
+        <w:t>Sem.Sync.OnlineStorageConnector</w:t>
+      </w:r>
+      <w:r>
+        <w:rPr>
+          <w:lang w:val="en-US"/>
+        </w:rPr>
+        <w:t xml:space="preserve"> does provide a </w:t>
+      </w:r>
+      <w:r>
+        <w:rPr>
+          <w:rFonts w:ascii="Courier New" w:hAnsi="Courier New" w:cs="Courier New"/>
+          <w:noProof/>
+          <w:color w:val="2B91AF"/>
+          <w:sz w:val="20"/>
+          <w:szCs w:val="20"/>
+        </w:rPr>
+        <w:t>CloudClient</w:t>
+      </w:r>
+      <w:r>
+        <w:rPr>
+          <w:lang w:val="en-US"/>
+        </w:rPr>
+        <w:t xml:space="preserve">. This client does provide a connection to the WCF service implemented by the Web Role of the cloud project </w:t>
+      </w:r>
+      <w:r>
+        <w:rPr>
+          <w:rFonts w:ascii="Courier New" w:hAnsi="Courier New" w:cs="Courier New"/>
+          <w:noProof/>
+          <w:sz w:val="20"/>
+          <w:szCs w:val="20"/>
+        </w:rPr>
+        <w:t>Sem.Sync.Cloud</w:t>
+      </w:r>
+      <w:r>
+        <w:rPr>
+          <w:lang w:val="en-US"/>
+        </w:rPr>
+        <w:t xml:space="preserve">. As you can see in the image above, the WCF is only a proxy that uses the WCF service to provide access to the </w:t>
+      </w:r>
+      <w:r>
+        <w:rPr>
+          <w:rFonts w:ascii="Courier New" w:hAnsi="Courier New" w:cs="Courier New"/>
+          <w:noProof/>
+          <w:sz w:val="20"/>
+          <w:szCs w:val="20"/>
+        </w:rPr>
+        <w:t>Sem.Sync.CloudStorageConnector.</w:t>
+      </w:r>
+      <w:r>
+        <w:rPr>
+          <w:rFonts w:ascii="Courier New" w:hAnsi="Courier New" w:cs="Courier New"/>
+          <w:noProof/>
+          <w:color w:val="2B91AF"/>
+          <w:sz w:val="20"/>
+          <w:szCs w:val="20"/>
+        </w:rPr>
+        <w:t>BlobStorage</w:t>
+      </w:r>
+      <w:r>
+        <w:rPr>
+          <w:lang w:val="en-US"/>
+        </w:rPr>
+        <w:t xml:space="preserve"> which does inherit from </w:t>
+      </w:r>
+      <w:r>
+        <w:rPr>
+          <w:rFonts w:ascii="Courier New" w:hAnsi="Courier New" w:cs="Courier New"/>
+          <w:noProof/>
+          <w:color w:val="2B91AF"/>
+          <w:sz w:val="20"/>
+          <w:szCs w:val="20"/>
+        </w:rPr>
+        <w:t>StdClient</w:t>
+      </w:r>
+      <w:r>
+        <w:rPr>
+          <w:lang w:val="en-US"/>
+        </w:rPr>
+        <w:t xml:space="preserve">, again. This </w:t>
+      </w:r>
+      <w:r>
+        <w:rPr>
+          <w:rFonts w:ascii="Courier New" w:hAnsi="Courier New" w:cs="Courier New"/>
+          <w:noProof/>
+          <w:color w:val="2B91AF"/>
+          <w:sz w:val="20"/>
+          <w:szCs w:val="20"/>
+        </w:rPr>
+        <w:t>BlobStorage</w:t>
+      </w:r>
+      <w:r>
+        <w:rPr>
+          <w:lang w:val="en-US"/>
+        </w:rPr>
+        <w:t xml:space="preserve"> </w:t>
+      </w:r>
+      <w:r>
+        <w:rPr>
+          <w:lang w:val="en-US"/>
+        </w:rPr>
+        <w:t xml:space="preserve">does </w:t>
+      </w:r>
+      <w:r>
+        <w:rPr>
+          <w:lang w:val="en-US"/>
+        </w:rPr>
+        <w:t xml:space="preserve">interact with the </w:t>
+      </w:r>
+      <w:r>
+        <w:rPr>
+          <w:lang w:val="en-US"/>
+        </w:rPr>
+        <w:t>Azure blob</w:t>
+      </w:r>
+      <w:r>
+        <w:rPr>
+          <w:lang w:val="en-US"/>
+        </w:rPr>
+        <w:t xml:space="preserve"> storage.</w:t>
+      </w:r>
+      <w:r>
+        <w:rPr>
+          <w:lang w:val="en-US"/>
+        </w:rPr>
+        <w:t xml:space="preserve"> The architecture of this access path does provide flexibility </w:t>
+      </w:r>
+      <w:r>
+        <w:rPr>
+          <w:lang w:val="en-US"/>
+        </w:rPr>
+        <w:t>as the interface at the server side is the same as at the client side and the access to the storage is abstracted by another interface to change from blob to table storage as needed.</w:t>
+      </w:r>
+      <w:r>
+        <w:rPr>
+          <w:lang w:val="en-US"/>
+        </w:rPr>
+        <w:t xml:space="preserve"> Currently there’s no authentication implemented, but planned.</w:t>
+      </w:r>
+    </w:p>
+    <w:p>
+      <w:pPr>
         <w:pStyle w:val="berschrift2"/>
         <w:rPr>
           <w:lang w:val="en-US"/>
@@ -9840,7 +11845,6 @@
         <w:rPr>
           <w:lang w:val="en-US"/>
         </w:rPr>
-        <w:lastRenderedPageBreak/>
         <w:t>The connectors are instantiated by a class factory. In the scripts just use the full qualified class name (include the assembly name if that is different to the namespace) and the engine will do the rest.</w:t>
       </w:r>
       <w:r>
@@ -10298,6 +12302,7 @@
         <w:rPr>
           <w:lang w:val="en-US"/>
         </w:rPr>
+        <w:lastRenderedPageBreak/>
         <w:t>The only information sent to my server is the request itself – it’s just a file download.</w:t>
       </w:r>
     </w:p>
@@ -10578,7 +12583,6 @@
         <w:rPr>
           <w:lang w:val="en-US"/>
         </w:rPr>
-        <w:lastRenderedPageBreak/>
         <w:t>Normalize Xing</w:t>
       </w:r>
       <w:r>
@@ -10969,6 +12973,7 @@
         <w:rPr>
           <w:lang w:val="en-US"/>
         </w:rPr>
+        <w:lastRenderedPageBreak/>
         <w:t>Same as above but other direction.</w:t>
       </w:r>
     </w:p>
@@ -11233,7 +13238,6 @@
         <w:rPr>
           <w:lang w:val="en-US"/>
         </w:rPr>
-        <w:lastRenderedPageBreak/>
         <w:t>Configuration</w:t>
       </w:r>
       <w:bookmarkEnd w:id="20"/>
@@ -12081,6 +14085,7 @@
           <w:noProof/>
           <w:lang w:eastAsia="de-DE"/>
         </w:rPr>
+        <w:lastRenderedPageBreak/>
         <w:drawing>
           <wp:inline distT="0" distB="0" distL="0" distR="0">
             <wp:extent cx="2106114" cy="1038225"/>
@@ -12390,7 +14395,6 @@
         <w:rPr>
           <w:lang w:val="en-US"/>
         </w:rPr>
-        <w:lastRenderedPageBreak/>
         <w:t>Sync TESTS</w:t>
       </w:r>
       <w:bookmarkEnd w:id="25"/>
@@ -12488,6 +14492,7 @@
         <w:rPr>
           <w:lang w:val="en-US"/>
         </w:rPr>
+        <w:lastRenderedPageBreak/>
         <w:t xml:space="preserve">If you </w:t>
       </w:r>
       <w:r>
@@ -12790,7 +14795,6 @@
         <w:rPr>
           <w:lang w:val="en-US"/>
         </w:rPr>
-        <w:lastRenderedPageBreak/>
         <w:t>Answer:</w:t>
       </w:r>
       <w:r>
@@ -13763,7 +15767,6 @@
   <w:style w:type="character" w:default="1" w:styleId="Absatz-Standardschriftart">
     <w:name w:val="Default Paragraph Font"/>
     <w:uiPriority w:val="1"/>
-    <w:semiHidden/>
     <w:unhideWhenUsed/>
   </w:style>
   <w:style w:type="table" w:default="1" w:styleId="NormaleTabelle">
@@ -14308,7 +16311,7 @@
 </file>
 
 <file path=customXml/itemProps1.xml><?xml version="1.0" encoding="utf-8"?>
-<ds:datastoreItem xmlns:ds="http://schemas.openxmlformats.org/officeDocument/2006/customXml" ds:itemID="{DEF93723-E485-4281-82C6-BEC2407E6380}">
+<ds:datastoreItem xmlns:ds="http://schemas.openxmlformats.org/officeDocument/2006/customXml" ds:itemID="{1AA390AD-91A0-44A3-8995-A3B51F1ABDFC}">
   <ds:schemaRefs>
     <ds:schemaRef ds:uri="http://schemas.openxmlformats.org/officeDocument/2006/bibliography"/>
   </ds:schemaRefs>

</xml_diff>

<commit_message>
first google mail reader implementation
</commit_message>
<xml_diff>
--- a/SemSync.docx
+++ b/SemSync.docx
@@ -88,7 +88,7 @@
         </w:rPr>
         <w:fldChar w:fldCharType="separate"/>
       </w:r>
-      <w:hyperlink w:anchor="_Toc235801396" w:history="1">
+      <w:hyperlink w:anchor="_Toc240107247" w:history="1">
         <w:r>
           <w:rPr>
             <w:rStyle w:val="Hyperlink"/>
@@ -116,7 +116,7 @@
             <w:noProof/>
             <w:webHidden/>
           </w:rPr>
-          <w:instrText xml:space="preserve"> PAGEREF _Toc235801396 \h </w:instrText>
+          <w:instrText xml:space="preserve"> PAGEREF _Toc240107247 \h </w:instrText>
         </w:r>
         <w:r>
           <w:rPr>
@@ -159,7 +159,7 @@
           <w:lang w:eastAsia="de-DE"/>
         </w:rPr>
       </w:pPr>
-      <w:hyperlink w:anchor="_Toc235801397" w:history="1">
+      <w:hyperlink w:anchor="_Toc240107248" w:history="1">
         <w:r>
           <w:rPr>
             <w:rStyle w:val="Hyperlink"/>
@@ -187,7 +187,7 @@
             <w:noProof/>
             <w:webHidden/>
           </w:rPr>
-          <w:instrText xml:space="preserve"> PAGEREF _Toc235801397 \h </w:instrText>
+          <w:instrText xml:space="preserve"> PAGEREF _Toc240107248 \h </w:instrText>
         </w:r>
         <w:r>
           <w:rPr>
@@ -230,7 +230,7 @@
           <w:lang w:eastAsia="de-DE"/>
         </w:rPr>
       </w:pPr>
-      <w:hyperlink w:anchor="_Toc235801398" w:history="1">
+      <w:hyperlink w:anchor="_Toc240107249" w:history="1">
         <w:r>
           <w:rPr>
             <w:rStyle w:val="Hyperlink"/>
@@ -258,7 +258,7 @@
             <w:noProof/>
             <w:webHidden/>
           </w:rPr>
-          <w:instrText xml:space="preserve"> PAGEREF _Toc235801398 \h </w:instrText>
+          <w:instrText xml:space="preserve"> PAGEREF _Toc240107249 \h </w:instrText>
         </w:r>
         <w:r>
           <w:rPr>
@@ -301,7 +301,7 @@
           <w:lang w:eastAsia="de-DE"/>
         </w:rPr>
       </w:pPr>
-      <w:hyperlink w:anchor="_Toc235801399" w:history="1">
+      <w:hyperlink w:anchor="_Toc240107250" w:history="1">
         <w:r>
           <w:rPr>
             <w:rStyle w:val="Hyperlink"/>
@@ -329,7 +329,7 @@
             <w:noProof/>
             <w:webHidden/>
           </w:rPr>
-          <w:instrText xml:space="preserve"> PAGEREF _Toc235801399 \h </w:instrText>
+          <w:instrText xml:space="preserve"> PAGEREF _Toc240107250 \h </w:instrText>
         </w:r>
         <w:r>
           <w:rPr>
@@ -372,13 +372,84 @@
           <w:lang w:eastAsia="de-DE"/>
         </w:rPr>
       </w:pPr>
-      <w:hyperlink w:anchor="_Toc235801400" w:history="1">
+      <w:hyperlink w:anchor="_Toc240107251" w:history="1">
         <w:r>
           <w:rPr>
             <w:rStyle w:val="Hyperlink"/>
             <w:noProof/>
             <w:lang w:val="en-US"/>
           </w:rPr>
+          <w:t>The Tools</w:t>
+        </w:r>
+        <w:r>
+          <w:rPr>
+            <w:noProof/>
+            <w:webHidden/>
+          </w:rPr>
+          <w:tab/>
+        </w:r>
+        <w:r>
+          <w:rPr>
+            <w:noProof/>
+            <w:webHidden/>
+          </w:rPr>
+          <w:fldChar w:fldCharType="begin"/>
+        </w:r>
+        <w:r>
+          <w:rPr>
+            <w:noProof/>
+            <w:webHidden/>
+          </w:rPr>
+          <w:instrText xml:space="preserve"> PAGEREF _Toc240107251 \h </w:instrText>
+        </w:r>
+        <w:r>
+          <w:rPr>
+            <w:noProof/>
+            <w:webHidden/>
+          </w:rPr>
+        </w:r>
+        <w:r>
+          <w:rPr>
+            <w:noProof/>
+            <w:webHidden/>
+          </w:rPr>
+          <w:fldChar w:fldCharType="separate"/>
+        </w:r>
+        <w:r>
+          <w:rPr>
+            <w:noProof/>
+            <w:webHidden/>
+          </w:rPr>
+          <w:t>6</w:t>
+        </w:r>
+        <w:r>
+          <w:rPr>
+            <w:noProof/>
+            <w:webHidden/>
+          </w:rPr>
+          <w:fldChar w:fldCharType="end"/>
+        </w:r>
+      </w:hyperlink>
+    </w:p>
+    <w:p>
+      <w:pPr>
+        <w:pStyle w:val="Verzeichnis2"/>
+        <w:tabs>
+          <w:tab w:val="right" w:leader="dot" w:pos="9062"/>
+        </w:tabs>
+        <w:rPr>
+          <w:rFonts w:eastAsiaTheme="minorEastAsia"/>
+          <w:noProof/>
+          <w:lang w:eastAsia="de-DE"/>
+        </w:rPr>
+      </w:pPr>
+      <w:hyperlink w:anchor="_Toc240107252" w:history="1">
+        <w:r>
+          <w:rPr>
+            <w:rStyle w:val="Hyperlink"/>
+            <w:noProof/>
+            <w:lang w:val="en-US"/>
+          </w:rPr>
           <w:t>The engine</w:t>
         </w:r>
         <w:r>
@@ -400,7 +471,7 @@
             <w:noProof/>
             <w:webHidden/>
           </w:rPr>
-          <w:instrText xml:space="preserve"> PAGEREF _Toc235801400 \h </w:instrText>
+          <w:instrText xml:space="preserve"> PAGEREF _Toc240107252 \h </w:instrText>
         </w:r>
         <w:r>
           <w:rPr>
@@ -420,7 +491,7 @@
             <w:noProof/>
             <w:webHidden/>
           </w:rPr>
-          <w:t>5</w:t>
+          <w:t>6</w:t>
         </w:r>
         <w:r>
           <w:rPr>
@@ -443,7 +514,7 @@
           <w:lang w:eastAsia="de-DE"/>
         </w:rPr>
       </w:pPr>
-      <w:hyperlink w:anchor="_Toc235801401" w:history="1">
+      <w:hyperlink w:anchor="_Toc240107253" w:history="1">
         <w:r>
           <w:rPr>
             <w:rStyle w:val="Hyperlink"/>
@@ -471,7 +542,7 @@
             <w:noProof/>
             <w:webHidden/>
           </w:rPr>
-          <w:instrText xml:space="preserve"> PAGEREF _Toc235801401 \h </w:instrText>
+          <w:instrText xml:space="preserve"> PAGEREF _Toc240107253 \h </w:instrText>
         </w:r>
         <w:r>
           <w:rPr>
@@ -491,7 +562,7 @@
             <w:noProof/>
             <w:webHidden/>
           </w:rPr>
-          <w:t>5</w:t>
+          <w:t>6</w:t>
         </w:r>
         <w:r>
           <w:rPr>
@@ -514,7 +585,7 @@
           <w:lang w:eastAsia="de-DE"/>
         </w:rPr>
       </w:pPr>
-      <w:hyperlink w:anchor="_Toc235801402" w:history="1">
+      <w:hyperlink w:anchor="_Toc240107254" w:history="1">
         <w:r>
           <w:rPr>
             <w:rStyle w:val="Hyperlink"/>
@@ -542,7 +613,7 @@
             <w:noProof/>
             <w:webHidden/>
           </w:rPr>
-          <w:instrText xml:space="preserve"> PAGEREF _Toc235801402 \h </w:instrText>
+          <w:instrText xml:space="preserve"> PAGEREF _Toc240107254 \h </w:instrText>
         </w:r>
         <w:r>
           <w:rPr>
@@ -562,7 +633,7 @@
             <w:noProof/>
             <w:webHidden/>
           </w:rPr>
-          <w:t>5</w:t>
+          <w:t>7</w:t>
         </w:r>
         <w:r>
           <w:rPr>
@@ -585,7 +656,7 @@
           <w:lang w:eastAsia="de-DE"/>
         </w:rPr>
       </w:pPr>
-      <w:hyperlink w:anchor="_Toc235801403" w:history="1">
+      <w:hyperlink w:anchor="_Toc240107255" w:history="1">
         <w:r>
           <w:rPr>
             <w:rStyle w:val="Hyperlink"/>
@@ -613,7 +684,7 @@
             <w:noProof/>
             <w:webHidden/>
           </w:rPr>
-          <w:instrText xml:space="preserve"> PAGEREF _Toc235801403 \h </w:instrText>
+          <w:instrText xml:space="preserve"> PAGEREF _Toc240107255 \h </w:instrText>
         </w:r>
         <w:r>
           <w:rPr>
@@ -633,7 +704,7 @@
             <w:noProof/>
             <w:webHidden/>
           </w:rPr>
-          <w:t>5</w:t>
+          <w:t>7</w:t>
         </w:r>
         <w:r>
           <w:rPr>
@@ -656,7 +727,7 @@
           <w:lang w:eastAsia="de-DE"/>
         </w:rPr>
       </w:pPr>
-      <w:hyperlink w:anchor="_Toc235801404" w:history="1">
+      <w:hyperlink w:anchor="_Toc240107256" w:history="1">
         <w:r>
           <w:rPr>
             <w:rStyle w:val="Hyperlink"/>
@@ -684,7 +755,7 @@
             <w:noProof/>
             <w:webHidden/>
           </w:rPr>
-          <w:instrText xml:space="preserve"> PAGEREF _Toc235801404 \h </w:instrText>
+          <w:instrText xml:space="preserve"> PAGEREF _Toc240107256 \h </w:instrText>
         </w:r>
         <w:r>
           <w:rPr>
@@ -704,7 +775,7 @@
             <w:noProof/>
             <w:webHidden/>
           </w:rPr>
-          <w:t>7</w:t>
+          <w:t>8</w:t>
         </w:r>
         <w:r>
           <w:rPr>
@@ -727,7 +798,7 @@
           <w:lang w:eastAsia="de-DE"/>
         </w:rPr>
       </w:pPr>
-      <w:hyperlink w:anchor="_Toc235801405" w:history="1">
+      <w:hyperlink w:anchor="_Toc240107257" w:history="1">
         <w:r>
           <w:rPr>
             <w:rStyle w:val="Hyperlink"/>
@@ -755,7 +826,7 @@
             <w:noProof/>
             <w:webHidden/>
           </w:rPr>
-          <w:instrText xml:space="preserve"> PAGEREF _Toc235801405 \h </w:instrText>
+          <w:instrText xml:space="preserve"> PAGEREF _Toc240107257 \h </w:instrText>
         </w:r>
         <w:r>
           <w:rPr>
@@ -775,7 +846,7 @@
             <w:noProof/>
             <w:webHidden/>
           </w:rPr>
-          <w:t>7</w:t>
+          <w:t>8</w:t>
         </w:r>
         <w:r>
           <w:rPr>
@@ -798,7 +869,7 @@
           <w:lang w:eastAsia="de-DE"/>
         </w:rPr>
       </w:pPr>
-      <w:hyperlink w:anchor="_Toc235801406" w:history="1">
+      <w:hyperlink w:anchor="_Toc240107258" w:history="1">
         <w:r>
           <w:rPr>
             <w:rStyle w:val="Hyperlink"/>
@@ -826,7 +897,7 @@
             <w:noProof/>
             <w:webHidden/>
           </w:rPr>
-          <w:instrText xml:space="preserve"> PAGEREF _Toc235801406 \h </w:instrText>
+          <w:instrText xml:space="preserve"> PAGEREF _Toc240107258 \h </w:instrText>
         </w:r>
         <w:r>
           <w:rPr>
@@ -846,7 +917,7 @@
             <w:noProof/>
             <w:webHidden/>
           </w:rPr>
-          <w:t>8</w:t>
+          <w:t>9</w:t>
         </w:r>
         <w:r>
           <w:rPr>
@@ -869,7 +940,7 @@
           <w:lang w:eastAsia="de-DE"/>
         </w:rPr>
       </w:pPr>
-      <w:hyperlink w:anchor="_Toc235801407" w:history="1">
+      <w:hyperlink w:anchor="_Toc240107259" w:history="1">
         <w:r>
           <w:rPr>
             <w:rStyle w:val="Hyperlink"/>
@@ -897,7 +968,7 @@
             <w:noProof/>
             <w:webHidden/>
           </w:rPr>
-          <w:instrText xml:space="preserve"> PAGEREF _Toc235801407 \h </w:instrText>
+          <w:instrText xml:space="preserve"> PAGEREF _Toc240107259 \h </w:instrText>
         </w:r>
         <w:r>
           <w:rPr>
@@ -917,7 +988,7 @@
             <w:noProof/>
             <w:webHidden/>
           </w:rPr>
-          <w:t>8</w:t>
+          <w:t>10</w:t>
         </w:r>
         <w:r>
           <w:rPr>
@@ -940,7 +1011,7 @@
           <w:lang w:eastAsia="de-DE"/>
         </w:rPr>
       </w:pPr>
-      <w:hyperlink w:anchor="_Toc235801408" w:history="1">
+      <w:hyperlink w:anchor="_Toc240107260" w:history="1">
         <w:r>
           <w:rPr>
             <w:rStyle w:val="Hyperlink"/>
@@ -968,7 +1039,7 @@
             <w:noProof/>
             <w:webHidden/>
           </w:rPr>
-          <w:instrText xml:space="preserve"> PAGEREF _Toc235801408 \h </w:instrText>
+          <w:instrText xml:space="preserve"> PAGEREF _Toc240107260 \h </w:instrText>
         </w:r>
         <w:r>
           <w:rPr>
@@ -988,7 +1059,78 @@
             <w:noProof/>
             <w:webHidden/>
           </w:rPr>
-          <w:t>8</w:t>
+          <w:t>10</w:t>
+        </w:r>
+        <w:r>
+          <w:rPr>
+            <w:noProof/>
+            <w:webHidden/>
+          </w:rPr>
+          <w:fldChar w:fldCharType="end"/>
+        </w:r>
+      </w:hyperlink>
+    </w:p>
+    <w:p>
+      <w:pPr>
+        <w:pStyle w:val="Verzeichnis3"/>
+        <w:tabs>
+          <w:tab w:val="right" w:leader="dot" w:pos="9062"/>
+        </w:tabs>
+        <w:rPr>
+          <w:rFonts w:eastAsiaTheme="minorEastAsia"/>
+          <w:noProof/>
+          <w:lang w:eastAsia="de-DE"/>
+        </w:rPr>
+      </w:pPr>
+      <w:hyperlink w:anchor="_Toc240107261" w:history="1">
+        <w:r>
+          <w:rPr>
+            <w:rStyle w:val="Hyperlink"/>
+            <w:noProof/>
+            <w:lang w:val="en-US"/>
+          </w:rPr>
+          <w:t>The Connection to the Cloud</w:t>
+        </w:r>
+        <w:r>
+          <w:rPr>
+            <w:noProof/>
+            <w:webHidden/>
+          </w:rPr>
+          <w:tab/>
+        </w:r>
+        <w:r>
+          <w:rPr>
+            <w:noProof/>
+            <w:webHidden/>
+          </w:rPr>
+          <w:fldChar w:fldCharType="begin"/>
+        </w:r>
+        <w:r>
+          <w:rPr>
+            <w:noProof/>
+            <w:webHidden/>
+          </w:rPr>
+          <w:instrText xml:space="preserve"> PAGEREF _Toc240107261 \h </w:instrText>
+        </w:r>
+        <w:r>
+          <w:rPr>
+            <w:noProof/>
+            <w:webHidden/>
+          </w:rPr>
+        </w:r>
+        <w:r>
+          <w:rPr>
+            <w:noProof/>
+            <w:webHidden/>
+          </w:rPr>
+          <w:fldChar w:fldCharType="separate"/>
+        </w:r>
+        <w:r>
+          <w:rPr>
+            <w:noProof/>
+            <w:webHidden/>
+          </w:rPr>
+          <w:t>10</w:t>
         </w:r>
         <w:r>
           <w:rPr>
@@ -1011,7 +1153,7 @@
           <w:lang w:eastAsia="de-DE"/>
         </w:rPr>
       </w:pPr>
-      <w:hyperlink w:anchor="_Toc235801409" w:history="1">
+      <w:hyperlink w:anchor="_Toc240107262" w:history="1">
         <w:r>
           <w:rPr>
             <w:rStyle w:val="Hyperlink"/>
@@ -1039,7 +1181,7 @@
             <w:noProof/>
             <w:webHidden/>
           </w:rPr>
-          <w:instrText xml:space="preserve"> PAGEREF _Toc235801409 \h </w:instrText>
+          <w:instrText xml:space="preserve"> PAGEREF _Toc240107262 \h </w:instrText>
         </w:r>
         <w:r>
           <w:rPr>
@@ -1059,7 +1201,7 @@
             <w:noProof/>
             <w:webHidden/>
           </w:rPr>
-          <w:t>8</w:t>
+          <w:t>10</w:t>
         </w:r>
         <w:r>
           <w:rPr>
@@ -1082,7 +1224,7 @@
           <w:lang w:eastAsia="de-DE"/>
         </w:rPr>
       </w:pPr>
-      <w:hyperlink w:anchor="_Toc235801410" w:history="1">
+      <w:hyperlink w:anchor="_Toc240107263" w:history="1">
         <w:r>
           <w:rPr>
             <w:rStyle w:val="Hyperlink"/>
@@ -1110,7 +1252,7 @@
             <w:noProof/>
             <w:webHidden/>
           </w:rPr>
-          <w:instrText xml:space="preserve"> PAGEREF _Toc235801410 \h </w:instrText>
+          <w:instrText xml:space="preserve"> PAGEREF _Toc240107263 \h </w:instrText>
         </w:r>
         <w:r>
           <w:rPr>
@@ -1130,7 +1272,7 @@
             <w:noProof/>
             <w:webHidden/>
           </w:rPr>
-          <w:t>9</w:t>
+          <w:t>11</w:t>
         </w:r>
         <w:r>
           <w:rPr>
@@ -1153,7 +1295,7 @@
           <w:lang w:eastAsia="de-DE"/>
         </w:rPr>
       </w:pPr>
-      <w:hyperlink w:anchor="_Toc235801411" w:history="1">
+      <w:hyperlink w:anchor="_Toc240107264" w:history="1">
         <w:r>
           <w:rPr>
             <w:rStyle w:val="Hyperlink"/>
@@ -1181,7 +1323,7 @@
             <w:noProof/>
             <w:webHidden/>
           </w:rPr>
-          <w:instrText xml:space="preserve"> PAGEREF _Toc235801411 \h </w:instrText>
+          <w:instrText xml:space="preserve"> PAGEREF _Toc240107264 \h </w:instrText>
         </w:r>
         <w:r>
           <w:rPr>
@@ -1201,7 +1343,7 @@
             <w:noProof/>
             <w:webHidden/>
           </w:rPr>
-          <w:t>9</w:t>
+          <w:t>11</w:t>
         </w:r>
         <w:r>
           <w:rPr>
@@ -1224,7 +1366,7 @@
           <w:lang w:eastAsia="de-DE"/>
         </w:rPr>
       </w:pPr>
-      <w:hyperlink w:anchor="_Toc235801412" w:history="1">
+      <w:hyperlink w:anchor="_Toc240107265" w:history="1">
         <w:r>
           <w:rPr>
             <w:rStyle w:val="Hyperlink"/>
@@ -1252,7 +1394,7 @@
             <w:noProof/>
             <w:webHidden/>
           </w:rPr>
-          <w:instrText xml:space="preserve"> PAGEREF _Toc235801412 \h </w:instrText>
+          <w:instrText xml:space="preserve"> PAGEREF _Toc240107265 \h </w:instrText>
         </w:r>
         <w:r>
           <w:rPr>
@@ -1272,7 +1414,7 @@
             <w:noProof/>
             <w:webHidden/>
           </w:rPr>
-          <w:t>9</w:t>
+          <w:t>11</w:t>
         </w:r>
         <w:r>
           <w:rPr>
@@ -1295,7 +1437,7 @@
           <w:lang w:eastAsia="de-DE"/>
         </w:rPr>
       </w:pPr>
-      <w:hyperlink w:anchor="_Toc235801413" w:history="1">
+      <w:hyperlink w:anchor="_Toc240107266" w:history="1">
         <w:r>
           <w:rPr>
             <w:rStyle w:val="Hyperlink"/>
@@ -1323,7 +1465,7 @@
             <w:noProof/>
             <w:webHidden/>
           </w:rPr>
-          <w:instrText xml:space="preserve"> PAGEREF _Toc235801413 \h </w:instrText>
+          <w:instrText xml:space="preserve"> PAGEREF _Toc240107266 \h </w:instrText>
         </w:r>
         <w:r>
           <w:rPr>
@@ -1343,7 +1485,7 @@
             <w:noProof/>
             <w:webHidden/>
           </w:rPr>
-          <w:t>9</w:t>
+          <w:t>12</w:t>
         </w:r>
         <w:r>
           <w:rPr>
@@ -1366,7 +1508,7 @@
           <w:lang w:eastAsia="de-DE"/>
         </w:rPr>
       </w:pPr>
-      <w:hyperlink w:anchor="_Toc235801414" w:history="1">
+      <w:hyperlink w:anchor="_Toc240107267" w:history="1">
         <w:r>
           <w:rPr>
             <w:rStyle w:val="Hyperlink"/>
@@ -1394,7 +1536,7 @@
             <w:noProof/>
             <w:webHidden/>
           </w:rPr>
-          <w:instrText xml:space="preserve"> PAGEREF _Toc235801414 \h </w:instrText>
+          <w:instrText xml:space="preserve"> PAGEREF _Toc240107267 \h </w:instrText>
         </w:r>
         <w:r>
           <w:rPr>
@@ -1414,7 +1556,7 @@
             <w:noProof/>
             <w:webHidden/>
           </w:rPr>
-          <w:t>10</w:t>
+          <w:t>13</w:t>
         </w:r>
         <w:r>
           <w:rPr>
@@ -1437,7 +1579,7 @@
           <w:lang w:eastAsia="de-DE"/>
         </w:rPr>
       </w:pPr>
-      <w:hyperlink w:anchor="_Toc235801415" w:history="1">
+      <w:hyperlink w:anchor="_Toc240107268" w:history="1">
         <w:r>
           <w:rPr>
             <w:rStyle w:val="Hyperlink"/>
@@ -1465,7 +1607,7 @@
             <w:noProof/>
             <w:webHidden/>
           </w:rPr>
-          <w:instrText xml:space="preserve"> PAGEREF _Toc235801415 \h </w:instrText>
+          <w:instrText xml:space="preserve"> PAGEREF _Toc240107268 \h </w:instrText>
         </w:r>
         <w:r>
           <w:rPr>
@@ -1485,7 +1627,7 @@
             <w:noProof/>
             <w:webHidden/>
           </w:rPr>
-          <w:t>11</w:t>
+          <w:t>13</w:t>
         </w:r>
         <w:r>
           <w:rPr>
@@ -1508,7 +1650,7 @@
           <w:lang w:eastAsia="de-DE"/>
         </w:rPr>
       </w:pPr>
-      <w:hyperlink w:anchor="_Toc235801416" w:history="1">
+      <w:hyperlink w:anchor="_Toc240107269" w:history="1">
         <w:r>
           <w:rPr>
             <w:rStyle w:val="Hyperlink"/>
@@ -1536,7 +1678,7 @@
             <w:noProof/>
             <w:webHidden/>
           </w:rPr>
-          <w:instrText xml:space="preserve"> PAGEREF _Toc235801416 \h </w:instrText>
+          <w:instrText xml:space="preserve"> PAGEREF _Toc240107269 \h </w:instrText>
         </w:r>
         <w:r>
           <w:rPr>
@@ -1556,7 +1698,7 @@
             <w:noProof/>
             <w:webHidden/>
           </w:rPr>
-          <w:t>11</w:t>
+          <w:t>13</w:t>
         </w:r>
         <w:r>
           <w:rPr>
@@ -1579,7 +1721,7 @@
           <w:lang w:eastAsia="de-DE"/>
         </w:rPr>
       </w:pPr>
-      <w:hyperlink w:anchor="_Toc235801417" w:history="1">
+      <w:hyperlink w:anchor="_Toc240107270" w:history="1">
         <w:r>
           <w:rPr>
             <w:rStyle w:val="Hyperlink"/>
@@ -1607,7 +1749,7 @@
             <w:noProof/>
             <w:webHidden/>
           </w:rPr>
-          <w:instrText xml:space="preserve"> PAGEREF _Toc235801417 \h </w:instrText>
+          <w:instrText xml:space="preserve"> PAGEREF _Toc240107270 \h </w:instrText>
         </w:r>
         <w:r>
           <w:rPr>
@@ -1627,7 +1769,7 @@
             <w:noProof/>
             <w:webHidden/>
           </w:rPr>
-          <w:t>11</w:t>
+          <w:t>14</w:t>
         </w:r>
         <w:r>
           <w:rPr>
@@ -1650,7 +1792,7 @@
           <w:lang w:eastAsia="de-DE"/>
         </w:rPr>
       </w:pPr>
-      <w:hyperlink w:anchor="_Toc235801418" w:history="1">
+      <w:hyperlink w:anchor="_Toc240107271" w:history="1">
         <w:r>
           <w:rPr>
             <w:rStyle w:val="Hyperlink"/>
@@ -1678,7 +1820,7 @@
             <w:noProof/>
             <w:webHidden/>
           </w:rPr>
-          <w:instrText xml:space="preserve"> PAGEREF _Toc235801418 \h </w:instrText>
+          <w:instrText xml:space="preserve"> PAGEREF _Toc240107271 \h </w:instrText>
         </w:r>
         <w:r>
           <w:rPr>
@@ -1698,7 +1840,7 @@
             <w:noProof/>
             <w:webHidden/>
           </w:rPr>
-          <w:t>11</w:t>
+          <w:t>14</w:t>
         </w:r>
         <w:r>
           <w:rPr>
@@ -1721,7 +1863,7 @@
           <w:lang w:eastAsia="de-DE"/>
         </w:rPr>
       </w:pPr>
-      <w:hyperlink w:anchor="_Toc235801419" w:history="1">
+      <w:hyperlink w:anchor="_Toc240107272" w:history="1">
         <w:r>
           <w:rPr>
             <w:rStyle w:val="Hyperlink"/>
@@ -1749,7 +1891,7 @@
             <w:noProof/>
             <w:webHidden/>
           </w:rPr>
-          <w:instrText xml:space="preserve"> PAGEREF _Toc235801419 \h </w:instrText>
+          <w:instrText xml:space="preserve"> PAGEREF _Toc240107272 \h </w:instrText>
         </w:r>
         <w:r>
           <w:rPr>
@@ -1769,7 +1911,7 @@
             <w:noProof/>
             <w:webHidden/>
           </w:rPr>
-          <w:t>11</w:t>
+          <w:t>14</w:t>
         </w:r>
         <w:r>
           <w:rPr>
@@ -1792,7 +1934,7 @@
           <w:lang w:eastAsia="de-DE"/>
         </w:rPr>
       </w:pPr>
-      <w:hyperlink w:anchor="_Toc235801420" w:history="1">
+      <w:hyperlink w:anchor="_Toc240107273" w:history="1">
         <w:r>
           <w:rPr>
             <w:rStyle w:val="Hyperlink"/>
@@ -1820,7 +1962,7 @@
             <w:noProof/>
             <w:webHidden/>
           </w:rPr>
-          <w:instrText xml:space="preserve"> PAGEREF _Toc235801420 \h </w:instrText>
+          <w:instrText xml:space="preserve"> PAGEREF _Toc240107273 \h </w:instrText>
         </w:r>
         <w:r>
           <w:rPr>
@@ -1840,7 +1982,7 @@
             <w:noProof/>
             <w:webHidden/>
           </w:rPr>
-          <w:t>12</w:t>
+          <w:t>14</w:t>
         </w:r>
         <w:r>
           <w:rPr>
@@ -1863,7 +2005,7 @@
           <w:lang w:eastAsia="de-DE"/>
         </w:rPr>
       </w:pPr>
-      <w:hyperlink w:anchor="_Toc235801421" w:history="1">
+      <w:hyperlink w:anchor="_Toc240107274" w:history="1">
         <w:r>
           <w:rPr>
             <w:rStyle w:val="Hyperlink"/>
@@ -1891,7 +2033,7 @@
             <w:noProof/>
             <w:webHidden/>
           </w:rPr>
-          <w:instrText xml:space="preserve"> PAGEREF _Toc235801421 \h </w:instrText>
+          <w:instrText xml:space="preserve"> PAGEREF _Toc240107274 \h </w:instrText>
         </w:r>
         <w:r>
           <w:rPr>
@@ -1911,7 +2053,7 @@
             <w:noProof/>
             <w:webHidden/>
           </w:rPr>
-          <w:t>12</w:t>
+          <w:t>14</w:t>
         </w:r>
         <w:r>
           <w:rPr>
@@ -1934,7 +2076,7 @@
           <w:lang w:eastAsia="de-DE"/>
         </w:rPr>
       </w:pPr>
-      <w:hyperlink w:anchor="_Toc235801422" w:history="1">
+      <w:hyperlink w:anchor="_Toc240107275" w:history="1">
         <w:r>
           <w:rPr>
             <w:rStyle w:val="Hyperlink"/>
@@ -1962,7 +2104,7 @@
             <w:noProof/>
             <w:webHidden/>
           </w:rPr>
-          <w:instrText xml:space="preserve"> PAGEREF _Toc235801422 \h </w:instrText>
+          <w:instrText xml:space="preserve"> PAGEREF _Toc240107275 \h </w:instrText>
         </w:r>
         <w:r>
           <w:rPr>
@@ -1982,7 +2124,7 @@
             <w:noProof/>
             <w:webHidden/>
           </w:rPr>
-          <w:t>12</w:t>
+          <w:t>14</w:t>
         </w:r>
         <w:r>
           <w:rPr>
@@ -2005,7 +2147,7 @@
           <w:lang w:eastAsia="de-DE"/>
         </w:rPr>
       </w:pPr>
-      <w:hyperlink w:anchor="_Toc235801423" w:history="1">
+      <w:hyperlink w:anchor="_Toc240107276" w:history="1">
         <w:r>
           <w:rPr>
             <w:rStyle w:val="Hyperlink"/>
@@ -2033,7 +2175,7 @@
             <w:noProof/>
             <w:webHidden/>
           </w:rPr>
-          <w:instrText xml:space="preserve"> PAGEREF _Toc235801423 \h </w:instrText>
+          <w:instrText xml:space="preserve"> PAGEREF _Toc240107276 \h </w:instrText>
         </w:r>
         <w:r>
           <w:rPr>
@@ -2053,7 +2195,7 @@
             <w:noProof/>
             <w:webHidden/>
           </w:rPr>
-          <w:t>12</w:t>
+          <w:t>15</w:t>
         </w:r>
         <w:r>
           <w:rPr>
@@ -2097,7 +2239,7 @@
           <w:lang w:val="en-US"/>
         </w:rPr>
       </w:pPr>
-      <w:bookmarkStart w:id="0" w:name="_Toc235801396"/>
+      <w:bookmarkStart w:id="0" w:name="_Toc240107247"/>
       <w:r>
         <w:rPr>
           <w:lang w:val="en-US"/>
@@ -2218,7 +2360,7 @@
           <w:lang w:val="en-US"/>
         </w:rPr>
       </w:pPr>
-      <w:bookmarkStart w:id="1" w:name="_Toc235801397"/>
+      <w:bookmarkStart w:id="1" w:name="_Toc240107248"/>
       <w:r>
         <w:rPr>
           <w:lang w:val="en-US"/>
@@ -2589,14 +2731,8 @@
           <w:ilvl w:val="0"/>
           <w:numId w:val="1"/>
         </w:numPr>
-        <w:rPr>
-          <w:lang w:val="en-US"/>
-        </w:rPr>
-      </w:pPr>
-      <w:r>
-        <w:rPr>
-          <w:lang w:val="en-US"/>
-        </w:rPr>
+      </w:pPr>
+      <w:r>
         <w:t>Wer-Kennt-Wen.de (read only)</w:t>
       </w:r>
     </w:p>
@@ -2615,7 +2751,7 @@
         <w:rPr>
           <w:lang w:val="en-US"/>
         </w:rPr>
-        <w:t>MeinVZ (the social network for StudiVZ members that are not students any more)</w:t>
+        <w:t>StudiVZ (the social network for StudiVZ members that are not students any more)</w:t>
       </w:r>
     </w:p>
     <w:p>
@@ -2633,7 +2769,7 @@
         <w:rPr>
           <w:lang w:val="en-US"/>
         </w:rPr>
-        <w:t>StayFriends (a social network site for finding schoolmates)</w:t>
+        <w:t>MeinVZ (the social network for StudiVZ members that are not students any more)</w:t>
       </w:r>
     </w:p>
     <w:p>
@@ -2651,7 +2787,7 @@
         <w:rPr>
           <w:lang w:val="en-US"/>
         </w:rPr>
-        <w:t>A cloud storage (not yet fully functional, but started and in progress)</w:t>
+        <w:t>StayFriends (a social network site for finding schoolmates)</w:t>
       </w:r>
     </w:p>
     <w:p>
@@ -2669,7 +2805,13 @@
         <w:rPr>
           <w:lang w:val="en-US"/>
         </w:rPr>
-        <w:t>A simple WCF online storage</w:t>
+        <w:t>Google Mail (“Gmail”) contacts</w:t>
+      </w:r>
+      <w:r>
+        <w:rPr>
+          <w:lang w:val="en-US"/>
+        </w:rPr>
+        <w:t xml:space="preserve"> via Google API</w:t>
       </w:r>
     </w:p>
     <w:p>
@@ -2687,7 +2829,55 @@
         <w:rPr>
           <w:lang w:val="en-US"/>
         </w:rPr>
-        <w:t>A simple write only statistic module (the XML generated by the module can be read by Microsoft Excel)</w:t>
+        <w:t>A cloud storage (not yet fully functional, but started and in progress)</w:t>
+      </w:r>
+    </w:p>
+    <w:p>
+      <w:pPr>
+        <w:pStyle w:val="Listenabsatz"/>
+        <w:numPr>
+          <w:ilvl w:val="0"/>
+          <w:numId w:val="1"/>
+        </w:numPr>
+        <w:rPr>
+          <w:lang w:val="en-US"/>
+        </w:rPr>
+      </w:pPr>
+      <w:r>
+        <w:rPr>
+          <w:lang w:val="en-US"/>
+        </w:rPr>
+        <w:t>A simple WCF online storage</w:t>
+      </w:r>
+    </w:p>
+    <w:p>
+      <w:pPr>
+        <w:pStyle w:val="Listenabsatz"/>
+        <w:numPr>
+          <w:ilvl w:val="0"/>
+          <w:numId w:val="1"/>
+        </w:numPr>
+        <w:rPr>
+          <w:lang w:val="en-US"/>
+        </w:rPr>
+      </w:pPr>
+      <w:r>
+        <w:rPr>
+          <w:lang w:val="en-US"/>
+        </w:rPr>
+        <w:t>A simple write</w:t>
+      </w:r>
+      <w:r>
+        <w:rPr>
+          <w:lang w:val="en-US"/>
+        </w:rPr>
+        <w:t>-</w:t>
+      </w:r>
+      <w:r>
+        <w:rPr>
+          <w:lang w:val="en-US"/>
+        </w:rPr>
+        <w:t>only statistic module (the XML generated by the module can be read by Microsoft Excel)</w:t>
       </w:r>
     </w:p>
     <w:p>
@@ -2739,7 +2929,7 @@
           <w:lang w:val="en-US"/>
         </w:rPr>
       </w:pPr>
-      <w:bookmarkStart w:id="2" w:name="_Toc235801398"/>
+      <w:bookmarkStart w:id="2" w:name="_Toc240107249"/>
       <w:r>
         <w:rPr>
           <w:lang w:val="en-US"/>
@@ -2788,7 +2978,14 @@
         <w:rPr>
           <w:lang w:val="en-US"/>
         </w:rPr>
-        <w:t xml:space="preserve">. Some commands also involve a third data </w:t>
+        <w:t xml:space="preserve">. Some </w:t>
+      </w:r>
+      <w:r>
+        <w:rPr>
+          <w:lang w:val="en-US"/>
+        </w:rPr>
+        <w:lastRenderedPageBreak/>
+        <w:t xml:space="preserve">commands also involve a third data </w:t>
       </w:r>
       <w:r>
         <w:rPr>
@@ -2825,7 +3022,6 @@
         <w:rPr>
           <w:lang w:val="en-US"/>
         </w:rPr>
-        <w:lastRenderedPageBreak/>
         <w:t>The internal data representation is a proprieta</w:t>
       </w:r>
       <w:r>
@@ -2854,7 +3050,7 @@
           <w:lang w:val="en-US"/>
         </w:rPr>
       </w:pPr>
-      <w:bookmarkStart w:id="3" w:name="_Toc235801399"/>
+      <w:bookmarkStart w:id="3" w:name="_Toc240107250"/>
       <w:r>
         <w:rPr>
           <w:lang w:val="en-US"/>
@@ -3157,7 +3353,14 @@
         <w:rPr>
           <w:lang w:val="en-US"/>
         </w:rPr>
-        <w:t xml:space="preserve"> The connectors do implement a specific interface to plug into the project. There’s no need to implement bi-directional communication – e.g. the Xing connector can only read while the CSV connector can only write. There’s also a connector that writes some statistics (aggregated data) to an XML file</w:t>
+        <w:t xml:space="preserve"> The connectors do implement a specific interface to plug into the project. There’s no need to implement bi-directional communication – e.g. the Xing connector can only read while the CSV connector can only write. There’s also a </w:t>
+      </w:r>
+      <w:r>
+        <w:rPr>
+          <w:lang w:val="en-US"/>
+        </w:rPr>
+        <w:lastRenderedPageBreak/>
+        <w:t>connector that writes some statistics (aggregated data) to an XML file</w:t>
       </w:r>
       <w:r>
         <w:rPr>
@@ -3187,7 +3390,6 @@
           <w:noProof/>
           <w:lang w:val="en-US"/>
         </w:rPr>
-        <w:lastRenderedPageBreak/>
         <w:t>ContactViewer</w:t>
       </w:r>
       <w:r>
@@ -3465,6 +3667,7 @@
           <w:color w:val="2B91AF"/>
           <w:sz w:val="20"/>
           <w:szCs w:val="20"/>
+          <w:lang w:val="en-US"/>
         </w:rPr>
         <w:t>SyncCollection</w:t>
       </w:r>
@@ -3579,6 +3782,7 @@
           <w:noProof/>
           <w:lang w:val="en-US"/>
         </w:rPr>
+        <w:lastRenderedPageBreak/>
         <w:t>Sem.Sync.OnlineStorage</w:t>
       </w:r>
       <w:r>
@@ -3633,7 +3837,6 @@
         <w:rPr>
           <w:lang w:val="en-US"/>
         </w:rPr>
-        <w:lastRenderedPageBreak/>
         <w:t>Sem.Sync.Cloud</w:t>
       </w:r>
       <w:r>
@@ -3650,6 +3853,7 @@
           <w:color w:val="2B91AF"/>
           <w:sz w:val="20"/>
           <w:szCs w:val="20"/>
+          <w:lang w:val="en-US"/>
         </w:rPr>
         <w:t>IStorage</w:t>
       </w:r>
@@ -3717,7 +3921,19 @@
           <w:lang w:val="en-US"/>
         </w:rPr>
         <w:tab/>
-        <w:t>This is a library of abstracting the REST interface of the Azure storage engine implemented by Microsoft. This library has been used for convenience and has not been evaluated for performance, security or any other aspect. Reviewing this library is one point of the list of ToDos.</w:t>
+        <w:t xml:space="preserve">This is a library of abstracting the REST interface of the Azure storage engine implemented by Microsoft. This library has been used for convenience and has not been evaluated for performance, security or any other aspect. Reviewing this library is one point of the list of </w:t>
+      </w:r>
+      <w:r>
+        <w:rPr>
+          <w:lang w:val="en-US"/>
+        </w:rPr>
+        <w:t>To-dos</w:t>
+      </w:r>
+      <w:r>
+        <w:rPr>
+          <w:lang w:val="en-US"/>
+        </w:rPr>
+        <w:t>.</w:t>
       </w:r>
     </w:p>
     <w:p>
@@ -3728,7 +3944,7 @@
         </w:rPr>
       </w:pPr>
       <w:bookmarkStart w:id="4" w:name="_Ref239724927"/>
-      <w:bookmarkStart w:id="5" w:name="_Toc235801400"/>
+      <w:bookmarkStart w:id="5" w:name="_Toc240107251"/>
       <w:r>
         <w:rPr>
           <w:lang w:val="en-US"/>
@@ -3736,6 +3952,7 @@
         <w:t>The Tools</w:t>
       </w:r>
       <w:bookmarkEnd w:id="4"/>
+      <w:bookmarkEnd w:id="5"/>
     </w:p>
     <w:p>
       <w:pPr>
@@ -3856,6 +4073,146 @@
           <w:lang w:val="en-US"/>
         </w:rPr>
       </w:pPr>
+      <w:r>
+        <w:rPr>
+          <w:lang w:val="en-US"/>
+        </w:rPr>
+        <w:t>Microsoft Silverlight</w:t>
+      </w:r>
+      <w:r>
+        <w:rPr>
+          <w:lang w:val="en-US"/>
+        </w:rPr>
+        <w:tab/>
+        <w:t xml:space="preserve">Homepage: </w:t>
+      </w:r>
+      <w:hyperlink r:id="rId10" w:history="1">
+        <w:r>
+          <w:rPr>
+            <w:rStyle w:val="Hyperlink"/>
+            <w:lang w:val="en-US"/>
+          </w:rPr>
+          <w:t>http://silverlight.net</w:t>
+        </w:r>
+      </w:hyperlink>
+      <w:r>
+        <w:rPr>
+          <w:lang w:val="en-US"/>
+        </w:rPr>
+        <w:br/>
+        <w:t>Silverlight is a RIA framework from Microsoft enabling .Net developers to write client side web application components in a well known language line C# or VB.net. You will need to install the component and the Visual Studio extensions to work with the project.</w:t>
+      </w:r>
+    </w:p>
+    <w:p>
+      <w:pPr>
+        <w:tabs>
+          <w:tab w:val="left" w:pos="2835"/>
+        </w:tabs>
+        <w:ind w:left="2835" w:hanging="2835"/>
+        <w:rPr>
+          <w:lang w:val="en-US"/>
+        </w:rPr>
+      </w:pPr>
+      <w:r>
+        <w:rPr>
+          <w:lang w:val="en-US"/>
+        </w:rPr>
+        <w:t>Microsoft Azure</w:t>
+      </w:r>
+      <w:r>
+        <w:rPr>
+          <w:lang w:val="en-US"/>
+        </w:rPr>
+        <w:tab/>
+        <w:t>Homepage:</w:t>
+      </w:r>
+      <w:r>
+        <w:rPr>
+          <w:lang w:val="en-US"/>
+        </w:rPr>
+        <w:t xml:space="preserve"> </w:t>
+      </w:r>
+      <w:hyperlink r:id="rId11" w:history="1">
+        <w:r>
+          <w:rPr>
+            <w:rStyle w:val="Hyperlink"/>
+            <w:lang w:val="en-US"/>
+          </w:rPr>
+          <w:t>http://www.microsoft.com/azure/sdk.mspx</w:t>
+        </w:r>
+      </w:hyperlink>
+      <w:r>
+        <w:rPr>
+          <w:lang w:val="en-US"/>
+        </w:rPr>
+        <w:br/>
+        <w:t>Azure is the cloud computing framework of Microsoft and enables developers to write web applications that can be deployed into a Microsoft computing center without any considerations about the physical infrastructure or the OS.</w:t>
+      </w:r>
+    </w:p>
+    <w:p>
+      <w:pPr>
+        <w:tabs>
+          <w:tab w:val="left" w:pos="2835"/>
+        </w:tabs>
+        <w:ind w:left="2835" w:hanging="2835"/>
+        <w:rPr>
+          <w:lang w:val="en-US"/>
+        </w:rPr>
+      </w:pPr>
+      <w:r>
+        <w:rPr>
+          <w:lang w:val="en-US"/>
+        </w:rPr>
+        <w:t>Microsoft Pex</w:t>
+      </w:r>
+      <w:r>
+        <w:rPr>
+          <w:lang w:val="en-US"/>
+        </w:rPr>
+        <w:tab/>
+        <w:t>Homepage:</w:t>
+      </w:r>
+      <w:r>
+        <w:rPr>
+          <w:lang w:val="en-US"/>
+        </w:rPr>
+        <w:t xml:space="preserve"> </w:t>
+      </w:r>
+      <w:hyperlink r:id="rId12" w:history="1">
+        <w:r>
+          <w:rPr>
+            <w:rStyle w:val="Hyperlink"/>
+            <w:lang w:val="en-US"/>
+          </w:rPr>
+          <w:t>http://research.microsoft.com/en-us/projects/pex/</w:t>
+        </w:r>
+      </w:hyperlink>
+      <w:r>
+        <w:rPr>
+          <w:lang w:val="en-US"/>
+        </w:rPr>
+        <w:br/>
+        <w:t xml:space="preserve">Pex is a tool for generating parameterized unit tests </w:t>
+      </w:r>
+      <w:r>
+        <w:rPr>
+          <w:lang w:val="en-US"/>
+        </w:rPr>
+        <w:t xml:space="preserve">Right from the Visual Studio code editor, Pex finds interesting input-output values of your methods, which you can save as a small test suite with high </w:t>
+      </w:r>
+      <w:r>
+        <w:rPr>
+          <w:lang w:val="en-US"/>
+        </w:rPr>
+        <w:lastRenderedPageBreak/>
+        <w:t>code coverage. Pex performs a systematic analysis, hunting for boundary conditions, exceptions and assertion failures</w:t>
+      </w:r>
+      <w:r>
+        <w:rPr>
+          <w:lang w:val="en-US"/>
+        </w:rPr>
+        <w:t>.</w:t>
+      </w:r>
     </w:p>
     <w:p>
       <w:pPr>
@@ -3864,13 +4221,14 @@
           <w:lang w:val="en-US"/>
         </w:rPr>
       </w:pPr>
+      <w:bookmarkStart w:id="6" w:name="_Toc240107252"/>
       <w:r>
         <w:rPr>
           <w:lang w:val="en-US"/>
         </w:rPr>
         <w:t>The engine</w:t>
       </w:r>
-      <w:bookmarkEnd w:id="5"/>
+      <w:bookmarkEnd w:id="6"/>
     </w:p>
     <w:p>
       <w:pPr>
@@ -4012,7 +4370,19 @@
         <w:rPr>
           <w:lang w:val="en-US"/>
         </w:rPr>
-        <w:t>The engine is not designed for transforming high volumes of object. I’ve tested the engine now with more than 300 contacts synchronizing from Xing to Outlook and from Outlook to the file system. All data (including the binary image data) is loaded into the objects before executing the commands.</w:t>
+        <w:t>The engine is not designed for transforming high volumes of object. I’ve tested the engine now with more than 300 contacts synchronizing from Xing to Outlook and from Outlook to the file system. All data (including the binary image data) is loaded into the objects before executing the commands</w:t>
+      </w:r>
+      <w:r>
+        <w:rPr>
+          <w:lang w:val="en-US"/>
+        </w:rPr>
+        <w:t xml:space="preserve"> – currently streaming is not implemented</w:t>
+      </w:r>
+      <w:r>
+        <w:rPr>
+          <w:lang w:val="en-US"/>
+        </w:rPr>
+        <w:t>.</w:t>
       </w:r>
     </w:p>
     <w:p>
@@ -4022,14 +4392,14 @@
           <w:lang w:val="en-US"/>
         </w:rPr>
       </w:pPr>
-      <w:bookmarkStart w:id="6" w:name="_Toc235801401"/>
+      <w:bookmarkStart w:id="7" w:name="_Toc240107253"/>
       <w:r>
         <w:rPr>
           <w:lang w:val="en-US"/>
         </w:rPr>
         <w:t>Interacting with the user</w:t>
       </w:r>
-      <w:bookmarkEnd w:id="6"/>
+      <w:bookmarkEnd w:id="7"/>
     </w:p>
     <w:p>
       <w:pPr>
@@ -4132,12 +4502,11 @@
           <w:lang w:val="en-US"/>
         </w:rPr>
       </w:pPr>
-      <w:bookmarkStart w:id="7" w:name="_Toc235801402"/>
-      <w:r>
-        <w:rPr>
-          <w:lang w:val="en-US"/>
-        </w:rPr>
-        <w:lastRenderedPageBreak/>
+      <w:bookmarkStart w:id="8" w:name="_Toc240107254"/>
+      <w:r>
+        <w:rPr>
+          <w:lang w:val="en-US"/>
+        </w:rPr>
         <w:t xml:space="preserve">The </w:t>
       </w:r>
       <w:r>
@@ -4152,7 +4521,7 @@
         </w:rPr>
         <w:t>onnectors</w:t>
       </w:r>
-      <w:bookmarkEnd w:id="7"/>
+      <w:bookmarkEnd w:id="8"/>
     </w:p>
     <w:p>
       <w:pPr>
@@ -4193,6 +4562,7 @@
       <w:r>
         <w:rPr>
           <w:noProof/>
+          <w:lang w:val="en-US"/>
         </w:rPr>
         <w:t>“Wer-Kennt-Wen”</w:t>
       </w:r>
@@ -4216,14 +4586,14 @@
           <w:lang w:val="en-US"/>
         </w:rPr>
       </w:pPr>
-      <w:bookmarkStart w:id="8" w:name="_Toc235801403"/>
+      <w:bookmarkStart w:id="9" w:name="_Toc240107255"/>
       <w:r>
         <w:rPr>
           <w:lang w:val="en-US"/>
         </w:rPr>
         <w:t>The File System connectors</w:t>
       </w:r>
-      <w:bookmarkEnd w:id="8"/>
+      <w:bookmarkEnd w:id="9"/>
     </w:p>
     <w:p>
       <w:pPr>
@@ -4349,6 +4719,7 @@
           <w:color w:val="2B91AF"/>
           <w:sz w:val="20"/>
           <w:szCs w:val="20"/>
+          <w:lang w:val="en-US"/>
         </w:rPr>
         <w:t>GenericClient</w:t>
       </w:r>
@@ -5176,6 +5547,7 @@
     </w:p>
     <w:p>
       <w:pPr>
+        <w:keepNext/>
         <w:autoSpaceDE w:val="0"/>
         <w:autoSpaceDN w:val="0"/>
         <w:adjustRightInd w:val="0"/>
@@ -5199,6 +5571,7 @@
           <w:szCs w:val="20"/>
           <w:lang w:val="en-US"/>
         </w:rPr>
+        <w:lastRenderedPageBreak/>
         <w:t xml:space="preserve">  &lt;</w:t>
       </w:r>
       <w:r>
@@ -5226,6 +5599,7 @@
     </w:p>
     <w:p>
       <w:pPr>
+        <w:keepNext/>
         <w:autoSpaceDE w:val="0"/>
         <w:autoSpaceDN w:val="0"/>
         <w:adjustRightInd w:val="0"/>
@@ -5328,6 +5702,7 @@
     </w:p>
     <w:p>
       <w:pPr>
+        <w:keepNext/>
         <w:autoSpaceDE w:val="0"/>
         <w:autoSpaceDN w:val="0"/>
         <w:adjustRightInd w:val="0"/>
@@ -5338,6 +5713,7 @@
           <w:noProof/>
           <w:sz w:val="20"/>
           <w:szCs w:val="20"/>
+          <w:lang w:val="en-US"/>
         </w:rPr>
       </w:pPr>
       <w:r>
@@ -5357,6 +5733,7 @@
           <w:color w:val="FF0000"/>
           <w:sz w:val="20"/>
           <w:szCs w:val="20"/>
+          <w:lang w:val="en-US"/>
         </w:rPr>
         <w:t>value</w:t>
       </w:r>
@@ -5367,6 +5744,7 @@
           <w:color w:val="0000FF"/>
           <w:sz w:val="20"/>
           <w:szCs w:val="20"/>
+          <w:lang w:val="en-US"/>
         </w:rPr>
         <w:t>=</w:t>
       </w:r>
@@ -5376,6 +5754,7 @@
           <w:noProof/>
           <w:sz w:val="20"/>
           <w:szCs w:val="20"/>
+          <w:lang w:val="en-US"/>
         </w:rPr>
         <w:t>"</w:t>
       </w:r>
@@ -5386,6 +5765,7 @@
           <w:color w:val="0000FF"/>
           <w:sz w:val="20"/>
           <w:szCs w:val="20"/>
+          <w:lang w:val="en-US"/>
         </w:rPr>
         <w:t>true</w:t>
       </w:r>
@@ -5395,6 +5775,7 @@
           <w:noProof/>
           <w:sz w:val="20"/>
           <w:szCs w:val="20"/>
+          <w:lang w:val="en-US"/>
         </w:rPr>
         <w:t>"</w:t>
       </w:r>
@@ -5405,6 +5786,7 @@
           <w:color w:val="0000FF"/>
           <w:sz w:val="20"/>
           <w:szCs w:val="20"/>
+          <w:lang w:val="en-US"/>
         </w:rPr>
         <w:t>/&gt;</w:t>
       </w:r>
@@ -5432,6 +5814,7 @@
           <w:color w:val="0000FF"/>
           <w:sz w:val="20"/>
           <w:szCs w:val="20"/>
+          <w:lang w:val="en-US"/>
         </w:rPr>
         <w:t xml:space="preserve">  </w:t>
       </w:r>
@@ -5551,7 +5934,7 @@
           <w:lang w:val="en-US"/>
         </w:rPr>
       </w:pPr>
-      <w:bookmarkStart w:id="9" w:name="_Ref235800530"/>
+      <w:bookmarkStart w:id="10" w:name="_Ref235800530"/>
       <w:r>
         <w:rPr>
           <w:rFonts w:ascii="Courier New" w:hAnsi="Courier New" w:cs="Courier New"/>
@@ -5574,7 +5957,7 @@
         </w:rPr>
         <w:t>ClientCsv</w:t>
       </w:r>
-      <w:bookmarkEnd w:id="9"/>
+      <w:bookmarkEnd w:id="10"/>
     </w:p>
     <w:p>
       <w:pPr>
@@ -6308,7 +6691,6 @@
         <w:rPr>
           <w:lang w:val="en-US"/>
         </w:rPr>
-        <w:lastRenderedPageBreak/>
         <w:t xml:space="preserve">As shown above the connector is a generic class that needs a description for what type it should be created. In this case the </w:t>
       </w:r>
       <w:r>
@@ -6649,7 +7031,7 @@
         </w:rPr>
         <w:t>=</w:t>
       </w:r>
-      <w:hyperlink r:id="rId10" w:history="1">
+      <w:hyperlink r:id="rId13" w:history="1">
         <w:r>
           <w:rPr>
             <w:rStyle w:val="Hyperlink"/>
@@ -8063,6 +8445,7 @@
         <w:rPr>
           <w:lang w:val="en-US"/>
         </w:rPr>
+        <w:lastRenderedPageBreak/>
         <w:t xml:space="preserve">For each column you want to export / import you can specify the </w:t>
       </w:r>
       <w:r>
@@ -8359,14 +8742,14 @@
           <w:lang w:val="en-US"/>
         </w:rPr>
       </w:pPr>
-      <w:bookmarkStart w:id="10" w:name="_Toc235801404"/>
+      <w:bookmarkStart w:id="11" w:name="_Toc240107256"/>
       <w:r>
         <w:rPr>
           <w:lang w:val="en-US"/>
         </w:rPr>
         <w:t>The Online Storage connector</w:t>
       </w:r>
-      <w:bookmarkEnd w:id="10"/>
+      <w:bookmarkEnd w:id="11"/>
     </w:p>
     <w:p>
       <w:pPr>
@@ -8394,14 +8777,14 @@
           <w:lang w:val="en-US"/>
         </w:rPr>
       </w:pPr>
-      <w:bookmarkStart w:id="11" w:name="_Toc235801405"/>
+      <w:bookmarkStart w:id="12" w:name="_Toc240107257"/>
       <w:r>
         <w:rPr>
           <w:lang w:val="en-US"/>
         </w:rPr>
         <w:t>The Xing connector</w:t>
       </w:r>
-      <w:bookmarkEnd w:id="11"/>
+      <w:bookmarkEnd w:id="12"/>
     </w:p>
     <w:p>
       <w:pPr>
@@ -8426,8 +8809,25 @@
         <w:rPr>
           <w:lang w:val="en-US"/>
         </w:rPr>
-        <w:lastRenderedPageBreak/>
         <w:t>You can configure the login credentials for this portal inside the app.config</w:t>
+      </w:r>
+      <w:r>
+        <w:rPr>
+          <w:lang w:val="en-US"/>
+        </w:rPr>
+        <w:t xml:space="preserve"> (</w:t>
+      </w:r>
+      <w:r>
+        <w:rPr>
+          <w:lang w:val="en-US"/>
+        </w:rPr>
+        <w:t>configuring the password inside the configuration file</w:t>
+      </w:r>
+      <w:r>
+        <w:rPr>
+          <w:lang w:val="en-US"/>
+        </w:rPr>
+        <w:t xml:space="preserve"> is explicitly NOT recommended and only implemented for testing purpose)</w:t>
       </w:r>
       <w:r>
         <w:rPr>
@@ -8936,6 +9336,12 @@
         </w:rPr>
         <w:t>The connector logs in, detects the contacts from the own contact list and downloads the vCards from the Xing portal. It then converts the vCards into the internal contact representation. You can combine the Xing connector and the file system connector to export the Xing contacts into the file system.</w:t>
       </w:r>
+      <w:r>
+        <w:rPr>
+          <w:lang w:val="en-US"/>
+        </w:rPr>
+        <w:t xml:space="preserve"> The profile information is not being downloaded, because such a download would show up as a profile visit in the contact account at Xing.</w:t>
+      </w:r>
     </w:p>
     <w:p>
       <w:pPr>
@@ -9797,14 +10203,15 @@
           <w:lang w:val="en-US"/>
         </w:rPr>
       </w:pPr>
-      <w:bookmarkStart w:id="12" w:name="_Toc235801406"/>
-      <w:r>
-        <w:rPr>
-          <w:lang w:val="en-US"/>
-        </w:rPr>
+      <w:bookmarkStart w:id="13" w:name="_Toc240107258"/>
+      <w:r>
+        <w:rPr>
+          <w:lang w:val="en-US"/>
+        </w:rPr>
+        <w:lastRenderedPageBreak/>
         <w:t>The Active Directory Connector</w:t>
       </w:r>
-      <w:bookmarkEnd w:id="12"/>
+      <w:bookmarkEnd w:id="13"/>
     </w:p>
     <w:p>
       <w:pPr>
@@ -10247,195 +10654,200 @@
         <w:rPr>
           <w:lang w:val="en-US"/>
         </w:rPr>
+        <w:t xml:space="preserve">This path is the destination for downloaded data from the Active Directory and will dump any information accessible from the </w:t>
+      </w:r>
+      <w:r>
+        <w:rPr>
+          <w:rFonts w:ascii="Courier New" w:hAnsi="Courier New" w:cs="Courier New"/>
+          <w:noProof/>
+          <w:color w:val="2B91AF"/>
+          <w:sz w:val="20"/>
+          <w:szCs w:val="20"/>
+          <w:lang w:val="en-US"/>
+        </w:rPr>
+        <w:t>SearchResult</w:t>
+      </w:r>
+      <w:r>
+        <w:rPr>
+          <w:lang w:val="en-US"/>
+        </w:rPr>
+        <w:t xml:space="preserve"> objects by the </w:t>
+      </w:r>
+      <w:r>
+        <w:rPr>
+          <w:rFonts w:ascii="Courier New" w:hAnsi="Courier New" w:cs="Courier New"/>
+          <w:noProof/>
+          <w:color w:val="2B91AF"/>
+          <w:sz w:val="20"/>
+          <w:szCs w:val="20"/>
+          <w:lang w:val="en-US"/>
+        </w:rPr>
+        <w:t>ResultPropertyCollection</w:t>
+      </w:r>
+      <w:r>
+        <w:rPr>
+          <w:lang w:val="en-US"/>
+        </w:rPr>
+        <w:t xml:space="preserve"> </w:t>
+      </w:r>
+      <w:r>
+        <w:rPr>
+          <w:rFonts w:ascii="Courier New" w:hAnsi="Courier New" w:cs="Courier New"/>
+          <w:noProof/>
+          <w:sz w:val="20"/>
+          <w:szCs w:val="20"/>
+          <w:lang w:val="en-US"/>
+        </w:rPr>
+        <w:t>Properties</w:t>
+      </w:r>
+      <w:r>
+        <w:rPr>
+          <w:lang w:val="en-US"/>
+        </w:rPr>
+        <w:t xml:space="preserve"> property. Using this path you can look up the information to better filter your query.</w:t>
+      </w:r>
+    </w:p>
+    <w:p>
+      <w:pPr>
+        <w:rPr>
+          <w:lang w:val="en-US"/>
+        </w:rPr>
+      </w:pPr>
+      <w:r>
+        <w:rPr>
+          <w:lang w:val="en-US"/>
+        </w:rPr>
+        <w:t xml:space="preserve">The connector is currently </w:t>
+      </w:r>
+      <w:r>
+        <w:rPr>
+          <w:lang w:val="en-US"/>
+        </w:rPr>
+        <w:t>“</w:t>
+      </w:r>
+      <w:r>
+        <w:rPr>
+          <w:lang w:val="en-US"/>
+        </w:rPr>
+        <w:t xml:space="preserve">Read </w:t>
+      </w:r>
+      <w:r>
+        <w:rPr>
+          <w:lang w:val="en-US"/>
+        </w:rPr>
+        <w:t>only</w:t>
+      </w:r>
+      <w:r>
+        <w:rPr>
+          <w:lang w:val="en-US"/>
+        </w:rPr>
+        <w:t>”</w:t>
+      </w:r>
+      <w:r>
+        <w:rPr>
+          <w:lang w:val="en-US"/>
+        </w:rPr>
+        <w:t xml:space="preserve"> – writing is planned for one of the next releases</w:t>
+      </w:r>
+      <w:r>
+        <w:rPr>
+          <w:lang w:val="en-US"/>
+        </w:rPr>
+        <w:t>.</w:t>
+      </w:r>
+    </w:p>
+    <w:p>
+      <w:pPr>
+        <w:pStyle w:val="berschrift3"/>
+        <w:rPr>
+          <w:lang w:val="en-US"/>
+        </w:rPr>
+      </w:pPr>
+      <w:bookmarkStart w:id="14" w:name="_Toc240107259"/>
+      <w:r>
+        <w:rPr>
+          <w:lang w:val="en-US"/>
+        </w:rPr>
+        <w:t>The Facebook connector</w:t>
+      </w:r>
+      <w:bookmarkEnd w:id="14"/>
+    </w:p>
+    <w:p>
+      <w:pPr>
+        <w:rPr>
+          <w:lang w:val="en-US"/>
+        </w:rPr>
+      </w:pPr>
+      <w:r>
+        <w:rPr>
+          <w:lang w:val="en-US"/>
+        </w:rPr>
+        <w:t xml:space="preserve">The Facebook </w:t>
+      </w:r>
+      <w:r>
+        <w:rPr>
+          <w:lang w:val="en-US"/>
+        </w:rPr>
+        <w:t>API</w:t>
+      </w:r>
+      <w:r>
+        <w:rPr>
+          <w:lang w:val="en-US"/>
+        </w:rPr>
+        <w:t xml:space="preserve"> does not provide much information that can be handled in a contact-application. So this connector is more for completion and photo-extraction.</w:t>
+      </w:r>
+      <w:r>
+        <w:rPr>
+          <w:lang w:val="en-US"/>
+        </w:rPr>
+        <w:t xml:space="preserve"> If I get more contacts in Facebook I’ll implement a web scraping connector for Facebook, too.</w:t>
+      </w:r>
+    </w:p>
+    <w:p>
+      <w:pPr>
+        <w:pStyle w:val="berschrift3"/>
+        <w:rPr>
+          <w:lang w:val="en-US"/>
+        </w:rPr>
+      </w:pPr>
+      <w:bookmarkStart w:id="15" w:name="_Toc240107260"/>
+      <w:r>
+        <w:rPr>
+          <w:lang w:val="en-US"/>
+        </w:rPr>
+        <w:t>The Wer-Kennt-Wen connector</w:t>
+      </w:r>
+      <w:bookmarkEnd w:id="15"/>
+    </w:p>
+    <w:p>
+      <w:pPr>
+        <w:rPr>
+          <w:lang w:val="en-US"/>
+        </w:rPr>
+      </w:pPr>
+      <w:r>
+        <w:rPr>
+          <w:lang w:val="en-US"/>
+        </w:rPr>
+        <w:t>The social network site “Wer-Kennt-Wen.de” does not provide a client API, so I do use web-scraping again (like with Xing). The amount of information at this site is very limited, so this connector is more for completion and photo-extraction.</w:t>
+      </w:r>
+    </w:p>
+    <w:p>
+      <w:pPr>
+        <w:pStyle w:val="berschrift3"/>
+        <w:rPr>
+          <w:lang w:val="en-US"/>
+        </w:rPr>
+      </w:pPr>
+      <w:bookmarkStart w:id="16" w:name="_Toc240107261"/>
+      <w:r>
+        <w:rPr>
+          <w:lang w:val="en-US"/>
+        </w:rPr>
         <w:lastRenderedPageBreak/>
-        <w:t xml:space="preserve">This path is the destination for downloaded data from the Active Directory and will dump any information accessible from the </w:t>
-      </w:r>
-      <w:r>
-        <w:rPr>
-          <w:rFonts w:ascii="Courier New" w:hAnsi="Courier New" w:cs="Courier New"/>
-          <w:noProof/>
-          <w:color w:val="2B91AF"/>
-          <w:sz w:val="20"/>
-          <w:szCs w:val="20"/>
-        </w:rPr>
-        <w:t>SearchResult</w:t>
-      </w:r>
-      <w:r>
-        <w:rPr>
-          <w:lang w:val="en-US"/>
-        </w:rPr>
-        <w:t xml:space="preserve"> objects by the </w:t>
-      </w:r>
-      <w:r>
-        <w:rPr>
-          <w:rFonts w:ascii="Courier New" w:hAnsi="Courier New" w:cs="Courier New"/>
-          <w:noProof/>
-          <w:color w:val="2B91AF"/>
-          <w:sz w:val="20"/>
-          <w:szCs w:val="20"/>
-        </w:rPr>
-        <w:t>ResultPropertyCollection</w:t>
-      </w:r>
-      <w:r>
-        <w:rPr>
-          <w:lang w:val="en-US"/>
-        </w:rPr>
-        <w:t xml:space="preserve"> </w:t>
-      </w:r>
-      <w:r>
-        <w:rPr>
-          <w:rFonts w:ascii="Courier New" w:hAnsi="Courier New" w:cs="Courier New"/>
-          <w:noProof/>
-          <w:sz w:val="20"/>
-          <w:szCs w:val="20"/>
-        </w:rPr>
-        <w:t>Properties</w:t>
-      </w:r>
-      <w:r>
-        <w:rPr>
-          <w:lang w:val="en-US"/>
-        </w:rPr>
-        <w:t xml:space="preserve"> property. Using this path you can look up the information to better filter your query.</w:t>
-      </w:r>
-    </w:p>
-    <w:p>
-      <w:pPr>
-        <w:rPr>
-          <w:lang w:val="en-US"/>
-        </w:rPr>
-      </w:pPr>
-      <w:r>
-        <w:rPr>
-          <w:lang w:val="en-US"/>
-        </w:rPr>
-        <w:t xml:space="preserve">The connector is currently </w:t>
-      </w:r>
-      <w:r>
-        <w:rPr>
-          <w:lang w:val="en-US"/>
-        </w:rPr>
-        <w:t>“</w:t>
-      </w:r>
-      <w:r>
-        <w:rPr>
-          <w:lang w:val="en-US"/>
-        </w:rPr>
-        <w:t xml:space="preserve">Read </w:t>
-      </w:r>
-      <w:r>
-        <w:rPr>
-          <w:lang w:val="en-US"/>
-        </w:rPr>
-        <w:t>only</w:t>
-      </w:r>
-      <w:r>
-        <w:rPr>
-          <w:lang w:val="en-US"/>
-        </w:rPr>
-        <w:t>”</w:t>
-      </w:r>
-      <w:r>
-        <w:rPr>
-          <w:lang w:val="en-US"/>
-        </w:rPr>
-        <w:t xml:space="preserve"> – writing is planned for one of the next releases</w:t>
-      </w:r>
-      <w:r>
-        <w:rPr>
-          <w:lang w:val="en-US"/>
-        </w:rPr>
-        <w:t>.</w:t>
-      </w:r>
-    </w:p>
-    <w:p>
-      <w:pPr>
-        <w:pStyle w:val="berschrift3"/>
-        <w:rPr>
-          <w:lang w:val="en-US"/>
-        </w:rPr>
-      </w:pPr>
-      <w:bookmarkStart w:id="13" w:name="_Toc235801407"/>
-      <w:r>
-        <w:rPr>
-          <w:lang w:val="en-US"/>
-        </w:rPr>
-        <w:t>The Facebook connector</w:t>
-      </w:r>
-      <w:bookmarkEnd w:id="13"/>
-    </w:p>
-    <w:p>
-      <w:pPr>
-        <w:rPr>
-          <w:lang w:val="en-US"/>
-        </w:rPr>
-      </w:pPr>
-      <w:r>
-        <w:rPr>
-          <w:lang w:val="en-US"/>
-        </w:rPr>
-        <w:t xml:space="preserve">The Facebook </w:t>
-      </w:r>
-      <w:r>
-        <w:rPr>
-          <w:lang w:val="en-US"/>
-        </w:rPr>
-        <w:t>API</w:t>
-      </w:r>
-      <w:r>
-        <w:rPr>
-          <w:lang w:val="en-US"/>
-        </w:rPr>
-        <w:t xml:space="preserve"> does not provide much information that can be handled in a contact-application. So this connector is more for completion and photo-extraction.</w:t>
-      </w:r>
-      <w:r>
-        <w:rPr>
-          <w:lang w:val="en-US"/>
-        </w:rPr>
-        <w:t xml:space="preserve"> If I get more contacts in Facebook I’ll implement a web scraping connector for Facebook, too.</w:t>
-      </w:r>
-    </w:p>
-    <w:p>
-      <w:pPr>
-        <w:pStyle w:val="berschrift3"/>
-        <w:rPr>
-          <w:lang w:val="en-US"/>
-        </w:rPr>
-      </w:pPr>
-      <w:bookmarkStart w:id="14" w:name="_Toc235801408"/>
-      <w:r>
-        <w:rPr>
-          <w:lang w:val="en-US"/>
-        </w:rPr>
-        <w:t>The Wer-Kennt-Wen connector</w:t>
-      </w:r>
-      <w:bookmarkEnd w:id="14"/>
-    </w:p>
-    <w:p>
-      <w:pPr>
-        <w:rPr>
-          <w:lang w:val="en-US"/>
-        </w:rPr>
-      </w:pPr>
-      <w:r>
-        <w:rPr>
-          <w:lang w:val="en-US"/>
-        </w:rPr>
-        <w:t>The social network site “Wer-Kennt-Wen.de” does not provide a client API, so I do use web-scraping again (like with Xing). The amount of information at this site is very limited, so this connector is more for completion and photo-extraction.</w:t>
-      </w:r>
-    </w:p>
-    <w:p>
-      <w:pPr>
-        <w:pStyle w:val="berschrift3"/>
-        <w:rPr>
-          <w:lang w:val="en-US"/>
-        </w:rPr>
-      </w:pPr>
-      <w:r>
-        <w:rPr>
-          <w:lang w:val="en-US"/>
-        </w:rPr>
         <w:t>The Connection to the Cloud</w:t>
       </w:r>
+      <w:bookmarkEnd w:id="16"/>
     </w:p>
     <w:p>
       <w:pPr>
@@ -12288,6 +12700,7 @@
           <w:noProof/>
           <w:sz w:val="20"/>
           <w:szCs w:val="20"/>
+          <w:lang w:val="en-US"/>
         </w:rPr>
         <w:t>Sem.Sync.OnlineStorageConnector</w:t>
       </w:r>
@@ -12304,6 +12717,7 @@
           <w:color w:val="2B91AF"/>
           <w:sz w:val="20"/>
           <w:szCs w:val="20"/>
+          <w:lang w:val="en-US"/>
         </w:rPr>
         <w:t>CloudClient</w:t>
       </w:r>
@@ -12319,6 +12733,7 @@
           <w:noProof/>
           <w:sz w:val="20"/>
           <w:szCs w:val="20"/>
+          <w:lang w:val="en-US"/>
         </w:rPr>
         <w:t>Sem.Sync.Cloud</w:t>
       </w:r>
@@ -12334,6 +12749,7 @@
           <w:noProof/>
           <w:sz w:val="20"/>
           <w:szCs w:val="20"/>
+          <w:lang w:val="en-US"/>
         </w:rPr>
         <w:t>Sem.Sync.CloudStorageConnector.</w:t>
       </w:r>
@@ -12344,6 +12760,7 @@
           <w:color w:val="2B91AF"/>
           <w:sz w:val="20"/>
           <w:szCs w:val="20"/>
+          <w:lang w:val="en-US"/>
         </w:rPr>
         <w:t>BlobStorage</w:t>
       </w:r>
@@ -12360,6 +12777,7 @@
           <w:color w:val="2B91AF"/>
           <w:sz w:val="20"/>
           <w:szCs w:val="20"/>
+          <w:lang w:val="en-US"/>
         </w:rPr>
         <w:t>StdClient</w:t>
       </w:r>
@@ -12376,6 +12794,7 @@
           <w:color w:val="2B91AF"/>
           <w:sz w:val="20"/>
           <w:szCs w:val="20"/>
+          <w:lang w:val="en-US"/>
         </w:rPr>
         <w:t>BlobStorage</w:t>
       </w:r>
@@ -12435,14 +12854,14 @@
           <w:lang w:val="en-US"/>
         </w:rPr>
       </w:pPr>
-      <w:bookmarkStart w:id="15" w:name="_Toc235801409"/>
+      <w:bookmarkStart w:id="17" w:name="_Toc240107262"/>
       <w:r>
         <w:rPr>
           <w:lang w:val="en-US"/>
         </w:rPr>
         <w:t>Authoring connectors</w:t>
       </w:r>
-      <w:bookmarkEnd w:id="15"/>
+      <w:bookmarkEnd w:id="17"/>
     </w:p>
     <w:p>
       <w:pPr>
@@ -12590,15 +13009,14 @@
           <w:lang w:val="en-US"/>
         </w:rPr>
       </w:pPr>
-      <w:bookmarkStart w:id="16" w:name="_Toc235801410"/>
-      <w:r>
-        <w:rPr>
-          <w:lang w:val="en-US"/>
-        </w:rPr>
-        <w:lastRenderedPageBreak/>
+      <w:bookmarkStart w:id="18" w:name="_Toc240107263"/>
+      <w:r>
+        <w:rPr>
+          <w:lang w:val="en-US"/>
+        </w:rPr>
         <w:t>Authoring commands</w:t>
       </w:r>
-      <w:bookmarkEnd w:id="16"/>
+      <w:bookmarkEnd w:id="18"/>
     </w:p>
     <w:p>
       <w:pPr>
@@ -12619,6 +13037,7 @@
           <w:color w:val="2B91AF"/>
           <w:sz w:val="20"/>
           <w:szCs w:val="20"/>
+          <w:lang w:val="en-US"/>
         </w:rPr>
         <w:t>ISyncCommand</w:t>
       </w:r>
@@ -12635,6 +13054,7 @@
           <w:color w:val="2B91AF"/>
           <w:sz w:val="20"/>
           <w:szCs w:val="20"/>
+          <w:lang w:val="en-US"/>
         </w:rPr>
         <w:t>AskForContinue</w:t>
       </w:r>
@@ -12664,16 +13084,19 @@
           <w:noProof/>
           <w:sz w:val="16"/>
           <w:szCs w:val="16"/>
-        </w:rPr>
-      </w:pPr>
-      <w:r>
-        <w:rPr>
-          <w:rFonts w:ascii="Courier New" w:hAnsi="Courier New" w:cs="Courier New"/>
-          <w:noProof/>
-          <w:color w:val="0000FF"/>
-          <w:sz w:val="16"/>
-          <w:szCs w:val="16"/>
-        </w:rPr>
+          <w:lang w:val="en-US"/>
+        </w:rPr>
+      </w:pPr>
+      <w:r>
+        <w:rPr>
+          <w:rFonts w:ascii="Courier New" w:hAnsi="Courier New" w:cs="Courier New"/>
+          <w:noProof/>
+          <w:color w:val="0000FF"/>
+          <w:sz w:val="16"/>
+          <w:szCs w:val="16"/>
+          <w:lang w:val="en-US"/>
+        </w:rPr>
+        <w:lastRenderedPageBreak/>
         <w:t>namespace</w:t>
       </w:r>
       <w:r>
@@ -12682,6 +13105,7 @@
           <w:noProof/>
           <w:sz w:val="16"/>
           <w:szCs w:val="16"/>
+          <w:lang w:val="en-US"/>
         </w:rPr>
         <w:t xml:space="preserve"> Sem.Sync.SyncBase.Commands</w:t>
       </w:r>
@@ -12699,14 +13123,16 @@
           <w:noProof/>
           <w:sz w:val="16"/>
           <w:szCs w:val="16"/>
-        </w:rPr>
-      </w:pPr>
-      <w:r>
-        <w:rPr>
-          <w:rFonts w:ascii="Courier New" w:hAnsi="Courier New" w:cs="Courier New"/>
-          <w:noProof/>
-          <w:sz w:val="16"/>
-          <w:szCs w:val="16"/>
+          <w:lang w:val="en-US"/>
+        </w:rPr>
+      </w:pPr>
+      <w:r>
+        <w:rPr>
+          <w:rFonts w:ascii="Courier New" w:hAnsi="Courier New" w:cs="Courier New"/>
+          <w:noProof/>
+          <w:sz w:val="16"/>
+          <w:szCs w:val="16"/>
+          <w:lang w:val="en-US"/>
         </w:rPr>
         <w:t>{</w:t>
       </w:r>
@@ -12724,14 +13150,16 @@
           <w:noProof/>
           <w:sz w:val="16"/>
           <w:szCs w:val="16"/>
-        </w:rPr>
-      </w:pPr>
-      <w:r>
-        <w:rPr>
-          <w:rFonts w:ascii="Courier New" w:hAnsi="Courier New" w:cs="Courier New"/>
-          <w:noProof/>
-          <w:sz w:val="16"/>
-          <w:szCs w:val="16"/>
+          <w:lang w:val="en-US"/>
+        </w:rPr>
+      </w:pPr>
+      <w:r>
+        <w:rPr>
+          <w:rFonts w:ascii="Courier New" w:hAnsi="Courier New" w:cs="Courier New"/>
+          <w:noProof/>
+          <w:sz w:val="16"/>
+          <w:szCs w:val="16"/>
+          <w:lang w:val="en-US"/>
         </w:rPr>
         <w:t xml:space="preserve">    </w:t>
       </w:r>
@@ -12742,6 +13170,7 @@
           <w:color w:val="0000FF"/>
           <w:sz w:val="16"/>
           <w:szCs w:val="16"/>
+          <w:lang w:val="en-US"/>
         </w:rPr>
         <w:t>using</w:t>
       </w:r>
@@ -12751,6 +13180,7 @@
           <w:noProof/>
           <w:sz w:val="16"/>
           <w:szCs w:val="16"/>
+          <w:lang w:val="en-US"/>
         </w:rPr>
         <w:t xml:space="preserve"> GenericHelpers.Interfaces;</w:t>
       </w:r>
@@ -12768,14 +13198,16 @@
           <w:noProof/>
           <w:sz w:val="16"/>
           <w:szCs w:val="16"/>
-        </w:rPr>
-      </w:pPr>
-      <w:r>
-        <w:rPr>
-          <w:rFonts w:ascii="Courier New" w:hAnsi="Courier New" w:cs="Courier New"/>
-          <w:noProof/>
-          <w:sz w:val="16"/>
-          <w:szCs w:val="16"/>
+          <w:lang w:val="en-US"/>
+        </w:rPr>
+      </w:pPr>
+      <w:r>
+        <w:rPr>
+          <w:rFonts w:ascii="Courier New" w:hAnsi="Courier New" w:cs="Courier New"/>
+          <w:noProof/>
+          <w:sz w:val="16"/>
+          <w:szCs w:val="16"/>
+          <w:lang w:val="en-US"/>
         </w:rPr>
         <w:t xml:space="preserve">    </w:t>
       </w:r>
@@ -12786,6 +13218,7 @@
           <w:color w:val="0000FF"/>
           <w:sz w:val="16"/>
           <w:szCs w:val="16"/>
+          <w:lang w:val="en-US"/>
         </w:rPr>
         <w:t>using</w:t>
       </w:r>
@@ -12795,6 +13228,7 @@
           <w:noProof/>
           <w:sz w:val="16"/>
           <w:szCs w:val="16"/>
+          <w:lang w:val="en-US"/>
         </w:rPr>
         <w:t xml:space="preserve"> Interfaces;</w:t>
       </w:r>
@@ -12812,6 +13246,7 @@
           <w:noProof/>
           <w:sz w:val="16"/>
           <w:szCs w:val="16"/>
+          <w:lang w:val="en-US"/>
         </w:rPr>
       </w:pPr>
     </w:p>
@@ -12829,14 +13264,16 @@
           <w:color w:val="2B91AF"/>
           <w:sz w:val="16"/>
           <w:szCs w:val="16"/>
-        </w:rPr>
-      </w:pPr>
-      <w:r>
-        <w:rPr>
-          <w:rFonts w:ascii="Courier New" w:hAnsi="Courier New" w:cs="Courier New"/>
-          <w:noProof/>
-          <w:sz w:val="16"/>
-          <w:szCs w:val="16"/>
+          <w:lang w:val="en-US"/>
+        </w:rPr>
+      </w:pPr>
+      <w:r>
+        <w:rPr>
+          <w:rFonts w:ascii="Courier New" w:hAnsi="Courier New" w:cs="Courier New"/>
+          <w:noProof/>
+          <w:sz w:val="16"/>
+          <w:szCs w:val="16"/>
+          <w:lang w:val="en-US"/>
         </w:rPr>
         <w:t xml:space="preserve">    </w:t>
       </w:r>
@@ -12847,6 +13284,7 @@
           <w:color w:val="0000FF"/>
           <w:sz w:val="16"/>
           <w:szCs w:val="16"/>
+          <w:lang w:val="en-US"/>
         </w:rPr>
         <w:t>public</w:t>
       </w:r>
@@ -12856,6 +13294,7 @@
           <w:noProof/>
           <w:sz w:val="16"/>
           <w:szCs w:val="16"/>
+          <w:lang w:val="en-US"/>
         </w:rPr>
         <w:t xml:space="preserve"> </w:t>
       </w:r>
@@ -12866,6 +13305,7 @@
           <w:color w:val="0000FF"/>
           <w:sz w:val="16"/>
           <w:szCs w:val="16"/>
+          <w:lang w:val="en-US"/>
         </w:rPr>
         <w:t>class</w:t>
       </w:r>
@@ -12875,6 +13315,7 @@
           <w:noProof/>
           <w:sz w:val="16"/>
           <w:szCs w:val="16"/>
+          <w:lang w:val="en-US"/>
         </w:rPr>
         <w:t xml:space="preserve"> </w:t>
       </w:r>
@@ -12885,6 +13326,7 @@
           <w:color w:val="2B91AF"/>
           <w:sz w:val="16"/>
           <w:szCs w:val="16"/>
+          <w:lang w:val="en-US"/>
         </w:rPr>
         <w:t>AskForContinue</w:t>
       </w:r>
@@ -12894,6 +13336,7 @@
           <w:noProof/>
           <w:sz w:val="16"/>
           <w:szCs w:val="16"/>
+          <w:lang w:val="en-US"/>
         </w:rPr>
         <w:t xml:space="preserve"> : </w:t>
       </w:r>
@@ -12904,6 +13347,7 @@
           <w:color w:val="2B91AF"/>
           <w:sz w:val="16"/>
           <w:szCs w:val="16"/>
+          <w:lang w:val="en-US"/>
         </w:rPr>
         <w:t>ISyncCommand</w:t>
       </w:r>
@@ -12921,14 +13365,16 @@
           <w:noProof/>
           <w:sz w:val="16"/>
           <w:szCs w:val="16"/>
-        </w:rPr>
-      </w:pPr>
-      <w:r>
-        <w:rPr>
-          <w:rFonts w:ascii="Courier New" w:hAnsi="Courier New" w:cs="Courier New"/>
-          <w:noProof/>
-          <w:sz w:val="16"/>
-          <w:szCs w:val="16"/>
+          <w:lang w:val="en-US"/>
+        </w:rPr>
+      </w:pPr>
+      <w:r>
+        <w:rPr>
+          <w:rFonts w:ascii="Courier New" w:hAnsi="Courier New" w:cs="Courier New"/>
+          <w:noProof/>
+          <w:sz w:val="16"/>
+          <w:szCs w:val="16"/>
+          <w:lang w:val="en-US"/>
         </w:rPr>
         <w:t xml:space="preserve">    {</w:t>
       </w:r>
@@ -12946,14 +13392,16 @@
           <w:noProof/>
           <w:sz w:val="16"/>
           <w:szCs w:val="16"/>
-        </w:rPr>
-      </w:pPr>
-      <w:r>
-        <w:rPr>
-          <w:rFonts w:ascii="Courier New" w:hAnsi="Courier New" w:cs="Courier New"/>
-          <w:noProof/>
-          <w:sz w:val="16"/>
-          <w:szCs w:val="16"/>
+          <w:lang w:val="en-US"/>
+        </w:rPr>
+      </w:pPr>
+      <w:r>
+        <w:rPr>
+          <w:rFonts w:ascii="Courier New" w:hAnsi="Courier New" w:cs="Courier New"/>
+          <w:noProof/>
+          <w:sz w:val="16"/>
+          <w:szCs w:val="16"/>
+          <w:lang w:val="en-US"/>
         </w:rPr>
         <w:t xml:space="preserve">        </w:t>
       </w:r>
@@ -12964,6 +13412,7 @@
           <w:color w:val="0000FF"/>
           <w:sz w:val="16"/>
           <w:szCs w:val="16"/>
+          <w:lang w:val="en-US"/>
         </w:rPr>
         <w:t>public</w:t>
       </w:r>
@@ -12973,6 +13422,7 @@
           <w:noProof/>
           <w:sz w:val="16"/>
           <w:szCs w:val="16"/>
+          <w:lang w:val="en-US"/>
         </w:rPr>
         <w:t xml:space="preserve"> </w:t>
       </w:r>
@@ -12983,6 +13433,7 @@
           <w:color w:val="2B91AF"/>
           <w:sz w:val="16"/>
           <w:szCs w:val="16"/>
+          <w:lang w:val="en-US"/>
         </w:rPr>
         <w:t>IUiInteraction</w:t>
       </w:r>
@@ -12992,6 +13443,7 @@
           <w:noProof/>
           <w:sz w:val="16"/>
           <w:szCs w:val="16"/>
+          <w:lang w:val="en-US"/>
         </w:rPr>
         <w:t xml:space="preserve"> UiProvider { </w:t>
       </w:r>
@@ -13002,6 +13454,7 @@
           <w:color w:val="0000FF"/>
           <w:sz w:val="16"/>
           <w:szCs w:val="16"/>
+          <w:lang w:val="en-US"/>
         </w:rPr>
         <w:t>get</w:t>
       </w:r>
@@ -13011,6 +13464,7 @@
           <w:noProof/>
           <w:sz w:val="16"/>
           <w:szCs w:val="16"/>
+          <w:lang w:val="en-US"/>
         </w:rPr>
         <w:t xml:space="preserve">; </w:t>
       </w:r>
@@ -13021,6 +13475,7 @@
           <w:color w:val="0000FF"/>
           <w:sz w:val="16"/>
           <w:szCs w:val="16"/>
+          <w:lang w:val="en-US"/>
         </w:rPr>
         <w:t>set</w:t>
       </w:r>
@@ -13030,6 +13485,7 @@
           <w:noProof/>
           <w:sz w:val="16"/>
           <w:szCs w:val="16"/>
+          <w:lang w:val="en-US"/>
         </w:rPr>
         <w:t>; }</w:t>
       </w:r>
@@ -13048,14 +13504,16 @@
           <w:noProof/>
           <w:sz w:val="16"/>
           <w:szCs w:val="16"/>
-        </w:rPr>
-      </w:pPr>
-      <w:r>
-        <w:rPr>
-          <w:rFonts w:ascii="Courier New" w:hAnsi="Courier New" w:cs="Courier New"/>
-          <w:noProof/>
-          <w:sz w:val="16"/>
-          <w:szCs w:val="16"/>
+          <w:lang w:val="en-US"/>
+        </w:rPr>
+      </w:pPr>
+      <w:r>
+        <w:rPr>
+          <w:rFonts w:ascii="Courier New" w:hAnsi="Courier New" w:cs="Courier New"/>
+          <w:noProof/>
+          <w:sz w:val="16"/>
+          <w:szCs w:val="16"/>
+          <w:lang w:val="en-US"/>
         </w:rPr>
         <w:t xml:space="preserve">        </w:t>
       </w:r>
@@ -13066,6 +13524,7 @@
           <w:color w:val="0000FF"/>
           <w:sz w:val="16"/>
           <w:szCs w:val="16"/>
+          <w:lang w:val="en-US"/>
         </w:rPr>
         <w:t>public</w:t>
       </w:r>
@@ -13075,6 +13534,7 @@
           <w:noProof/>
           <w:sz w:val="16"/>
           <w:szCs w:val="16"/>
+          <w:lang w:val="en-US"/>
         </w:rPr>
         <w:t xml:space="preserve"> </w:t>
       </w:r>
@@ -13085,6 +13545,7 @@
           <w:color w:val="0000FF"/>
           <w:sz w:val="16"/>
           <w:szCs w:val="16"/>
+          <w:lang w:val="en-US"/>
         </w:rPr>
         <w:t>bool</w:t>
       </w:r>
@@ -13094,6 +13555,7 @@
           <w:noProof/>
           <w:sz w:val="16"/>
           <w:szCs w:val="16"/>
+          <w:lang w:val="en-US"/>
         </w:rPr>
         <w:t xml:space="preserve"> ExecuteCommand(</w:t>
       </w:r>
@@ -13103,6 +13565,7 @@
           <w:noProof/>
           <w:sz w:val="16"/>
           <w:szCs w:val="16"/>
+          <w:lang w:val="en-US"/>
         </w:rPr>
         <w:tab/>
       </w:r>
@@ -13113,6 +13576,7 @@
           <w:color w:val="2B91AF"/>
           <w:sz w:val="16"/>
           <w:szCs w:val="16"/>
+          <w:lang w:val="en-US"/>
         </w:rPr>
         <w:t>IClientBase</w:t>
       </w:r>
@@ -13122,6 +13586,7 @@
           <w:noProof/>
           <w:sz w:val="16"/>
           <w:szCs w:val="16"/>
+          <w:lang w:val="en-US"/>
         </w:rPr>
         <w:t xml:space="preserve"> sourceClient, </w:t>
       </w:r>
@@ -13132,6 +13597,7 @@
           <w:color w:val="2B91AF"/>
           <w:sz w:val="16"/>
           <w:szCs w:val="16"/>
+          <w:lang w:val="en-US"/>
         </w:rPr>
         <w:t>IClientBase</w:t>
       </w:r>
@@ -13141,6 +13607,7 @@
           <w:noProof/>
           <w:sz w:val="16"/>
           <w:szCs w:val="16"/>
+          <w:lang w:val="en-US"/>
         </w:rPr>
         <w:t xml:space="preserve"> targetClient, </w:t>
       </w:r>
@@ -13151,6 +13618,7 @@
           <w:color w:val="2B91AF"/>
           <w:sz w:val="16"/>
           <w:szCs w:val="16"/>
+          <w:lang w:val="en-US"/>
         </w:rPr>
         <w:t>IClientBase</w:t>
       </w:r>
@@ -13160,6 +13628,7 @@
           <w:noProof/>
           <w:sz w:val="16"/>
           <w:szCs w:val="16"/>
+          <w:lang w:val="en-US"/>
         </w:rPr>
         <w:t xml:space="preserve"> baseliClient, </w:t>
       </w:r>
@@ -13170,6 +13639,7 @@
           <w:color w:val="0000FF"/>
           <w:sz w:val="16"/>
           <w:szCs w:val="16"/>
+          <w:lang w:val="en-US"/>
         </w:rPr>
         <w:t>string</w:t>
       </w:r>
@@ -13179,6 +13649,7 @@
           <w:noProof/>
           <w:sz w:val="16"/>
           <w:szCs w:val="16"/>
+          <w:lang w:val="en-US"/>
         </w:rPr>
         <w:t xml:space="preserve"> sourceStorePath, </w:t>
       </w:r>
@@ -13189,6 +13660,7 @@
           <w:color w:val="0000FF"/>
           <w:sz w:val="16"/>
           <w:szCs w:val="16"/>
+          <w:lang w:val="en-US"/>
         </w:rPr>
         <w:t>string</w:t>
       </w:r>
@@ -13198,6 +13670,7 @@
           <w:noProof/>
           <w:sz w:val="16"/>
           <w:szCs w:val="16"/>
+          <w:lang w:val="en-US"/>
         </w:rPr>
         <w:t xml:space="preserve"> targetStorePath, </w:t>
       </w:r>
@@ -13208,6 +13681,7 @@
           <w:color w:val="0000FF"/>
           <w:sz w:val="16"/>
           <w:szCs w:val="16"/>
+          <w:lang w:val="en-US"/>
         </w:rPr>
         <w:t>string</w:t>
       </w:r>
@@ -13217,6 +13691,7 @@
           <w:noProof/>
           <w:sz w:val="16"/>
           <w:szCs w:val="16"/>
+          <w:lang w:val="en-US"/>
         </w:rPr>
         <w:t xml:space="preserve"> baselineStorePath, </w:t>
       </w:r>
@@ -13227,6 +13702,7 @@
           <w:color w:val="0000FF"/>
           <w:sz w:val="16"/>
           <w:szCs w:val="16"/>
+          <w:lang w:val="en-US"/>
         </w:rPr>
         <w:t>string</w:t>
       </w:r>
@@ -13236,6 +13712,7 @@
           <w:noProof/>
           <w:sz w:val="16"/>
           <w:szCs w:val="16"/>
+          <w:lang w:val="en-US"/>
         </w:rPr>
         <w:t xml:space="preserve"> commandParameter)</w:t>
       </w:r>
@@ -13253,14 +13730,16 @@
           <w:noProof/>
           <w:sz w:val="16"/>
           <w:szCs w:val="16"/>
-        </w:rPr>
-      </w:pPr>
-      <w:r>
-        <w:rPr>
-          <w:rFonts w:ascii="Courier New" w:hAnsi="Courier New" w:cs="Courier New"/>
-          <w:noProof/>
-          <w:sz w:val="16"/>
-          <w:szCs w:val="16"/>
+          <w:lang w:val="en-US"/>
+        </w:rPr>
+      </w:pPr>
+      <w:r>
+        <w:rPr>
+          <w:rFonts w:ascii="Courier New" w:hAnsi="Courier New" w:cs="Courier New"/>
+          <w:noProof/>
+          <w:sz w:val="16"/>
+          <w:szCs w:val="16"/>
+          <w:lang w:val="en-US"/>
         </w:rPr>
         <w:t xml:space="preserve">        {</w:t>
       </w:r>
@@ -13279,14 +13758,16 @@
           <w:color w:val="0000FF"/>
           <w:sz w:val="16"/>
           <w:szCs w:val="16"/>
-        </w:rPr>
-      </w:pPr>
-      <w:r>
-        <w:rPr>
-          <w:rFonts w:ascii="Courier New" w:hAnsi="Courier New" w:cs="Courier New"/>
-          <w:noProof/>
-          <w:sz w:val="16"/>
-          <w:szCs w:val="16"/>
+          <w:lang w:val="en-US"/>
+        </w:rPr>
+      </w:pPr>
+      <w:r>
+        <w:rPr>
+          <w:rFonts w:ascii="Courier New" w:hAnsi="Courier New" w:cs="Courier New"/>
+          <w:noProof/>
+          <w:sz w:val="16"/>
+          <w:szCs w:val="16"/>
+          <w:lang w:val="en-US"/>
         </w:rPr>
         <w:t xml:space="preserve">            </w:t>
       </w:r>
@@ -13297,6 +13778,7 @@
           <w:color w:val="0000FF"/>
           <w:sz w:val="16"/>
           <w:szCs w:val="16"/>
+          <w:lang w:val="en-US"/>
         </w:rPr>
         <w:t>return</w:t>
       </w:r>
@@ -13306,6 +13788,7 @@
           <w:noProof/>
           <w:sz w:val="16"/>
           <w:szCs w:val="16"/>
+          <w:lang w:val="en-US"/>
         </w:rPr>
         <w:t xml:space="preserve"> </w:t>
       </w:r>
@@ -13316,6 +13799,7 @@
           <w:color w:val="0000FF"/>
           <w:sz w:val="16"/>
           <w:szCs w:val="16"/>
+          <w:lang w:val="en-US"/>
         </w:rPr>
         <w:t>this</w:t>
       </w:r>
@@ -13325,6 +13809,7 @@
           <w:noProof/>
           <w:sz w:val="16"/>
           <w:szCs w:val="16"/>
+          <w:lang w:val="en-US"/>
         </w:rPr>
         <w:t xml:space="preserve">.UiProvider == </w:t>
       </w:r>
@@ -13335,6 +13820,7 @@
           <w:color w:val="0000FF"/>
           <w:sz w:val="16"/>
           <w:szCs w:val="16"/>
+          <w:lang w:val="en-US"/>
         </w:rPr>
         <w:t>null</w:t>
       </w:r>
@@ -13352,14 +13838,16 @@
           <w:noProof/>
           <w:sz w:val="16"/>
           <w:szCs w:val="16"/>
-        </w:rPr>
-      </w:pPr>
-      <w:r>
-        <w:rPr>
-          <w:rFonts w:ascii="Courier New" w:hAnsi="Courier New" w:cs="Courier New"/>
-          <w:noProof/>
-          <w:sz w:val="16"/>
-          <w:szCs w:val="16"/>
+          <w:lang w:val="en-US"/>
+        </w:rPr>
+      </w:pPr>
+      <w:r>
+        <w:rPr>
+          <w:rFonts w:ascii="Courier New" w:hAnsi="Courier New" w:cs="Courier New"/>
+          <w:noProof/>
+          <w:sz w:val="16"/>
+          <w:szCs w:val="16"/>
+          <w:lang w:val="en-US"/>
         </w:rPr>
         <w:t xml:space="preserve">                || </w:t>
       </w:r>
@@ -13370,6 +13858,7 @@
           <w:color w:val="0000FF"/>
           <w:sz w:val="16"/>
           <w:szCs w:val="16"/>
+          <w:lang w:val="en-US"/>
         </w:rPr>
         <w:t>this</w:t>
       </w:r>
@@ -13379,6 +13868,7 @@
           <w:noProof/>
           <w:sz w:val="16"/>
           <w:szCs w:val="16"/>
+          <w:lang w:val="en-US"/>
         </w:rPr>
         <w:t xml:space="preserve">.UiProvider.AskForConfirm(commandParameter, </w:t>
       </w:r>
@@ -13397,14 +13887,16 @@
           <w:noProof/>
           <w:sz w:val="16"/>
           <w:szCs w:val="16"/>
-        </w:rPr>
-      </w:pPr>
-      <w:r>
-        <w:rPr>
-          <w:rFonts w:ascii="Courier New" w:hAnsi="Courier New" w:cs="Courier New"/>
-          <w:noProof/>
-          <w:sz w:val="16"/>
-          <w:szCs w:val="16"/>
+          <w:lang w:val="en-US"/>
+        </w:rPr>
+      </w:pPr>
+      <w:r>
+        <w:rPr>
+          <w:rFonts w:ascii="Courier New" w:hAnsi="Courier New" w:cs="Courier New"/>
+          <w:noProof/>
+          <w:sz w:val="16"/>
+          <w:szCs w:val="16"/>
+          <w:lang w:val="en-US"/>
         </w:rPr>
         <w:t xml:space="preserve">(targetClient == </w:t>
       </w:r>
@@ -13415,6 +13907,7 @@
           <w:color w:val="0000FF"/>
           <w:sz w:val="16"/>
           <w:szCs w:val="16"/>
+          <w:lang w:val="en-US"/>
         </w:rPr>
         <w:t>null</w:t>
       </w:r>
@@ -13424,6 +13917,7 @@
           <w:noProof/>
           <w:sz w:val="16"/>
           <w:szCs w:val="16"/>
+          <w:lang w:val="en-US"/>
         </w:rPr>
         <w:t xml:space="preserve">) </w:t>
       </w:r>
@@ -13442,14 +13936,16 @@
           <w:noProof/>
           <w:sz w:val="16"/>
           <w:szCs w:val="16"/>
-        </w:rPr>
-      </w:pPr>
-      <w:r>
-        <w:rPr>
-          <w:rFonts w:ascii="Courier New" w:hAnsi="Courier New" w:cs="Courier New"/>
-          <w:noProof/>
-          <w:sz w:val="16"/>
-          <w:szCs w:val="16"/>
+          <w:lang w:val="en-US"/>
+        </w:rPr>
+      </w:pPr>
+      <w:r>
+        <w:rPr>
+          <w:rFonts w:ascii="Courier New" w:hAnsi="Courier New" w:cs="Courier New"/>
+          <w:noProof/>
+          <w:sz w:val="16"/>
+          <w:szCs w:val="16"/>
+          <w:lang w:val="en-US"/>
         </w:rPr>
         <w:t xml:space="preserve">? </w:t>
       </w:r>
@@ -13460,6 +13956,7 @@
           <w:color w:val="A31515"/>
           <w:sz w:val="16"/>
           <w:szCs w:val="16"/>
+          <w:lang w:val="en-US"/>
         </w:rPr>
         <w:t>"Sem.Sync"</w:t>
       </w:r>
@@ -13469,6 +13966,7 @@
           <w:noProof/>
           <w:sz w:val="16"/>
           <w:szCs w:val="16"/>
+          <w:lang w:val="en-US"/>
         </w:rPr>
         <w:t xml:space="preserve"> </w:t>
       </w:r>
@@ -13487,14 +13985,16 @@
           <w:noProof/>
           <w:sz w:val="16"/>
           <w:szCs w:val="16"/>
-        </w:rPr>
-      </w:pPr>
-      <w:r>
-        <w:rPr>
-          <w:rFonts w:ascii="Courier New" w:hAnsi="Courier New" w:cs="Courier New"/>
-          <w:noProof/>
-          <w:sz w:val="16"/>
-          <w:szCs w:val="16"/>
+          <w:lang w:val="en-US"/>
+        </w:rPr>
+      </w:pPr>
+      <w:r>
+        <w:rPr>
+          <w:rFonts w:ascii="Courier New" w:hAnsi="Courier New" w:cs="Courier New"/>
+          <w:noProof/>
+          <w:sz w:val="16"/>
+          <w:szCs w:val="16"/>
+          <w:lang w:val="en-US"/>
         </w:rPr>
         <w:t>: targetClient.FriendlyClientName);</w:t>
       </w:r>
@@ -13512,14 +14012,16 @@
           <w:noProof/>
           <w:sz w:val="16"/>
           <w:szCs w:val="16"/>
-        </w:rPr>
-      </w:pPr>
-      <w:r>
-        <w:rPr>
-          <w:rFonts w:ascii="Courier New" w:hAnsi="Courier New" w:cs="Courier New"/>
-          <w:noProof/>
-          <w:sz w:val="16"/>
-          <w:szCs w:val="16"/>
+          <w:lang w:val="en-US"/>
+        </w:rPr>
+      </w:pPr>
+      <w:r>
+        <w:rPr>
+          <w:rFonts w:ascii="Courier New" w:hAnsi="Courier New" w:cs="Courier New"/>
+          <w:noProof/>
+          <w:sz w:val="16"/>
+          <w:szCs w:val="16"/>
+          <w:lang w:val="en-US"/>
         </w:rPr>
         <w:t xml:space="preserve">        }</w:t>
       </w:r>
@@ -13537,14 +14039,16 @@
           <w:noProof/>
           <w:sz w:val="16"/>
           <w:szCs w:val="16"/>
-        </w:rPr>
-      </w:pPr>
-      <w:r>
-        <w:rPr>
-          <w:rFonts w:ascii="Courier New" w:hAnsi="Courier New" w:cs="Courier New"/>
-          <w:noProof/>
-          <w:sz w:val="16"/>
-          <w:szCs w:val="16"/>
+          <w:lang w:val="en-US"/>
+        </w:rPr>
+      </w:pPr>
+      <w:r>
+        <w:rPr>
+          <w:rFonts w:ascii="Courier New" w:hAnsi="Courier New" w:cs="Courier New"/>
+          <w:noProof/>
+          <w:sz w:val="16"/>
+          <w:szCs w:val="16"/>
+          <w:lang w:val="en-US"/>
         </w:rPr>
         <w:t xml:space="preserve">    }</w:t>
       </w:r>
@@ -13561,14 +14065,16 @@
           <w:noProof/>
           <w:sz w:val="16"/>
           <w:szCs w:val="16"/>
-        </w:rPr>
-      </w:pPr>
-      <w:r>
-        <w:rPr>
-          <w:rFonts w:ascii="Courier New" w:hAnsi="Courier New" w:cs="Courier New"/>
-          <w:noProof/>
-          <w:sz w:val="16"/>
-          <w:szCs w:val="16"/>
+          <w:lang w:val="en-US"/>
+        </w:rPr>
+      </w:pPr>
+      <w:r>
+        <w:rPr>
+          <w:rFonts w:ascii="Courier New" w:hAnsi="Courier New" w:cs="Courier New"/>
+          <w:noProof/>
+          <w:sz w:val="16"/>
+          <w:szCs w:val="16"/>
+          <w:lang w:val="en-US"/>
         </w:rPr>
         <w:t>}</w:t>
       </w:r>
@@ -13592,6 +14098,7 @@
           <w:color w:val="2B91AF"/>
           <w:sz w:val="20"/>
           <w:szCs w:val="20"/>
+          <w:lang w:val="en-US"/>
         </w:rPr>
         <w:t>ISyncCommand</w:t>
       </w:r>
@@ -13609,14 +14116,14 @@
           <w:lang w:val="en-US"/>
         </w:rPr>
       </w:pPr>
-      <w:bookmarkStart w:id="17" w:name="_Toc235801411"/>
+      <w:bookmarkStart w:id="19" w:name="_Toc240107264"/>
       <w:r>
         <w:rPr>
           <w:lang w:val="en-US"/>
         </w:rPr>
         <w:t>Auto-Update-Check</w:t>
       </w:r>
-      <w:bookmarkEnd w:id="17"/>
+      <w:bookmarkEnd w:id="19"/>
     </w:p>
     <w:p>
       <w:pPr>
@@ -13640,7 +14147,19 @@
         <w:rPr>
           <w:lang w:val="en-US"/>
         </w:rPr>
-        <w:t>). If you don’t want the app to “phone home”, you can simply add a Config value to the app.config:</w:t>
+        <w:t xml:space="preserve">). If you don’t want the app to “phone home”, you can simply add a </w:t>
+      </w:r>
+      <w:r>
+        <w:rPr>
+          <w:lang w:val="en-US"/>
+        </w:rPr>
+        <w:t>configuration</w:t>
+      </w:r>
+      <w:r>
+        <w:rPr>
+          <w:lang w:val="en-US"/>
+        </w:rPr>
+        <w:t xml:space="preserve"> value to the app.config:</w:t>
       </w:r>
     </w:p>
     <w:p>
@@ -13966,14 +14485,14 @@
           <w:lang w:val="en-US"/>
         </w:rPr>
       </w:pPr>
-      <w:bookmarkStart w:id="18" w:name="_Toc235801412"/>
+      <w:bookmarkStart w:id="20" w:name="_Toc240107265"/>
       <w:r>
         <w:rPr>
           <w:lang w:val="en-US"/>
         </w:rPr>
         <w:t>Working with contacts</w:t>
       </w:r>
-      <w:bookmarkEnd w:id="18"/>
+      <w:bookmarkEnd w:id="20"/>
     </w:p>
     <w:p>
       <w:pPr>
@@ -13997,7 +14516,7 @@
         <w:rPr>
           <w:lang w:val="en-US"/>
         </w:rPr>
-        <w:t xml:space="preserve"> and a </w:t>
+        <w:t xml:space="preserve"> and an identifier of a social network</w:t>
       </w:r>
       <w:r>
         <w:rPr>
@@ -14022,7 +14541,19 @@
         <w:rPr>
           <w:lang w:val="en-US"/>
         </w:rPr>
-        <w:t xml:space="preserve">Some connectors cannot write contacts (like Xing, because Xing does not allow </w:t>
+        <w:t>Some connectors cannot write contacts (</w:t>
+      </w:r>
+      <w:r>
+        <w:rPr>
+          <w:lang w:val="en-US"/>
+        </w:rPr>
+        <w:t xml:space="preserve">most social network connectors </w:t>
+      </w:r>
+      <w:r>
+        <w:rPr>
+          <w:lang w:val="en-US"/>
+        </w:rPr>
+        <w:t xml:space="preserve">like Xing, because Xing does not allow </w:t>
       </w:r>
       <w:r>
         <w:rPr>
@@ -14062,14 +14593,7 @@
         <w:rPr>
           <w:lang w:val="en-US"/>
         </w:rPr>
-        <w:t xml:space="preserve">the Outlook </w:t>
-      </w:r>
-      <w:r>
-        <w:rPr>
-          <w:lang w:val="en-US"/>
-        </w:rPr>
-        <w:lastRenderedPageBreak/>
-        <w:t xml:space="preserve">connector writes back the Id into Outlook as a </w:t>
+        <w:t xml:space="preserve">the Outlook connector writes back the Id into Outlook as a </w:t>
       </w:r>
       <w:r>
         <w:rPr>
@@ -14104,14 +14628,14 @@
           <w:lang w:val="en-US"/>
         </w:rPr>
       </w:pPr>
-      <w:bookmarkStart w:id="19" w:name="_Toc235801413"/>
+      <w:bookmarkStart w:id="21" w:name="_Toc240107266"/>
       <w:r>
         <w:rPr>
           <w:lang w:val="en-US"/>
         </w:rPr>
         <w:t>Importing data</w:t>
       </w:r>
-      <w:bookmarkEnd w:id="19"/>
+      <w:bookmarkEnd w:id="21"/>
     </w:p>
     <w:p>
       <w:pPr>
@@ -14159,6 +14683,7 @@
         <w:rPr>
           <w:lang w:val="en-US"/>
         </w:rPr>
+        <w:lastRenderedPageBreak/>
         <w:t>Otherwise the contacts exported last time will stay in place while adding the current contacts from Xing</w:t>
       </w:r>
     </w:p>
@@ -14778,7 +15303,6 @@
         <w:rPr>
           <w:lang w:val="en-US"/>
         </w:rPr>
-        <w:lastRenderedPageBreak/>
         <w:t>Before writing to Outlook we will ask the user if she is really sure … ;-)</w:t>
       </w:r>
     </w:p>
@@ -14828,6 +15352,7 @@
         <w:rPr>
           <w:lang w:val="en-US"/>
         </w:rPr>
+        <w:lastRenderedPageBreak/>
         <w:t>After this sequence Outlook “should” contain all new and updated information. If that’s not the case you might file a bug and provide enough information to let me reproduce the problem in detail and on my person PC while debugging the program.</w:t>
       </w:r>
     </w:p>
@@ -14838,14 +15363,14 @@
           <w:lang w:val="en-US"/>
         </w:rPr>
       </w:pPr>
-      <w:bookmarkStart w:id="20" w:name="_Toc235801414"/>
+      <w:bookmarkStart w:id="22" w:name="_Toc240107267"/>
       <w:r>
         <w:rPr>
           <w:lang w:val="en-US"/>
         </w:rPr>
         <w:t>Sem.Sync.LocalSyncManager</w:t>
       </w:r>
-      <w:bookmarkEnd w:id="20"/>
+      <w:bookmarkEnd w:id="22"/>
     </w:p>
     <w:p>
       <w:pPr>
@@ -14923,14 +15448,14 @@
           <w:lang w:val="en-US"/>
         </w:rPr>
       </w:pPr>
-      <w:bookmarkStart w:id="21" w:name="_Toc235801415"/>
+      <w:bookmarkStart w:id="23" w:name="_Toc240107268"/>
       <w:r>
         <w:rPr>
           <w:lang w:val="en-US"/>
         </w:rPr>
         <w:t>Configuration</w:t>
       </w:r>
-      <w:bookmarkEnd w:id="21"/>
+      <w:bookmarkEnd w:id="23"/>
     </w:p>
     <w:p>
       <w:pPr>
@@ -14939,26 +15464,50 @@
           <w:lang w:val="en-US"/>
         </w:rPr>
       </w:pPr>
-      <w:bookmarkStart w:id="22" w:name="_Toc235801416"/>
+      <w:bookmarkStart w:id="24" w:name="_Toc240107269"/>
       <w:r>
         <w:rPr>
           <w:lang w:val="en-US"/>
         </w:rPr>
         <w:t>Working folder</w:t>
       </w:r>
-      <w:bookmarkEnd w:id="22"/>
-    </w:p>
-    <w:p>
-      <w:pPr>
-        <w:rPr>
-          <w:lang w:val="en-US"/>
-        </w:rPr>
-      </w:pPr>
-      <w:r>
-        <w:rPr>
-          <w:lang w:val="en-US"/>
-        </w:rPr>
-        <w:t>The working folder is configured inside the Config-file of this application:</w:t>
+      <w:bookmarkEnd w:id="24"/>
+    </w:p>
+    <w:p>
+      <w:pPr>
+        <w:rPr>
+          <w:lang w:val="en-US"/>
+        </w:rPr>
+      </w:pPr>
+      <w:r>
+        <w:rPr>
+          <w:lang w:val="en-US"/>
+        </w:rPr>
+        <w:t xml:space="preserve">The working folder is configured inside the </w:t>
+      </w:r>
+      <w:r>
+        <w:rPr>
+          <w:lang w:val="en-US"/>
+        </w:rPr>
+        <w:t>c</w:t>
+      </w:r>
+      <w:r>
+        <w:rPr>
+          <w:lang w:val="en-US"/>
+        </w:rPr>
+        <w:t>onfig</w:t>
+      </w:r>
+      <w:r>
+        <w:rPr>
+          <w:lang w:val="en-US"/>
+        </w:rPr>
+        <w:t xml:space="preserve">uration </w:t>
+      </w:r>
+      <w:r>
+        <w:rPr>
+          <w:lang w:val="en-US"/>
+        </w:rPr>
+        <w:t>file of this application:</w:t>
       </w:r>
     </w:p>
     <w:p>
@@ -15655,7 +16204,19 @@
         <w:rPr>
           <w:lang w:val="en-US"/>
         </w:rPr>
-        <w:t xml:space="preserve">If no value is defined in the Config file, the application will use a subfolder named </w:t>
+        <w:t xml:space="preserve">If no value is defined in the </w:t>
+      </w:r>
+      <w:r>
+        <w:rPr>
+          <w:lang w:val="en-US"/>
+        </w:rPr>
+        <w:t>configuration</w:t>
+      </w:r>
+      <w:r>
+        <w:rPr>
+          <w:lang w:val="en-US"/>
+        </w:rPr>
+        <w:t xml:space="preserve"> file, the application will use a subfolder named </w:t>
       </w:r>
       <w:r>
         <w:rPr>
@@ -15793,7 +16354,7 @@
                     </pic:cNvPicPr>
                   </pic:nvPicPr>
                   <pic:blipFill>
-                    <a:blip r:embed="rId11" cstate="print"/>
+                    <a:blip r:embed="rId14" cstate="print"/>
                     <a:srcRect/>
                     <a:stretch>
                       <a:fillRect/>
@@ -15842,7 +16403,7 @@
           <w:lang w:val="en-US"/>
         </w:rPr>
       </w:pPr>
-      <w:bookmarkStart w:id="23" w:name="_Toc235801417"/>
+      <w:bookmarkStart w:id="25" w:name="_Toc240107270"/>
       <w:r>
         <w:rPr>
           <w:lang w:val="en-US"/>
@@ -15850,7 +16411,7 @@
         <w:lastRenderedPageBreak/>
         <w:t>Sample scripts</w:t>
       </w:r>
-      <w:bookmarkEnd w:id="23"/>
+      <w:bookmarkEnd w:id="25"/>
     </w:p>
     <w:p>
       <w:pPr>
@@ -15859,14 +16420,14 @@
           <w:lang w:val="en-US"/>
         </w:rPr>
       </w:pPr>
-      <w:bookmarkStart w:id="24" w:name="_Toc235801418"/>
+      <w:bookmarkStart w:id="26" w:name="_Toc240107271"/>
       <w:r>
         <w:rPr>
           <w:lang w:val="en-US"/>
         </w:rPr>
         <w:t>Sync with Xing</w:t>
       </w:r>
-      <w:bookmarkEnd w:id="24"/>
+      <w:bookmarkEnd w:id="26"/>
     </w:p>
     <w:p>
       <w:pPr>
@@ -16051,14 +16612,14 @@
           <w:lang w:val="en-US"/>
         </w:rPr>
       </w:pPr>
-      <w:bookmarkStart w:id="25" w:name="_Toc235801419"/>
+      <w:bookmarkStart w:id="27" w:name="_Toc240107272"/>
       <w:r>
         <w:rPr>
           <w:lang w:val="en-US"/>
         </w:rPr>
         <w:t>Sync with WCF (Simple)</w:t>
       </w:r>
-      <w:bookmarkEnd w:id="25"/>
+      <w:bookmarkEnd w:id="27"/>
     </w:p>
     <w:p>
       <w:pPr>
@@ -16080,14 +16641,14 @@
           <w:lang w:val="en-US"/>
         </w:rPr>
       </w:pPr>
-      <w:bookmarkStart w:id="26" w:name="_Toc235801420"/>
+      <w:bookmarkStart w:id="28" w:name="_Toc240107273"/>
       <w:r>
         <w:rPr>
           <w:lang w:val="en-US"/>
         </w:rPr>
         <w:t>Sync TESTS</w:t>
       </w:r>
-      <w:bookmarkEnd w:id="26"/>
+      <w:bookmarkEnd w:id="28"/>
     </w:p>
     <w:p>
       <w:pPr>
@@ -16113,14 +16674,14 @@
           <w:lang w:val="en-US"/>
         </w:rPr>
       </w:pPr>
-      <w:bookmarkStart w:id="27" w:name="_Toc235801421"/>
+      <w:bookmarkStart w:id="29" w:name="_Toc240107274"/>
       <w:r>
         <w:rPr>
           <w:lang w:val="en-US"/>
         </w:rPr>
         <w:t>Sync Outlook with Xing</w:t>
       </w:r>
-      <w:bookmarkEnd w:id="27"/>
+      <w:bookmarkEnd w:id="29"/>
     </w:p>
     <w:p>
       <w:pPr>
@@ -16216,14 +16777,14 @@
           <w:lang w:val="en-US"/>
         </w:rPr>
       </w:pPr>
-      <w:bookmarkStart w:id="28" w:name="_Toc235801422"/>
+      <w:bookmarkStart w:id="30" w:name="_Toc240107275"/>
       <w:r>
         <w:rPr>
           <w:lang w:val="en-US"/>
         </w:rPr>
         <w:t>Planned things</w:t>
       </w:r>
-      <w:bookmarkEnd w:id="28"/>
+      <w:bookmarkEnd w:id="30"/>
     </w:p>
     <w:p>
       <w:pPr>
@@ -16330,14 +16891,14 @@
           <w:lang w:val="en-US"/>
         </w:rPr>
       </w:pPr>
-      <w:bookmarkStart w:id="29" w:name="_Toc235801423"/>
+      <w:bookmarkStart w:id="31" w:name="_Toc240107276"/>
       <w:r>
         <w:rPr>
           <w:lang w:val="en-US"/>
         </w:rPr>
         <w:t>FAQ</w:t>
       </w:r>
-      <w:bookmarkEnd w:id="29"/>
+      <w:bookmarkEnd w:id="31"/>
     </w:p>
     <w:p>
       <w:pPr>
@@ -16408,7 +16969,19 @@
           <w:lang w:val="en-US"/>
         </w:rPr>
         <w:tab/>
-        <w:t>I currently do not have a good picture comparison, so if there is a picture in the source, it will always override the one in the target.</w:t>
+        <w:t>I currently do not have a good picture comparison, so if there is a picture in the source, it will override the one in the target</w:t>
+      </w:r>
+      <w:r>
+        <w:rPr>
+          <w:lang w:val="en-US"/>
+        </w:rPr>
+        <w:t xml:space="preserve"> if the source picture is larger (in binary size)</w:t>
+      </w:r>
+      <w:r>
+        <w:rPr>
+          <w:lang w:val="en-US"/>
+        </w:rPr>
+        <w:t>.</w:t>
       </w:r>
     </w:p>
     <w:p>
@@ -16601,6 +17174,54 @@
           <w:lang w:val="en-US"/>
         </w:rPr>
         <w:t xml:space="preserve"> from the solution and building will run a lot faster.</w:t>
+      </w:r>
+    </w:p>
+    <w:p>
+      <w:pPr>
+        <w:tabs>
+          <w:tab w:val="left" w:pos="1134"/>
+        </w:tabs>
+        <w:ind w:left="1134" w:hanging="1134"/>
+        <w:rPr>
+          <w:lang w:val="en-US"/>
+        </w:rPr>
+      </w:pPr>
+      <w:r>
+        <w:rPr>
+          <w:lang w:val="en-US"/>
+        </w:rPr>
+        <w:t>Question:</w:t>
+      </w:r>
+      <w:r>
+        <w:rPr>
+          <w:lang w:val="en-US"/>
+        </w:rPr>
+        <w:tab/>
+        <w:t>Can you please add the site XYZ?</w:t>
+      </w:r>
+    </w:p>
+    <w:p>
+      <w:pPr>
+        <w:tabs>
+          <w:tab w:val="left" w:pos="1134"/>
+        </w:tabs>
+        <w:ind w:left="1134" w:hanging="1134"/>
+        <w:rPr>
+          <w:lang w:val="en-US"/>
+        </w:rPr>
+      </w:pPr>
+      <w:r>
+        <w:rPr>
+          <w:lang w:val="en-US"/>
+        </w:rPr>
+        <w:t>Answer:</w:t>
+      </w:r>
+      <w:r>
+        <w:rPr>
+          <w:lang w:val="en-US"/>
+        </w:rPr>
+        <w:tab/>
+        <w:t>It depends – just drop me a mail if you want some other source / target to be implemented. I’ll reply with a date when I’ll start implementing or with a statement why I’ll not implement that.</w:t>
       </w:r>
     </w:p>
     <w:p>
@@ -18002,7 +18623,7 @@
 </file>
 
 <file path=customXml/itemProps1.xml><?xml version="1.0" encoding="utf-8"?>
-<ds:datastoreItem xmlns:ds="http://schemas.openxmlformats.org/officeDocument/2006/customXml" ds:itemID="{4A453165-C918-4457-BD4F-18A24A6AF02D}">
+<ds:datastoreItem xmlns:ds="http://schemas.openxmlformats.org/officeDocument/2006/customXml" ds:itemID="{E13663F2-5168-441F-8B38-32E2BD6FC6B0}">
   <ds:schemaRefs>
     <ds:schemaRef ds:uri="http://schemas.openxmlformats.org/officeDocument/2006/bibliography"/>
   </ds:schemaRefs>

</xml_diff>

<commit_message>
not yet done with the Xing profile name problem (want to store the url to the Xing profile)
</commit_message>
<xml_diff>
--- a/SemSync.docx
+++ b/SemSync.docx
@@ -3557,14 +3557,14 @@
         </w:rPr>
         <w:fldChar w:fldCharType="separate"/>
       </w:r>
-      <w:hyperlink w:anchor="_Toc243181943" w:history="1">
+      <w:hyperlink w:anchor="_Toc243495455" w:history="1">
         <w:r>
           <w:rPr>
             <w:rStyle w:val="Hyperlink"/>
             <w:noProof/>
             <w:lang w:val="en-US"/>
           </w:rPr>
-          <w:t>Sync Outlook with Xing</w:t>
+          <w:t>Preface</w:t>
         </w:r>
         <w:r>
           <w:rPr>
@@ -3585,143 +3585,7 @@
             <w:noProof/>
             <w:webHidden/>
           </w:rPr>
-          <w:instrText xml:space="preserve"> PAGEREF _Toc243181943 \h </w:instrText>
-        </w:r>
-        <w:r>
-          <w:rPr>
-            <w:noProof/>
-            <w:webHidden/>
-          </w:rPr>
-        </w:r>
-        <w:r>
-          <w:rPr>
-            <w:noProof/>
-            <w:webHidden/>
-          </w:rPr>
-          <w:fldChar w:fldCharType="separate"/>
-        </w:r>
-        <w:r>
-          <w:rPr>
-            <w:noProof/>
-            <w:webHidden/>
-          </w:rPr>
-          <w:t>4</w:t>
-        </w:r>
-        <w:r>
-          <w:rPr>
-            <w:noProof/>
-            <w:webHidden/>
-          </w:rPr>
-          <w:fldChar w:fldCharType="end"/>
-        </w:r>
-      </w:hyperlink>
-    </w:p>
-    <w:p>
-      <w:pPr>
-        <w:pStyle w:val="Verzeichnis2"/>
-        <w:rPr>
-          <w:rFonts w:eastAsiaTheme="minorEastAsia"/>
-          <w:noProof/>
-          <w:lang w:eastAsia="de-DE"/>
-        </w:rPr>
-      </w:pPr>
-      <w:hyperlink w:anchor="_Toc243181944" w:history="1">
-        <w:r>
-          <w:rPr>
-            <w:rStyle w:val="Hyperlink"/>
-            <w:noProof/>
-            <w:lang w:val="en-US"/>
-          </w:rPr>
-          <w:t>Dialogs in the User Interface</w:t>
-        </w:r>
-        <w:r>
-          <w:rPr>
-            <w:noProof/>
-            <w:webHidden/>
-          </w:rPr>
-          <w:tab/>
-        </w:r>
-        <w:r>
-          <w:rPr>
-            <w:noProof/>
-            <w:webHidden/>
-          </w:rPr>
-          <w:fldChar w:fldCharType="begin"/>
-        </w:r>
-        <w:r>
-          <w:rPr>
-            <w:noProof/>
-            <w:webHidden/>
-          </w:rPr>
-          <w:instrText xml:space="preserve"> PAGEREF _Toc243181944 \h </w:instrText>
-        </w:r>
-        <w:r>
-          <w:rPr>
-            <w:noProof/>
-            <w:webHidden/>
-          </w:rPr>
-        </w:r>
-        <w:r>
-          <w:rPr>
-            <w:noProof/>
-            <w:webHidden/>
-          </w:rPr>
-          <w:fldChar w:fldCharType="separate"/>
-        </w:r>
-        <w:r>
-          <w:rPr>
-            <w:noProof/>
-            <w:webHidden/>
-          </w:rPr>
-          <w:t>4</w:t>
-        </w:r>
-        <w:r>
-          <w:rPr>
-            <w:noProof/>
-            <w:webHidden/>
-          </w:rPr>
-          <w:fldChar w:fldCharType="end"/>
-        </w:r>
-      </w:hyperlink>
-    </w:p>
-    <w:p>
-      <w:pPr>
-        <w:pStyle w:val="Verzeichnis2"/>
-        <w:rPr>
-          <w:rFonts w:eastAsiaTheme="minorEastAsia"/>
-          <w:noProof/>
-          <w:lang w:eastAsia="de-DE"/>
-        </w:rPr>
-      </w:pPr>
-      <w:hyperlink w:anchor="_Toc243181945" w:history="1">
-        <w:r>
-          <w:rPr>
-            <w:rStyle w:val="Hyperlink"/>
-            <w:noProof/>
-            <w:lang w:val="en-US"/>
-          </w:rPr>
-          <w:t>Configuration</w:t>
-        </w:r>
-        <w:r>
-          <w:rPr>
-            <w:noProof/>
-            <w:webHidden/>
-          </w:rPr>
-          <w:tab/>
-        </w:r>
-        <w:r>
-          <w:rPr>
-            <w:noProof/>
-            <w:webHidden/>
-          </w:rPr>
-          <w:fldChar w:fldCharType="begin"/>
-        </w:r>
-        <w:r>
-          <w:rPr>
-            <w:noProof/>
-            <w:webHidden/>
-          </w:rPr>
-          <w:instrText xml:space="preserve"> PAGEREF _Toc243181945 \h </w:instrText>
+          <w:instrText xml:space="preserve"> PAGEREF _Toc243495455 \h </w:instrText>
         </w:r>
         <w:r>
           <w:rPr>
@@ -3764,14 +3628,14 @@
           <w:lang w:eastAsia="de-DE"/>
         </w:rPr>
       </w:pPr>
-      <w:hyperlink w:anchor="_Toc243181946" w:history="1">
+      <w:hyperlink w:anchor="_Toc243495456" w:history="1">
         <w:r>
           <w:rPr>
             <w:rStyle w:val="Hyperlink"/>
             <w:noProof/>
             <w:lang w:val="en-US"/>
           </w:rPr>
-          <w:t>Sem.Sync.LocalSyncManager</w:t>
+          <w:t>Sync Outlook with Xing</w:t>
         </w:r>
         <w:r>
           <w:rPr>
@@ -3792,7 +3656,7 @@
             <w:noProof/>
             <w:webHidden/>
           </w:rPr>
-          <w:instrText xml:space="preserve"> PAGEREF _Toc243181946 \h </w:instrText>
+          <w:instrText xml:space="preserve"> PAGEREF _Toc243495456 \h </w:instrText>
         </w:r>
         <w:r>
           <w:rPr>
@@ -3832,14 +3696,14 @@
           <w:lang w:eastAsia="de-DE"/>
         </w:rPr>
       </w:pPr>
-      <w:hyperlink w:anchor="_Toc243181947" w:history="1">
+      <w:hyperlink w:anchor="_Toc243495457" w:history="1">
         <w:r>
           <w:rPr>
             <w:rStyle w:val="Hyperlink"/>
             <w:noProof/>
             <w:lang w:val="en-US"/>
           </w:rPr>
-          <w:t>Matching Contacts</w:t>
+          <w:t>Dialogs in the User Interface</w:t>
         </w:r>
         <w:r>
           <w:rPr>
@@ -3860,7 +3724,7 @@
             <w:noProof/>
             <w:webHidden/>
           </w:rPr>
-          <w:instrText xml:space="preserve"> PAGEREF _Toc243181947 \h </w:instrText>
+          <w:instrText xml:space="preserve"> PAGEREF _Toc243495457 \h </w:instrText>
         </w:r>
         <w:r>
           <w:rPr>
@@ -3880,6 +3744,74 @@
             <w:noProof/>
             <w:webHidden/>
           </w:rPr>
+          <w:t>5</w:t>
+        </w:r>
+        <w:r>
+          <w:rPr>
+            <w:noProof/>
+            <w:webHidden/>
+          </w:rPr>
+          <w:fldChar w:fldCharType="end"/>
+        </w:r>
+      </w:hyperlink>
+    </w:p>
+    <w:p>
+      <w:pPr>
+        <w:pStyle w:val="Verzeichnis2"/>
+        <w:rPr>
+          <w:rFonts w:eastAsiaTheme="minorEastAsia"/>
+          <w:noProof/>
+          <w:lang w:eastAsia="de-DE"/>
+        </w:rPr>
+      </w:pPr>
+      <w:hyperlink w:anchor="_Toc243495458" w:history="1">
+        <w:r>
+          <w:rPr>
+            <w:rStyle w:val="Hyperlink"/>
+            <w:noProof/>
+            <w:lang w:val="en-US"/>
+          </w:rPr>
+          <w:t>Configuration</w:t>
+        </w:r>
+        <w:r>
+          <w:rPr>
+            <w:noProof/>
+            <w:webHidden/>
+          </w:rPr>
+          <w:tab/>
+        </w:r>
+        <w:r>
+          <w:rPr>
+            <w:noProof/>
+            <w:webHidden/>
+          </w:rPr>
+          <w:fldChar w:fldCharType="begin"/>
+        </w:r>
+        <w:r>
+          <w:rPr>
+            <w:noProof/>
+            <w:webHidden/>
+          </w:rPr>
+          <w:instrText xml:space="preserve"> PAGEREF _Toc243495458 \h </w:instrText>
+        </w:r>
+        <w:r>
+          <w:rPr>
+            <w:noProof/>
+            <w:webHidden/>
+          </w:rPr>
+        </w:r>
+        <w:r>
+          <w:rPr>
+            <w:noProof/>
+            <w:webHidden/>
+          </w:rPr>
+          <w:fldChar w:fldCharType="separate"/>
+        </w:r>
+        <w:r>
+          <w:rPr>
+            <w:noProof/>
+            <w:webHidden/>
+          </w:rPr>
           <w:t>6</w:t>
         </w:r>
         <w:r>
@@ -3900,14 +3832,14 @@
           <w:lang w:eastAsia="de-DE"/>
         </w:rPr>
       </w:pPr>
-      <w:hyperlink w:anchor="_Toc243181948" w:history="1">
+      <w:hyperlink w:anchor="_Toc243495459" w:history="1">
         <w:r>
           <w:rPr>
             <w:rStyle w:val="Hyperlink"/>
             <w:noProof/>
             <w:lang w:val="en-US"/>
           </w:rPr>
-          <w:t>Merging Conflicting Data</w:t>
+          <w:t>Implementation Details</w:t>
         </w:r>
         <w:r>
           <w:rPr>
@@ -3928,7 +3860,7 @@
             <w:noProof/>
             <w:webHidden/>
           </w:rPr>
-          <w:instrText xml:space="preserve"> PAGEREF _Toc243181948 \h </w:instrText>
+          <w:instrText xml:space="preserve"> PAGEREF _Toc243495459 \h </w:instrText>
         </w:r>
         <w:r>
           <w:rPr>
@@ -3948,75 +3880,7 @@
             <w:noProof/>
             <w:webHidden/>
           </w:rPr>
-          <w:t>7</w:t>
-        </w:r>
-        <w:r>
-          <w:rPr>
-            <w:noProof/>
-            <w:webHidden/>
-          </w:rPr>
-          <w:fldChar w:fldCharType="end"/>
-        </w:r>
-      </w:hyperlink>
-    </w:p>
-    <w:p>
-      <w:pPr>
-        <w:pStyle w:val="Verzeichnis2"/>
-        <w:rPr>
-          <w:rFonts w:eastAsiaTheme="minorEastAsia"/>
-          <w:noProof/>
-          <w:lang w:eastAsia="de-DE"/>
-        </w:rPr>
-      </w:pPr>
-      <w:hyperlink w:anchor="_Toc243181949" w:history="1">
-        <w:r>
-          <w:rPr>
-            <w:rStyle w:val="Hyperlink"/>
-            <w:noProof/>
-            <w:lang w:val="en-US"/>
-          </w:rPr>
-          <w:t>Configuration</w:t>
-        </w:r>
-        <w:r>
-          <w:rPr>
-            <w:noProof/>
-            <w:webHidden/>
-          </w:rPr>
-          <w:tab/>
-        </w:r>
-        <w:r>
-          <w:rPr>
-            <w:noProof/>
-            <w:webHidden/>
-          </w:rPr>
-          <w:fldChar w:fldCharType="begin"/>
-        </w:r>
-        <w:r>
-          <w:rPr>
-            <w:noProof/>
-            <w:webHidden/>
-          </w:rPr>
-          <w:instrText xml:space="preserve"> PAGEREF _Toc243181949 \h </w:instrText>
-        </w:r>
-        <w:r>
-          <w:rPr>
-            <w:noProof/>
-            <w:webHidden/>
-          </w:rPr>
-        </w:r>
-        <w:r>
-          <w:rPr>
-            <w:noProof/>
-            <w:webHidden/>
-          </w:rPr>
-          <w:fldChar w:fldCharType="separate"/>
-        </w:r>
-        <w:r>
-          <w:rPr>
-            <w:noProof/>
-            <w:webHidden/>
-          </w:rPr>
-          <w:t>7</w:t>
+          <w:t>6</w:t>
         </w:r>
         <w:r>
           <w:rPr>
@@ -4039,14 +3903,14 @@
           <w:lang w:eastAsia="de-DE"/>
         </w:rPr>
       </w:pPr>
-      <w:hyperlink w:anchor="_Toc243181950" w:history="1">
+      <w:hyperlink w:anchor="_Toc243495460" w:history="1">
         <w:r>
           <w:rPr>
             <w:rStyle w:val="Hyperlink"/>
             <w:noProof/>
             <w:lang w:val="en-US"/>
           </w:rPr>
-          <w:t>Sem.Sync</w:t>
+          <w:t>Sem.Sync.LocalSyncManager</w:t>
         </w:r>
         <w:r>
           <w:rPr>
@@ -4067,7 +3931,7 @@
             <w:noProof/>
             <w:webHidden/>
           </w:rPr>
-          <w:instrText xml:space="preserve"> PAGEREF _Toc243181950 \h </w:instrText>
+          <w:instrText xml:space="preserve"> PAGEREF _Toc243495460 \h </w:instrText>
         </w:r>
         <w:r>
           <w:rPr>
@@ -4087,6 +3951,142 @@
             <w:noProof/>
             <w:webHidden/>
           </w:rPr>
+          <w:t>7</w:t>
+        </w:r>
+        <w:r>
+          <w:rPr>
+            <w:noProof/>
+            <w:webHidden/>
+          </w:rPr>
+          <w:fldChar w:fldCharType="end"/>
+        </w:r>
+      </w:hyperlink>
+    </w:p>
+    <w:p>
+      <w:pPr>
+        <w:pStyle w:val="Verzeichnis2"/>
+        <w:rPr>
+          <w:rFonts w:eastAsiaTheme="minorEastAsia"/>
+          <w:noProof/>
+          <w:lang w:eastAsia="de-DE"/>
+        </w:rPr>
+      </w:pPr>
+      <w:hyperlink w:anchor="_Toc243495461" w:history="1">
+        <w:r>
+          <w:rPr>
+            <w:rStyle w:val="Hyperlink"/>
+            <w:noProof/>
+            <w:lang w:val="en-US"/>
+          </w:rPr>
+          <w:t>Matching Contacts</w:t>
+        </w:r>
+        <w:r>
+          <w:rPr>
+            <w:noProof/>
+            <w:webHidden/>
+          </w:rPr>
+          <w:tab/>
+        </w:r>
+        <w:r>
+          <w:rPr>
+            <w:noProof/>
+            <w:webHidden/>
+          </w:rPr>
+          <w:fldChar w:fldCharType="begin"/>
+        </w:r>
+        <w:r>
+          <w:rPr>
+            <w:noProof/>
+            <w:webHidden/>
+          </w:rPr>
+          <w:instrText xml:space="preserve"> PAGEREF _Toc243495461 \h </w:instrText>
+        </w:r>
+        <w:r>
+          <w:rPr>
+            <w:noProof/>
+            <w:webHidden/>
+          </w:rPr>
+        </w:r>
+        <w:r>
+          <w:rPr>
+            <w:noProof/>
+            <w:webHidden/>
+          </w:rPr>
+          <w:fldChar w:fldCharType="separate"/>
+        </w:r>
+        <w:r>
+          <w:rPr>
+            <w:noProof/>
+            <w:webHidden/>
+          </w:rPr>
+          <w:t>8</w:t>
+        </w:r>
+        <w:r>
+          <w:rPr>
+            <w:noProof/>
+            <w:webHidden/>
+          </w:rPr>
+          <w:fldChar w:fldCharType="end"/>
+        </w:r>
+      </w:hyperlink>
+    </w:p>
+    <w:p>
+      <w:pPr>
+        <w:pStyle w:val="Verzeichnis2"/>
+        <w:rPr>
+          <w:rFonts w:eastAsiaTheme="minorEastAsia"/>
+          <w:noProof/>
+          <w:lang w:eastAsia="de-DE"/>
+        </w:rPr>
+      </w:pPr>
+      <w:hyperlink w:anchor="_Toc243495462" w:history="1">
+        <w:r>
+          <w:rPr>
+            <w:rStyle w:val="Hyperlink"/>
+            <w:noProof/>
+            <w:lang w:val="en-US"/>
+          </w:rPr>
+          <w:t>Merging Conflicting Data</w:t>
+        </w:r>
+        <w:r>
+          <w:rPr>
+            <w:noProof/>
+            <w:webHidden/>
+          </w:rPr>
+          <w:tab/>
+        </w:r>
+        <w:r>
+          <w:rPr>
+            <w:noProof/>
+            <w:webHidden/>
+          </w:rPr>
+          <w:fldChar w:fldCharType="begin"/>
+        </w:r>
+        <w:r>
+          <w:rPr>
+            <w:noProof/>
+            <w:webHidden/>
+          </w:rPr>
+          <w:instrText xml:space="preserve"> PAGEREF _Toc243495462 \h </w:instrText>
+        </w:r>
+        <w:r>
+          <w:rPr>
+            <w:noProof/>
+            <w:webHidden/>
+          </w:rPr>
+        </w:r>
+        <w:r>
+          <w:rPr>
+            <w:noProof/>
+            <w:webHidden/>
+          </w:rPr>
+          <w:fldChar w:fldCharType="separate"/>
+        </w:r>
+        <w:r>
+          <w:rPr>
+            <w:noProof/>
+            <w:webHidden/>
+          </w:rPr>
           <w:t>9</w:t>
         </w:r>
         <w:r>
@@ -4107,13 +4107,220 @@
           <w:lang w:eastAsia="de-DE"/>
         </w:rPr>
       </w:pPr>
-      <w:hyperlink w:anchor="_Toc243181951" w:history="1">
+      <w:hyperlink w:anchor="_Toc243495463" w:history="1">
         <w:r>
           <w:rPr>
             <w:rStyle w:val="Hyperlink"/>
             <w:noProof/>
             <w:lang w:val="en-US"/>
           </w:rPr>
+          <w:t>Configuration</w:t>
+        </w:r>
+        <w:r>
+          <w:rPr>
+            <w:noProof/>
+            <w:webHidden/>
+          </w:rPr>
+          <w:tab/>
+        </w:r>
+        <w:r>
+          <w:rPr>
+            <w:noProof/>
+            <w:webHidden/>
+          </w:rPr>
+          <w:fldChar w:fldCharType="begin"/>
+        </w:r>
+        <w:r>
+          <w:rPr>
+            <w:noProof/>
+            <w:webHidden/>
+          </w:rPr>
+          <w:instrText xml:space="preserve"> PAGEREF _Toc243495463 \h </w:instrText>
+        </w:r>
+        <w:r>
+          <w:rPr>
+            <w:noProof/>
+            <w:webHidden/>
+          </w:rPr>
+        </w:r>
+        <w:r>
+          <w:rPr>
+            <w:noProof/>
+            <w:webHidden/>
+          </w:rPr>
+          <w:fldChar w:fldCharType="separate"/>
+        </w:r>
+        <w:r>
+          <w:rPr>
+            <w:noProof/>
+            <w:webHidden/>
+          </w:rPr>
+          <w:t>9</w:t>
+        </w:r>
+        <w:r>
+          <w:rPr>
+            <w:noProof/>
+            <w:webHidden/>
+          </w:rPr>
+          <w:fldChar w:fldCharType="end"/>
+        </w:r>
+      </w:hyperlink>
+    </w:p>
+    <w:p>
+      <w:pPr>
+        <w:pStyle w:val="Verzeichnis2"/>
+        <w:rPr>
+          <w:rFonts w:eastAsiaTheme="minorEastAsia"/>
+          <w:noProof/>
+          <w:lang w:eastAsia="de-DE"/>
+        </w:rPr>
+      </w:pPr>
+      <w:hyperlink w:anchor="_Toc243495464" w:history="1">
+        <w:r>
+          <w:rPr>
+            <w:rStyle w:val="Hyperlink"/>
+            <w:noProof/>
+            <w:lang w:val="en-US"/>
+          </w:rPr>
+          <w:t>Implementation Details</w:t>
+        </w:r>
+        <w:r>
+          <w:rPr>
+            <w:noProof/>
+            <w:webHidden/>
+          </w:rPr>
+          <w:tab/>
+        </w:r>
+        <w:r>
+          <w:rPr>
+            <w:noProof/>
+            <w:webHidden/>
+          </w:rPr>
+          <w:fldChar w:fldCharType="begin"/>
+        </w:r>
+        <w:r>
+          <w:rPr>
+            <w:noProof/>
+            <w:webHidden/>
+          </w:rPr>
+          <w:instrText xml:space="preserve"> PAGEREF _Toc243495464 \h </w:instrText>
+        </w:r>
+        <w:r>
+          <w:rPr>
+            <w:noProof/>
+            <w:webHidden/>
+          </w:rPr>
+        </w:r>
+        <w:r>
+          <w:rPr>
+            <w:noProof/>
+            <w:webHidden/>
+          </w:rPr>
+          <w:fldChar w:fldCharType="separate"/>
+        </w:r>
+        <w:r>
+          <w:rPr>
+            <w:noProof/>
+            <w:webHidden/>
+          </w:rPr>
+          <w:t>10</w:t>
+        </w:r>
+        <w:r>
+          <w:rPr>
+            <w:noProof/>
+            <w:webHidden/>
+          </w:rPr>
+          <w:fldChar w:fldCharType="end"/>
+        </w:r>
+      </w:hyperlink>
+    </w:p>
+    <w:p>
+      <w:pPr>
+        <w:pStyle w:val="Verzeichnis1"/>
+        <w:tabs>
+          <w:tab w:val="right" w:leader="dot" w:pos="9062"/>
+        </w:tabs>
+        <w:rPr>
+          <w:rFonts w:eastAsiaTheme="minorEastAsia"/>
+          <w:noProof/>
+          <w:lang w:eastAsia="de-DE"/>
+        </w:rPr>
+      </w:pPr>
+      <w:hyperlink w:anchor="_Toc243495465" w:history="1">
+        <w:r>
+          <w:rPr>
+            <w:rStyle w:val="Hyperlink"/>
+            <w:noProof/>
+            <w:lang w:val="en-US"/>
+          </w:rPr>
+          <w:t>Sem.Sync Library</w:t>
+        </w:r>
+        <w:r>
+          <w:rPr>
+            <w:noProof/>
+            <w:webHidden/>
+          </w:rPr>
+          <w:tab/>
+        </w:r>
+        <w:r>
+          <w:rPr>
+            <w:noProof/>
+            <w:webHidden/>
+          </w:rPr>
+          <w:fldChar w:fldCharType="begin"/>
+        </w:r>
+        <w:r>
+          <w:rPr>
+            <w:noProof/>
+            <w:webHidden/>
+          </w:rPr>
+          <w:instrText xml:space="preserve"> PAGEREF _Toc243495465 \h </w:instrText>
+        </w:r>
+        <w:r>
+          <w:rPr>
+            <w:noProof/>
+            <w:webHidden/>
+          </w:rPr>
+        </w:r>
+        <w:r>
+          <w:rPr>
+            <w:noProof/>
+            <w:webHidden/>
+          </w:rPr>
+          <w:fldChar w:fldCharType="separate"/>
+        </w:r>
+        <w:r>
+          <w:rPr>
+            <w:noProof/>
+            <w:webHidden/>
+          </w:rPr>
+          <w:t>11</w:t>
+        </w:r>
+        <w:r>
+          <w:rPr>
+            <w:noProof/>
+            <w:webHidden/>
+          </w:rPr>
+          <w:fldChar w:fldCharType="end"/>
+        </w:r>
+      </w:hyperlink>
+    </w:p>
+    <w:p>
+      <w:pPr>
+        <w:pStyle w:val="Verzeichnis2"/>
+        <w:rPr>
+          <w:rFonts w:eastAsiaTheme="minorEastAsia"/>
+          <w:noProof/>
+          <w:lang w:eastAsia="de-DE"/>
+        </w:rPr>
+      </w:pPr>
+      <w:hyperlink w:anchor="_Toc243495466" w:history="1">
+        <w:r>
+          <w:rPr>
+            <w:rStyle w:val="Hyperlink"/>
+            <w:noProof/>
+            <w:lang w:val="en-US"/>
+          </w:rPr>
           <w:t>What’s the Goal?</w:t>
         </w:r>
         <w:r>
@@ -4135,7 +4342,7 @@
             <w:noProof/>
             <w:webHidden/>
           </w:rPr>
-          <w:instrText xml:space="preserve"> PAGEREF _Toc243181951 \h </w:instrText>
+          <w:instrText xml:space="preserve"> PAGEREF _Toc243495466 \h </w:instrText>
         </w:r>
         <w:r>
           <w:rPr>
@@ -4155,7 +4362,7 @@
             <w:noProof/>
             <w:webHidden/>
           </w:rPr>
-          <w:t>9</w:t>
+          <w:t>11</w:t>
         </w:r>
         <w:r>
           <w:rPr>
@@ -4175,7 +4382,7 @@
           <w:lang w:eastAsia="de-DE"/>
         </w:rPr>
       </w:pPr>
-      <w:hyperlink w:anchor="_Toc243181952" w:history="1">
+      <w:hyperlink w:anchor="_Toc243495467" w:history="1">
         <w:r>
           <w:rPr>
             <w:rStyle w:val="Hyperlink"/>
@@ -4203,7 +4410,7 @@
             <w:noProof/>
             <w:webHidden/>
           </w:rPr>
-          <w:instrText xml:space="preserve"> PAGEREF _Toc243181952 \h </w:instrText>
+          <w:instrText xml:space="preserve"> PAGEREF _Toc243495467 \h </w:instrText>
         </w:r>
         <w:r>
           <w:rPr>
@@ -4223,7 +4430,7 @@
             <w:noProof/>
             <w:webHidden/>
           </w:rPr>
-          <w:t>9</w:t>
+          <w:t>11</w:t>
         </w:r>
         <w:r>
           <w:rPr>
@@ -4243,7 +4450,7 @@
           <w:lang w:eastAsia="de-DE"/>
         </w:rPr>
       </w:pPr>
-      <w:hyperlink w:anchor="_Toc243181953" w:history="1">
+      <w:hyperlink w:anchor="_Toc243495468" w:history="1">
         <w:r>
           <w:rPr>
             <w:rStyle w:val="Hyperlink"/>
@@ -4271,7 +4478,7 @@
             <w:noProof/>
             <w:webHidden/>
           </w:rPr>
-          <w:instrText xml:space="preserve"> PAGEREF _Toc243181953 \h </w:instrText>
+          <w:instrText xml:space="preserve"> PAGEREF _Toc243495468 \h </w:instrText>
         </w:r>
         <w:r>
           <w:rPr>
@@ -4291,7 +4498,7 @@
             <w:noProof/>
             <w:webHidden/>
           </w:rPr>
-          <w:t>10</w:t>
+          <w:t>12</w:t>
         </w:r>
         <w:r>
           <w:rPr>
@@ -4311,7 +4518,7 @@
           <w:lang w:eastAsia="de-DE"/>
         </w:rPr>
       </w:pPr>
-      <w:hyperlink w:anchor="_Toc243181954" w:history="1">
+      <w:hyperlink w:anchor="_Toc243495469" w:history="1">
         <w:r>
           <w:rPr>
             <w:rStyle w:val="Hyperlink"/>
@@ -4339,7 +4546,7 @@
             <w:noProof/>
             <w:webHidden/>
           </w:rPr>
-          <w:instrText xml:space="preserve"> PAGEREF _Toc243181954 \h </w:instrText>
+          <w:instrText xml:space="preserve"> PAGEREF _Toc243495469 \h </w:instrText>
         </w:r>
         <w:r>
           <w:rPr>
@@ -4359,7 +4566,7 @@
             <w:noProof/>
             <w:webHidden/>
           </w:rPr>
-          <w:t>12</w:t>
+          <w:t>14</w:t>
         </w:r>
         <w:r>
           <w:rPr>
@@ -4379,7 +4586,7 @@
           <w:lang w:eastAsia="de-DE"/>
         </w:rPr>
       </w:pPr>
-      <w:hyperlink w:anchor="_Toc243181955" w:history="1">
+      <w:hyperlink w:anchor="_Toc243495470" w:history="1">
         <w:r>
           <w:rPr>
             <w:rStyle w:val="Hyperlink"/>
@@ -4407,7 +4614,7 @@
             <w:noProof/>
             <w:webHidden/>
           </w:rPr>
-          <w:instrText xml:space="preserve"> PAGEREF _Toc243181955 \h </w:instrText>
+          <w:instrText xml:space="preserve"> PAGEREF _Toc243495470 \h </w:instrText>
         </w:r>
         <w:r>
           <w:rPr>
@@ -4427,7 +4634,7 @@
             <w:noProof/>
             <w:webHidden/>
           </w:rPr>
-          <w:t>13</w:t>
+          <w:t>15</w:t>
         </w:r>
         <w:r>
           <w:rPr>
@@ -4450,7 +4657,7 @@
           <w:lang w:eastAsia="de-DE"/>
         </w:rPr>
       </w:pPr>
-      <w:hyperlink w:anchor="_Toc243181956" w:history="1">
+      <w:hyperlink w:anchor="_Toc243495471" w:history="1">
         <w:r>
           <w:rPr>
             <w:rStyle w:val="Hyperlink"/>
@@ -4478,7 +4685,7 @@
             <w:noProof/>
             <w:webHidden/>
           </w:rPr>
-          <w:instrText xml:space="preserve"> PAGEREF _Toc243181956 \h </w:instrText>
+          <w:instrText xml:space="preserve"> PAGEREF _Toc243495471 \h </w:instrText>
         </w:r>
         <w:r>
           <w:rPr>
@@ -4498,7 +4705,7 @@
             <w:noProof/>
             <w:webHidden/>
           </w:rPr>
-          <w:t>13</w:t>
+          <w:t>15</w:t>
         </w:r>
         <w:r>
           <w:rPr>
@@ -4518,7 +4725,7 @@
           <w:lang w:eastAsia="de-DE"/>
         </w:rPr>
       </w:pPr>
-      <w:hyperlink w:anchor="_Toc243181957" w:history="1">
+      <w:hyperlink w:anchor="_Toc243495472" w:history="1">
         <w:r>
           <w:rPr>
             <w:rStyle w:val="Hyperlink"/>
@@ -4546,7 +4753,7 @@
             <w:noProof/>
             <w:webHidden/>
           </w:rPr>
-          <w:instrText xml:space="preserve"> PAGEREF _Toc243181957 \h </w:instrText>
+          <w:instrText xml:space="preserve"> PAGEREF _Toc243495472 \h </w:instrText>
         </w:r>
         <w:r>
           <w:rPr>
@@ -4566,7 +4773,7 @@
             <w:noProof/>
             <w:webHidden/>
           </w:rPr>
-          <w:t>13</w:t>
+          <w:t>15</w:t>
         </w:r>
         <w:r>
           <w:rPr>
@@ -4589,7 +4796,7 @@
           <w:lang w:eastAsia="de-DE"/>
         </w:rPr>
       </w:pPr>
-      <w:hyperlink w:anchor="_Toc243181958" w:history="1">
+      <w:hyperlink w:anchor="_Toc243495473" w:history="1">
         <w:r>
           <w:rPr>
             <w:rStyle w:val="Hyperlink"/>
@@ -4617,7 +4824,7 @@
             <w:noProof/>
             <w:webHidden/>
           </w:rPr>
-          <w:instrText xml:space="preserve"> PAGEREF _Toc243181958 \h </w:instrText>
+          <w:instrText xml:space="preserve"> PAGEREF _Toc243495473 \h </w:instrText>
         </w:r>
         <w:r>
           <w:rPr>
@@ -4637,7 +4844,7 @@
             <w:noProof/>
             <w:webHidden/>
           </w:rPr>
-          <w:t>13</w:t>
+          <w:t>15</w:t>
         </w:r>
         <w:r>
           <w:rPr>
@@ -4660,7 +4867,7 @@
           <w:lang w:eastAsia="de-DE"/>
         </w:rPr>
       </w:pPr>
-      <w:hyperlink w:anchor="_Toc243181959" w:history="1">
+      <w:hyperlink w:anchor="_Toc243495474" w:history="1">
         <w:r>
           <w:rPr>
             <w:rStyle w:val="Hyperlink"/>
@@ -4688,7 +4895,7 @@
             <w:noProof/>
             <w:webHidden/>
           </w:rPr>
-          <w:instrText xml:space="preserve"> PAGEREF _Toc243181959 \h </w:instrText>
+          <w:instrText xml:space="preserve"> PAGEREF _Toc243495474 \h </w:instrText>
         </w:r>
         <w:r>
           <w:rPr>
@@ -4708,7 +4915,7 @@
             <w:noProof/>
             <w:webHidden/>
           </w:rPr>
-          <w:t>14</w:t>
+          <w:t>16</w:t>
         </w:r>
         <w:r>
           <w:rPr>
@@ -4731,7 +4938,7 @@
           <w:lang w:eastAsia="de-DE"/>
         </w:rPr>
       </w:pPr>
-      <w:hyperlink w:anchor="_Toc243181960" w:history="1">
+      <w:hyperlink w:anchor="_Toc243495475" w:history="1">
         <w:r>
           <w:rPr>
             <w:rStyle w:val="Hyperlink"/>
@@ -4759,7 +4966,7 @@
             <w:noProof/>
             <w:webHidden/>
           </w:rPr>
-          <w:instrText xml:space="preserve"> PAGEREF _Toc243181960 \h </w:instrText>
+          <w:instrText xml:space="preserve"> PAGEREF _Toc243495475 \h </w:instrText>
         </w:r>
         <w:r>
           <w:rPr>
@@ -4779,7 +4986,7 @@
             <w:noProof/>
             <w:webHidden/>
           </w:rPr>
-          <w:t>14</w:t>
+          <w:t>16</w:t>
         </w:r>
         <w:r>
           <w:rPr>
@@ -4802,7 +5009,7 @@
           <w:lang w:eastAsia="de-DE"/>
         </w:rPr>
       </w:pPr>
-      <w:hyperlink w:anchor="_Toc243181961" w:history="1">
+      <w:hyperlink w:anchor="_Toc243495476" w:history="1">
         <w:r>
           <w:rPr>
             <w:rStyle w:val="Hyperlink"/>
@@ -4830,7 +5037,7 @@
             <w:noProof/>
             <w:webHidden/>
           </w:rPr>
-          <w:instrText xml:space="preserve"> PAGEREF _Toc243181961 \h </w:instrText>
+          <w:instrText xml:space="preserve"> PAGEREF _Toc243495476 \h </w:instrText>
         </w:r>
         <w:r>
           <w:rPr>
@@ -4850,7 +5057,7 @@
             <w:noProof/>
             <w:webHidden/>
           </w:rPr>
-          <w:t>16</w:t>
+          <w:t>18</w:t>
         </w:r>
         <w:r>
           <w:rPr>
@@ -4873,7 +5080,7 @@
           <w:lang w:eastAsia="de-DE"/>
         </w:rPr>
       </w:pPr>
-      <w:hyperlink w:anchor="_Toc243181962" w:history="1">
+      <w:hyperlink w:anchor="_Toc243495477" w:history="1">
         <w:r>
           <w:rPr>
             <w:rStyle w:val="Hyperlink"/>
@@ -4901,7 +5108,7 @@
             <w:noProof/>
             <w:webHidden/>
           </w:rPr>
-          <w:instrText xml:space="preserve"> PAGEREF _Toc243181962 \h </w:instrText>
+          <w:instrText xml:space="preserve"> PAGEREF _Toc243495477 \h </w:instrText>
         </w:r>
         <w:r>
           <w:rPr>
@@ -4921,7 +5128,7 @@
             <w:noProof/>
             <w:webHidden/>
           </w:rPr>
-          <w:t>16</w:t>
+          <w:t>18</w:t>
         </w:r>
         <w:r>
           <w:rPr>
@@ -4944,7 +5151,7 @@
           <w:lang w:eastAsia="de-DE"/>
         </w:rPr>
       </w:pPr>
-      <w:hyperlink w:anchor="_Toc243181963" w:history="1">
+      <w:hyperlink w:anchor="_Toc243495478" w:history="1">
         <w:r>
           <w:rPr>
             <w:rStyle w:val="Hyperlink"/>
@@ -4972,7 +5179,7 @@
             <w:noProof/>
             <w:webHidden/>
           </w:rPr>
-          <w:instrText xml:space="preserve"> PAGEREF _Toc243181963 \h </w:instrText>
+          <w:instrText xml:space="preserve"> PAGEREF _Toc243495478 \h </w:instrText>
         </w:r>
         <w:r>
           <w:rPr>
@@ -4992,7 +5199,7 @@
             <w:noProof/>
             <w:webHidden/>
           </w:rPr>
-          <w:t>16</w:t>
+          <w:t>18</w:t>
         </w:r>
         <w:r>
           <w:rPr>
@@ -5015,7 +5222,7 @@
           <w:lang w:eastAsia="de-DE"/>
         </w:rPr>
       </w:pPr>
-      <w:hyperlink w:anchor="_Toc243181964" w:history="1">
+      <w:hyperlink w:anchor="_Toc243495479" w:history="1">
         <w:r>
           <w:rPr>
             <w:rStyle w:val="Hyperlink"/>
@@ -5043,7 +5250,7 @@
             <w:noProof/>
             <w:webHidden/>
           </w:rPr>
-          <w:instrText xml:space="preserve"> PAGEREF _Toc243181964 \h </w:instrText>
+          <w:instrText xml:space="preserve"> PAGEREF _Toc243495479 \h </w:instrText>
         </w:r>
         <w:r>
           <w:rPr>
@@ -5063,7 +5270,7 @@
             <w:noProof/>
             <w:webHidden/>
           </w:rPr>
-          <w:t>17</w:t>
+          <w:t>19</w:t>
         </w:r>
         <w:r>
           <w:rPr>
@@ -5086,7 +5293,7 @@
           <w:lang w:eastAsia="de-DE"/>
         </w:rPr>
       </w:pPr>
-      <w:hyperlink w:anchor="_Toc243181965" w:history="1">
+      <w:hyperlink w:anchor="_Toc243495480" w:history="1">
         <w:r>
           <w:rPr>
             <w:rStyle w:val="Hyperlink"/>
@@ -5114,7 +5321,7 @@
             <w:noProof/>
             <w:webHidden/>
           </w:rPr>
-          <w:instrText xml:space="preserve"> PAGEREF _Toc243181965 \h </w:instrText>
+          <w:instrText xml:space="preserve"> PAGEREF _Toc243495480 \h </w:instrText>
         </w:r>
         <w:r>
           <w:rPr>
@@ -5134,7 +5341,7 @@
             <w:noProof/>
             <w:webHidden/>
           </w:rPr>
-          <w:t>17</w:t>
+          <w:t>19</w:t>
         </w:r>
         <w:r>
           <w:rPr>
@@ -5157,7 +5364,7 @@
           <w:lang w:eastAsia="de-DE"/>
         </w:rPr>
       </w:pPr>
-      <w:hyperlink w:anchor="_Toc243181966" w:history="1">
+      <w:hyperlink w:anchor="_Toc243495481" w:history="1">
         <w:r>
           <w:rPr>
             <w:rStyle w:val="Hyperlink"/>
@@ -5185,7 +5392,7 @@
             <w:noProof/>
             <w:webHidden/>
           </w:rPr>
-          <w:instrText xml:space="preserve"> PAGEREF _Toc243181966 \h </w:instrText>
+          <w:instrText xml:space="preserve"> PAGEREF _Toc243495481 \h </w:instrText>
         </w:r>
         <w:r>
           <w:rPr>
@@ -5205,7 +5412,7 @@
             <w:noProof/>
             <w:webHidden/>
           </w:rPr>
-          <w:t>18</w:t>
+          <w:t>20</w:t>
         </w:r>
         <w:r>
           <w:rPr>
@@ -5228,7 +5435,7 @@
           <w:lang w:eastAsia="de-DE"/>
         </w:rPr>
       </w:pPr>
-      <w:hyperlink w:anchor="_Toc243181967" w:history="1">
+      <w:hyperlink w:anchor="_Toc243495482" w:history="1">
         <w:r>
           <w:rPr>
             <w:rStyle w:val="Hyperlink"/>
@@ -5256,7 +5463,7 @@
             <w:noProof/>
             <w:webHidden/>
           </w:rPr>
-          <w:instrText xml:space="preserve"> PAGEREF _Toc243181967 \h </w:instrText>
+          <w:instrText xml:space="preserve"> PAGEREF _Toc243495482 \h </w:instrText>
         </w:r>
         <w:r>
           <w:rPr>
@@ -5276,7 +5483,7 @@
             <w:noProof/>
             <w:webHidden/>
           </w:rPr>
-          <w:t>18</w:t>
+          <w:t>20</w:t>
         </w:r>
         <w:r>
           <w:rPr>
@@ -5299,7 +5506,7 @@
           <w:lang w:eastAsia="de-DE"/>
         </w:rPr>
       </w:pPr>
-      <w:hyperlink w:anchor="_Toc243181968" w:history="1">
+      <w:hyperlink w:anchor="_Toc243495483" w:history="1">
         <w:r>
           <w:rPr>
             <w:rStyle w:val="Hyperlink"/>
@@ -5327,7 +5534,7 @@
             <w:noProof/>
             <w:webHidden/>
           </w:rPr>
-          <w:instrText xml:space="preserve"> PAGEREF _Toc243181968 \h </w:instrText>
+          <w:instrText xml:space="preserve"> PAGEREF _Toc243495483 \h </w:instrText>
         </w:r>
         <w:r>
           <w:rPr>
@@ -5347,7 +5554,7 @@
             <w:noProof/>
             <w:webHidden/>
           </w:rPr>
-          <w:t>18</w:t>
+          <w:t>20</w:t>
         </w:r>
         <w:r>
           <w:rPr>
@@ -5370,7 +5577,7 @@
           <w:lang w:eastAsia="de-DE"/>
         </w:rPr>
       </w:pPr>
-      <w:hyperlink w:anchor="_Toc243181969" w:history="1">
+      <w:hyperlink w:anchor="_Toc243495484" w:history="1">
         <w:r>
           <w:rPr>
             <w:rStyle w:val="Hyperlink"/>
@@ -5398,7 +5605,7 @@
             <w:noProof/>
             <w:webHidden/>
           </w:rPr>
-          <w:instrText xml:space="preserve"> PAGEREF _Toc243181969 \h </w:instrText>
+          <w:instrText xml:space="preserve"> PAGEREF _Toc243495484 \h </w:instrText>
         </w:r>
         <w:r>
           <w:rPr>
@@ -5418,7 +5625,7 @@
             <w:noProof/>
             <w:webHidden/>
           </w:rPr>
-          <w:t>18</w:t>
+          <w:t>20</w:t>
         </w:r>
         <w:r>
           <w:rPr>
@@ -5441,7 +5648,7 @@
           <w:lang w:eastAsia="de-DE"/>
         </w:rPr>
       </w:pPr>
-      <w:hyperlink w:anchor="_Toc243181970" w:history="1">
+      <w:hyperlink w:anchor="_Toc243495485" w:history="1">
         <w:r>
           <w:rPr>
             <w:rStyle w:val="Hyperlink"/>
@@ -5469,7 +5676,7 @@
             <w:noProof/>
             <w:webHidden/>
           </w:rPr>
-          <w:instrText xml:space="preserve"> PAGEREF _Toc243181970 \h </w:instrText>
+          <w:instrText xml:space="preserve"> PAGEREF _Toc243495485 \h </w:instrText>
         </w:r>
         <w:r>
           <w:rPr>
@@ -5489,7 +5696,7 @@
             <w:noProof/>
             <w:webHidden/>
           </w:rPr>
-          <w:t>18</w:t>
+          <w:t>20</w:t>
         </w:r>
         <w:r>
           <w:rPr>
@@ -5512,7 +5719,7 @@
           <w:lang w:eastAsia="de-DE"/>
         </w:rPr>
       </w:pPr>
-      <w:hyperlink w:anchor="_Toc243181971" w:history="1">
+      <w:hyperlink w:anchor="_Toc243495486" w:history="1">
         <w:r>
           <w:rPr>
             <w:rStyle w:val="Hyperlink"/>
@@ -5540,7 +5747,7 @@
             <w:noProof/>
             <w:webHidden/>
           </w:rPr>
-          <w:instrText xml:space="preserve"> PAGEREF _Toc243181971 \h </w:instrText>
+          <w:instrText xml:space="preserve"> PAGEREF _Toc243495486 \h </w:instrText>
         </w:r>
         <w:r>
           <w:rPr>
@@ -5560,7 +5767,7 @@
             <w:noProof/>
             <w:webHidden/>
           </w:rPr>
-          <w:t>18</w:t>
+          <w:t>20</w:t>
         </w:r>
         <w:r>
           <w:rPr>
@@ -5583,7 +5790,7 @@
           <w:lang w:eastAsia="de-DE"/>
         </w:rPr>
       </w:pPr>
-      <w:hyperlink w:anchor="_Toc243181972" w:history="1">
+      <w:hyperlink w:anchor="_Toc243495487" w:history="1">
         <w:r>
           <w:rPr>
             <w:rStyle w:val="Hyperlink"/>
@@ -5611,7 +5818,7 @@
             <w:noProof/>
             <w:webHidden/>
           </w:rPr>
-          <w:instrText xml:space="preserve"> PAGEREF _Toc243181972 \h </w:instrText>
+          <w:instrText xml:space="preserve"> PAGEREF _Toc243495487 \h </w:instrText>
         </w:r>
         <w:r>
           <w:rPr>
@@ -5631,7 +5838,7 @@
             <w:noProof/>
             <w:webHidden/>
           </w:rPr>
-          <w:t>19</w:t>
+          <w:t>21</w:t>
         </w:r>
         <w:r>
           <w:rPr>
@@ -5651,7 +5858,7 @@
           <w:lang w:eastAsia="de-DE"/>
         </w:rPr>
       </w:pPr>
-      <w:hyperlink w:anchor="_Toc243181973" w:history="1">
+      <w:hyperlink w:anchor="_Toc243495488" w:history="1">
         <w:r>
           <w:rPr>
             <w:rStyle w:val="Hyperlink"/>
@@ -5679,7 +5886,7 @@
             <w:noProof/>
             <w:webHidden/>
           </w:rPr>
-          <w:instrText xml:space="preserve"> PAGEREF _Toc243181973 \h </w:instrText>
+          <w:instrText xml:space="preserve"> PAGEREF _Toc243495488 \h </w:instrText>
         </w:r>
         <w:r>
           <w:rPr>
@@ -5699,7 +5906,7 @@
             <w:noProof/>
             <w:webHidden/>
           </w:rPr>
-          <w:t>20</w:t>
+          <w:t>22</w:t>
         </w:r>
         <w:r>
           <w:rPr>
@@ -5719,7 +5926,7 @@
           <w:lang w:eastAsia="de-DE"/>
         </w:rPr>
       </w:pPr>
-      <w:hyperlink w:anchor="_Toc243181974" w:history="1">
+      <w:hyperlink w:anchor="_Toc243495489" w:history="1">
         <w:r>
           <w:rPr>
             <w:rStyle w:val="Hyperlink"/>
@@ -5747,7 +5954,7 @@
             <w:noProof/>
             <w:webHidden/>
           </w:rPr>
-          <w:instrText xml:space="preserve"> PAGEREF _Toc243181974 \h </w:instrText>
+          <w:instrText xml:space="preserve"> PAGEREF _Toc243495489 \h </w:instrText>
         </w:r>
         <w:r>
           <w:rPr>
@@ -5767,7 +5974,7 @@
             <w:noProof/>
             <w:webHidden/>
           </w:rPr>
-          <w:t>21</w:t>
+          <w:t>23</w:t>
         </w:r>
         <w:r>
           <w:rPr>
@@ -5787,13 +5994,81 @@
           <w:lang w:eastAsia="de-DE"/>
         </w:rPr>
       </w:pPr>
-      <w:hyperlink w:anchor="_Toc243181975" w:history="1">
+      <w:hyperlink w:anchor="_Toc243495490" w:history="1">
         <w:r>
           <w:rPr>
             <w:rStyle w:val="Hyperlink"/>
             <w:noProof/>
             <w:lang w:val="en-US"/>
           </w:rPr>
+          <w:t>Logging and Exception Handling</w:t>
+        </w:r>
+        <w:r>
+          <w:rPr>
+            <w:noProof/>
+            <w:webHidden/>
+          </w:rPr>
+          <w:tab/>
+        </w:r>
+        <w:r>
+          <w:rPr>
+            <w:noProof/>
+            <w:webHidden/>
+          </w:rPr>
+          <w:fldChar w:fldCharType="begin"/>
+        </w:r>
+        <w:r>
+          <w:rPr>
+            <w:noProof/>
+            <w:webHidden/>
+          </w:rPr>
+          <w:instrText xml:space="preserve"> PAGEREF _Toc243495490 \h </w:instrText>
+        </w:r>
+        <w:r>
+          <w:rPr>
+            <w:noProof/>
+            <w:webHidden/>
+          </w:rPr>
+        </w:r>
+        <w:r>
+          <w:rPr>
+            <w:noProof/>
+            <w:webHidden/>
+          </w:rPr>
+          <w:fldChar w:fldCharType="separate"/>
+        </w:r>
+        <w:r>
+          <w:rPr>
+            <w:noProof/>
+            <w:webHidden/>
+          </w:rPr>
+          <w:t>23</w:t>
+        </w:r>
+        <w:r>
+          <w:rPr>
+            <w:noProof/>
+            <w:webHidden/>
+          </w:rPr>
+          <w:fldChar w:fldCharType="end"/>
+        </w:r>
+      </w:hyperlink>
+    </w:p>
+    <w:p>
+      <w:pPr>
+        <w:pStyle w:val="Verzeichnis2"/>
+        <w:rPr>
+          <w:rFonts w:eastAsiaTheme="minorEastAsia"/>
+          <w:noProof/>
+          <w:lang w:eastAsia="de-DE"/>
+        </w:rPr>
+      </w:pPr>
+      <w:hyperlink w:anchor="_Toc243495491" w:history="1">
+        <w:r>
+          <w:rPr>
+            <w:rStyle w:val="Hyperlink"/>
+            <w:noProof/>
+            <w:lang w:val="en-US"/>
+          </w:rPr>
           <w:t>Auto-Update-Check</w:t>
         </w:r>
         <w:r>
@@ -5815,7 +6090,7 @@
             <w:noProof/>
             <w:webHidden/>
           </w:rPr>
-          <w:instrText xml:space="preserve"> PAGEREF _Toc243181975 \h </w:instrText>
+          <w:instrText xml:space="preserve"> PAGEREF _Toc243495491 \h </w:instrText>
         </w:r>
         <w:r>
           <w:rPr>
@@ -5835,7 +6110,7 @@
             <w:noProof/>
             <w:webHidden/>
           </w:rPr>
-          <w:t>21</w:t>
+          <w:t>23</w:t>
         </w:r>
         <w:r>
           <w:rPr>
@@ -5855,7 +6130,7 @@
           <w:lang w:eastAsia="de-DE"/>
         </w:rPr>
       </w:pPr>
-      <w:hyperlink w:anchor="_Toc243181976" w:history="1">
+      <w:hyperlink w:anchor="_Toc243495492" w:history="1">
         <w:r>
           <w:rPr>
             <w:rStyle w:val="Hyperlink"/>
@@ -5883,7 +6158,7 @@
             <w:noProof/>
             <w:webHidden/>
           </w:rPr>
-          <w:instrText xml:space="preserve"> PAGEREF _Toc243181976 \h </w:instrText>
+          <w:instrText xml:space="preserve"> PAGEREF _Toc243495492 \h </w:instrText>
         </w:r>
         <w:r>
           <w:rPr>
@@ -5903,7 +6178,7 @@
             <w:noProof/>
             <w:webHidden/>
           </w:rPr>
-          <w:t>21</w:t>
+          <w:t>24</w:t>
         </w:r>
         <w:r>
           <w:rPr>
@@ -5923,7 +6198,7 @@
           <w:lang w:eastAsia="de-DE"/>
         </w:rPr>
       </w:pPr>
-      <w:hyperlink w:anchor="_Toc243181977" w:history="1">
+      <w:hyperlink w:anchor="_Toc243495493" w:history="1">
         <w:r>
           <w:rPr>
             <w:rStyle w:val="Hyperlink"/>
@@ -5951,7 +6226,7 @@
             <w:noProof/>
             <w:webHidden/>
           </w:rPr>
-          <w:instrText xml:space="preserve"> PAGEREF _Toc243181977 \h </w:instrText>
+          <w:instrText xml:space="preserve"> PAGEREF _Toc243495493 \h </w:instrText>
         </w:r>
         <w:r>
           <w:rPr>
@@ -5971,7 +6246,7 @@
             <w:noProof/>
             <w:webHidden/>
           </w:rPr>
-          <w:t>22</w:t>
+          <w:t>24</w:t>
         </w:r>
         <w:r>
           <w:rPr>
@@ -5994,7 +6269,7 @@
           <w:lang w:eastAsia="de-DE"/>
         </w:rPr>
       </w:pPr>
-      <w:hyperlink w:anchor="_Toc243181978" w:history="1">
+      <w:hyperlink w:anchor="_Toc243495494" w:history="1">
         <w:r>
           <w:rPr>
             <w:rStyle w:val="Hyperlink"/>
@@ -6022,7 +6297,7 @@
             <w:noProof/>
             <w:webHidden/>
           </w:rPr>
-          <w:instrText xml:space="preserve"> PAGEREF _Toc243181978 \h </w:instrText>
+          <w:instrText xml:space="preserve"> PAGEREF _Toc243495494 \h </w:instrText>
         </w:r>
         <w:r>
           <w:rPr>
@@ -6042,7 +6317,7 @@
             <w:noProof/>
             <w:webHidden/>
           </w:rPr>
-          <w:t>23</w:t>
+          <w:t>25</w:t>
         </w:r>
         <w:r>
           <w:rPr>
@@ -6065,7 +6340,7 @@
           <w:lang w:eastAsia="de-DE"/>
         </w:rPr>
       </w:pPr>
-      <w:hyperlink w:anchor="_Toc243181979" w:history="1">
+      <w:hyperlink w:anchor="_Toc243495495" w:history="1">
         <w:r>
           <w:rPr>
             <w:rStyle w:val="Hyperlink"/>
@@ -6093,7 +6368,7 @@
             <w:noProof/>
             <w:webHidden/>
           </w:rPr>
-          <w:instrText xml:space="preserve"> PAGEREF _Toc243181979 \h </w:instrText>
+          <w:instrText xml:space="preserve"> PAGEREF _Toc243495495 \h </w:instrText>
         </w:r>
         <w:r>
           <w:rPr>
@@ -6113,7 +6388,7 @@
             <w:noProof/>
             <w:webHidden/>
           </w:rPr>
-          <w:t>24</w:t>
+          <w:t>26</w:t>
         </w:r>
         <w:r>
           <w:rPr>
@@ -6133,7 +6408,7 @@
           <w:lang w:eastAsia="de-DE"/>
         </w:rPr>
       </w:pPr>
-      <w:hyperlink w:anchor="_Toc243181980" w:history="1">
+      <w:hyperlink w:anchor="_Toc243495496" w:history="1">
         <w:r>
           <w:rPr>
             <w:rStyle w:val="Hyperlink"/>
@@ -6161,7 +6436,7 @@
             <w:noProof/>
             <w:webHidden/>
           </w:rPr>
-          <w:instrText xml:space="preserve"> PAGEREF _Toc243181980 \h </w:instrText>
+          <w:instrText xml:space="preserve"> PAGEREF _Toc243495496 \h </w:instrText>
         </w:r>
         <w:r>
           <w:rPr>
@@ -6181,7 +6456,7 @@
             <w:noProof/>
             <w:webHidden/>
           </w:rPr>
-          <w:t>24</w:t>
+          <w:t>26</w:t>
         </w:r>
         <w:r>
           <w:rPr>
@@ -6201,7 +6476,7 @@
           <w:lang w:eastAsia="de-DE"/>
         </w:rPr>
       </w:pPr>
-      <w:hyperlink w:anchor="_Toc243181981" w:history="1">
+      <w:hyperlink w:anchor="_Toc243495497" w:history="1">
         <w:r>
           <w:rPr>
             <w:rStyle w:val="Hyperlink"/>
@@ -6229,7 +6504,7 @@
             <w:noProof/>
             <w:webHidden/>
           </w:rPr>
-          <w:instrText xml:space="preserve"> PAGEREF _Toc243181981 \h </w:instrText>
+          <w:instrText xml:space="preserve"> PAGEREF _Toc243495497 \h </w:instrText>
         </w:r>
         <w:r>
           <w:rPr>
@@ -6249,7 +6524,7 @@
             <w:noProof/>
             <w:webHidden/>
           </w:rPr>
-          <w:t>24</w:t>
+          <w:t>26</w:t>
         </w:r>
         <w:r>
           <w:rPr>
@@ -6269,7 +6544,7 @@
           <w:lang w:eastAsia="de-DE"/>
         </w:rPr>
       </w:pPr>
-      <w:hyperlink w:anchor="_Toc243181982" w:history="1">
+      <w:hyperlink w:anchor="_Toc243495498" w:history="1">
         <w:r>
           <w:rPr>
             <w:rStyle w:val="Hyperlink"/>
@@ -6297,7 +6572,7 @@
             <w:noProof/>
             <w:webHidden/>
           </w:rPr>
-          <w:instrText xml:space="preserve"> PAGEREF _Toc243181982 \h </w:instrText>
+          <w:instrText xml:space="preserve"> PAGEREF _Toc243495498 \h </w:instrText>
         </w:r>
         <w:r>
           <w:rPr>
@@ -6317,7 +6592,7 @@
             <w:noProof/>
             <w:webHidden/>
           </w:rPr>
-          <w:t>24</w:t>
+          <w:t>26</w:t>
         </w:r>
         <w:r>
           <w:rPr>
@@ -6337,7 +6612,7 @@
           <w:lang w:eastAsia="de-DE"/>
         </w:rPr>
       </w:pPr>
-      <w:hyperlink w:anchor="_Toc243181983" w:history="1">
+      <w:hyperlink w:anchor="_Toc243495499" w:history="1">
         <w:r>
           <w:rPr>
             <w:rStyle w:val="Hyperlink"/>
@@ -6365,7 +6640,7 @@
             <w:noProof/>
             <w:webHidden/>
           </w:rPr>
-          <w:instrText xml:space="preserve"> PAGEREF _Toc243181983 \h </w:instrText>
+          <w:instrText xml:space="preserve"> PAGEREF _Toc243495499 \h </w:instrText>
         </w:r>
         <w:r>
           <w:rPr>
@@ -6385,7 +6660,7 @@
             <w:noProof/>
             <w:webHidden/>
           </w:rPr>
-          <w:t>24</w:t>
+          <w:t>26</w:t>
         </w:r>
         <w:r>
           <w:rPr>
@@ -6405,7 +6680,7 @@
           <w:lang w:eastAsia="de-DE"/>
         </w:rPr>
       </w:pPr>
-      <w:hyperlink w:anchor="_Toc243181984" w:history="1">
+      <w:hyperlink w:anchor="_Toc243495500" w:history="1">
         <w:r>
           <w:rPr>
             <w:rStyle w:val="Hyperlink"/>
@@ -6433,7 +6708,7 @@
             <w:noProof/>
             <w:webHidden/>
           </w:rPr>
-          <w:instrText xml:space="preserve"> PAGEREF _Toc243181984 \h </w:instrText>
+          <w:instrText xml:space="preserve"> PAGEREF _Toc243495500 \h </w:instrText>
         </w:r>
         <w:r>
           <w:rPr>
@@ -6453,7 +6728,7 @@
             <w:noProof/>
             <w:webHidden/>
           </w:rPr>
-          <w:t>25</w:t>
+          <w:t>27</w:t>
         </w:r>
         <w:r>
           <w:rPr>
@@ -6473,7 +6748,7 @@
           <w:lang w:eastAsia="de-DE"/>
         </w:rPr>
       </w:pPr>
-      <w:hyperlink w:anchor="_Toc243181985" w:history="1">
+      <w:hyperlink w:anchor="_Toc243495501" w:history="1">
         <w:r>
           <w:rPr>
             <w:rStyle w:val="Hyperlink"/>
@@ -6501,7 +6776,7 @@
             <w:noProof/>
             <w:webHidden/>
           </w:rPr>
-          <w:instrText xml:space="preserve"> PAGEREF _Toc243181985 \h </w:instrText>
+          <w:instrText xml:space="preserve"> PAGEREF _Toc243495501 \h </w:instrText>
         </w:r>
         <w:r>
           <w:rPr>
@@ -6521,7 +6796,7 @@
             <w:noProof/>
             <w:webHidden/>
           </w:rPr>
-          <w:t>25</w:t>
+          <w:t>27</w:t>
         </w:r>
         <w:r>
           <w:rPr>
@@ -6544,7 +6819,7 @@
           <w:lang w:eastAsia="de-DE"/>
         </w:rPr>
       </w:pPr>
-      <w:hyperlink w:anchor="_Toc243181986" w:history="1">
+      <w:hyperlink w:anchor="_Toc243495502" w:history="1">
         <w:r>
           <w:rPr>
             <w:rStyle w:val="Hyperlink"/>
@@ -6572,7 +6847,7 @@
             <w:noProof/>
             <w:webHidden/>
           </w:rPr>
-          <w:instrText xml:space="preserve"> PAGEREF _Toc243181986 \h </w:instrText>
+          <w:instrText xml:space="preserve"> PAGEREF _Toc243495502 \h </w:instrText>
         </w:r>
         <w:r>
           <w:rPr>
@@ -6592,7 +6867,7 @@
             <w:noProof/>
             <w:webHidden/>
           </w:rPr>
-          <w:t>26</w:t>
+          <w:t>28</w:t>
         </w:r>
         <w:r>
           <w:rPr>
@@ -6639,14 +6914,120 @@
           <w:lang w:val="en-US"/>
         </w:rPr>
       </w:pPr>
-      <w:bookmarkStart w:id="2" w:name="_Toc243181943"/>
-      <w:r>
-        <w:rPr>
-          <w:lang w:val="en-US"/>
-        </w:rPr>
+      <w:bookmarkStart w:id="2" w:name="_Toc243495455"/>
+      <w:r>
+        <w:rPr>
+          <w:lang w:val="en-US"/>
+        </w:rPr>
+        <w:lastRenderedPageBreak/>
+        <w:t>Preface</w:t>
+      </w:r>
+      <w:bookmarkEnd w:id="2"/>
+    </w:p>
+    <w:p>
+      <w:pPr>
+        <w:rPr>
+          <w:lang w:val="en-US"/>
+        </w:rPr>
+      </w:pPr>
+      <w:r>
+        <w:rPr>
+          <w:lang w:val="en-US"/>
+        </w:rPr>
+        <w:t xml:space="preserve">The Sem.Sync Library </w:t>
+      </w:r>
+      <w:r>
+        <w:rPr>
+          <w:lang w:val="en-US"/>
+        </w:rPr>
+        <w:t>has been used to implement some “sample” applications. These Applications might be more attractive to you than the base library, because the base is for programmers (a minor group in the internet) while the applications are useful for users (a major group of the internet users). So the first few chapters on this document are for users, while the later chapters are for programmers.</w:t>
+      </w:r>
+    </w:p>
+    <w:p>
+      <w:pPr>
+        <w:rPr>
+          <w:lang w:val="en-US"/>
+        </w:rPr>
+      </w:pPr>
+      <w:r>
+        <w:rPr>
+          <w:lang w:val="en-US"/>
+        </w:rPr>
+        <w:t>Please feel free to use the applications and the library as described in the license. You also might mail me to tell about your ideas what else to implement – also hints on how to do things better are welcome.</w:t>
+      </w:r>
+    </w:p>
+    <w:p>
+      <w:pPr>
+        <w:pStyle w:val="berschrift1"/>
+        <w:tabs>
+          <w:tab w:val="left" w:pos="4962"/>
+        </w:tabs>
+        <w:rPr>
+          <w:lang w:val="en-US"/>
+        </w:rPr>
+      </w:pPr>
+      <w:bookmarkStart w:id="3" w:name="_Toc243495456"/>
+      <w:r>
+        <w:rPr>
+          <w:lang w:val="en-US"/>
+        </w:rPr>
+        <w:lastRenderedPageBreak/>
         <w:t>Sync Outlook with Xing</w:t>
       </w:r>
-      <w:bookmarkEnd w:id="2"/>
+      <w:bookmarkEnd w:id="3"/>
+    </w:p>
+    <w:p>
+      <w:pPr>
+        <w:rPr>
+          <w:lang w:val="en-US"/>
+        </w:rPr>
+      </w:pPr>
+      <w:r>
+        <w:rPr>
+          <w:lang w:val="en-US"/>
+        </w:rPr>
+        <w:t>This is a “simple” project using the synchronization library to sync contacts from the social network Xing to the contact store of Microsoft Outlook. I originally did write the library to build this little tool.</w:t>
+      </w:r>
+      <w:r>
+        <w:rPr>
+          <w:lang w:val="en-US"/>
+        </w:rPr>
+        <w:t xml:space="preserve"> </w:t>
+      </w:r>
+      <w:r>
+        <w:rPr>
+          <w:lang w:val="en-US"/>
+        </w:rPr>
+        <w:t>The contact information will be downloaded using the contact list of Xing, not the profile pages of the users. This has the advantage that your download will not show up in the “visits list” of your contacts, but has the disadvantage that you cannot import information like the contacts of your contacts.</w:t>
+      </w:r>
+    </w:p>
+    <w:p>
+      <w:pPr>
+        <w:tabs>
+          <w:tab w:val="left" w:pos="4962"/>
+        </w:tabs>
+        <w:rPr>
+          <w:lang w:val="en-US"/>
+        </w:rPr>
+      </w:pPr>
+      <w:r>
+        <w:rPr>
+          <w:lang w:val="en-US"/>
+        </w:rPr>
+        <w:t xml:space="preserve">I don’t want to get angry emails of people who download software for free that I have written in hours of work and </w:t>
+      </w:r>
+      <w:r>
+        <w:rPr>
+          <w:lang w:val="en-US"/>
+        </w:rPr>
+        <w:t>who</w:t>
+      </w:r>
+      <w:r>
+        <w:rPr>
+          <w:lang w:val="en-US"/>
+        </w:rPr>
+        <w:t xml:space="preserve"> lost a space in a street name (or even the whole address book), so backup your data before executing software that is designed to alter your data.</w:t>
+      </w:r>
     </w:p>
     <w:p>
       <w:pPr>
@@ -6655,14 +7036,14 @@
           <w:lang w:val="en-US"/>
         </w:rPr>
       </w:pPr>
-      <w:bookmarkStart w:id="3" w:name="_Toc243181944"/>
+      <w:bookmarkStart w:id="4" w:name="_Toc243495457"/>
       <w:r>
         <w:rPr>
           <w:lang w:val="en-US"/>
         </w:rPr>
         <w:t>Dialogs in the User Interface</w:t>
       </w:r>
-      <w:bookmarkEnd w:id="3"/>
+      <w:bookmarkEnd w:id="4"/>
     </w:p>
     <w:p>
       <w:pPr>
@@ -6753,24 +7134,54 @@
         </w:rPr>
       </w:pPr>
       <w:r>
+        <w:rPr>
+          <w:lang w:val="en-US"/>
+        </w:rPr>
         <w:t xml:space="preserve">Picture </w:t>
       </w:r>
-      <w:fldSimple w:instr=" SEQ Picture \* ARABIC ">
-        <w:r>
-          <w:rPr>
-            <w:noProof/>
-          </w:rPr>
-          <w:t>1</w:t>
-        </w:r>
-      </w:fldSimple>
-      <w:r>
+      <w:r>
+        <w:rPr>
+          <w:lang w:val="en-US"/>
+        </w:rPr>
+        <w:fldChar w:fldCharType="begin"/>
+      </w:r>
+      <w:r>
+        <w:rPr>
+          <w:lang w:val="en-US"/>
+        </w:rPr>
+        <w:instrText xml:space="preserve"> SEQ Picture \* ARABIC </w:instrText>
+      </w:r>
+      <w:r>
+        <w:rPr>
+          <w:lang w:val="en-US"/>
+        </w:rPr>
+        <w:fldChar w:fldCharType="separate"/>
+      </w:r>
+      <w:r>
+        <w:rPr>
+          <w:noProof/>
+          <w:lang w:val="en-US"/>
+        </w:rPr>
+        <w:t>1</w:t>
+      </w:r>
+      <w:r>
+        <w:rPr>
+          <w:lang w:val="en-US"/>
+        </w:rPr>
+        <w:fldChar w:fldCharType="end"/>
+      </w:r>
+      <w:r>
+        <w:rPr>
+          <w:lang w:val="en-US"/>
+        </w:rPr>
         <w:t xml:space="preserve"> - "Sync Outlook with Xing"</w:t>
       </w:r>
       <w:r>
         <w:rPr>
           <w:noProof/>
-        </w:rPr>
-        <w:t xml:space="preserve">  in action</w:t>
+          <w:lang w:val="en-US"/>
+        </w:rPr>
+        <w:t xml:space="preserve"> in action</w:t>
       </w:r>
     </w:p>
     <w:p>
@@ -6786,19 +7197,19 @@
         <w:rPr>
           <w:lang w:val="en-US"/>
         </w:rPr>
-        <w:t xml:space="preserve">I don’t want to get angry emails of people who download software for free that I have written in hours of work and </w:t>
-      </w:r>
-      <w:r>
-        <w:rPr>
-          <w:lang w:val="en-US"/>
-        </w:rPr>
-        <w:t>who</w:t>
-      </w:r>
-      <w:r>
-        <w:rPr>
-          <w:lang w:val="en-US"/>
-        </w:rPr>
-        <w:t xml:space="preserve"> lost a space in a street name (or even the whole address book), so backup your data before executing software that is designed to alter your data.</w:t>
+        <w:t>Y</w:t>
+      </w:r>
+      <w:r>
+        <w:rPr>
+          <w:lang w:val="en-US"/>
+        </w:rPr>
+        <w:t>ou will be presented a very spartanic user int</w:t>
+      </w:r>
+      <w:r>
+        <w:rPr>
+          <w:lang w:val="en-US"/>
+        </w:rPr>
+        <w:t>erface with exactly one button. Downloading the contacts may need to provide proxy credentials and will need you to enter your Xing credentials.</w:t>
       </w:r>
     </w:p>
     <w:p>
@@ -6814,19 +7225,182 @@
         <w:rPr>
           <w:lang w:val="en-US"/>
         </w:rPr>
-        <w:t>Y</w:t>
-      </w:r>
-      <w:r>
-        <w:rPr>
-          <w:lang w:val="en-US"/>
-        </w:rPr>
-        <w:t>ou will be presented a very spartanic user int</w:t>
-      </w:r>
-      <w:r>
-        <w:rPr>
-          <w:lang w:val="en-US"/>
-        </w:rPr>
-        <w:t>erface with exactly one button. Downloading the contacts may need to provide proxy credentials and will need you to enter your Xing credentials.</w:t>
+        <w:t xml:space="preserve">After downloading the Xing </w:t>
+      </w:r>
+      <w:r>
+        <w:rPr>
+          <w:lang w:val="en-US"/>
+        </w:rPr>
+        <w:t xml:space="preserve">contacts and exporting the Microsoft Outlook contacts, the program will use its own UI to let you </w:t>
+      </w:r>
+      <w:r>
+        <w:rPr>
+          <w:lang w:val="en-US"/>
+        </w:rPr>
+        <w:t>first match the contacts</w:t>
+      </w:r>
+      <w:r>
+        <w:rPr>
+          <w:lang w:val="en-US"/>
+        </w:rPr>
+        <w:t xml:space="preserve"> (see </w:t>
+      </w:r>
+      <w:fldSimple w:instr=" REF _Ref243181158 \h  \* MERGEFORMAT ">
+        <w:r>
+          <w:rPr>
+            <w:i/>
+            <w:lang w:val="en-US"/>
+          </w:rPr>
+          <w:t>Matching Contacts</w:t>
+        </w:r>
+      </w:fldSimple>
+      <w:r>
+        <w:rPr>
+          <w:lang w:val="en-US"/>
+        </w:rPr>
+        <w:t xml:space="preserve"> on page </w:t>
+      </w:r>
+      <w:r>
+        <w:rPr>
+          <w:lang w:val="en-US"/>
+        </w:rPr>
+        <w:fldChar w:fldCharType="begin"/>
+      </w:r>
+      <w:r>
+        <w:rPr>
+          <w:lang w:val="en-US"/>
+        </w:rPr>
+        <w:instrText xml:space="preserve"> PAGEREF _Ref243181182 \h </w:instrText>
+      </w:r>
+      <w:r>
+        <w:rPr>
+          <w:lang w:val="en-US"/>
+        </w:rPr>
+      </w:r>
+      <w:r>
+        <w:rPr>
+          <w:lang w:val="en-US"/>
+        </w:rPr>
+        <w:fldChar w:fldCharType="separate"/>
+      </w:r>
+      <w:r>
+        <w:rPr>
+          <w:noProof/>
+          <w:lang w:val="en-US"/>
+        </w:rPr>
+        <w:t>8</w:t>
+      </w:r>
+      <w:r>
+        <w:rPr>
+          <w:lang w:val="en-US"/>
+        </w:rPr>
+        <w:fldChar w:fldCharType="end"/>
+      </w:r>
+      <w:r>
+        <w:rPr>
+          <w:lang w:val="en-US"/>
+        </w:rPr>
+        <w:t>)</w:t>
+      </w:r>
+      <w:r>
+        <w:rPr>
+          <w:lang w:val="en-US"/>
+        </w:rPr>
+        <w:t xml:space="preserve"> and then </w:t>
+      </w:r>
+      <w:r>
+        <w:rPr>
+          <w:lang w:val="en-US"/>
+        </w:rPr>
+        <w:t>merge conflicts</w:t>
+      </w:r>
+      <w:r>
+        <w:rPr>
+          <w:lang w:val="en-US"/>
+        </w:rPr>
+        <w:t xml:space="preserve"> (see </w:t>
+      </w:r>
+      <w:fldSimple w:instr=" REF _Ref243181251 \h  \* MERGEFORMAT ">
+        <w:r>
+          <w:rPr>
+            <w:i/>
+            <w:lang w:val="en-US"/>
+          </w:rPr>
+          <w:softHyphen/>
+          <w:t xml:space="preserve">Merging </w:t>
+        </w:r>
+      </w:fldSimple>
+      <w:r>
+        <w:rPr>
+          <w:lang w:val="en-US"/>
+        </w:rPr>
+        <w:t xml:space="preserve"> </w:t>
+      </w:r>
+      <w:r>
+        <w:rPr>
+          <w:lang w:val="en-US"/>
+        </w:rPr>
+        <w:fldChar w:fldCharType="begin"/>
+      </w:r>
+      <w:r>
+        <w:rPr>
+          <w:lang w:val="en-US"/>
+        </w:rPr>
+        <w:instrText xml:space="preserve"> PAGEREF _Ref243181251 \h </w:instrText>
+      </w:r>
+      <w:r>
+        <w:rPr>
+          <w:lang w:val="en-US"/>
+        </w:rPr>
+      </w:r>
+      <w:r>
+        <w:rPr>
+          <w:lang w:val="en-US"/>
+        </w:rPr>
+        <w:fldChar w:fldCharType="separate"/>
+      </w:r>
+      <w:r>
+        <w:rPr>
+          <w:noProof/>
+          <w:lang w:val="en-US"/>
+        </w:rPr>
+        <w:t>9</w:t>
+      </w:r>
+      <w:r>
+        <w:rPr>
+          <w:lang w:val="en-US"/>
+        </w:rPr>
+        <w:fldChar w:fldCharType="end"/>
+      </w:r>
+      <w:r>
+        <w:rPr>
+          <w:lang w:val="en-US"/>
+        </w:rPr>
+        <w:t>)</w:t>
+      </w:r>
+      <w:r>
+        <w:rPr>
+          <w:lang w:val="en-US"/>
+        </w:rPr>
+        <w:t xml:space="preserve">. Solving conflicts does not </w:t>
+      </w:r>
+      <w:r>
+        <w:rPr>
+          <w:lang w:val="en-US"/>
+        </w:rPr>
+        <w:t>present you a GUI for</w:t>
+      </w:r>
+      <w:r>
+        <w:rPr>
+          <w:lang w:val="en-US"/>
+        </w:rPr>
+        <w:t xml:space="preserve"> adding new contacts because a new contact is not a conflict – it can just be added.</w:t>
+      </w:r>
+      <w:r>
+        <w:rPr>
+          <w:lang w:val="en-US"/>
+        </w:rPr>
+        <w:t xml:space="preserve"> New Contacts are added to the list without any user interaction.</w:t>
       </w:r>
     </w:p>
     <w:p>
@@ -6842,175 +7416,7 @@
         <w:rPr>
           <w:lang w:val="en-US"/>
         </w:rPr>
-        <w:t xml:space="preserve">After downloading the Xing-contacts and exporting the Microsoft Outlook contacts, the program will use its own UI to let you </w:t>
-      </w:r>
-      <w:r>
-        <w:rPr>
-          <w:lang w:val="en-US"/>
-        </w:rPr>
-        <w:t>first match the contacts</w:t>
-      </w:r>
-      <w:r>
-        <w:rPr>
-          <w:lang w:val="en-US"/>
-        </w:rPr>
-        <w:t xml:space="preserve"> (see </w:t>
-      </w:r>
-      <w:fldSimple w:instr=" REF _Ref243181158 \h  \* MERGEFORMAT ">
-        <w:r>
-          <w:rPr>
-            <w:i/>
-            <w:lang w:val="en-US"/>
-          </w:rPr>
-          <w:t>Matching Contacts</w:t>
-        </w:r>
-      </w:fldSimple>
-      <w:r>
-        <w:rPr>
-          <w:lang w:val="en-US"/>
-        </w:rPr>
-        <w:t xml:space="preserve"> on page </w:t>
-      </w:r>
-      <w:r>
-        <w:rPr>
-          <w:lang w:val="en-US"/>
-        </w:rPr>
-        <w:fldChar w:fldCharType="begin"/>
-      </w:r>
-      <w:r>
-        <w:rPr>
-          <w:lang w:val="en-US"/>
-        </w:rPr>
-        <w:instrText xml:space="preserve"> PAGEREF _Ref243181182 \h </w:instrText>
-      </w:r>
-      <w:r>
-        <w:rPr>
-          <w:lang w:val="en-US"/>
-        </w:rPr>
-      </w:r>
-      <w:r>
-        <w:rPr>
-          <w:lang w:val="en-US"/>
-        </w:rPr>
-        <w:fldChar w:fldCharType="separate"/>
-      </w:r>
-      <w:r>
-        <w:rPr>
-          <w:noProof/>
-          <w:lang w:val="en-US"/>
-        </w:rPr>
-        <w:t>6</w:t>
-      </w:r>
-      <w:r>
-        <w:rPr>
-          <w:lang w:val="en-US"/>
-        </w:rPr>
-        <w:fldChar w:fldCharType="end"/>
-      </w:r>
-      <w:r>
-        <w:rPr>
-          <w:lang w:val="en-US"/>
-        </w:rPr>
-        <w:t>)</w:t>
-      </w:r>
-      <w:r>
-        <w:rPr>
-          <w:lang w:val="en-US"/>
-        </w:rPr>
-        <w:t xml:space="preserve"> and then </w:t>
-      </w:r>
-      <w:r>
-        <w:rPr>
-          <w:lang w:val="en-US"/>
-        </w:rPr>
-        <w:t>merge conflicts</w:t>
-      </w:r>
-      <w:r>
-        <w:rPr>
-          <w:lang w:val="en-US"/>
-        </w:rPr>
-        <w:t xml:space="preserve"> (see </w:t>
-      </w:r>
-      <w:fldSimple w:instr=" REF _Ref243181251 \h  \* MERGEFORMAT ">
-        <w:r>
-          <w:rPr>
-            <w:i/>
-            <w:lang w:val="en-US"/>
-          </w:rPr>
-          <w:t xml:space="preserve">Merging </w:t>
-        </w:r>
-      </w:fldSimple>
-      <w:r>
-        <w:rPr>
-          <w:lang w:val="en-US"/>
-        </w:rPr>
-        <w:t xml:space="preserve"> </w:t>
-      </w:r>
-      <w:r>
-        <w:rPr>
-          <w:lang w:val="en-US"/>
-        </w:rPr>
-        <w:fldChar w:fldCharType="begin"/>
-      </w:r>
-      <w:r>
-        <w:rPr>
-          <w:lang w:val="en-US"/>
-        </w:rPr>
-        <w:instrText xml:space="preserve"> PAGEREF _Ref243181251 \h </w:instrText>
-      </w:r>
-      <w:r>
-        <w:rPr>
-          <w:lang w:val="en-US"/>
-        </w:rPr>
-      </w:r>
-      <w:r>
-        <w:rPr>
-          <w:lang w:val="en-US"/>
-        </w:rPr>
-        <w:fldChar w:fldCharType="separate"/>
-      </w:r>
-      <w:r>
-        <w:rPr>
-          <w:noProof/>
-          <w:lang w:val="en-US"/>
-        </w:rPr>
-        <w:t>7</w:t>
-      </w:r>
-      <w:r>
-        <w:rPr>
-          <w:lang w:val="en-US"/>
-        </w:rPr>
-        <w:fldChar w:fldCharType="end"/>
-      </w:r>
-      <w:r>
-        <w:rPr>
-          <w:lang w:val="en-US"/>
-        </w:rPr>
-        <w:t>)</w:t>
-      </w:r>
-      <w:r>
-        <w:rPr>
-          <w:lang w:val="en-US"/>
-        </w:rPr>
-        <w:t xml:space="preserve">. Solving conflicts does not </w:t>
-      </w:r>
-      <w:r>
-        <w:rPr>
-          <w:lang w:val="en-US"/>
-        </w:rPr>
-        <w:t>present you a GUI for</w:t>
-      </w:r>
-      <w:r>
-        <w:rPr>
-          <w:lang w:val="en-US"/>
-        </w:rPr>
-        <w:t xml:space="preserve"> adding new contacts because a new contact is not a conflict – it can just be added.</w:t>
-      </w:r>
-      <w:r>
-        <w:rPr>
-          <w:lang w:val="en-US"/>
-        </w:rPr>
-        <w:t xml:space="preserve"> New Contacts are added to the list without any user interaction.</w:t>
+        <w:t>Conflicting pictures will be overwritten in Microsoft Outlook when the binary size of the Xing image is bigger than the binary size of the Microsoft Outlook-exported image.</w:t>
       </w:r>
     </w:p>
     <w:p>
@@ -7026,22 +7432,6 @@
         <w:rPr>
           <w:lang w:val="en-US"/>
         </w:rPr>
-        <w:t>Conflicting pictures will be overwritten in Microsoft Outlook when the binary size of the Xing image is bigger than the binary size of the Microsoft Outlook-exported image.</w:t>
-      </w:r>
-    </w:p>
-    <w:p>
-      <w:pPr>
-        <w:tabs>
-          <w:tab w:val="left" w:pos="4962"/>
-        </w:tabs>
-        <w:rPr>
-          <w:lang w:val="en-US"/>
-        </w:rPr>
-      </w:pPr>
-      <w:r>
-        <w:rPr>
-          <w:lang w:val="en-US"/>
-        </w:rPr>
         <w:t>The last interaction is the question if you want to import/overwrite the data into Microsoft Outlook. Until this step all data manipulation has been done in memory and your Microsoft Outlook data has only got one user defined field for a GUID that uniquely identifies each contact.</w:t>
       </w:r>
     </w:p>
@@ -7052,14 +7442,15 @@
           <w:lang w:val="en-US"/>
         </w:rPr>
       </w:pPr>
-      <w:bookmarkStart w:id="4" w:name="_Toc243181945"/>
-      <w:r>
-        <w:rPr>
-          <w:lang w:val="en-US"/>
-        </w:rPr>
+      <w:bookmarkStart w:id="5" w:name="_Toc243495458"/>
+      <w:r>
+        <w:rPr>
+          <w:lang w:val="en-US"/>
+        </w:rPr>
+        <w:lastRenderedPageBreak/>
         <w:t>Configuration</w:t>
       </w:r>
-      <w:bookmarkEnd w:id="4"/>
+      <w:bookmarkEnd w:id="5"/>
     </w:p>
     <w:p>
       <w:pPr>
@@ -7116,7 +7507,7 @@
           <w:noProof/>
           <w:lang w:val="en-US"/>
         </w:rPr>
-        <w:t>18</w:t>
+        <w:t>20</w:t>
       </w:r>
       <w:r>
         <w:rPr>
@@ -7130,6 +7521,612 @@
         </w:rPr>
         <w:t xml:space="preserve"> for a description of the configuration.</w:t>
       </w:r>
+    </w:p>
+    <w:p>
+      <w:pPr>
+        <w:pStyle w:val="berschrift2"/>
+        <w:rPr>
+          <w:lang w:val="en-US"/>
+        </w:rPr>
+      </w:pPr>
+      <w:bookmarkStart w:id="6" w:name="_Toc243495459"/>
+      <w:r>
+        <w:rPr>
+          <w:lang w:val="en-US"/>
+        </w:rPr>
+        <w:t>Implementation Details</w:t>
+      </w:r>
+      <w:bookmarkEnd w:id="6"/>
+    </w:p>
+    <w:p>
+      <w:pPr>
+        <w:rPr>
+          <w:lang w:val="en-US"/>
+        </w:rPr>
+      </w:pPr>
+      <w:r>
+        <w:rPr>
+          <w:noProof/>
+          <w:lang w:eastAsia="de-DE"/>
+        </w:rPr>
+        <w:drawing>
+          <wp:anchor distT="0" distB="0" distL="114300" distR="114300" simplePos="0" relativeHeight="251658240" behindDoc="0" locked="0" layoutInCell="1" allowOverlap="1">
+            <wp:simplePos x="0" y="0"/>
+            <wp:positionH relativeFrom="column">
+              <wp:posOffset>168470</wp:posOffset>
+            </wp:positionH>
+            <wp:positionV relativeFrom="paragraph">
+              <wp:posOffset>133887</wp:posOffset>
+            </wp:positionV>
+            <wp:extent cx="1338825" cy="2255471"/>
+            <wp:effectExtent l="171450" t="133350" r="356625" b="297229"/>
+            <wp:wrapSquare wrapText="bothSides"/>
+            <wp:docPr id="6" name="Grafik 5" descr="Solution01-OwX.png"/>
+            <wp:cNvGraphicFramePr>
+              <a:graphicFrameLocks xmlns:a="http://schemas.openxmlformats.org/drawingml/2006/main" noChangeAspect="1"/>
+            </wp:cNvGraphicFramePr>
+            <a:graphic xmlns:a="http://schemas.openxmlformats.org/drawingml/2006/main">
+              <a:graphicData uri="http://schemas.openxmlformats.org/drawingml/2006/picture">
+                <pic:pic xmlns:pic="http://schemas.openxmlformats.org/drawingml/2006/picture">
+                  <pic:nvPicPr>
+                    <pic:cNvPr id="0" name="Solution01-OwX.png"/>
+                    <pic:cNvPicPr/>
+                  </pic:nvPicPr>
+                  <pic:blipFill>
+                    <a:blip r:embed="rId12" cstate="print"/>
+                    <a:stretch>
+                      <a:fillRect/>
+                    </a:stretch>
+                  </pic:blipFill>
+                  <pic:spPr>
+                    <a:xfrm>
+                      <a:off x="0" y="0"/>
+                      <a:ext cx="1338825" cy="2255471"/>
+                    </a:xfrm>
+                    <a:prstGeom prst="rect">
+                      <a:avLst/>
+                    </a:prstGeom>
+                    <a:ln>
+                      <a:noFill/>
+                    </a:ln>
+                    <a:effectLst>
+                      <a:outerShdw blurRad="292100" dist="139700" dir="2700000" algn="tl" rotWithShape="0">
+                        <a:srgbClr val="333333">
+                          <a:alpha val="65000"/>
+                        </a:srgbClr>
+                      </a:outerShdw>
+                    </a:effectLst>
+                  </pic:spPr>
+                </pic:pic>
+              </a:graphicData>
+            </a:graphic>
+          </wp:anchor>
+        </w:drawing>
+      </w:r>
+      <w:r>
+        <w:rPr>
+          <w:lang w:val="en-US"/>
+        </w:rPr>
+        <w:t>The project can be found inside the solution folder “WinForms”. According to the code metric the project is really simple: 58 Lines of code in the project.</w:t>
+      </w:r>
+    </w:p>
+    <w:p>
+      <w:pPr>
+        <w:rPr>
+          <w:lang w:val="en-US"/>
+        </w:rPr>
+      </w:pPr>
+      <w:r>
+        <w:rPr>
+          <w:lang w:val="en-US"/>
+        </w:rPr>
+        <w:t>I’ve extracted all from the project what may be useful in other projects, so that inside this project you will only see the really project specific code.</w:t>
+      </w:r>
+    </w:p>
+    <w:p>
+      <w:pPr>
+        <w:rPr>
+          <w:lang w:val="en-US"/>
+        </w:rPr>
+      </w:pPr>
+      <w:r>
+        <w:rPr>
+          <w:lang w:val="en-US"/>
+        </w:rPr>
+        <w:t xml:space="preserve">The code of the form does create and initialize an instance of </w:t>
+      </w:r>
+      <w:r>
+        <w:rPr>
+          <w:rFonts w:ascii="Courier New" w:hAnsi="Courier New" w:cs="Courier New"/>
+          <w:noProof/>
+          <w:color w:val="2B91AF"/>
+          <w:sz w:val="20"/>
+          <w:szCs w:val="20"/>
+        </w:rPr>
+        <w:t>SyncEngine</w:t>
+      </w:r>
+      <w:r>
+        <w:rPr>
+          <w:lang w:val="en-US"/>
+        </w:rPr>
+        <w:t xml:space="preserve"> to execute an XML script that’s part of the project (</w:t>
+      </w:r>
+      <w:r>
+        <w:rPr>
+          <w:lang w:val="en-US"/>
+        </w:rPr>
+        <w:t>commands.xml</w:t>
+      </w:r>
+      <w:r>
+        <w:rPr>
+          <w:lang w:val="en-US"/>
+        </w:rPr>
+        <w:t>). Before executing the script the code does attach to two of the events of the engine to render the progress. Then it loads the list of commands, executes it and detaches from the events – that’s all.</w:t>
+      </w:r>
+    </w:p>
+    <w:p>
+      <w:pPr>
+        <w:rPr>
+          <w:lang w:val="en-US"/>
+        </w:rPr>
+      </w:pPr>
+      <w:r>
+        <w:rPr>
+          <w:lang w:val="en-US"/>
+        </w:rPr>
+        <w:t xml:space="preserve">You might find something interesting like the lambda that handles the </w:t>
+      </w:r>
+      <w:r>
+        <w:rPr>
+          <w:rFonts w:ascii="Courier New" w:hAnsi="Courier New" w:cs="Courier New"/>
+          <w:noProof/>
+          <w:sz w:val="20"/>
+          <w:szCs w:val="20"/>
+        </w:rPr>
+        <w:t>ProgressEvent</w:t>
+      </w:r>
+      <w:r>
+        <w:rPr>
+          <w:lang w:val="en-US"/>
+        </w:rPr>
+        <w:t xml:space="preserve"> of the engine. The code for handling that is so simplistic, that writing an own method for it would be over engineering. I had to put that into a variable to be able to detach it from the delegate after the work has been done. In some other projects of this solution I was able to attach the lambda directly, because there was no need to detach it before the program ends.</w:t>
+      </w:r>
+    </w:p>
+    <w:p>
+      <w:pPr>
+        <w:rPr>
+          <w:lang w:val="en-US"/>
+        </w:rPr>
+      </w:pPr>
+      <w:r>
+        <w:rPr>
+          <w:lang w:val="en-US"/>
+        </w:rPr>
+        <w:t>There’s another funny thing I did use inside this project:</w:t>
+      </w:r>
+    </w:p>
+    <w:p>
+      <w:pPr>
+        <w:rPr>
+          <w:lang w:val="en-US"/>
+        </w:rPr>
+      </w:pPr>
+      <w:r>
+        <w:rPr>
+          <w:rFonts w:ascii="Courier New" w:hAnsi="Courier New" w:cs="Courier New"/>
+          <w:noProof/>
+          <w:color w:val="0000FF"/>
+          <w:sz w:val="20"/>
+          <w:szCs w:val="20"/>
+        </w:rPr>
+        <w:t>this</w:t>
+      </w:r>
+      <w:r>
+        <w:rPr>
+          <w:rFonts w:ascii="Courier New" w:hAnsi="Courier New" w:cs="Courier New"/>
+          <w:noProof/>
+          <w:sz w:val="20"/>
+          <w:szCs w:val="20"/>
+        </w:rPr>
+        <w:t>.listLog.Items.Add(</w:t>
+      </w:r>
+      <w:r>
+        <w:rPr>
+          <w:rFonts w:ascii="Courier New" w:hAnsi="Courier New" w:cs="Courier New"/>
+          <w:noProof/>
+          <w:sz w:val="20"/>
+          <w:szCs w:val="20"/>
+        </w:rPr>
+        <w:br/>
+        <w:t xml:space="preserve">    </w:t>
+      </w:r>
+      <w:r>
+        <w:rPr>
+          <w:rFonts w:ascii="Courier New" w:hAnsi="Courier New" w:cs="Courier New"/>
+          <w:noProof/>
+          <w:sz w:val="20"/>
+          <w:szCs w:val="20"/>
+        </w:rPr>
+        <w:t>e.Message + ((</w:t>
+      </w:r>
+      <w:r>
+        <w:rPr>
+          <w:rFonts w:ascii="Courier New" w:hAnsi="Courier New" w:cs="Courier New"/>
+          <w:noProof/>
+          <w:color w:val="2B91AF"/>
+          <w:sz w:val="20"/>
+          <w:szCs w:val="20"/>
+        </w:rPr>
+        <w:t>StdContact</w:t>
+      </w:r>
+      <w:r>
+        <w:rPr>
+          <w:rFonts w:ascii="Courier New" w:hAnsi="Courier New" w:cs="Courier New"/>
+          <w:noProof/>
+          <w:sz w:val="20"/>
+          <w:szCs w:val="20"/>
+        </w:rPr>
+        <w:t>)e.Item).NewIfNull().GetFullName());</w:t>
+      </w:r>
+    </w:p>
+    <w:p>
+      <w:pPr>
+        <w:rPr>
+          <w:lang w:val="en-US"/>
+        </w:rPr>
+      </w:pPr>
+      <w:r>
+        <w:rPr>
+          <w:lang w:val="en-US"/>
+        </w:rPr>
+        <w:t xml:space="preserve">As you can see I do call a function </w:t>
+      </w:r>
+      <w:r>
+        <w:rPr>
+          <w:rFonts w:ascii="Courier New" w:hAnsi="Courier New" w:cs="Courier New"/>
+          <w:noProof/>
+          <w:sz w:val="20"/>
+          <w:szCs w:val="20"/>
+        </w:rPr>
+        <w:t>NewIfNull</w:t>
+      </w:r>
+      <w:r>
+        <w:rPr>
+          <w:lang w:val="en-US"/>
+        </w:rPr>
+        <w:t xml:space="preserve"> of the casted </w:t>
+      </w:r>
+      <w:r>
+        <w:rPr>
+          <w:rFonts w:ascii="Courier New" w:hAnsi="Courier New" w:cs="Courier New"/>
+          <w:noProof/>
+          <w:sz w:val="20"/>
+          <w:szCs w:val="20"/>
+        </w:rPr>
+        <w:t>Item</w:t>
+      </w:r>
+      <w:r>
+        <w:rPr>
+          <w:lang w:val="en-US"/>
+        </w:rPr>
+        <w:t xml:space="preserve"> property. The </w:t>
+      </w:r>
+      <w:r>
+        <w:rPr>
+          <w:rFonts w:ascii="Courier New" w:hAnsi="Courier New" w:cs="Courier New"/>
+          <w:noProof/>
+          <w:sz w:val="20"/>
+          <w:szCs w:val="20"/>
+        </w:rPr>
+        <w:t>Item</w:t>
+      </w:r>
+      <w:r>
+        <w:rPr>
+          <w:lang w:val="en-US"/>
+        </w:rPr>
+        <w:t xml:space="preserve"> property might be </w:t>
+      </w:r>
+      <w:r>
+        <w:rPr>
+          <w:rFonts w:ascii="Courier New" w:hAnsi="Courier New" w:cs="Courier New"/>
+          <w:noProof/>
+          <w:color w:val="0000FF"/>
+          <w:sz w:val="20"/>
+          <w:szCs w:val="20"/>
+        </w:rPr>
+        <w:t>null</w:t>
+      </w:r>
+      <w:r>
+        <w:rPr>
+          <w:lang w:val="en-US"/>
+        </w:rPr>
+        <w:t xml:space="preserve">, but the generic extension method </w:t>
+      </w:r>
+      <w:r>
+        <w:rPr>
+          <w:rFonts w:ascii="Courier New" w:hAnsi="Courier New" w:cs="Courier New"/>
+          <w:noProof/>
+          <w:sz w:val="20"/>
+          <w:szCs w:val="20"/>
+        </w:rPr>
+        <w:t>NewIfNull</w:t>
+      </w:r>
+      <w:r>
+        <w:rPr>
+          <w:lang w:val="en-US"/>
+        </w:rPr>
+        <w:t xml:space="preserve"> does check the value of the object and creates a new instance of that object it the current instance is </w:t>
+      </w:r>
+      <w:r>
+        <w:rPr>
+          <w:rFonts w:ascii="Courier New" w:hAnsi="Courier New" w:cs="Courier New"/>
+          <w:noProof/>
+          <w:color w:val="0000FF"/>
+          <w:sz w:val="20"/>
+          <w:szCs w:val="20"/>
+        </w:rPr>
+        <w:t>null</w:t>
+      </w:r>
+      <w:r>
+        <w:rPr>
+          <w:lang w:val="en-US"/>
+        </w:rPr>
+        <w:t xml:space="preserve">. This does reduce the code and prevents me from massive </w:t>
+      </w:r>
+      <w:r>
+        <w:rPr>
+          <w:rFonts w:ascii="Courier New" w:hAnsi="Courier New" w:cs="Courier New"/>
+          <w:noProof/>
+          <w:color w:val="0000FF"/>
+          <w:sz w:val="20"/>
+          <w:szCs w:val="20"/>
+        </w:rPr>
+        <w:t>if</w:t>
+      </w:r>
+      <w:r>
+        <w:rPr>
+          <w:lang w:val="en-US"/>
+        </w:rPr>
+        <w:t xml:space="preserve"> statement usage just to skip null reference exceptions. The code for such a method is really simple, too:</w:t>
+      </w:r>
+    </w:p>
+    <w:p>
+      <w:pPr>
+        <w:autoSpaceDE w:val="0"/>
+        <w:autoSpaceDN w:val="0"/>
+        <w:adjustRightInd w:val="0"/>
+        <w:spacing w:after="0" w:line="240" w:lineRule="auto"/>
+        <w:jc w:val="left"/>
+        <w:rPr>
+          <w:rFonts w:ascii="Courier New" w:hAnsi="Courier New" w:cs="Courier New"/>
+          <w:noProof/>
+          <w:sz w:val="20"/>
+          <w:szCs w:val="20"/>
+        </w:rPr>
+      </w:pPr>
+      <w:r>
+        <w:rPr>
+          <w:rFonts w:ascii="Courier New" w:hAnsi="Courier New" w:cs="Courier New"/>
+          <w:noProof/>
+          <w:color w:val="0000FF"/>
+          <w:sz w:val="20"/>
+          <w:szCs w:val="20"/>
+        </w:rPr>
+        <w:t>public</w:t>
+      </w:r>
+      <w:r>
+        <w:rPr>
+          <w:rFonts w:ascii="Courier New" w:hAnsi="Courier New" w:cs="Courier New"/>
+          <w:noProof/>
+          <w:sz w:val="20"/>
+          <w:szCs w:val="20"/>
+        </w:rPr>
+        <w:t xml:space="preserve"> </w:t>
+      </w:r>
+      <w:r>
+        <w:rPr>
+          <w:rFonts w:ascii="Courier New" w:hAnsi="Courier New" w:cs="Courier New"/>
+          <w:noProof/>
+          <w:color w:val="0000FF"/>
+          <w:sz w:val="20"/>
+          <w:szCs w:val="20"/>
+        </w:rPr>
+        <w:t>static</w:t>
+      </w:r>
+      <w:r>
+        <w:rPr>
+          <w:rFonts w:ascii="Courier New" w:hAnsi="Courier New" w:cs="Courier New"/>
+          <w:noProof/>
+          <w:sz w:val="20"/>
+          <w:szCs w:val="20"/>
+        </w:rPr>
+        <w:t xml:space="preserve"> T NewIfNull&lt;T&gt;(</w:t>
+      </w:r>
+      <w:r>
+        <w:rPr>
+          <w:rFonts w:ascii="Courier New" w:hAnsi="Courier New" w:cs="Courier New"/>
+          <w:noProof/>
+          <w:color w:val="0000FF"/>
+          <w:sz w:val="20"/>
+          <w:szCs w:val="20"/>
+        </w:rPr>
+        <w:t>this</w:t>
+      </w:r>
+      <w:r>
+        <w:rPr>
+          <w:rFonts w:ascii="Courier New" w:hAnsi="Courier New" w:cs="Courier New"/>
+          <w:noProof/>
+          <w:sz w:val="20"/>
+          <w:szCs w:val="20"/>
+        </w:rPr>
+        <w:t xml:space="preserve"> T testObject) </w:t>
+      </w:r>
+      <w:r>
+        <w:rPr>
+          <w:rFonts w:ascii="Courier New" w:hAnsi="Courier New" w:cs="Courier New"/>
+          <w:noProof/>
+          <w:color w:val="0000FF"/>
+          <w:sz w:val="20"/>
+          <w:szCs w:val="20"/>
+        </w:rPr>
+        <w:t>where</w:t>
+      </w:r>
+      <w:r>
+        <w:rPr>
+          <w:rFonts w:ascii="Courier New" w:hAnsi="Courier New" w:cs="Courier New"/>
+          <w:noProof/>
+          <w:sz w:val="20"/>
+          <w:szCs w:val="20"/>
+        </w:rPr>
+        <w:t xml:space="preserve"> T : </w:t>
+      </w:r>
+      <w:r>
+        <w:rPr>
+          <w:rFonts w:ascii="Courier New" w:hAnsi="Courier New" w:cs="Courier New"/>
+          <w:noProof/>
+          <w:color w:val="0000FF"/>
+          <w:sz w:val="20"/>
+          <w:szCs w:val="20"/>
+        </w:rPr>
+        <w:t>class</w:t>
+      </w:r>
+      <w:r>
+        <w:rPr>
+          <w:rFonts w:ascii="Courier New" w:hAnsi="Courier New" w:cs="Courier New"/>
+          <w:noProof/>
+          <w:sz w:val="20"/>
+          <w:szCs w:val="20"/>
+        </w:rPr>
+        <w:t xml:space="preserve">, </w:t>
+      </w:r>
+      <w:r>
+        <w:rPr>
+          <w:rFonts w:ascii="Courier New" w:hAnsi="Courier New" w:cs="Courier New"/>
+          <w:noProof/>
+          <w:color w:val="0000FF"/>
+          <w:sz w:val="20"/>
+          <w:szCs w:val="20"/>
+        </w:rPr>
+        <w:t>new</w:t>
+      </w:r>
+      <w:r>
+        <w:rPr>
+          <w:rFonts w:ascii="Courier New" w:hAnsi="Courier New" w:cs="Courier New"/>
+          <w:noProof/>
+          <w:sz w:val="20"/>
+          <w:szCs w:val="20"/>
+        </w:rPr>
+        <w:t>()</w:t>
+      </w:r>
+    </w:p>
+    <w:p>
+      <w:pPr>
+        <w:autoSpaceDE w:val="0"/>
+        <w:autoSpaceDN w:val="0"/>
+        <w:adjustRightInd w:val="0"/>
+        <w:spacing w:after="0" w:line="240" w:lineRule="auto"/>
+        <w:jc w:val="left"/>
+        <w:rPr>
+          <w:rFonts w:ascii="Courier New" w:hAnsi="Courier New" w:cs="Courier New"/>
+          <w:noProof/>
+          <w:sz w:val="20"/>
+          <w:szCs w:val="20"/>
+        </w:rPr>
+      </w:pPr>
+      <w:r>
+        <w:rPr>
+          <w:rFonts w:ascii="Courier New" w:hAnsi="Courier New" w:cs="Courier New"/>
+          <w:noProof/>
+          <w:sz w:val="20"/>
+          <w:szCs w:val="20"/>
+        </w:rPr>
+        <w:t>{</w:t>
+      </w:r>
+    </w:p>
+    <w:p>
+      <w:pPr>
+        <w:autoSpaceDE w:val="0"/>
+        <w:autoSpaceDN w:val="0"/>
+        <w:adjustRightInd w:val="0"/>
+        <w:spacing w:after="0" w:line="240" w:lineRule="auto"/>
+        <w:jc w:val="left"/>
+        <w:rPr>
+          <w:rFonts w:ascii="Courier New" w:hAnsi="Courier New" w:cs="Courier New"/>
+          <w:noProof/>
+          <w:sz w:val="20"/>
+          <w:szCs w:val="20"/>
+        </w:rPr>
+      </w:pPr>
+      <w:r>
+        <w:rPr>
+          <w:rFonts w:ascii="Courier New" w:hAnsi="Courier New" w:cs="Courier New"/>
+          <w:noProof/>
+          <w:sz w:val="20"/>
+          <w:szCs w:val="20"/>
+        </w:rPr>
+        <w:t xml:space="preserve">    </w:t>
+      </w:r>
+      <w:r>
+        <w:rPr>
+          <w:rFonts w:ascii="Courier New" w:hAnsi="Courier New" w:cs="Courier New"/>
+          <w:noProof/>
+          <w:color w:val="0000FF"/>
+          <w:sz w:val="20"/>
+          <w:szCs w:val="20"/>
+        </w:rPr>
+        <w:t>return</w:t>
+      </w:r>
+      <w:r>
+        <w:rPr>
+          <w:rFonts w:ascii="Courier New" w:hAnsi="Courier New" w:cs="Courier New"/>
+          <w:noProof/>
+          <w:sz w:val="20"/>
+          <w:szCs w:val="20"/>
+        </w:rPr>
+        <w:t xml:space="preserve"> testObject ?? </w:t>
+      </w:r>
+      <w:r>
+        <w:rPr>
+          <w:rFonts w:ascii="Courier New" w:hAnsi="Courier New" w:cs="Courier New"/>
+          <w:noProof/>
+          <w:color w:val="0000FF"/>
+          <w:sz w:val="20"/>
+          <w:szCs w:val="20"/>
+        </w:rPr>
+        <w:t>new</w:t>
+      </w:r>
+      <w:r>
+        <w:rPr>
+          <w:rFonts w:ascii="Courier New" w:hAnsi="Courier New" w:cs="Courier New"/>
+          <w:noProof/>
+          <w:sz w:val="20"/>
+          <w:szCs w:val="20"/>
+        </w:rPr>
+        <w:t xml:space="preserve"> T();</w:t>
+      </w:r>
+    </w:p>
+    <w:p>
+      <w:pPr>
+        <w:rPr>
+          <w:lang w:val="en-US"/>
+        </w:rPr>
+      </w:pPr>
+      <w:r>
+        <w:rPr>
+          <w:rFonts w:ascii="Courier New" w:hAnsi="Courier New" w:cs="Courier New"/>
+          <w:noProof/>
+          <w:sz w:val="20"/>
+          <w:szCs w:val="20"/>
+        </w:rPr>
+        <w:t>}</w:t>
+      </w:r>
+    </w:p>
+    <w:p>
+      <w:pPr>
+        <w:rPr>
+          <w:lang w:val="en-US"/>
+        </w:rPr>
+      </w:pPr>
     </w:p>
     <w:p>
       <w:pPr>
@@ -7141,16 +8138,17 @@
           <w:lang w:val="en-US"/>
         </w:rPr>
       </w:pPr>
-      <w:bookmarkStart w:id="5" w:name="_Ref242936688"/>
-      <w:bookmarkStart w:id="6" w:name="_Toc243181946"/>
-      <w:r>
-        <w:rPr>
-          <w:lang w:val="en-US"/>
-        </w:rPr>
+      <w:bookmarkStart w:id="7" w:name="_Ref242936688"/>
+      <w:bookmarkStart w:id="8" w:name="_Toc243495460"/>
+      <w:r>
+        <w:rPr>
+          <w:lang w:val="en-US"/>
+        </w:rPr>
+        <w:lastRenderedPageBreak/>
         <w:t>Sem.Sync.LocalSyncManager</w:t>
       </w:r>
-      <w:bookmarkEnd w:id="5"/>
-      <w:bookmarkEnd w:id="6"/>
+      <w:bookmarkEnd w:id="7"/>
+      <w:bookmarkEnd w:id="8"/>
     </w:p>
     <w:p>
       <w:pPr>
@@ -7165,7 +8163,29 @@
         <w:rPr>
           <w:lang w:val="en-US"/>
         </w:rPr>
-        <w:t>The synchronization manager does provide access to all connectors that have been implemented in a “productive” state – that is not a “bug free”, but an “it’s performing some useful action” state. Currently there are two implemented forms inside the application. One for defining some data for execution templates (I don’t want to call them “workflows”, because there is no relation to the workflow foundation of the .net framework). The following picture does show the UI of this “Wizard-View”.</w:t>
+        <w:t>The synchronization manager does provide access to all connectors that have been implemented in a “productive” state – that is not a “bug free”, but an “it’s performing some useful action” state.</w:t>
+      </w:r>
+      <w:r>
+        <w:rPr>
+          <w:lang w:val="en-US"/>
+        </w:rPr>
+        <w:t xml:space="preserve"> There might be connectors that show up only in debug mode. These connectors (currently the Facebook Web-Scraping client) are not in a stable state and should only be used for debugging them.</w:t>
+      </w:r>
+    </w:p>
+    <w:p>
+      <w:pPr>
+        <w:tabs>
+          <w:tab w:val="left" w:pos="4962"/>
+        </w:tabs>
+        <w:rPr>
+          <w:lang w:val="en-US"/>
+        </w:rPr>
+      </w:pPr>
+      <w:r>
+        <w:rPr>
+          <w:lang w:val="en-US"/>
+        </w:rPr>
+        <w:t>Currently there are two implemented forms inside the application. One for defining some data for execution templates (I don’t want to call them “workflows”, because there is no relation to the workflow foundation of the .net framework). The following picture does show the UI of this “Wizard-View”.</w:t>
       </w:r>
     </w:p>
     <w:p>
@@ -7201,7 +8221,7 @@
                     </pic:cNvPicPr>
                   </pic:nvPicPr>
                   <pic:blipFill>
-                    <a:blip r:embed="rId12" cstate="print"/>
+                    <a:blip r:embed="rId13" cstate="print"/>
                     <a:srcRect/>
                     <a:stretch>
                       <a:fillRect/>
@@ -7289,6 +8309,7 @@
     </w:p>
     <w:p>
       <w:pPr>
+        <w:keepNext/>
         <w:tabs>
           <w:tab w:val="left" w:pos="4962"/>
         </w:tabs>
@@ -7336,7 +8357,7 @@
                     </pic:cNvPicPr>
                   </pic:nvPicPr>
                   <pic:blipFill>
-                    <a:blip r:embed="rId13" cstate="print"/>
+                    <a:blip r:embed="rId14" cstate="print"/>
                     <a:srcRect/>
                     <a:stretch>
                       <a:fillRect/>
@@ -7442,6 +8463,7 @@
         <w:rPr>
           <w:lang w:val="en-US"/>
         </w:rPr>
+        <w:lastRenderedPageBreak/>
         <w:t>This screen takes all “.SyncList”-files from its working folder and provides a list of them in a combo box. You can choose one of them and execute the whole script or even a single command while watching the progress in a list of log entries.</w:t>
       </w:r>
     </w:p>
@@ -7455,18 +8477,18 @@
           <w:lang w:val="en-US"/>
         </w:rPr>
       </w:pPr>
-      <w:bookmarkStart w:id="7" w:name="_Ref243181158"/>
-      <w:bookmarkStart w:id="8" w:name="_Ref243181182"/>
-      <w:bookmarkStart w:id="9" w:name="_Toc243181947"/>
+      <w:bookmarkStart w:id="9" w:name="_Ref243181158"/>
+      <w:bookmarkStart w:id="10" w:name="_Ref243181182"/>
+      <w:bookmarkStart w:id="11" w:name="_Toc243495461"/>
       <w:r>
         <w:rPr>
           <w:lang w:val="en-US"/>
         </w:rPr>
         <w:t>Matching Contacts</w:t>
       </w:r>
-      <w:bookmarkEnd w:id="7"/>
-      <w:bookmarkEnd w:id="8"/>
       <w:bookmarkEnd w:id="9"/>
+      <w:bookmarkEnd w:id="10"/>
+      <w:bookmarkEnd w:id="11"/>
     </w:p>
     <w:p>
       <w:pPr>
@@ -7533,7 +8555,7 @@
                     </pic:cNvPicPr>
                   </pic:nvPicPr>
                   <pic:blipFill>
-                    <a:blip r:embed="rId14" cstate="print"/>
+                    <a:blip r:embed="rId15" cstate="print"/>
                     <a:srcRect/>
                     <a:stretch>
                       <a:fillRect/>
@@ -7626,22 +8648,29 @@
           <w:lang w:val="en-US"/>
         </w:rPr>
       </w:pPr>
-      <w:bookmarkStart w:id="10" w:name="_Ref243181251"/>
-      <w:bookmarkStart w:id="11" w:name="_Toc243181948"/>
+      <w:bookmarkStart w:id="12" w:name="_Ref243181251"/>
+      <w:bookmarkStart w:id="13" w:name="_Toc243495462"/>
+      <w:r>
+        <w:rPr>
+          <w:lang w:val="en-US"/>
+        </w:rPr>
+        <w:lastRenderedPageBreak/>
+        <w:softHyphen/>
+      </w:r>
       <w:r>
         <w:rPr>
           <w:lang w:val="en-US"/>
         </w:rPr>
         <w:t xml:space="preserve">Merging </w:t>
       </w:r>
-      <w:bookmarkEnd w:id="10"/>
+      <w:bookmarkEnd w:id="12"/>
       <w:r>
         <w:rPr>
           <w:lang w:val="en-US"/>
         </w:rPr>
         <w:t>Conflicting Data</w:t>
       </w:r>
-      <w:bookmarkEnd w:id="11"/>
+      <w:bookmarkEnd w:id="13"/>
     </w:p>
     <w:p>
       <w:pPr>
@@ -7705,7 +8734,7 @@
                     </pic:cNvPicPr>
                   </pic:nvPicPr>
                   <pic:blipFill>
-                    <a:blip r:embed="rId15" cstate="print"/>
+                    <a:blip r:embed="rId16" cstate="print"/>
                     <a:srcRect/>
                     <a:stretch>
                       <a:fillRect/>
@@ -7887,14 +8916,14 @@
           <w:lang w:val="en-US"/>
         </w:rPr>
       </w:pPr>
-      <w:bookmarkStart w:id="12" w:name="_Toc243181949"/>
+      <w:bookmarkStart w:id="14" w:name="_Toc243495463"/>
       <w:r>
         <w:rPr>
           <w:lang w:val="en-US"/>
         </w:rPr>
         <w:t>Configuration</w:t>
       </w:r>
-      <w:bookmarkEnd w:id="12"/>
+      <w:bookmarkEnd w:id="14"/>
     </w:p>
     <w:p>
       <w:pPr>
@@ -8763,6 +9792,7 @@
           <w:noProof/>
           <w:lang w:eastAsia="de-DE"/>
         </w:rPr>
+        <w:lastRenderedPageBreak/>
         <w:drawing>
           <wp:inline distT="0" distB="0" distL="0" distR="0">
             <wp:extent cx="2106114" cy="1038225"/>
@@ -8781,7 +9811,7 @@
                     </pic:cNvPicPr>
                   </pic:nvPicPr>
                   <pic:blipFill>
-                    <a:blip r:embed="rId16" cstate="print"/>
+                    <a:blip r:embed="rId17" cstate="print"/>
                     <a:srcRect/>
                     <a:stretch>
                       <a:fillRect/>
@@ -8828,6 +9858,379 @@
     </w:p>
     <w:p>
       <w:pPr>
+        <w:pStyle w:val="berschrift2"/>
+        <w:rPr>
+          <w:lang w:val="en-US"/>
+        </w:rPr>
+      </w:pPr>
+      <w:bookmarkStart w:id="15" w:name="_Toc243495464"/>
+      <w:r>
+        <w:rPr>
+          <w:lang w:val="en-US"/>
+        </w:rPr>
+        <w:t>Implementation Details</w:t>
+      </w:r>
+      <w:bookmarkEnd w:id="15"/>
+    </w:p>
+    <w:p>
+      <w:pPr>
+        <w:rPr>
+          <w:noProof/>
+          <w:lang w:eastAsia="de-DE"/>
+        </w:rPr>
+      </w:pPr>
+      <w:r>
+        <w:rPr>
+          <w:noProof/>
+          <w:lang w:eastAsia="de-DE"/>
+        </w:rPr>
+        <w:drawing>
+          <wp:anchor distT="0" distB="0" distL="114300" distR="114300" simplePos="0" relativeHeight="251659264" behindDoc="0" locked="0" layoutInCell="1" allowOverlap="1">
+            <wp:simplePos x="0" y="0"/>
+            <wp:positionH relativeFrom="column">
+              <wp:posOffset>15875</wp:posOffset>
+            </wp:positionH>
+            <wp:positionV relativeFrom="paragraph">
+              <wp:posOffset>287655</wp:posOffset>
+            </wp:positionV>
+            <wp:extent cx="1528445" cy="2553335"/>
+            <wp:effectExtent l="171450" t="133350" r="357505" b="304165"/>
+            <wp:wrapSquare wrapText="bothSides"/>
+            <wp:docPr id="10" name="Grafik 9" descr="Solution01-LSM.png"/>
+            <wp:cNvGraphicFramePr>
+              <a:graphicFrameLocks xmlns:a="http://schemas.openxmlformats.org/drawingml/2006/main" noChangeAspect="1"/>
+            </wp:cNvGraphicFramePr>
+            <a:graphic xmlns:a="http://schemas.openxmlformats.org/drawingml/2006/main">
+              <a:graphicData uri="http://schemas.openxmlformats.org/drawingml/2006/picture">
+                <pic:pic xmlns:pic="http://schemas.openxmlformats.org/drawingml/2006/picture">
+                  <pic:nvPicPr>
+                    <pic:cNvPr id="0" name="Solution01-LSM.png"/>
+                    <pic:cNvPicPr/>
+                  </pic:nvPicPr>
+                  <pic:blipFill>
+                    <a:blip r:embed="rId18" cstate="print"/>
+                    <a:stretch>
+                      <a:fillRect/>
+                    </a:stretch>
+                  </pic:blipFill>
+                  <pic:spPr>
+                    <a:xfrm>
+                      <a:off x="0" y="0"/>
+                      <a:ext cx="1528445" cy="2553335"/>
+                    </a:xfrm>
+                    <a:prstGeom prst="rect">
+                      <a:avLst/>
+                    </a:prstGeom>
+                    <a:ln>
+                      <a:noFill/>
+                    </a:ln>
+                    <a:effectLst>
+                      <a:outerShdw blurRad="292100" dist="139700" dir="2700000" algn="tl" rotWithShape="0">
+                        <a:srgbClr val="333333">
+                          <a:alpha val="65000"/>
+                        </a:srgbClr>
+                      </a:outerShdw>
+                    </a:effectLst>
+                  </pic:spPr>
+                </pic:pic>
+              </a:graphicData>
+            </a:graphic>
+          </wp:anchor>
+        </w:drawing>
+      </w:r>
+      <w:r>
+        <w:rPr>
+          <w:noProof/>
+          <w:lang w:eastAsia="de-DE"/>
+        </w:rPr>
+        <w:t>This implementation does come with some more complex things:</w:t>
+      </w:r>
+    </w:p>
+    <w:p>
+      <w:pPr>
+        <w:pStyle w:val="Listenabsatz"/>
+        <w:numPr>
+          <w:ilvl w:val="0"/>
+          <w:numId w:val="5"/>
+        </w:numPr>
+        <w:tabs>
+          <w:tab w:val="left" w:pos="284"/>
+        </w:tabs>
+        <w:ind w:left="3402" w:hanging="3402"/>
+        <w:rPr>
+          <w:lang w:val="en-US"/>
+        </w:rPr>
+      </w:pPr>
+      <w:r>
+        <w:rPr>
+          <w:lang w:val="en-US"/>
+        </w:rPr>
+        <w:t>Data binding is implementing using a little method called S</w:t>
+      </w:r>
+      <w:r>
+        <w:rPr>
+          <w:rFonts w:ascii="Courier New" w:hAnsi="Courier New" w:cs="Courier New"/>
+          <w:noProof/>
+          <w:sz w:val="20"/>
+          <w:szCs w:val="20"/>
+        </w:rPr>
+        <w:t>etupBind</w:t>
+      </w:r>
+      <w:r>
+        <w:rPr>
+          <w:lang w:val="en-US"/>
+        </w:rPr>
+        <w:t xml:space="preserve">. This method encapsulates some setup of the </w:t>
+      </w:r>
+      <w:r>
+        <w:rPr>
+          <w:rFonts w:ascii="Courier New" w:hAnsi="Courier New" w:cs="Courier New"/>
+          <w:noProof/>
+          <w:color w:val="2B91AF"/>
+          <w:sz w:val="20"/>
+          <w:szCs w:val="20"/>
+        </w:rPr>
+        <w:t>BindingSource</w:t>
+      </w:r>
+      <w:r>
+        <w:rPr>
+          <w:lang w:val="en-US"/>
+        </w:rPr>
+        <w:t xml:space="preserve"> and some event handler. I was trying to get rid of the addition control for data binding which I do not like.</w:t>
+      </w:r>
+    </w:p>
+    <w:p>
+      <w:pPr>
+        <w:pStyle w:val="Listenabsatz"/>
+        <w:numPr>
+          <w:ilvl w:val="0"/>
+          <w:numId w:val="5"/>
+        </w:numPr>
+        <w:tabs>
+          <w:tab w:val="left" w:pos="284"/>
+        </w:tabs>
+        <w:ind w:left="3402" w:hanging="3402"/>
+        <w:rPr>
+          <w:lang w:val="en-US"/>
+        </w:rPr>
+      </w:pPr>
+      <w:r>
+        <w:rPr>
+          <w:lang w:val="en-US"/>
+        </w:rPr>
+        <w:t xml:space="preserve">All events are set up using Lambdas. Events from the </w:t>
+      </w:r>
+      <w:r>
+        <w:rPr>
+          <w:lang w:val="en-US"/>
+        </w:rPr>
+        <w:t>“</w:t>
+      </w:r>
+      <w:r>
+        <w:rPr>
+          <w:rFonts w:ascii="Courier New" w:hAnsi="Courier New" w:cs="Courier New"/>
+          <w:noProof/>
+          <w:sz w:val="20"/>
+          <w:szCs w:val="20"/>
+        </w:rPr>
+        <w:t>DataContext</w:t>
+      </w:r>
+      <w:r>
+        <w:rPr>
+          <w:lang w:val="en-US"/>
+        </w:rPr>
+        <w:t xml:space="preserve">” which might come from another thread do use a </w:t>
+      </w:r>
+      <w:r>
+        <w:rPr>
+          <w:rFonts w:ascii="Courier New" w:hAnsi="Courier New" w:cs="Courier New"/>
+          <w:noProof/>
+          <w:color w:val="2B91AF"/>
+          <w:sz w:val="20"/>
+          <w:szCs w:val="20"/>
+        </w:rPr>
+        <w:t>MethodInvoker</w:t>
+      </w:r>
+      <w:r>
+        <w:rPr>
+          <w:lang w:val="en-US"/>
+        </w:rPr>
+        <w:t xml:space="preserve"> to handle cross thread UI updates.</w:t>
+      </w:r>
+    </w:p>
+    <w:p>
+      <w:pPr>
+        <w:pStyle w:val="Listenabsatz"/>
+        <w:numPr>
+          <w:ilvl w:val="0"/>
+          <w:numId w:val="5"/>
+        </w:numPr>
+        <w:tabs>
+          <w:tab w:val="left" w:pos="284"/>
+        </w:tabs>
+        <w:ind w:left="3402" w:hanging="3402"/>
+        <w:rPr>
+          <w:lang w:val="en-US"/>
+        </w:rPr>
+      </w:pPr>
+      <w:r>
+        <w:rPr>
+          <w:lang w:val="en-US"/>
+        </w:rPr>
+        <w:t>The class names might let you think of the MVVM pattern, but I did not follow any strict pattern in this project – I only was searching for a name that describes the class.</w:t>
+      </w:r>
+    </w:p>
+    <w:p>
+      <w:pPr>
+        <w:pStyle w:val="Listenabsatz"/>
+        <w:numPr>
+          <w:ilvl w:val="0"/>
+          <w:numId w:val="5"/>
+        </w:numPr>
+        <w:tabs>
+          <w:tab w:val="left" w:pos="284"/>
+        </w:tabs>
+        <w:ind w:left="3402" w:hanging="3402"/>
+        <w:rPr>
+          <w:lang w:val="en-US"/>
+        </w:rPr>
+      </w:pPr>
+      <w:r>
+        <w:rPr>
+          <w:lang w:val="en-US"/>
+        </w:rPr>
+        <w:t xml:space="preserve">The </w:t>
+      </w:r>
+      <w:r>
+        <w:rPr>
+          <w:rFonts w:ascii="Courier New" w:hAnsi="Courier New" w:cs="Courier New"/>
+          <w:noProof/>
+          <w:color w:val="2B91AF"/>
+          <w:sz w:val="20"/>
+          <w:szCs w:val="20"/>
+        </w:rPr>
+        <w:t>SyncWizardContext</w:t>
+      </w:r>
+      <w:r>
+        <w:rPr>
+          <w:lang w:val="en-US"/>
+        </w:rPr>
+        <w:t xml:space="preserve"> does implement </w:t>
+      </w:r>
+      <w:r>
+        <w:rPr>
+          <w:rFonts w:ascii="Courier New" w:hAnsi="Courier New" w:cs="Courier New"/>
+          <w:noProof/>
+          <w:color w:val="2B91AF"/>
+          <w:sz w:val="20"/>
+          <w:szCs w:val="20"/>
+        </w:rPr>
+        <w:t>INotifyPropertyChanged</w:t>
+      </w:r>
+      <w:r>
+        <w:rPr>
+          <w:lang w:val="en-US"/>
+        </w:rPr>
+        <w:t>, but does not handle all property changes using this interface, because that would lead to many field backed properties … but I want “auto properties” with as less code as possible.</w:t>
+      </w:r>
+    </w:p>
+    <w:p>
+      <w:pPr>
+        <w:pStyle w:val="Listenabsatz"/>
+        <w:numPr>
+          <w:ilvl w:val="0"/>
+          <w:numId w:val="5"/>
+        </w:numPr>
+        <w:tabs>
+          <w:tab w:val="left" w:pos="284"/>
+        </w:tabs>
+        <w:ind w:left="284" w:hanging="284"/>
+        <w:rPr>
+          <w:lang w:val="en-US"/>
+        </w:rPr>
+      </w:pPr>
+      <w:r>
+        <w:rPr>
+          <w:lang w:val="en-US"/>
+        </w:rPr>
+        <w:t xml:space="preserve">I do make some use of Linq there to setup the list of sources/targets, enumerate folders and add them to a list using an extension method </w:t>
+      </w:r>
+      <w:r>
+        <w:rPr>
+          <w:rFonts w:ascii="Courier New" w:hAnsi="Courier New" w:cs="Courier New"/>
+          <w:noProof/>
+          <w:sz w:val="20"/>
+          <w:szCs w:val="20"/>
+        </w:rPr>
+        <w:t>ForEach</w:t>
+      </w:r>
+      <w:r>
+        <w:rPr>
+          <w:lang w:val="en-US"/>
+        </w:rPr>
+        <w:t>.</w:t>
+      </w:r>
+    </w:p>
+    <w:p>
+      <w:pPr>
+        <w:pStyle w:val="Listenabsatz"/>
+        <w:numPr>
+          <w:ilvl w:val="0"/>
+          <w:numId w:val="5"/>
+        </w:numPr>
+        <w:tabs>
+          <w:tab w:val="left" w:pos="284"/>
+        </w:tabs>
+        <w:ind w:left="284" w:hanging="284"/>
+        <w:rPr>
+          <w:lang w:val="en-US"/>
+        </w:rPr>
+      </w:pPr>
+      <w:r>
+        <w:rPr>
+          <w:lang w:val="en-US"/>
+        </w:rPr>
+        <w:t xml:space="preserve">I heavily make use of the </w:t>
+      </w:r>
+      <w:r>
+        <w:rPr>
+          <w:rFonts w:ascii="Courier New" w:hAnsi="Courier New" w:cs="Courier New"/>
+          <w:noProof/>
+          <w:color w:val="0000FF"/>
+          <w:sz w:val="20"/>
+          <w:szCs w:val="20"/>
+        </w:rPr>
+        <w:t>var</w:t>
+      </w:r>
+      <w:r>
+        <w:rPr>
+          <w:lang w:val="en-US"/>
+        </w:rPr>
+        <w:t xml:space="preserve"> keyword and </w:t>
+      </w:r>
+      <w:r>
+        <w:rPr>
+          <w:noProof/>
+          <w:lang w:val="en-US"/>
+        </w:rPr>
+        <w:t xml:space="preserve">object </w:t>
+      </w:r>
+      <w:r>
+        <w:rPr>
+          <w:noProof/>
+          <w:lang w:val="en-US"/>
+        </w:rPr>
+        <w:t>initializer.</w:t>
+      </w:r>
+      <w:r>
+        <w:rPr>
+          <w:lang w:val="en-US"/>
+        </w:rPr>
+        <w:t xml:space="preserve"> At the moment I think they do make the code more readable.</w:t>
+      </w:r>
+    </w:p>
+    <w:p>
+      <w:pPr>
         <w:pStyle w:val="berschrift1"/>
         <w:tabs>
           <w:tab w:val="left" w:pos="4962"/>
@@ -8836,11 +10239,12 @@
           <w:lang w:val="en-US"/>
         </w:rPr>
       </w:pPr>
-      <w:bookmarkStart w:id="13" w:name="_Toc243181950"/>
-      <w:r>
-        <w:rPr>
-          <w:lang w:val="en-US"/>
-        </w:rPr>
+      <w:bookmarkStart w:id="16" w:name="_Toc243495465"/>
+      <w:r>
+        <w:rPr>
+          <w:lang w:val="en-US"/>
+        </w:rPr>
+        <w:lastRenderedPageBreak/>
         <w:t>Sem</w:t>
       </w:r>
       <w:r>
@@ -8855,7 +10259,13 @@
         </w:rPr>
         <w:t>Sync</w:t>
       </w:r>
-      <w:bookmarkEnd w:id="13"/>
+      <w:r>
+        <w:rPr>
+          <w:lang w:val="en-US"/>
+        </w:rPr>
+        <w:t xml:space="preserve"> Library</w:t>
+      </w:r>
+      <w:bookmarkEnd w:id="16"/>
     </w:p>
     <w:p>
       <w:pPr>
@@ -8962,7 +10372,7 @@
           <w:lang w:val="en-US"/>
         </w:rPr>
       </w:pPr>
-      <w:bookmarkStart w:id="14" w:name="_Toc243181951"/>
+      <w:bookmarkStart w:id="17" w:name="_Toc243495466"/>
       <w:r>
         <w:rPr>
           <w:lang w:val="en-US"/>
@@ -8981,7 +10391,7 @@
         </w:rPr>
         <w:t>oal?</w:t>
       </w:r>
-      <w:bookmarkEnd w:id="14"/>
+      <w:bookmarkEnd w:id="17"/>
     </w:p>
     <w:p>
       <w:pPr>
@@ -9595,7 +11005,7 @@
           <w:lang w:val="en-US"/>
         </w:rPr>
       </w:pPr>
-      <w:bookmarkStart w:id="15" w:name="_Toc243181952"/>
+      <w:bookmarkStart w:id="18" w:name="_Toc243495467"/>
       <w:r>
         <w:rPr>
           <w:lang w:val="en-US"/>
@@ -9620,7 +11030,7 @@
         </w:rPr>
         <w:t>?</w:t>
       </w:r>
-      <w:bookmarkEnd w:id="15"/>
+      <w:bookmarkEnd w:id="18"/>
     </w:p>
     <w:p>
       <w:pPr>
@@ -9659,7 +11069,14 @@
         <w:rPr>
           <w:lang w:val="en-US"/>
         </w:rPr>
-        <w:t xml:space="preserve">. Some commands also involve a third data </w:t>
+        <w:t xml:space="preserve">. Some </w:t>
+      </w:r>
+      <w:r>
+        <w:rPr>
+          <w:lang w:val="en-US"/>
+        </w:rPr>
+        <w:lastRenderedPageBreak/>
+        <w:t xml:space="preserve">commands also involve a third data </w:t>
       </w:r>
       <w:r>
         <w:rPr>
@@ -9730,7 +11147,7 @@
           <w:lang w:val="en-US"/>
         </w:rPr>
       </w:pPr>
-      <w:bookmarkStart w:id="16" w:name="_Toc243181953"/>
+      <w:bookmarkStart w:id="19" w:name="_Toc243495468"/>
       <w:r>
         <w:rPr>
           <w:lang w:val="en-US"/>
@@ -9749,7 +11166,7 @@
         </w:rPr>
         <w:t>houghts</w:t>
       </w:r>
-      <w:bookmarkEnd w:id="16"/>
+      <w:bookmarkEnd w:id="19"/>
     </w:p>
     <w:p>
       <w:pPr>
@@ -10051,7 +11468,14 @@
         <w:rPr>
           <w:lang w:val="en-US"/>
         </w:rPr>
-        <w:t xml:space="preserve"> The connectors do implement a specific interface to plug into the project. There’s no need to implement bi-directional communication – e.g. the Xing connector can only read while the CSV connector can only write. There’s also a connector that writes some statistics (aggregated data) to an XML file</w:t>
+        <w:t xml:space="preserve"> The connectors do implement a specific interface to plug into the project. There’s no need to implement bi-directional communication – e.g. the Xing connector can only read while the CSV connector can only write. There’s also a </w:t>
+      </w:r>
+      <w:r>
+        <w:rPr>
+          <w:lang w:val="en-US"/>
+        </w:rPr>
+        <w:lastRenderedPageBreak/>
+        <w:t>connector that writes some statistics (aggregated data) to an XML file</w:t>
       </w:r>
       <w:r>
         <w:rPr>
@@ -10444,6 +11868,7 @@
           <w:noProof/>
           <w:lang w:val="en-US"/>
         </w:rPr>
+        <w:lastRenderedPageBreak/>
         <w:t>Sem.Sync.OnlineStorage</w:t>
       </w:r>
       <w:r>
@@ -10598,16 +12023,16 @@
           <w:lang w:val="en-US"/>
         </w:rPr>
       </w:pPr>
-      <w:bookmarkStart w:id="17" w:name="_Ref239724927"/>
-      <w:bookmarkStart w:id="18" w:name="_Toc243181954"/>
+      <w:bookmarkStart w:id="20" w:name="_Ref239724927"/>
+      <w:bookmarkStart w:id="21" w:name="_Toc243495469"/>
       <w:r>
         <w:rPr>
           <w:lang w:val="en-US"/>
         </w:rPr>
         <w:t>The Tools</w:t>
       </w:r>
-      <w:bookmarkEnd w:id="17"/>
-      <w:bookmarkEnd w:id="18"/>
+      <w:bookmarkEnd w:id="20"/>
+      <w:bookmarkEnd w:id="21"/>
     </w:p>
     <w:p>
       <w:pPr>
@@ -10655,7 +12080,7 @@
         <w:tab/>
         <w:t xml:space="preserve">Homepage: </w:t>
       </w:r>
-      <w:hyperlink r:id="rId17" w:history="1">
+      <w:hyperlink r:id="rId19" w:history="1">
         <w:r>
           <w:rPr>
             <w:rStyle w:val="Hyperlink"/>
@@ -10682,7 +12107,7 @@
         </w:rPr>
         <w:t xml:space="preserve"> This project does use the version 3.5 which you can download from </w:t>
       </w:r>
-      <w:hyperlink r:id="rId18" w:history="1">
+      <w:hyperlink r:id="rId20" w:history="1">
         <w:r>
           <w:rPr>
             <w:rStyle w:val="Hyperlink"/>
@@ -10716,7 +12141,7 @@
         <w:tab/>
         <w:t xml:space="preserve">Homepage: </w:t>
       </w:r>
-      <w:hyperlink r:id="rId19" w:history="1">
+      <w:hyperlink r:id="rId21" w:history="1">
         <w:r>
           <w:rPr>
             <w:rStyle w:val="Hyperlink"/>
@@ -10757,7 +12182,7 @@
         <w:tab/>
         <w:t xml:space="preserve">Homepage: </w:t>
       </w:r>
-      <w:hyperlink r:id="rId20" w:history="1">
+      <w:hyperlink r:id="rId22" w:history="1">
         <w:r>
           <w:rPr>
             <w:rStyle w:val="Hyperlink"/>
@@ -10804,7 +12229,7 @@
         </w:rPr>
         <w:t xml:space="preserve"> </w:t>
       </w:r>
-      <w:hyperlink r:id="rId21" w:history="1">
+      <w:hyperlink r:id="rId23" w:history="1">
         <w:r>
           <w:rPr>
             <w:rStyle w:val="Hyperlink"/>
@@ -10851,7 +12276,7 @@
         </w:rPr>
         <w:t xml:space="preserve"> </w:t>
       </w:r>
-      <w:hyperlink r:id="rId22" w:history="1">
+      <w:hyperlink r:id="rId24" w:history="1">
         <w:r>
           <w:rPr>
             <w:rStyle w:val="Hyperlink"/>
@@ -10877,7 +12302,14 @@
         <w:rPr>
           <w:lang w:val="en-US"/>
         </w:rPr>
-        <w:t>ight from the Visual Studio code editor, Pex finds interesting input-output values of your methods, which you can save as a small test suite with high code coverage. Pex performs a systematic analysis, hunting for boundary conditions, exceptions and assertion failures.</w:t>
+        <w:t xml:space="preserve">ight from the Visual Studio code editor, Pex finds interesting input-output values of </w:t>
+      </w:r>
+      <w:r>
+        <w:rPr>
+          <w:lang w:val="en-US"/>
+        </w:rPr>
+        <w:lastRenderedPageBreak/>
+        <w:t>your methods, which you can save as a small test suite with high code coverage. Pex performs a systematic analysis, hunting for boundary conditions, exceptions and assertion failures.</w:t>
       </w:r>
     </w:p>
     <w:p>
@@ -10904,7 +12336,7 @@
         <w:tab/>
         <w:t xml:space="preserve">Homepage: </w:t>
       </w:r>
-      <w:hyperlink r:id="rId23" w:history="1">
+      <w:hyperlink r:id="rId25" w:history="1">
         <w:r>
           <w:rPr>
             <w:rStyle w:val="Hyperlink"/>
@@ -10942,7 +12374,7 @@
           <w:lang w:val="en-US"/>
         </w:rPr>
       </w:pPr>
-      <w:bookmarkStart w:id="19" w:name="_Toc243181955"/>
+      <w:bookmarkStart w:id="22" w:name="_Toc243495470"/>
       <w:r>
         <w:rPr>
           <w:lang w:val="en-US"/>
@@ -10961,7 +12393,7 @@
         </w:rPr>
         <w:t>ngine</w:t>
       </w:r>
-      <w:bookmarkEnd w:id="19"/>
+      <w:bookmarkEnd w:id="22"/>
     </w:p>
     <w:p>
       <w:pPr>
@@ -11134,14 +12566,14 @@
           <w:lang w:val="en-US"/>
         </w:rPr>
       </w:pPr>
-      <w:bookmarkStart w:id="20" w:name="_Toc243181956"/>
+      <w:bookmarkStart w:id="23" w:name="_Toc243495471"/>
       <w:r>
         <w:rPr>
           <w:lang w:val="en-US"/>
         </w:rPr>
         <w:t>Interacting with the user</w:t>
       </w:r>
-      <w:bookmarkEnd w:id="20"/>
+      <w:bookmarkEnd w:id="23"/>
     </w:p>
     <w:p>
       <w:pPr>
@@ -11253,7 +12685,7 @@
           <w:lang w:val="en-US"/>
         </w:rPr>
       </w:pPr>
-      <w:bookmarkStart w:id="21" w:name="_Toc243181957"/>
+      <w:bookmarkStart w:id="24" w:name="_Toc243495472"/>
       <w:r>
         <w:rPr>
           <w:lang w:val="en-US"/>
@@ -11272,7 +12704,7 @@
         </w:rPr>
         <w:t>onnectors</w:t>
       </w:r>
-      <w:bookmarkEnd w:id="21"/>
+      <w:bookmarkEnd w:id="24"/>
     </w:p>
     <w:p>
       <w:pPr>
@@ -11343,14 +12775,14 @@
           <w:lang w:val="en-US"/>
         </w:rPr>
       </w:pPr>
-      <w:bookmarkStart w:id="22" w:name="_Toc243181958"/>
+      <w:bookmarkStart w:id="25" w:name="_Toc243495473"/>
       <w:r>
         <w:rPr>
           <w:lang w:val="en-US"/>
         </w:rPr>
         <w:t>Active Directory</w:t>
       </w:r>
-      <w:bookmarkEnd w:id="22"/>
+      <w:bookmarkEnd w:id="25"/>
     </w:p>
     <w:p>
       <w:pPr>
@@ -11477,6 +12909,7 @@
         <w:rPr>
           <w:lang w:val="en-US"/>
         </w:rPr>
+        <w:lastRenderedPageBreak/>
         <w:t xml:space="preserve">The command parameter </w:t>
       </w:r>
       <w:r>
@@ -11897,14 +13330,14 @@
           <w:lang w:val="en-US"/>
         </w:rPr>
       </w:pPr>
-      <w:bookmarkStart w:id="23" w:name="_Toc243181959"/>
+      <w:bookmarkStart w:id="26" w:name="_Toc243495474"/>
       <w:r>
         <w:rPr>
           <w:lang w:val="en-US"/>
         </w:rPr>
         <w:t>Facebook</w:t>
       </w:r>
-      <w:bookmarkEnd w:id="23"/>
+      <w:bookmarkEnd w:id="26"/>
     </w:p>
     <w:p>
       <w:pPr>
@@ -11932,14 +13365,14 @@
           <w:lang w:val="en-US"/>
         </w:rPr>
       </w:pPr>
-      <w:bookmarkStart w:id="24" w:name="_Toc243181960"/>
+      <w:bookmarkStart w:id="27" w:name="_Toc243495475"/>
       <w:r>
         <w:rPr>
           <w:lang w:val="en-US"/>
         </w:rPr>
         <w:t>File System</w:t>
       </w:r>
-      <w:bookmarkEnd w:id="24"/>
+      <w:bookmarkEnd w:id="27"/>
     </w:p>
     <w:p>
       <w:pPr>
@@ -13464,7 +14897,7 @@
           <w:lang w:val="en-US"/>
         </w:rPr>
       </w:pPr>
-      <w:bookmarkStart w:id="25" w:name="_Ref235800530"/>
+      <w:bookmarkStart w:id="28" w:name="_Ref235800530"/>
       <w:r>
         <w:rPr>
           <w:rFonts w:ascii="Courier New" w:hAnsi="Courier New" w:cs="Courier New"/>
@@ -13474,6 +14907,7 @@
           <w:szCs w:val="20"/>
           <w:lang w:val="en-US"/>
         </w:rPr>
+        <w:lastRenderedPageBreak/>
         <w:t>Generic</w:t>
       </w:r>
       <w:r>
@@ -13487,7 +14921,7 @@
         </w:rPr>
         <w:t>ClientCsv</w:t>
       </w:r>
-      <w:bookmarkEnd w:id="25"/>
+      <w:bookmarkEnd w:id="28"/>
     </w:p>
     <w:p>
       <w:pPr>
@@ -14624,7 +16058,7 @@
         </w:rPr>
         <w:t>=</w:t>
       </w:r>
-      <w:hyperlink r:id="rId24" w:history="1">
+      <w:hyperlink r:id="rId26" w:history="1">
         <w:r>
           <w:rPr>
             <w:rStyle w:val="Hyperlink"/>
@@ -16247,7 +17681,14 @@
         <w:rPr>
           <w:lang w:val="en-US"/>
         </w:rPr>
-        <w:t xml:space="preserve"> Specifying a culture for culture dependent formatting of the values is not supported yet, so you need to format the values for reading in the current culture format.</w:t>
+        <w:t xml:space="preserve"> Specifying a culture for culture dependent </w:t>
+      </w:r>
+      <w:r>
+        <w:rPr>
+          <w:lang w:val="en-US"/>
+        </w:rPr>
+        <w:lastRenderedPageBreak/>
+        <w:t>formatting of the values is not supported yet, so you need to format the values for reading in the current culture format.</w:t>
       </w:r>
     </w:p>
     <w:p>
@@ -16380,14 +17821,14 @@
           <w:lang w:val="en-US"/>
         </w:rPr>
       </w:pPr>
-      <w:bookmarkStart w:id="26" w:name="_Toc243181961"/>
+      <w:bookmarkStart w:id="29" w:name="_Toc243495476"/>
       <w:r>
         <w:rPr>
           <w:lang w:val="en-US"/>
         </w:rPr>
         <w:t>Google</w:t>
       </w:r>
-      <w:bookmarkEnd w:id="26"/>
+      <w:bookmarkEnd w:id="29"/>
     </w:p>
     <w:p>
       <w:pPr>
@@ -16575,7 +18016,7 @@
                     <pic:cNvPicPr/>
                   </pic:nvPicPr>
                   <pic:blipFill>
-                    <a:blip r:embed="rId25" cstate="print"/>
+                    <a:blip r:embed="rId27" cstate="print"/>
                     <a:stretch>
                       <a:fillRect/>
                     </a:stretch>
@@ -16616,7 +18057,7 @@
           <w:lang w:val="en-US"/>
         </w:rPr>
       </w:pPr>
-      <w:bookmarkStart w:id="27" w:name="_Ref242967718"/>
+      <w:bookmarkStart w:id="30" w:name="_Ref242967718"/>
       <w:r>
         <w:rPr>
           <w:lang w:val="en-US"/>
@@ -16654,7 +18095,7 @@
         </w:rPr>
         <w:fldChar w:fldCharType="end"/>
       </w:r>
-      <w:bookmarkEnd w:id="27"/>
+      <w:bookmarkEnd w:id="30"/>
       <w:r>
         <w:rPr>
           <w:lang w:val="en-US"/>
@@ -16679,14 +18120,14 @@
           <w:lang w:val="en-US"/>
         </w:rPr>
       </w:pPr>
-      <w:bookmarkStart w:id="28" w:name="_Toc243181962"/>
+      <w:bookmarkStart w:id="31" w:name="_Toc243495477"/>
       <w:r>
         <w:rPr>
           <w:lang w:val="en-US"/>
         </w:rPr>
         <w:t>Lotus Notes</w:t>
       </w:r>
-      <w:bookmarkEnd w:id="28"/>
+      <w:bookmarkEnd w:id="31"/>
     </w:p>
     <w:p>
       <w:pPr>
@@ -16714,14 +18155,14 @@
           <w:lang w:val="en-US"/>
         </w:rPr>
       </w:pPr>
-      <w:bookmarkStart w:id="29" w:name="_Toc243181963"/>
+      <w:bookmarkStart w:id="32" w:name="_Toc243495478"/>
       <w:r>
         <w:rPr>
           <w:lang w:val="en-US"/>
         </w:rPr>
         <w:t>MeinVZ / StudiVZ</w:t>
       </w:r>
-      <w:bookmarkEnd w:id="29"/>
+      <w:bookmarkEnd w:id="32"/>
     </w:p>
     <w:p>
       <w:pPr>
@@ -16749,14 +18190,15 @@
           <w:lang w:val="en-US"/>
         </w:rPr>
       </w:pPr>
-      <w:bookmarkStart w:id="30" w:name="_Toc243181964"/>
-      <w:r>
-        <w:rPr>
-          <w:lang w:val="en-US"/>
-        </w:rPr>
+      <w:bookmarkStart w:id="33" w:name="_Toc243495479"/>
+      <w:r>
+        <w:rPr>
+          <w:lang w:val="en-US"/>
+        </w:rPr>
+        <w:lastRenderedPageBreak/>
         <w:t>Memory</w:t>
       </w:r>
-      <w:bookmarkEnd w:id="30"/>
+      <w:bookmarkEnd w:id="33"/>
     </w:p>
     <w:p>
       <w:pPr>
@@ -16784,14 +18226,14 @@
           <w:lang w:val="en-US"/>
         </w:rPr>
       </w:pPr>
-      <w:bookmarkStart w:id="31" w:name="_Toc243181965"/>
+      <w:bookmarkStart w:id="34" w:name="_Toc243495480"/>
       <w:r>
         <w:rPr>
           <w:lang w:val="en-US"/>
         </w:rPr>
         <w:t>Microsoft Access Database</w:t>
       </w:r>
-      <w:bookmarkEnd w:id="31"/>
+      <w:bookmarkEnd w:id="34"/>
     </w:p>
     <w:p>
       <w:pPr>
@@ -18380,7 +19822,7 @@
         </w:rPr>
         <w:t xml:space="preserve"> – you can reach the projects homepage at </w:t>
       </w:r>
-      <w:hyperlink r:id="rId26" w:history="1">
+      <w:hyperlink r:id="rId28" w:history="1">
         <w:r>
           <w:rPr>
             <w:rStyle w:val="Hyperlink"/>
@@ -18655,11 +20097,13 @@
           <w:tab w:val="left" w:pos="4962"/>
         </w:tabs>
         <w:rPr>
-          <w:lang w:val="en-US"/>
-        </w:rPr>
-      </w:pPr>
-      <w:r>
-        <w:rPr>
+          <w:noProof/>
+          <w:lang w:val="en-US"/>
+        </w:rPr>
+      </w:pPr>
+      <w:r>
+        <w:rPr>
+          <w:noProof/>
           <w:lang w:val="en-US"/>
         </w:rPr>
         <w:t>would fill 5 pages of this document.</w:t>
@@ -18678,6 +20122,7 @@
         <w:rPr>
           <w:lang w:val="en-US"/>
         </w:rPr>
+        <w:lastRenderedPageBreak/>
         <w:t>The syntax to specify property paths</w:t>
       </w:r>
       <w:r>
@@ -18771,14 +20216,14 @@
           <w:lang w:val="en-US"/>
         </w:rPr>
       </w:pPr>
-      <w:bookmarkStart w:id="32" w:name="_Toc243181966"/>
+      <w:bookmarkStart w:id="35" w:name="_Toc243495481"/>
       <w:r>
         <w:rPr>
           <w:lang w:val="en-US"/>
         </w:rPr>
         <w:t>Microsoft Outlook</w:t>
       </w:r>
-      <w:bookmarkEnd w:id="32"/>
+      <w:bookmarkEnd w:id="35"/>
     </w:p>
     <w:p>
       <w:pPr>
@@ -18806,14 +20251,14 @@
           <w:lang w:val="en-US"/>
         </w:rPr>
       </w:pPr>
-      <w:bookmarkStart w:id="33" w:name="_Toc243181967"/>
+      <w:bookmarkStart w:id="36" w:name="_Toc243495482"/>
       <w:r>
         <w:rPr>
           <w:lang w:val="en-US"/>
         </w:rPr>
         <w:t>Online Storage</w:t>
       </w:r>
-      <w:bookmarkEnd w:id="33"/>
+      <w:bookmarkEnd w:id="36"/>
     </w:p>
     <w:p>
       <w:pPr>
@@ -18853,14 +20298,14 @@
           <w:lang w:val="en-US"/>
         </w:rPr>
       </w:pPr>
-      <w:bookmarkStart w:id="34" w:name="_Toc243181968"/>
+      <w:bookmarkStart w:id="37" w:name="_Toc243495483"/>
       <w:r>
         <w:rPr>
           <w:lang w:val="en-US"/>
         </w:rPr>
         <w:t>Statistic</w:t>
       </w:r>
-      <w:bookmarkEnd w:id="34"/>
+      <w:bookmarkEnd w:id="37"/>
     </w:p>
     <w:p>
       <w:pPr>
@@ -18894,14 +20339,14 @@
           <w:lang w:val="en-US"/>
         </w:rPr>
       </w:pPr>
-      <w:bookmarkStart w:id="35" w:name="_Toc243181969"/>
+      <w:bookmarkStart w:id="38" w:name="_Toc243495484"/>
       <w:r>
         <w:rPr>
           <w:lang w:val="en-US"/>
         </w:rPr>
         <w:t>StayFriends</w:t>
       </w:r>
-      <w:bookmarkEnd w:id="35"/>
+      <w:bookmarkEnd w:id="38"/>
     </w:p>
     <w:p>
       <w:pPr>
@@ -18935,14 +20380,14 @@
           <w:lang w:val="en-US"/>
         </w:rPr>
       </w:pPr>
-      <w:bookmarkStart w:id="36" w:name="_Toc243181970"/>
+      <w:bookmarkStart w:id="39" w:name="_Toc243495485"/>
       <w:r>
         <w:rPr>
           <w:lang w:val="en-US"/>
         </w:rPr>
         <w:t>Wer-Kennt-Wen</w:t>
       </w:r>
-      <w:bookmarkEnd w:id="36"/>
+      <w:bookmarkEnd w:id="39"/>
     </w:p>
     <w:p>
       <w:pPr>
@@ -18994,18 +20439,18 @@
           <w:lang w:val="en-US"/>
         </w:rPr>
       </w:pPr>
-      <w:bookmarkStart w:id="37" w:name="_Ref243181591"/>
-      <w:bookmarkStart w:id="38" w:name="_Ref243181595"/>
-      <w:bookmarkStart w:id="39" w:name="_Toc243181971"/>
+      <w:bookmarkStart w:id="40" w:name="_Ref243181591"/>
+      <w:bookmarkStart w:id="41" w:name="_Ref243181595"/>
+      <w:bookmarkStart w:id="42" w:name="_Toc243495486"/>
       <w:r>
         <w:rPr>
           <w:lang w:val="en-US"/>
         </w:rPr>
         <w:t>Xing</w:t>
       </w:r>
-      <w:bookmarkEnd w:id="37"/>
-      <w:bookmarkEnd w:id="38"/>
-      <w:bookmarkEnd w:id="39"/>
+      <w:bookmarkEnd w:id="40"/>
+      <w:bookmarkEnd w:id="41"/>
+      <w:bookmarkEnd w:id="42"/>
     </w:p>
     <w:p>
       <w:pPr>
@@ -19146,6 +20591,7 @@
           <w:sz w:val="20"/>
           <w:szCs w:val="20"/>
         </w:rPr>
+        <w:lastRenderedPageBreak/>
         <w:t>&lt;?</w:t>
       </w:r>
       <w:r>
@@ -20648,14 +22094,14 @@
           <w:lang w:val="en-US"/>
         </w:rPr>
       </w:pPr>
-      <w:bookmarkStart w:id="40" w:name="_Toc243181972"/>
+      <w:bookmarkStart w:id="43" w:name="_Toc243495487"/>
       <w:r>
         <w:rPr>
           <w:lang w:val="en-US"/>
         </w:rPr>
         <w:t>Connection to the Cloud</w:t>
       </w:r>
-      <w:bookmarkEnd w:id="40"/>
+      <w:bookmarkEnd w:id="43"/>
     </w:p>
     <w:p>
       <w:pPr>
@@ -21915,7 +23361,14 @@
         <w:rPr>
           <w:lang w:val="en-US"/>
         </w:rPr>
-        <w:t xml:space="preserve"> which does inherit from </w:t>
+        <w:t xml:space="preserve"> which does </w:t>
+      </w:r>
+      <w:r>
+        <w:rPr>
+          <w:lang w:val="en-US"/>
+        </w:rPr>
+        <w:lastRenderedPageBreak/>
+        <w:t xml:space="preserve">inherit from </w:t>
       </w:r>
       <w:r>
         <w:rPr>
@@ -26241,7 +27694,7 @@
           <w:lang w:val="en-US"/>
         </w:rPr>
       </w:pPr>
-      <w:bookmarkStart w:id="41" w:name="_Toc243181973"/>
+      <w:bookmarkStart w:id="44" w:name="_Toc243495488"/>
       <w:r>
         <w:rPr>
           <w:lang w:val="en-US"/>
@@ -26260,7 +27713,7 @@
         </w:rPr>
         <w:t>onnectors</w:t>
       </w:r>
-      <w:bookmarkEnd w:id="41"/>
+      <w:bookmarkEnd w:id="44"/>
     </w:p>
     <w:p>
       <w:pPr>
@@ -26436,6 +27889,7 @@
         <w:rPr>
           <w:lang w:val="en-US"/>
         </w:rPr>
+        <w:lastRenderedPageBreak/>
         <w:t>The connectors are instantiated by a class factory. In the scripts just use the full qualified class name (include the assembly name if that is different to the namespace) and the engine will do the rest.</w:t>
       </w:r>
       <w:r>
@@ -26519,7 +27973,7 @@
           <w:lang w:val="en-US"/>
         </w:rPr>
       </w:pPr>
-      <w:bookmarkStart w:id="42" w:name="_Toc243181974"/>
+      <w:bookmarkStart w:id="45" w:name="_Toc243495489"/>
       <w:r>
         <w:rPr>
           <w:lang w:val="en-US"/>
@@ -26538,7 +27992,7 @@
         </w:rPr>
         <w:t>ommands</w:t>
       </w:r>
-      <w:bookmarkEnd w:id="42"/>
+      <w:bookmarkEnd w:id="45"/>
     </w:p>
     <w:p>
       <w:pPr>
@@ -27775,13 +29229,14 @@
           <w:lang w:val="en-US"/>
         </w:rPr>
       </w:pPr>
-      <w:bookmarkStart w:id="43" w:name="_Toc243181975"/>
+      <w:bookmarkStart w:id="46" w:name="_Toc243495490"/>
       <w:r>
         <w:rPr>
           <w:lang w:val="en-US"/>
         </w:rPr>
         <w:t>Logging and Exception Handling</w:t>
       </w:r>
+      <w:bookmarkEnd w:id="46"/>
     </w:p>
     <w:p>
       <w:pPr>
@@ -27913,13 +29368,14 @@
           <w:lang w:val="en-US"/>
         </w:rPr>
       </w:pPr>
+      <w:bookmarkStart w:id="47" w:name="_Toc243495491"/>
       <w:r>
         <w:rPr>
           <w:lang w:val="en-US"/>
         </w:rPr>
         <w:t>Auto-Update-Check</w:t>
       </w:r>
-      <w:bookmarkEnd w:id="43"/>
+      <w:bookmarkEnd w:id="47"/>
     </w:p>
     <w:p>
       <w:pPr>
@@ -28307,6 +29763,7 @@
         <w:rPr>
           <w:lang w:val="en-US"/>
         </w:rPr>
+        <w:lastRenderedPageBreak/>
         <w:t>The file will not be updated with every release on CodePlex.</w:t>
       </w:r>
       <w:r>
@@ -28326,7 +29783,7 @@
           <w:lang w:val="en-US"/>
         </w:rPr>
       </w:pPr>
-      <w:bookmarkStart w:id="44" w:name="_Toc243181976"/>
+      <w:bookmarkStart w:id="48" w:name="_Toc243495492"/>
       <w:r>
         <w:rPr>
           <w:lang w:val="en-US"/>
@@ -28345,7 +29802,7 @@
         </w:rPr>
         <w:t>ontacts</w:t>
       </w:r>
-      <w:bookmarkEnd w:id="44"/>
+      <w:bookmarkEnd w:id="48"/>
     </w:p>
     <w:p>
       <w:pPr>
@@ -28512,14 +29969,14 @@
           <w:lang w:val="en-US"/>
         </w:rPr>
       </w:pPr>
-      <w:bookmarkStart w:id="45" w:name="_Toc243181977"/>
+      <w:bookmarkStart w:id="49" w:name="_Toc243495493"/>
       <w:r>
         <w:rPr>
           <w:lang w:val="en-US"/>
         </w:rPr>
         <w:t>Localization</w:t>
       </w:r>
-      <w:bookmarkEnd w:id="45"/>
+      <w:bookmarkEnd w:id="49"/>
     </w:p>
     <w:p>
       <w:pPr>
@@ -28581,14 +30038,15 @@
           <w:lang w:val="en-US"/>
         </w:rPr>
       </w:pPr>
-      <w:bookmarkStart w:id="46" w:name="_Toc243181978"/>
-      <w:r>
-        <w:rPr>
-          <w:lang w:val="en-US"/>
-        </w:rPr>
+      <w:bookmarkStart w:id="50" w:name="_Toc243495494"/>
+      <w:r>
+        <w:rPr>
+          <w:lang w:val="en-US"/>
+        </w:rPr>
+        <w:lastRenderedPageBreak/>
         <w:t>Planned things</w:t>
       </w:r>
-      <w:bookmarkEnd w:id="46"/>
+      <w:bookmarkEnd w:id="50"/>
     </w:p>
     <w:p>
       <w:pPr>
@@ -28676,14 +30134,15 @@
           <w:lang w:val="en-US"/>
         </w:rPr>
       </w:pPr>
-      <w:bookmarkStart w:id="47" w:name="_Toc243181979"/>
-      <w:r>
-        <w:rPr>
-          <w:lang w:val="en-US"/>
-        </w:rPr>
+      <w:bookmarkStart w:id="51" w:name="_Toc243495495"/>
+      <w:r>
+        <w:rPr>
+          <w:lang w:val="en-US"/>
+        </w:rPr>
+        <w:lastRenderedPageBreak/>
         <w:t>Interesting things in code</w:t>
       </w:r>
-      <w:bookmarkEnd w:id="47"/>
+      <w:bookmarkEnd w:id="51"/>
     </w:p>
     <w:p>
       <w:pPr>
@@ -28692,14 +30151,14 @@
           <w:lang w:val="en-US"/>
         </w:rPr>
       </w:pPr>
-      <w:bookmarkStart w:id="48" w:name="_Toc243181980"/>
+      <w:bookmarkStart w:id="52" w:name="_Toc243495496"/>
       <w:r>
         <w:rPr>
           <w:lang w:val="en-US"/>
         </w:rPr>
         <w:t>Usage of Attributes</w:t>
       </w:r>
-      <w:bookmarkEnd w:id="48"/>
+      <w:bookmarkEnd w:id="52"/>
     </w:p>
     <w:p>
       <w:pPr>
@@ -28753,14 +30212,14 @@
           <w:lang w:val="en-US"/>
         </w:rPr>
       </w:pPr>
-      <w:bookmarkStart w:id="49" w:name="_Toc243181981"/>
+      <w:bookmarkStart w:id="53" w:name="_Toc243495497"/>
       <w:r>
         <w:rPr>
           <w:lang w:val="en-US"/>
         </w:rPr>
         <w:t>Abstraction of UI</w:t>
       </w:r>
-      <w:bookmarkEnd w:id="49"/>
+      <w:bookmarkEnd w:id="53"/>
     </w:p>
     <w:p>
       <w:pPr>
@@ -28778,7 +30237,13 @@
         <w:rPr>
           <w:lang w:val="en-US"/>
         </w:rPr>
-        <w:t>WPF or even inside a service. Otherwise the base libraries where bound to one presentation technology.</w:t>
+        <w:t>and WPF</w:t>
+      </w:r>
+      <w:r>
+        <w:rPr>
+          <w:lang w:val="en-US"/>
+        </w:rPr>
+        <w:t xml:space="preserve"> or even inside a service. Otherwise the base libraries where bound to one presentation technology.</w:t>
       </w:r>
     </w:p>
     <w:p>
@@ -28788,14 +30253,14 @@
           <w:lang w:val="en-US"/>
         </w:rPr>
       </w:pPr>
-      <w:bookmarkStart w:id="50" w:name="_Toc243181982"/>
+      <w:bookmarkStart w:id="54" w:name="_Toc243495498"/>
       <w:r>
         <w:rPr>
           <w:lang w:val="en-US"/>
         </w:rPr>
         <w:t>Null Reference Prevention</w:t>
       </w:r>
-      <w:bookmarkEnd w:id="50"/>
+      <w:bookmarkEnd w:id="54"/>
     </w:p>
     <w:p>
       <w:pPr>
@@ -29233,14 +30698,14 @@
           <w:lang w:val="en-US"/>
         </w:rPr>
       </w:pPr>
-      <w:bookmarkStart w:id="51" w:name="_Toc243181983"/>
+      <w:bookmarkStart w:id="55" w:name="_Toc243495499"/>
       <w:r>
         <w:rPr>
           <w:lang w:val="en-US"/>
         </w:rPr>
         <w:t>Invoking a Method with every Member of a Collection</w:t>
       </w:r>
-      <w:bookmarkEnd w:id="51"/>
+      <w:bookmarkEnd w:id="55"/>
     </w:p>
     <w:p>
       <w:pPr>
@@ -29617,6 +31082,7 @@
         <w:rPr>
           <w:lang w:val="en-US"/>
         </w:rPr>
+        <w:lastRenderedPageBreak/>
         <w:t xml:space="preserve">There’s an overload with </w:t>
       </w:r>
       <w:r>
@@ -29677,7 +31143,7 @@
           <w:lang w:val="en-US"/>
         </w:rPr>
       </w:pPr>
-      <w:bookmarkStart w:id="52" w:name="_Toc243181984"/>
+      <w:bookmarkStart w:id="56" w:name="_Toc243495500"/>
       <w:r>
         <w:rPr>
           <w:lang w:val="en-US"/>
@@ -29690,7 +31156,7 @@
         </w:rPr>
         <w:t xml:space="preserve"> to parse variable property-paths</w:t>
       </w:r>
-      <w:bookmarkEnd w:id="52"/>
+      <w:bookmarkEnd w:id="56"/>
     </w:p>
     <w:p>
       <w:pPr>
@@ -29742,7 +31208,7 @@
           <w:lang w:val="en-US"/>
         </w:rPr>
       </w:pPr>
-      <w:bookmarkStart w:id="53" w:name="_Toc243181985"/>
+      <w:bookmarkStart w:id="57" w:name="_Toc243495501"/>
       <w:r>
         <w:rPr>
           <w:lang w:val="en-US"/>
@@ -29761,7 +31227,7 @@
         </w:rPr>
         <w:t xml:space="preserve"> attribute</w:t>
       </w:r>
-      <w:bookmarkEnd w:id="53"/>
+      <w:bookmarkEnd w:id="57"/>
     </w:p>
     <w:p>
       <w:pPr>
@@ -29858,7 +31324,19 @@
         <w:rPr>
           <w:lang w:val="en-US"/>
         </w:rPr>
-        <w:t xml:space="preserve">). You can reduce the size of an serialized object substantially by </w:t>
+        <w:t xml:space="preserve">). You can reduce the size of </w:t>
+      </w:r>
+      <w:r>
+        <w:rPr>
+          <w:lang w:val="en-US"/>
+        </w:rPr>
+        <w:t>a</w:t>
+      </w:r>
+      <w:r>
+        <w:rPr>
+          <w:lang w:val="en-US"/>
+        </w:rPr>
+        <w:t xml:space="preserve"> serialized object substantially by </w:t>
       </w:r>
       <w:r>
         <w:rPr>
@@ -29934,14 +31412,15 @@
           <w:lang w:val="en-US"/>
         </w:rPr>
       </w:pPr>
-      <w:bookmarkStart w:id="54" w:name="_Toc243181986"/>
-      <w:r>
-        <w:rPr>
-          <w:lang w:val="en-US"/>
-        </w:rPr>
+      <w:bookmarkStart w:id="58" w:name="_Toc243495502"/>
+      <w:r>
+        <w:rPr>
+          <w:lang w:val="en-US"/>
+        </w:rPr>
+        <w:lastRenderedPageBreak/>
         <w:t>FAQ</w:t>
       </w:r>
-      <w:bookmarkEnd w:id="54"/>
+      <w:bookmarkEnd w:id="58"/>
     </w:p>
     <w:p>
       <w:pPr>
@@ -30231,7 +31710,7 @@
       </w:pPr>
     </w:p>
     <w:sectPr>
-      <w:footerReference w:type="default" r:id="rId27"/>
+      <w:footerReference w:type="default" r:id="rId29"/>
       <w:pgSz w:w="11906" w:h="16838"/>
       <w:pgMar w:top="1276" w:right="1417" w:bottom="1135" w:left="1417" w:header="708" w:footer="708" w:gutter="0"/>
       <w:cols w:space="708"/>
@@ -30353,7 +31832,7 @@
                         <w:rPr>
                           <w:noProof/>
                         </w:rPr>
-                        <w:t>21</w:t>
+                        <w:t>28</w:t>
                       </w:r>
                     </w:fldSimple>
                   </w:p>
@@ -30709,13 +32188,13 @@
     </w:lvl>
   </w:abstractNum>
   <w:abstractNum w:abstractNumId="2">
-    <w:nsid w:val="63E218C0"/>
+    <w:nsid w:val="47AE2361"/>
     <w:multiLevelType w:val="hybridMultilevel"/>
-    <w:tmpl w:val="57CCC1E4"/>
-    <w:lvl w:ilvl="0" w:tplc="8A741682">
+    <w:tmpl w:val="069869E8"/>
+    <w:lvl w:ilvl="0" w:tplc="04070011">
       <w:start w:val="1"/>
       <w:numFmt w:val="decimal"/>
-      <w:lvlText w:val="%1."/>
+      <w:lvlText w:val="%1)"/>
       <w:lvlJc w:val="left"/>
       <w:pPr>
         <w:ind w:left="720" w:hanging="360"/>
@@ -30798,6 +32277,95 @@
     </w:lvl>
   </w:abstractNum>
   <w:abstractNum w:abstractNumId="3">
+    <w:nsid w:val="63E218C0"/>
+    <w:multiLevelType w:val="hybridMultilevel"/>
+    <w:tmpl w:val="57CCC1E4"/>
+    <w:lvl w:ilvl="0" w:tplc="8A741682">
+      <w:start w:val="1"/>
+      <w:numFmt w:val="decimal"/>
+      <w:lvlText w:val="%1."/>
+      <w:lvlJc w:val="left"/>
+      <w:pPr>
+        <w:ind w:left="720" w:hanging="360"/>
+      </w:pPr>
+      <w:rPr>
+        <w:rFonts w:hint="default"/>
+      </w:rPr>
+    </w:lvl>
+    <w:lvl w:ilvl="1" w:tplc="04070019" w:tentative="1">
+      <w:start w:val="1"/>
+      <w:numFmt w:val="lowerLetter"/>
+      <w:lvlText w:val="%2."/>
+      <w:lvlJc w:val="left"/>
+      <w:pPr>
+        <w:ind w:left="1440" w:hanging="360"/>
+      </w:pPr>
+    </w:lvl>
+    <w:lvl w:ilvl="2" w:tplc="0407001B" w:tentative="1">
+      <w:start w:val="1"/>
+      <w:numFmt w:val="lowerRoman"/>
+      <w:lvlText w:val="%3."/>
+      <w:lvlJc w:val="right"/>
+      <w:pPr>
+        <w:ind w:left="2160" w:hanging="180"/>
+      </w:pPr>
+    </w:lvl>
+    <w:lvl w:ilvl="3" w:tplc="0407000F" w:tentative="1">
+      <w:start w:val="1"/>
+      <w:numFmt w:val="decimal"/>
+      <w:lvlText w:val="%4."/>
+      <w:lvlJc w:val="left"/>
+      <w:pPr>
+        <w:ind w:left="2880" w:hanging="360"/>
+      </w:pPr>
+    </w:lvl>
+    <w:lvl w:ilvl="4" w:tplc="04070019" w:tentative="1">
+      <w:start w:val="1"/>
+      <w:numFmt w:val="lowerLetter"/>
+      <w:lvlText w:val="%5."/>
+      <w:lvlJc w:val="left"/>
+      <w:pPr>
+        <w:ind w:left="3600" w:hanging="360"/>
+      </w:pPr>
+    </w:lvl>
+    <w:lvl w:ilvl="5" w:tplc="0407001B" w:tentative="1">
+      <w:start w:val="1"/>
+      <w:numFmt w:val="lowerRoman"/>
+      <w:lvlText w:val="%6."/>
+      <w:lvlJc w:val="right"/>
+      <w:pPr>
+        <w:ind w:left="4320" w:hanging="180"/>
+      </w:pPr>
+    </w:lvl>
+    <w:lvl w:ilvl="6" w:tplc="0407000F" w:tentative="1">
+      <w:start w:val="1"/>
+      <w:numFmt w:val="decimal"/>
+      <w:lvlText w:val="%7."/>
+      <w:lvlJc w:val="left"/>
+      <w:pPr>
+        <w:ind w:left="5040" w:hanging="360"/>
+      </w:pPr>
+    </w:lvl>
+    <w:lvl w:ilvl="7" w:tplc="04070019" w:tentative="1">
+      <w:start w:val="1"/>
+      <w:numFmt w:val="lowerLetter"/>
+      <w:lvlText w:val="%8."/>
+      <w:lvlJc w:val="left"/>
+      <w:pPr>
+        <w:ind w:left="5760" w:hanging="360"/>
+      </w:pPr>
+    </w:lvl>
+    <w:lvl w:ilvl="8" w:tplc="0407001B" w:tentative="1">
+      <w:start w:val="1"/>
+      <w:numFmt w:val="lowerRoman"/>
+      <w:lvlText w:val="%9."/>
+      <w:lvlJc w:val="right"/>
+      <w:pPr>
+        <w:ind w:left="6480" w:hanging="180"/>
+      </w:pPr>
+    </w:lvl>
+  </w:abstractNum>
+  <w:abstractNum w:abstractNumId="4">
     <w:nsid w:val="70FB1C44"/>
     <w:multiLevelType w:val="hybridMultilevel"/>
     <w:tmpl w:val="41129A4E"/>
@@ -30910,7 +32478,7 @@
       </w:rPr>
     </w:lvl>
   </w:abstractNum>
-  <w:abstractNum w:abstractNumId="4">
+  <w:abstractNum w:abstractNumId="5">
     <w:nsid w:val="773A36D9"/>
     <w:multiLevelType w:val="hybridMultilevel"/>
     <w:tmpl w:val="20189824"/>
@@ -31003,19 +32571,22 @@
     </w:lvl>
   </w:abstractNum>
   <w:num w:numId="1">
+    <w:abstractNumId w:val="4"/>
+  </w:num>
+  <w:num w:numId="2">
     <w:abstractNumId w:val="3"/>
   </w:num>
-  <w:num w:numId="2">
-    <w:abstractNumId w:val="2"/>
-  </w:num>
   <w:num w:numId="3">
-    <w:abstractNumId w:val="4"/>
+    <w:abstractNumId w:val="5"/>
   </w:num>
   <w:num w:numId="4">
     <w:abstractNumId w:val="1"/>
   </w:num>
   <w:num w:numId="5">
     <w:abstractNumId w:val="0"/>
+  </w:num>
+  <w:num w:numId="6">
+    <w:abstractNumId w:val="2"/>
   </w:num>
 </w:numbering>
 </file>
@@ -31792,7 +33363,7 @@
     <w:charset w:val="00"/>
     <w:family w:val="swiss"/>
     <w:pitch w:val="variable"/>
-    <w:sig w:usb0="E10002FF" w:usb1="4000ACFF" w:usb2="00000009" w:usb3="00000000" w:csb0="0000019F" w:csb1="00000000"/>
+    <w:sig w:usb0="A00002EF" w:usb1="4000207B" w:usb2="00000000" w:usb3="00000000" w:csb0="0000009F" w:csb1="00000000"/>
   </w:font>
   <w:font w:name="Courier New">
     <w:panose1 w:val="02070309020205020404"/>
@@ -31806,7 +33377,7 @@
     <w:charset w:val="00"/>
     <w:family w:val="roman"/>
     <w:pitch w:val="variable"/>
-    <w:sig w:usb0="E0002AFF" w:usb1="C0007841" w:usb2="00000009" w:usb3="00000000" w:csb0="000001FF" w:csb1="00000000"/>
+    <w:sig w:usb0="E0002AEF" w:usb1="C0007841" w:usb2="00000009" w:usb3="00000000" w:csb0="000001FF" w:csb1="00000000"/>
   </w:font>
   <w:font w:name="Wingdings">
     <w:panose1 w:val="05000000000000000000"/>
@@ -31827,17 +33398,16 @@
     <w:charset w:val="00"/>
     <w:family w:val="roman"/>
     <w:pitch w:val="variable"/>
-    <w:sig w:usb0="A00002EF" w:usb1="4000004B" w:usb2="00000000" w:usb3="00000000" w:csb0="0000019F" w:csb1="00000000"/>
+    <w:sig w:usb0="A00002EF" w:usb1="4000004B" w:usb2="00000000" w:usb3="00000000" w:csb0="0000009F" w:csb1="00000000"/>
   </w:font>
   <w:font w:name="Tahoma">
     <w:panose1 w:val="020B0604030504040204"/>
     <w:charset w:val="00"/>
     <w:family w:val="swiss"/>
     <w:pitch w:val="variable"/>
-    <w:sig w:usb0="E1002EFF" w:usb1="C000605B" w:usb2="00000029" w:usb3="00000000" w:csb0="000101FF" w:csb1="00000000"/>
+    <w:sig w:usb0="E1002AFF" w:usb1="C000605B" w:usb2="00000029" w:usb3="00000000" w:csb0="000101FF" w:csb1="00000000"/>
   </w:font>
   <w:font w:name="Courier">
-    <w:altName w:val="Courier New"/>
     <w:panose1 w:val="02070409020205020404"/>
     <w:charset w:val="00"/>
     <w:family w:val="modern"/>
@@ -31861,6 +33431,7 @@
     <w:rsidRoot w:val="0053541A"/>
     <w:rsid w:val="000F6618"/>
     <w:rsid w:val="0053541A"/>
+    <w:rsid w:val="00A95889"/>
     <w:rsid w:val="00CC3C5B"/>
     <w:rsid w:val="00E351AA"/>
   </w:rsids>
@@ -32444,7 +34015,7 @@
 </file>
 
 <file path=customXml/itemProps2.xml><?xml version="1.0" encoding="utf-8"?>
-<ds:datastoreItem xmlns:ds="http://schemas.openxmlformats.org/officeDocument/2006/customXml" ds:itemID="{ABF31485-B73B-47E0-9039-23ABBB710C47}">
+<ds:datastoreItem xmlns:ds="http://schemas.openxmlformats.org/officeDocument/2006/customXml" ds:itemID="{91C74AE2-48A1-429A-AA60-62DE37CC3557}">
   <ds:schemaRefs>
     <ds:schemaRef ds:uri="http://schemas.openxmlformats.org/officeDocument/2006/bibliography"/>
   </ds:schemaRefs>

</xml_diff>

<commit_message>
cleaned up web scaping configuration
</commit_message>
<xml_diff>
--- a/SemSync.docx
+++ b/SemSync.docx
@@ -3557,7 +3557,7 @@
         </w:rPr>
         <w:fldChar w:fldCharType="separate"/>
       </w:r>
-      <w:hyperlink w:anchor="_Toc243495455" w:history="1">
+      <w:hyperlink w:anchor="_Toc244605450" w:history="1">
         <w:r>
           <w:rPr>
             <w:rStyle w:val="Hyperlink"/>
@@ -3585,7 +3585,143 @@
             <w:noProof/>
             <w:webHidden/>
           </w:rPr>
-          <w:instrText xml:space="preserve"> PAGEREF _Toc243495455 \h </w:instrText>
+          <w:instrText xml:space="preserve"> PAGEREF _Toc244605450 \h </w:instrText>
+        </w:r>
+        <w:r>
+          <w:rPr>
+            <w:noProof/>
+            <w:webHidden/>
+          </w:rPr>
+        </w:r>
+        <w:r>
+          <w:rPr>
+            <w:noProof/>
+            <w:webHidden/>
+          </w:rPr>
+          <w:fldChar w:fldCharType="separate"/>
+        </w:r>
+        <w:r>
+          <w:rPr>
+            <w:noProof/>
+            <w:webHidden/>
+          </w:rPr>
+          <w:t>4</w:t>
+        </w:r>
+        <w:r>
+          <w:rPr>
+            <w:noProof/>
+            <w:webHidden/>
+          </w:rPr>
+          <w:fldChar w:fldCharType="end"/>
+        </w:r>
+      </w:hyperlink>
+    </w:p>
+    <w:p>
+      <w:pPr>
+        <w:pStyle w:val="Verzeichnis2"/>
+        <w:rPr>
+          <w:rFonts w:eastAsiaTheme="minorEastAsia"/>
+          <w:noProof/>
+          <w:lang w:eastAsia="de-DE"/>
+        </w:rPr>
+      </w:pPr>
+      <w:hyperlink w:anchor="_Toc244605451" w:history="1">
+        <w:r>
+          <w:rPr>
+            <w:rStyle w:val="Hyperlink"/>
+            <w:noProof/>
+            <w:lang w:val="en-US"/>
+          </w:rPr>
+          <w:t>Where to start</w:t>
+        </w:r>
+        <w:r>
+          <w:rPr>
+            <w:noProof/>
+            <w:webHidden/>
+          </w:rPr>
+          <w:tab/>
+        </w:r>
+        <w:r>
+          <w:rPr>
+            <w:noProof/>
+            <w:webHidden/>
+          </w:rPr>
+          <w:fldChar w:fldCharType="begin"/>
+        </w:r>
+        <w:r>
+          <w:rPr>
+            <w:noProof/>
+            <w:webHidden/>
+          </w:rPr>
+          <w:instrText xml:space="preserve"> PAGEREF _Toc244605451 \h </w:instrText>
+        </w:r>
+        <w:r>
+          <w:rPr>
+            <w:noProof/>
+            <w:webHidden/>
+          </w:rPr>
+        </w:r>
+        <w:r>
+          <w:rPr>
+            <w:noProof/>
+            <w:webHidden/>
+          </w:rPr>
+          <w:fldChar w:fldCharType="separate"/>
+        </w:r>
+        <w:r>
+          <w:rPr>
+            <w:noProof/>
+            <w:webHidden/>
+          </w:rPr>
+          <w:t>4</w:t>
+        </w:r>
+        <w:r>
+          <w:rPr>
+            <w:noProof/>
+            <w:webHidden/>
+          </w:rPr>
+          <w:fldChar w:fldCharType="end"/>
+        </w:r>
+      </w:hyperlink>
+    </w:p>
+    <w:p>
+      <w:pPr>
+        <w:pStyle w:val="Verzeichnis2"/>
+        <w:rPr>
+          <w:rFonts w:eastAsiaTheme="minorEastAsia"/>
+          <w:noProof/>
+          <w:lang w:eastAsia="de-DE"/>
+        </w:rPr>
+      </w:pPr>
+      <w:hyperlink w:anchor="_Toc244605452" w:history="1">
+        <w:r>
+          <w:rPr>
+            <w:rStyle w:val="Hyperlink"/>
+            <w:noProof/>
+            <w:lang w:val="en-US"/>
+          </w:rPr>
+          <w:t>If you have problems</w:t>
+        </w:r>
+        <w:r>
+          <w:rPr>
+            <w:noProof/>
+            <w:webHidden/>
+          </w:rPr>
+          <w:tab/>
+        </w:r>
+        <w:r>
+          <w:rPr>
+            <w:noProof/>
+            <w:webHidden/>
+          </w:rPr>
+          <w:fldChar w:fldCharType="begin"/>
+        </w:r>
+        <w:r>
+          <w:rPr>
+            <w:noProof/>
+            <w:webHidden/>
+          </w:rPr>
+          <w:instrText xml:space="preserve"> PAGEREF _Toc244605452 \h </w:instrText>
         </w:r>
         <w:r>
           <w:rPr>
@@ -3628,7 +3764,7 @@
           <w:lang w:eastAsia="de-DE"/>
         </w:rPr>
       </w:pPr>
-      <w:hyperlink w:anchor="_Toc243495456" w:history="1">
+      <w:hyperlink w:anchor="_Toc244605453" w:history="1">
         <w:r>
           <w:rPr>
             <w:rStyle w:val="Hyperlink"/>
@@ -3656,7 +3792,7 @@
             <w:noProof/>
             <w:webHidden/>
           </w:rPr>
-          <w:instrText xml:space="preserve"> PAGEREF _Toc243495456 \h </w:instrText>
+          <w:instrText xml:space="preserve"> PAGEREF _Toc244605453 \h </w:instrText>
         </w:r>
         <w:r>
           <w:rPr>
@@ -3696,7 +3832,7 @@
           <w:lang w:eastAsia="de-DE"/>
         </w:rPr>
       </w:pPr>
-      <w:hyperlink w:anchor="_Toc243495457" w:history="1">
+      <w:hyperlink w:anchor="_Toc244605454" w:history="1">
         <w:r>
           <w:rPr>
             <w:rStyle w:val="Hyperlink"/>
@@ -3724,7 +3860,7 @@
             <w:noProof/>
             <w:webHidden/>
           </w:rPr>
-          <w:instrText xml:space="preserve"> PAGEREF _Toc243495457 \h </w:instrText>
+          <w:instrText xml:space="preserve"> PAGEREF _Toc244605454 \h </w:instrText>
         </w:r>
         <w:r>
           <w:rPr>
@@ -3764,7 +3900,7 @@
           <w:lang w:eastAsia="de-DE"/>
         </w:rPr>
       </w:pPr>
-      <w:hyperlink w:anchor="_Toc243495458" w:history="1">
+      <w:hyperlink w:anchor="_Toc244605455" w:history="1">
         <w:r>
           <w:rPr>
             <w:rStyle w:val="Hyperlink"/>
@@ -3792,7 +3928,7 @@
             <w:noProof/>
             <w:webHidden/>
           </w:rPr>
-          <w:instrText xml:space="preserve"> PAGEREF _Toc243495458 \h </w:instrText>
+          <w:instrText xml:space="preserve"> PAGEREF _Toc244605455 \h </w:instrText>
         </w:r>
         <w:r>
           <w:rPr>
@@ -3832,7 +3968,7 @@
           <w:lang w:eastAsia="de-DE"/>
         </w:rPr>
       </w:pPr>
-      <w:hyperlink w:anchor="_Toc243495459" w:history="1">
+      <w:hyperlink w:anchor="_Toc244605456" w:history="1">
         <w:r>
           <w:rPr>
             <w:rStyle w:val="Hyperlink"/>
@@ -3860,7 +3996,7 @@
             <w:noProof/>
             <w:webHidden/>
           </w:rPr>
-          <w:instrText xml:space="preserve"> PAGEREF _Toc243495459 \h </w:instrText>
+          <w:instrText xml:space="preserve"> PAGEREF _Toc244605456 \h </w:instrText>
         </w:r>
         <w:r>
           <w:rPr>
@@ -3903,7 +4039,7 @@
           <w:lang w:eastAsia="de-DE"/>
         </w:rPr>
       </w:pPr>
-      <w:hyperlink w:anchor="_Toc243495460" w:history="1">
+      <w:hyperlink w:anchor="_Toc244605457" w:history="1">
         <w:r>
           <w:rPr>
             <w:rStyle w:val="Hyperlink"/>
@@ -3931,7 +4067,7 @@
             <w:noProof/>
             <w:webHidden/>
           </w:rPr>
-          <w:instrText xml:space="preserve"> PAGEREF _Toc243495460 \h </w:instrText>
+          <w:instrText xml:space="preserve"> PAGEREF _Toc244605457 \h </w:instrText>
         </w:r>
         <w:r>
           <w:rPr>
@@ -3971,7 +4107,7 @@
           <w:lang w:eastAsia="de-DE"/>
         </w:rPr>
       </w:pPr>
-      <w:hyperlink w:anchor="_Toc243495461" w:history="1">
+      <w:hyperlink w:anchor="_Toc244605458" w:history="1">
         <w:r>
           <w:rPr>
             <w:rStyle w:val="Hyperlink"/>
@@ -3999,7 +4135,7 @@
             <w:noProof/>
             <w:webHidden/>
           </w:rPr>
-          <w:instrText xml:space="preserve"> PAGEREF _Toc243495461 \h </w:instrText>
+          <w:instrText xml:space="preserve"> PAGEREF _Toc244605458 \h </w:instrText>
         </w:r>
         <w:r>
           <w:rPr>
@@ -4039,7 +4175,7 @@
           <w:lang w:eastAsia="de-DE"/>
         </w:rPr>
       </w:pPr>
-      <w:hyperlink w:anchor="_Toc243495462" w:history="1">
+      <w:hyperlink w:anchor="_Toc244605459" w:history="1">
         <w:r>
           <w:rPr>
             <w:rStyle w:val="Hyperlink"/>
@@ -4067,7 +4203,7 @@
             <w:noProof/>
             <w:webHidden/>
           </w:rPr>
-          <w:instrText xml:space="preserve"> PAGEREF _Toc243495462 \h </w:instrText>
+          <w:instrText xml:space="preserve"> PAGEREF _Toc244605459 \h </w:instrText>
         </w:r>
         <w:r>
           <w:rPr>
@@ -4107,7 +4243,7 @@
           <w:lang w:eastAsia="de-DE"/>
         </w:rPr>
       </w:pPr>
-      <w:hyperlink w:anchor="_Toc243495463" w:history="1">
+      <w:hyperlink w:anchor="_Toc244605460" w:history="1">
         <w:r>
           <w:rPr>
             <w:rStyle w:val="Hyperlink"/>
@@ -4135,7 +4271,7 @@
             <w:noProof/>
             <w:webHidden/>
           </w:rPr>
-          <w:instrText xml:space="preserve"> PAGEREF _Toc243495463 \h </w:instrText>
+          <w:instrText xml:space="preserve"> PAGEREF _Toc244605460 \h </w:instrText>
         </w:r>
         <w:r>
           <w:rPr>
@@ -4175,7 +4311,7 @@
           <w:lang w:eastAsia="de-DE"/>
         </w:rPr>
       </w:pPr>
-      <w:hyperlink w:anchor="_Toc243495464" w:history="1">
+      <w:hyperlink w:anchor="_Toc244605461" w:history="1">
         <w:r>
           <w:rPr>
             <w:rStyle w:val="Hyperlink"/>
@@ -4203,7 +4339,7 @@
             <w:noProof/>
             <w:webHidden/>
           </w:rPr>
-          <w:instrText xml:space="preserve"> PAGEREF _Toc243495464 \h </w:instrText>
+          <w:instrText xml:space="preserve"> PAGEREF _Toc244605461 \h </w:instrText>
         </w:r>
         <w:r>
           <w:rPr>
@@ -4246,7 +4382,7 @@
           <w:lang w:eastAsia="de-DE"/>
         </w:rPr>
       </w:pPr>
-      <w:hyperlink w:anchor="_Toc243495465" w:history="1">
+      <w:hyperlink w:anchor="_Toc244605462" w:history="1">
         <w:r>
           <w:rPr>
             <w:rStyle w:val="Hyperlink"/>
@@ -4274,7 +4410,7 @@
             <w:noProof/>
             <w:webHidden/>
           </w:rPr>
-          <w:instrText xml:space="preserve"> PAGEREF _Toc243495465 \h </w:instrText>
+          <w:instrText xml:space="preserve"> PAGEREF _Toc244605462 \h </w:instrText>
         </w:r>
         <w:r>
           <w:rPr>
@@ -4314,7 +4450,7 @@
           <w:lang w:eastAsia="de-DE"/>
         </w:rPr>
       </w:pPr>
-      <w:hyperlink w:anchor="_Toc243495466" w:history="1">
+      <w:hyperlink w:anchor="_Toc244605463" w:history="1">
         <w:r>
           <w:rPr>
             <w:rStyle w:val="Hyperlink"/>
@@ -4342,7 +4478,7 @@
             <w:noProof/>
             <w:webHidden/>
           </w:rPr>
-          <w:instrText xml:space="preserve"> PAGEREF _Toc243495466 \h </w:instrText>
+          <w:instrText xml:space="preserve"> PAGEREF _Toc244605463 \h </w:instrText>
         </w:r>
         <w:r>
           <w:rPr>
@@ -4382,7 +4518,7 @@
           <w:lang w:eastAsia="de-DE"/>
         </w:rPr>
       </w:pPr>
-      <w:hyperlink w:anchor="_Toc243495467" w:history="1">
+      <w:hyperlink w:anchor="_Toc244605464" w:history="1">
         <w:r>
           <w:rPr>
             <w:rStyle w:val="Hyperlink"/>
@@ -4410,7 +4546,7 @@
             <w:noProof/>
             <w:webHidden/>
           </w:rPr>
-          <w:instrText xml:space="preserve"> PAGEREF _Toc243495467 \h </w:instrText>
+          <w:instrText xml:space="preserve"> PAGEREF _Toc244605464 \h </w:instrText>
         </w:r>
         <w:r>
           <w:rPr>
@@ -4450,7 +4586,7 @@
           <w:lang w:eastAsia="de-DE"/>
         </w:rPr>
       </w:pPr>
-      <w:hyperlink w:anchor="_Toc243495468" w:history="1">
+      <w:hyperlink w:anchor="_Toc244605465" w:history="1">
         <w:r>
           <w:rPr>
             <w:rStyle w:val="Hyperlink"/>
@@ -4478,7 +4614,7 @@
             <w:noProof/>
             <w:webHidden/>
           </w:rPr>
-          <w:instrText xml:space="preserve"> PAGEREF _Toc243495468 \h </w:instrText>
+          <w:instrText xml:space="preserve"> PAGEREF _Toc244605465 \h </w:instrText>
         </w:r>
         <w:r>
           <w:rPr>
@@ -4518,7 +4654,7 @@
           <w:lang w:eastAsia="de-DE"/>
         </w:rPr>
       </w:pPr>
-      <w:hyperlink w:anchor="_Toc243495469" w:history="1">
+      <w:hyperlink w:anchor="_Toc244605466" w:history="1">
         <w:r>
           <w:rPr>
             <w:rStyle w:val="Hyperlink"/>
@@ -4546,7 +4682,7 @@
             <w:noProof/>
             <w:webHidden/>
           </w:rPr>
-          <w:instrText xml:space="preserve"> PAGEREF _Toc243495469 \h </w:instrText>
+          <w:instrText xml:space="preserve"> PAGEREF _Toc244605466 \h </w:instrText>
         </w:r>
         <w:r>
           <w:rPr>
@@ -4586,7 +4722,7 @@
           <w:lang w:eastAsia="de-DE"/>
         </w:rPr>
       </w:pPr>
-      <w:hyperlink w:anchor="_Toc243495470" w:history="1">
+      <w:hyperlink w:anchor="_Toc244605467" w:history="1">
         <w:r>
           <w:rPr>
             <w:rStyle w:val="Hyperlink"/>
@@ -4614,7 +4750,7 @@
             <w:noProof/>
             <w:webHidden/>
           </w:rPr>
-          <w:instrText xml:space="preserve"> PAGEREF _Toc243495470 \h </w:instrText>
+          <w:instrText xml:space="preserve"> PAGEREF _Toc244605467 \h </w:instrText>
         </w:r>
         <w:r>
           <w:rPr>
@@ -4657,7 +4793,7 @@
           <w:lang w:eastAsia="de-DE"/>
         </w:rPr>
       </w:pPr>
-      <w:hyperlink w:anchor="_Toc243495471" w:history="1">
+      <w:hyperlink w:anchor="_Toc244605468" w:history="1">
         <w:r>
           <w:rPr>
             <w:rStyle w:val="Hyperlink"/>
@@ -4685,7 +4821,7 @@
             <w:noProof/>
             <w:webHidden/>
           </w:rPr>
-          <w:instrText xml:space="preserve"> PAGEREF _Toc243495471 \h </w:instrText>
+          <w:instrText xml:space="preserve"> PAGEREF _Toc244605468 \h </w:instrText>
         </w:r>
         <w:r>
           <w:rPr>
@@ -4725,7 +4861,7 @@
           <w:lang w:eastAsia="de-DE"/>
         </w:rPr>
       </w:pPr>
-      <w:hyperlink w:anchor="_Toc243495472" w:history="1">
+      <w:hyperlink w:anchor="_Toc244605469" w:history="1">
         <w:r>
           <w:rPr>
             <w:rStyle w:val="Hyperlink"/>
@@ -4753,7 +4889,7 @@
             <w:noProof/>
             <w:webHidden/>
           </w:rPr>
-          <w:instrText xml:space="preserve"> PAGEREF _Toc243495472 \h </w:instrText>
+          <w:instrText xml:space="preserve"> PAGEREF _Toc244605469 \h </w:instrText>
         </w:r>
         <w:r>
           <w:rPr>
@@ -4796,7 +4932,7 @@
           <w:lang w:eastAsia="de-DE"/>
         </w:rPr>
       </w:pPr>
-      <w:hyperlink w:anchor="_Toc243495473" w:history="1">
+      <w:hyperlink w:anchor="_Toc244605470" w:history="1">
         <w:r>
           <w:rPr>
             <w:rStyle w:val="Hyperlink"/>
@@ -4824,7 +4960,7 @@
             <w:noProof/>
             <w:webHidden/>
           </w:rPr>
-          <w:instrText xml:space="preserve"> PAGEREF _Toc243495473 \h </w:instrText>
+          <w:instrText xml:space="preserve"> PAGEREF _Toc244605470 \h </w:instrText>
         </w:r>
         <w:r>
           <w:rPr>
@@ -4867,7 +5003,7 @@
           <w:lang w:eastAsia="de-DE"/>
         </w:rPr>
       </w:pPr>
-      <w:hyperlink w:anchor="_Toc243495474" w:history="1">
+      <w:hyperlink w:anchor="_Toc244605471" w:history="1">
         <w:r>
           <w:rPr>
             <w:rStyle w:val="Hyperlink"/>
@@ -4895,7 +5031,7 @@
             <w:noProof/>
             <w:webHidden/>
           </w:rPr>
-          <w:instrText xml:space="preserve"> PAGEREF _Toc243495474 \h </w:instrText>
+          <w:instrText xml:space="preserve"> PAGEREF _Toc244605471 \h </w:instrText>
         </w:r>
         <w:r>
           <w:rPr>
@@ -4938,7 +5074,7 @@
           <w:lang w:eastAsia="de-DE"/>
         </w:rPr>
       </w:pPr>
-      <w:hyperlink w:anchor="_Toc243495475" w:history="1">
+      <w:hyperlink w:anchor="_Toc244605472" w:history="1">
         <w:r>
           <w:rPr>
             <w:rStyle w:val="Hyperlink"/>
@@ -4966,7 +5102,7 @@
             <w:noProof/>
             <w:webHidden/>
           </w:rPr>
-          <w:instrText xml:space="preserve"> PAGEREF _Toc243495475 \h </w:instrText>
+          <w:instrText xml:space="preserve"> PAGEREF _Toc244605472 \h </w:instrText>
         </w:r>
         <w:r>
           <w:rPr>
@@ -5009,7 +5145,7 @@
           <w:lang w:eastAsia="de-DE"/>
         </w:rPr>
       </w:pPr>
-      <w:hyperlink w:anchor="_Toc243495476" w:history="1">
+      <w:hyperlink w:anchor="_Toc244605473" w:history="1">
         <w:r>
           <w:rPr>
             <w:rStyle w:val="Hyperlink"/>
@@ -5037,7 +5173,7 @@
             <w:noProof/>
             <w:webHidden/>
           </w:rPr>
-          <w:instrText xml:space="preserve"> PAGEREF _Toc243495476 \h </w:instrText>
+          <w:instrText xml:space="preserve"> PAGEREF _Toc244605473 \h </w:instrText>
         </w:r>
         <w:r>
           <w:rPr>
@@ -5080,7 +5216,7 @@
           <w:lang w:eastAsia="de-DE"/>
         </w:rPr>
       </w:pPr>
-      <w:hyperlink w:anchor="_Toc243495477" w:history="1">
+      <w:hyperlink w:anchor="_Toc244605474" w:history="1">
         <w:r>
           <w:rPr>
             <w:rStyle w:val="Hyperlink"/>
@@ -5108,7 +5244,7 @@
             <w:noProof/>
             <w:webHidden/>
           </w:rPr>
-          <w:instrText xml:space="preserve"> PAGEREF _Toc243495477 \h </w:instrText>
+          <w:instrText xml:space="preserve"> PAGEREF _Toc244605474 \h </w:instrText>
         </w:r>
         <w:r>
           <w:rPr>
@@ -5151,7 +5287,7 @@
           <w:lang w:eastAsia="de-DE"/>
         </w:rPr>
       </w:pPr>
-      <w:hyperlink w:anchor="_Toc243495478" w:history="1">
+      <w:hyperlink w:anchor="_Toc244605475" w:history="1">
         <w:r>
           <w:rPr>
             <w:rStyle w:val="Hyperlink"/>
@@ -5179,7 +5315,7 @@
             <w:noProof/>
             <w:webHidden/>
           </w:rPr>
-          <w:instrText xml:space="preserve"> PAGEREF _Toc243495478 \h </w:instrText>
+          <w:instrText xml:space="preserve"> PAGEREF _Toc244605475 \h </w:instrText>
         </w:r>
         <w:r>
           <w:rPr>
@@ -5222,7 +5358,7 @@
           <w:lang w:eastAsia="de-DE"/>
         </w:rPr>
       </w:pPr>
-      <w:hyperlink w:anchor="_Toc243495479" w:history="1">
+      <w:hyperlink w:anchor="_Toc244605476" w:history="1">
         <w:r>
           <w:rPr>
             <w:rStyle w:val="Hyperlink"/>
@@ -5250,7 +5386,7 @@
             <w:noProof/>
             <w:webHidden/>
           </w:rPr>
-          <w:instrText xml:space="preserve"> PAGEREF _Toc243495479 \h </w:instrText>
+          <w:instrText xml:space="preserve"> PAGEREF _Toc244605476 \h </w:instrText>
         </w:r>
         <w:r>
           <w:rPr>
@@ -5293,7 +5429,7 @@
           <w:lang w:eastAsia="de-DE"/>
         </w:rPr>
       </w:pPr>
-      <w:hyperlink w:anchor="_Toc243495480" w:history="1">
+      <w:hyperlink w:anchor="_Toc244605477" w:history="1">
         <w:r>
           <w:rPr>
             <w:rStyle w:val="Hyperlink"/>
@@ -5321,7 +5457,7 @@
             <w:noProof/>
             <w:webHidden/>
           </w:rPr>
-          <w:instrText xml:space="preserve"> PAGEREF _Toc243495480 \h </w:instrText>
+          <w:instrText xml:space="preserve"> PAGEREF _Toc244605477 \h </w:instrText>
         </w:r>
         <w:r>
           <w:rPr>
@@ -5364,7 +5500,7 @@
           <w:lang w:eastAsia="de-DE"/>
         </w:rPr>
       </w:pPr>
-      <w:hyperlink w:anchor="_Toc243495481" w:history="1">
+      <w:hyperlink w:anchor="_Toc244605478" w:history="1">
         <w:r>
           <w:rPr>
             <w:rStyle w:val="Hyperlink"/>
@@ -5392,7 +5528,7 @@
             <w:noProof/>
             <w:webHidden/>
           </w:rPr>
-          <w:instrText xml:space="preserve"> PAGEREF _Toc243495481 \h </w:instrText>
+          <w:instrText xml:space="preserve"> PAGEREF _Toc244605478 \h </w:instrText>
         </w:r>
         <w:r>
           <w:rPr>
@@ -5435,7 +5571,7 @@
           <w:lang w:eastAsia="de-DE"/>
         </w:rPr>
       </w:pPr>
-      <w:hyperlink w:anchor="_Toc243495482" w:history="1">
+      <w:hyperlink w:anchor="_Toc244605479" w:history="1">
         <w:r>
           <w:rPr>
             <w:rStyle w:val="Hyperlink"/>
@@ -5463,7 +5599,7 @@
             <w:noProof/>
             <w:webHidden/>
           </w:rPr>
-          <w:instrText xml:space="preserve"> PAGEREF _Toc243495482 \h </w:instrText>
+          <w:instrText xml:space="preserve"> PAGEREF _Toc244605479 \h </w:instrText>
         </w:r>
         <w:r>
           <w:rPr>
@@ -5506,7 +5642,7 @@
           <w:lang w:eastAsia="de-DE"/>
         </w:rPr>
       </w:pPr>
-      <w:hyperlink w:anchor="_Toc243495483" w:history="1">
+      <w:hyperlink w:anchor="_Toc244605480" w:history="1">
         <w:r>
           <w:rPr>
             <w:rStyle w:val="Hyperlink"/>
@@ -5534,7 +5670,7 @@
             <w:noProof/>
             <w:webHidden/>
           </w:rPr>
-          <w:instrText xml:space="preserve"> PAGEREF _Toc243495483 \h </w:instrText>
+          <w:instrText xml:space="preserve"> PAGEREF _Toc244605480 \h </w:instrText>
         </w:r>
         <w:r>
           <w:rPr>
@@ -5577,7 +5713,7 @@
           <w:lang w:eastAsia="de-DE"/>
         </w:rPr>
       </w:pPr>
-      <w:hyperlink w:anchor="_Toc243495484" w:history="1">
+      <w:hyperlink w:anchor="_Toc244605481" w:history="1">
         <w:r>
           <w:rPr>
             <w:rStyle w:val="Hyperlink"/>
@@ -5605,7 +5741,7 @@
             <w:noProof/>
             <w:webHidden/>
           </w:rPr>
-          <w:instrText xml:space="preserve"> PAGEREF _Toc243495484 \h </w:instrText>
+          <w:instrText xml:space="preserve"> PAGEREF _Toc244605481 \h </w:instrText>
         </w:r>
         <w:r>
           <w:rPr>
@@ -5648,7 +5784,7 @@
           <w:lang w:eastAsia="de-DE"/>
         </w:rPr>
       </w:pPr>
-      <w:hyperlink w:anchor="_Toc243495485" w:history="1">
+      <w:hyperlink w:anchor="_Toc244605482" w:history="1">
         <w:r>
           <w:rPr>
             <w:rStyle w:val="Hyperlink"/>
@@ -5676,7 +5812,7 @@
             <w:noProof/>
             <w:webHidden/>
           </w:rPr>
-          <w:instrText xml:space="preserve"> PAGEREF _Toc243495485 \h </w:instrText>
+          <w:instrText xml:space="preserve"> PAGEREF _Toc244605482 \h </w:instrText>
         </w:r>
         <w:r>
           <w:rPr>
@@ -5719,7 +5855,7 @@
           <w:lang w:eastAsia="de-DE"/>
         </w:rPr>
       </w:pPr>
-      <w:hyperlink w:anchor="_Toc243495486" w:history="1">
+      <w:hyperlink w:anchor="_Toc244605483" w:history="1">
         <w:r>
           <w:rPr>
             <w:rStyle w:val="Hyperlink"/>
@@ -5747,7 +5883,7 @@
             <w:noProof/>
             <w:webHidden/>
           </w:rPr>
-          <w:instrText xml:space="preserve"> PAGEREF _Toc243495486 \h </w:instrText>
+          <w:instrText xml:space="preserve"> PAGEREF _Toc244605483 \h </w:instrText>
         </w:r>
         <w:r>
           <w:rPr>
@@ -5790,7 +5926,7 @@
           <w:lang w:eastAsia="de-DE"/>
         </w:rPr>
       </w:pPr>
-      <w:hyperlink w:anchor="_Toc243495487" w:history="1">
+      <w:hyperlink w:anchor="_Toc244605484" w:history="1">
         <w:r>
           <w:rPr>
             <w:rStyle w:val="Hyperlink"/>
@@ -5818,7 +5954,7 @@
             <w:noProof/>
             <w:webHidden/>
           </w:rPr>
-          <w:instrText xml:space="preserve"> PAGEREF _Toc243495487 \h </w:instrText>
+          <w:instrText xml:space="preserve"> PAGEREF _Toc244605484 \h </w:instrText>
         </w:r>
         <w:r>
           <w:rPr>
@@ -5858,7 +5994,7 @@
           <w:lang w:eastAsia="de-DE"/>
         </w:rPr>
       </w:pPr>
-      <w:hyperlink w:anchor="_Toc243495488" w:history="1">
+      <w:hyperlink w:anchor="_Toc244605485" w:history="1">
         <w:r>
           <w:rPr>
             <w:rStyle w:val="Hyperlink"/>
@@ -5886,7 +6022,7 @@
             <w:noProof/>
             <w:webHidden/>
           </w:rPr>
-          <w:instrText xml:space="preserve"> PAGEREF _Toc243495488 \h </w:instrText>
+          <w:instrText xml:space="preserve"> PAGEREF _Toc244605485 \h </w:instrText>
         </w:r>
         <w:r>
           <w:rPr>
@@ -5926,7 +6062,7 @@
           <w:lang w:eastAsia="de-DE"/>
         </w:rPr>
       </w:pPr>
-      <w:hyperlink w:anchor="_Toc243495489" w:history="1">
+      <w:hyperlink w:anchor="_Toc244605486" w:history="1">
         <w:r>
           <w:rPr>
             <w:rStyle w:val="Hyperlink"/>
@@ -5954,7 +6090,7 @@
             <w:noProof/>
             <w:webHidden/>
           </w:rPr>
-          <w:instrText xml:space="preserve"> PAGEREF _Toc243495489 \h </w:instrText>
+          <w:instrText xml:space="preserve"> PAGEREF _Toc244605486 \h </w:instrText>
         </w:r>
         <w:r>
           <w:rPr>
@@ -5994,7 +6130,7 @@
           <w:lang w:eastAsia="de-DE"/>
         </w:rPr>
       </w:pPr>
-      <w:hyperlink w:anchor="_Toc243495490" w:history="1">
+      <w:hyperlink w:anchor="_Toc244605487" w:history="1">
         <w:r>
           <w:rPr>
             <w:rStyle w:val="Hyperlink"/>
@@ -6022,7 +6158,7 @@
             <w:noProof/>
             <w:webHidden/>
           </w:rPr>
-          <w:instrText xml:space="preserve"> PAGEREF _Toc243495490 \h </w:instrText>
+          <w:instrText xml:space="preserve"> PAGEREF _Toc244605487 \h </w:instrText>
         </w:r>
         <w:r>
           <w:rPr>
@@ -6062,7 +6198,7 @@
           <w:lang w:eastAsia="de-DE"/>
         </w:rPr>
       </w:pPr>
-      <w:hyperlink w:anchor="_Toc243495491" w:history="1">
+      <w:hyperlink w:anchor="_Toc244605488" w:history="1">
         <w:r>
           <w:rPr>
             <w:rStyle w:val="Hyperlink"/>
@@ -6090,7 +6226,7 @@
             <w:noProof/>
             <w:webHidden/>
           </w:rPr>
-          <w:instrText xml:space="preserve"> PAGEREF _Toc243495491 \h </w:instrText>
+          <w:instrText xml:space="preserve"> PAGEREF _Toc244605488 \h </w:instrText>
         </w:r>
         <w:r>
           <w:rPr>
@@ -6130,7 +6266,7 @@
           <w:lang w:eastAsia="de-DE"/>
         </w:rPr>
       </w:pPr>
-      <w:hyperlink w:anchor="_Toc243495492" w:history="1">
+      <w:hyperlink w:anchor="_Toc244605489" w:history="1">
         <w:r>
           <w:rPr>
             <w:rStyle w:val="Hyperlink"/>
@@ -6158,7 +6294,7 @@
             <w:noProof/>
             <w:webHidden/>
           </w:rPr>
-          <w:instrText xml:space="preserve"> PAGEREF _Toc243495492 \h </w:instrText>
+          <w:instrText xml:space="preserve"> PAGEREF _Toc244605489 \h </w:instrText>
         </w:r>
         <w:r>
           <w:rPr>
@@ -6198,7 +6334,7 @@
           <w:lang w:eastAsia="de-DE"/>
         </w:rPr>
       </w:pPr>
-      <w:hyperlink w:anchor="_Toc243495493" w:history="1">
+      <w:hyperlink w:anchor="_Toc244605490" w:history="1">
         <w:r>
           <w:rPr>
             <w:rStyle w:val="Hyperlink"/>
@@ -6226,7 +6362,7 @@
             <w:noProof/>
             <w:webHidden/>
           </w:rPr>
-          <w:instrText xml:space="preserve"> PAGEREF _Toc243495493 \h </w:instrText>
+          <w:instrText xml:space="preserve"> PAGEREF _Toc244605490 \h </w:instrText>
         </w:r>
         <w:r>
           <w:rPr>
@@ -6269,7 +6405,7 @@
           <w:lang w:eastAsia="de-DE"/>
         </w:rPr>
       </w:pPr>
-      <w:hyperlink w:anchor="_Toc243495494" w:history="1">
+      <w:hyperlink w:anchor="_Toc244605491" w:history="1">
         <w:r>
           <w:rPr>
             <w:rStyle w:val="Hyperlink"/>
@@ -6297,7 +6433,7 @@
             <w:noProof/>
             <w:webHidden/>
           </w:rPr>
-          <w:instrText xml:space="preserve"> PAGEREF _Toc243495494 \h </w:instrText>
+          <w:instrText xml:space="preserve"> PAGEREF _Toc244605491 \h </w:instrText>
         </w:r>
         <w:r>
           <w:rPr>
@@ -6340,7 +6476,7 @@
           <w:lang w:eastAsia="de-DE"/>
         </w:rPr>
       </w:pPr>
-      <w:hyperlink w:anchor="_Toc243495495" w:history="1">
+      <w:hyperlink w:anchor="_Toc244605492" w:history="1">
         <w:r>
           <w:rPr>
             <w:rStyle w:val="Hyperlink"/>
@@ -6368,7 +6504,7 @@
             <w:noProof/>
             <w:webHidden/>
           </w:rPr>
-          <w:instrText xml:space="preserve"> PAGEREF _Toc243495495 \h </w:instrText>
+          <w:instrText xml:space="preserve"> PAGEREF _Toc244605492 \h </w:instrText>
         </w:r>
         <w:r>
           <w:rPr>
@@ -6408,7 +6544,7 @@
           <w:lang w:eastAsia="de-DE"/>
         </w:rPr>
       </w:pPr>
-      <w:hyperlink w:anchor="_Toc243495496" w:history="1">
+      <w:hyperlink w:anchor="_Toc244605493" w:history="1">
         <w:r>
           <w:rPr>
             <w:rStyle w:val="Hyperlink"/>
@@ -6436,7 +6572,7 @@
             <w:noProof/>
             <w:webHidden/>
           </w:rPr>
-          <w:instrText xml:space="preserve"> PAGEREF _Toc243495496 \h </w:instrText>
+          <w:instrText xml:space="preserve"> PAGEREF _Toc244605493 \h </w:instrText>
         </w:r>
         <w:r>
           <w:rPr>
@@ -6476,7 +6612,7 @@
           <w:lang w:eastAsia="de-DE"/>
         </w:rPr>
       </w:pPr>
-      <w:hyperlink w:anchor="_Toc243495497" w:history="1">
+      <w:hyperlink w:anchor="_Toc244605494" w:history="1">
         <w:r>
           <w:rPr>
             <w:rStyle w:val="Hyperlink"/>
@@ -6504,7 +6640,7 @@
             <w:noProof/>
             <w:webHidden/>
           </w:rPr>
-          <w:instrText xml:space="preserve"> PAGEREF _Toc243495497 \h </w:instrText>
+          <w:instrText xml:space="preserve"> PAGEREF _Toc244605494 \h </w:instrText>
         </w:r>
         <w:r>
           <w:rPr>
@@ -6544,7 +6680,7 @@
           <w:lang w:eastAsia="de-DE"/>
         </w:rPr>
       </w:pPr>
-      <w:hyperlink w:anchor="_Toc243495498" w:history="1">
+      <w:hyperlink w:anchor="_Toc244605495" w:history="1">
         <w:r>
           <w:rPr>
             <w:rStyle w:val="Hyperlink"/>
@@ -6572,7 +6708,7 @@
             <w:noProof/>
             <w:webHidden/>
           </w:rPr>
-          <w:instrText xml:space="preserve"> PAGEREF _Toc243495498 \h </w:instrText>
+          <w:instrText xml:space="preserve"> PAGEREF _Toc244605495 \h </w:instrText>
         </w:r>
         <w:r>
           <w:rPr>
@@ -6612,7 +6748,7 @@
           <w:lang w:eastAsia="de-DE"/>
         </w:rPr>
       </w:pPr>
-      <w:hyperlink w:anchor="_Toc243495499" w:history="1">
+      <w:hyperlink w:anchor="_Toc244605496" w:history="1">
         <w:r>
           <w:rPr>
             <w:rStyle w:val="Hyperlink"/>
@@ -6640,7 +6776,7 @@
             <w:noProof/>
             <w:webHidden/>
           </w:rPr>
-          <w:instrText xml:space="preserve"> PAGEREF _Toc243495499 \h </w:instrText>
+          <w:instrText xml:space="preserve"> PAGEREF _Toc244605496 \h </w:instrText>
         </w:r>
         <w:r>
           <w:rPr>
@@ -6680,7 +6816,7 @@
           <w:lang w:eastAsia="de-DE"/>
         </w:rPr>
       </w:pPr>
-      <w:hyperlink w:anchor="_Toc243495500" w:history="1">
+      <w:hyperlink w:anchor="_Toc244605497" w:history="1">
         <w:r>
           <w:rPr>
             <w:rStyle w:val="Hyperlink"/>
@@ -6708,7 +6844,7 @@
             <w:noProof/>
             <w:webHidden/>
           </w:rPr>
-          <w:instrText xml:space="preserve"> PAGEREF _Toc243495500 \h </w:instrText>
+          <w:instrText xml:space="preserve"> PAGEREF _Toc244605497 \h </w:instrText>
         </w:r>
         <w:r>
           <w:rPr>
@@ -6748,7 +6884,7 @@
           <w:lang w:eastAsia="de-DE"/>
         </w:rPr>
       </w:pPr>
-      <w:hyperlink w:anchor="_Toc243495501" w:history="1">
+      <w:hyperlink w:anchor="_Toc244605498" w:history="1">
         <w:r>
           <w:rPr>
             <w:rStyle w:val="Hyperlink"/>
@@ -6776,7 +6912,7 @@
             <w:noProof/>
             <w:webHidden/>
           </w:rPr>
-          <w:instrText xml:space="preserve"> PAGEREF _Toc243495501 \h </w:instrText>
+          <w:instrText xml:space="preserve"> PAGEREF _Toc244605498 \h </w:instrText>
         </w:r>
         <w:r>
           <w:rPr>
@@ -6819,7 +6955,7 @@
           <w:lang w:eastAsia="de-DE"/>
         </w:rPr>
       </w:pPr>
-      <w:hyperlink w:anchor="_Toc243495502" w:history="1">
+      <w:hyperlink w:anchor="_Toc244605499" w:history="1">
         <w:r>
           <w:rPr>
             <w:rStyle w:val="Hyperlink"/>
@@ -6847,7 +6983,7 @@
             <w:noProof/>
             <w:webHidden/>
           </w:rPr>
-          <w:instrText xml:space="preserve"> PAGEREF _Toc243495502 \h </w:instrText>
+          <w:instrText xml:space="preserve"> PAGEREF _Toc244605499 \h </w:instrText>
         </w:r>
         <w:r>
           <w:rPr>
@@ -6914,7 +7050,7 @@
           <w:lang w:val="en-US"/>
         </w:rPr>
       </w:pPr>
-      <w:bookmarkStart w:id="2" w:name="_Toc243495455"/>
+      <w:bookmarkStart w:id="2" w:name="_Toc244605450"/>
       <w:r>
         <w:rPr>
           <w:lang w:val="en-US"/>
@@ -6993,7 +7129,413 @@
         <w:rPr>
           <w:lang w:val="en-US"/>
         </w:rPr>
-        <w:t>Please be aware that social networks of owners of other information provider do have contracts on how to use the data provided by them. This may include a prohibition on automatic data collection from those sources. I do explicitly NOT research for such policies of the information provider. You are responsible to check the information providers policies whether it is legal to use the functionality of Sem.Sync or not.</w:t>
+        <w:t xml:space="preserve">Please be aware that social networks </w:t>
+      </w:r>
+      <w:r>
+        <w:rPr>
+          <w:lang w:val="en-US"/>
+        </w:rPr>
+        <w:t>or</w:t>
+      </w:r>
+      <w:r>
+        <w:rPr>
+          <w:lang w:val="en-US"/>
+        </w:rPr>
+        <w:t xml:space="preserve"> owners of other information provider do have contracts on how to use the data provided by them. This may include a prohibition on automatic data collection from those sources. I do explicitly NOT research for such policies of the information provider. You are responsible to check the information providers policies whether it is legal to use the functionality of Sem.Sync or not.</w:t>
+      </w:r>
+    </w:p>
+    <w:p>
+      <w:pPr>
+        <w:pStyle w:val="berschrift2"/>
+        <w:rPr>
+          <w:lang w:val="en-US"/>
+        </w:rPr>
+      </w:pPr>
+      <w:bookmarkStart w:id="3" w:name="_Toc244605451"/>
+      <w:r>
+        <w:rPr>
+          <w:lang w:val="en-US"/>
+        </w:rPr>
+        <w:t>Where to start</w:t>
+      </w:r>
+      <w:bookmarkEnd w:id="3"/>
+    </w:p>
+    <w:p>
+      <w:pPr>
+        <w:rPr>
+          <w:lang w:val="en-US"/>
+        </w:rPr>
+      </w:pPr>
+      <w:r>
+        <w:rPr>
+          <w:lang w:val="en-US"/>
+        </w:rPr>
+        <w:t>It depends … as always:</w:t>
+      </w:r>
+    </w:p>
+    <w:p>
+      <w:pPr>
+        <w:rPr>
+          <w:lang w:val="en-US"/>
+        </w:rPr>
+      </w:pPr>
+      <w:r>
+        <w:rPr>
+          <w:lang w:val="en-US"/>
+        </w:rPr>
+        <w:t>If you have Microsoft Outlook and you have an account for Xing, you might want to try the application “</w:t>
+      </w:r>
+      <w:r>
+        <w:rPr>
+          <w:lang w:val="en-US"/>
+        </w:rPr>
+        <w:fldChar w:fldCharType="begin"/>
+      </w:r>
+      <w:r>
+        <w:rPr>
+          <w:lang w:val="en-US"/>
+        </w:rPr>
+        <w:instrText xml:space="preserve"> REF _Ref244600510 \h </w:instrText>
+      </w:r>
+      <w:r>
+        <w:rPr>
+          <w:lang w:val="en-US"/>
+        </w:rPr>
+      </w:r>
+      <w:r>
+        <w:rPr>
+          <w:lang w:val="en-US"/>
+        </w:rPr>
+        <w:fldChar w:fldCharType="separate"/>
+      </w:r>
+      <w:r>
+        <w:rPr>
+          <w:lang w:val="en-US"/>
+        </w:rPr>
+        <w:t>Sync Outlook with Xing</w:t>
+      </w:r>
+      <w:r>
+        <w:rPr>
+          <w:lang w:val="en-US"/>
+        </w:rPr>
+        <w:fldChar w:fldCharType="end"/>
+      </w:r>
+      <w:r>
+        <w:rPr>
+          <w:lang w:val="en-US"/>
+        </w:rPr>
+        <w:t>” first – then have a look at the application “</w:t>
+      </w:r>
+      <w:r>
+        <w:rPr>
+          <w:lang w:val="en-US"/>
+        </w:rPr>
+        <w:fldChar w:fldCharType="begin"/>
+      </w:r>
+      <w:r>
+        <w:rPr>
+          <w:lang w:val="en-US"/>
+        </w:rPr>
+        <w:instrText xml:space="preserve"> REF _Ref242936688 \h </w:instrText>
+      </w:r>
+      <w:r>
+        <w:rPr>
+          <w:lang w:val="en-US"/>
+        </w:rPr>
+      </w:r>
+      <w:r>
+        <w:rPr>
+          <w:lang w:val="en-US"/>
+        </w:rPr>
+        <w:fldChar w:fldCharType="separate"/>
+      </w:r>
+      <w:r>
+        <w:rPr>
+          <w:lang w:val="en-US"/>
+        </w:rPr>
+        <w:t>Sem.Sync.LocalSyncManager</w:t>
+      </w:r>
+      <w:r>
+        <w:rPr>
+          <w:lang w:val="en-US"/>
+        </w:rPr>
+        <w:fldChar w:fldCharType="end"/>
+      </w:r>
+      <w:r>
+        <w:rPr>
+          <w:lang w:val="en-US"/>
+        </w:rPr>
+        <w:t>”.</w:t>
+      </w:r>
+    </w:p>
+    <w:p>
+      <w:pPr>
+        <w:rPr>
+          <w:lang w:val="en-US"/>
+        </w:rPr>
+      </w:pPr>
+      <w:r>
+        <w:rPr>
+          <w:lang w:val="en-US"/>
+        </w:rPr>
+        <w:t>If you want to synchronize other sources and targets, “</w:t>
+      </w:r>
+      <w:r>
+        <w:rPr>
+          <w:lang w:val="en-US"/>
+        </w:rPr>
+        <w:fldChar w:fldCharType="begin"/>
+      </w:r>
+      <w:r>
+        <w:rPr>
+          <w:lang w:val="en-US"/>
+        </w:rPr>
+        <w:instrText xml:space="preserve"> REF _Ref242936688 \h </w:instrText>
+      </w:r>
+      <w:r>
+        <w:rPr>
+          <w:lang w:val="en-US"/>
+        </w:rPr>
+      </w:r>
+      <w:r>
+        <w:rPr>
+          <w:lang w:val="en-US"/>
+        </w:rPr>
+        <w:fldChar w:fldCharType="separate"/>
+      </w:r>
+      <w:r>
+        <w:rPr>
+          <w:lang w:val="en-US"/>
+        </w:rPr>
+        <w:t>Sem.Sync.LocalSyncManager</w:t>
+      </w:r>
+      <w:r>
+        <w:rPr>
+          <w:lang w:val="en-US"/>
+        </w:rPr>
+        <w:fldChar w:fldCharType="end"/>
+      </w:r>
+      <w:r>
+        <w:rPr>
+          <w:lang w:val="en-US"/>
+        </w:rPr>
+        <w:t>” is the first choice – later you might have a look at the console client to automate your process.</w:t>
+      </w:r>
+    </w:p>
+    <w:p>
+      <w:pPr>
+        <w:rPr>
+          <w:lang w:val="en-US"/>
+        </w:rPr>
+      </w:pPr>
+      <w:r>
+        <w:rPr>
+          <w:lang w:val="en-US"/>
+        </w:rPr>
+        <w:t>If you are a developer and want to implement access to other sources, first have a look at the functionality of “</w:t>
+      </w:r>
+      <w:r>
+        <w:rPr>
+          <w:lang w:val="en-US"/>
+        </w:rPr>
+        <w:fldChar w:fldCharType="begin"/>
+      </w:r>
+      <w:r>
+        <w:rPr>
+          <w:lang w:val="en-US"/>
+        </w:rPr>
+        <w:instrText xml:space="preserve"> REF _Ref242936688 \h </w:instrText>
+      </w:r>
+      <w:r>
+        <w:rPr>
+          <w:lang w:val="en-US"/>
+        </w:rPr>
+      </w:r>
+      <w:r>
+        <w:rPr>
+          <w:lang w:val="en-US"/>
+        </w:rPr>
+        <w:fldChar w:fldCharType="separate"/>
+      </w:r>
+      <w:r>
+        <w:rPr>
+          <w:lang w:val="en-US"/>
+        </w:rPr>
+        <w:t>Sem.Sync.LocalSyncManager</w:t>
+      </w:r>
+      <w:r>
+        <w:rPr>
+          <w:lang w:val="en-US"/>
+        </w:rPr>
+        <w:fldChar w:fldCharType="end"/>
+      </w:r>
+      <w:r>
+        <w:rPr>
+          <w:lang w:val="en-US"/>
+        </w:rPr>
+        <w:t xml:space="preserve">”, then have a look for the sync engine class </w:t>
+      </w:r>
+      <w:r>
+        <w:rPr>
+          <w:rFonts w:ascii="Courier New" w:hAnsi="Courier New" w:cs="Courier New"/>
+          <w:noProof/>
+          <w:sz w:val="20"/>
+          <w:szCs w:val="20"/>
+        </w:rPr>
+        <w:t>Sem.Sync.SyncBase.</w:t>
+      </w:r>
+      <w:r>
+        <w:rPr>
+          <w:rFonts w:ascii="Courier New" w:hAnsi="Courier New" w:cs="Courier New"/>
+          <w:noProof/>
+          <w:color w:val="2B91AF"/>
+          <w:sz w:val="20"/>
+          <w:szCs w:val="20"/>
+        </w:rPr>
+        <w:t>SyncEngine</w:t>
+      </w:r>
+      <w:r>
+        <w:rPr>
+          <w:lang w:val="en-US"/>
+        </w:rPr>
+        <w:t xml:space="preserve">, then </w:t>
+      </w:r>
+      <w:r>
+        <w:rPr>
+          <w:lang w:val="en-US"/>
+        </w:rPr>
+        <w:t xml:space="preserve">have a look </w:t>
+      </w:r>
+      <w:r>
+        <w:rPr>
+          <w:lang w:val="en-US"/>
+        </w:rPr>
+        <w:t xml:space="preserve">at the </w:t>
+      </w:r>
+      <w:r>
+        <w:rPr>
+          <w:lang w:val="en-US"/>
+        </w:rPr>
+        <w:t xml:space="preserve">file system </w:t>
+      </w:r>
+      <w:r>
+        <w:rPr>
+          <w:lang w:val="en-US"/>
+        </w:rPr>
+        <w:t xml:space="preserve">connector class </w:t>
+      </w:r>
+      <w:r>
+        <w:rPr>
+          <w:rFonts w:ascii="Courier New" w:hAnsi="Courier New" w:cs="Courier New"/>
+          <w:noProof/>
+          <w:sz w:val="20"/>
+          <w:szCs w:val="20"/>
+        </w:rPr>
+        <w:t>Sem.Sync.Connector.Filesystem.</w:t>
+      </w:r>
+      <w:r>
+        <w:rPr>
+          <w:rFonts w:ascii="Courier New" w:hAnsi="Courier New" w:cs="Courier New"/>
+          <w:noProof/>
+          <w:color w:val="2B91AF"/>
+          <w:sz w:val="20"/>
+          <w:szCs w:val="20"/>
+        </w:rPr>
+        <w:t>ContactClientIndividualFiles</w:t>
+      </w:r>
+      <w:r>
+        <w:rPr>
+          <w:lang w:val="en-US"/>
+        </w:rPr>
+        <w:t xml:space="preserve"> (which is </w:t>
+      </w:r>
+      <w:r>
+        <w:rPr>
+          <w:lang w:val="en-US"/>
+        </w:rPr>
+        <w:t>really simple to understand</w:t>
+      </w:r>
+      <w:r>
+        <w:rPr>
+          <w:lang w:val="en-US"/>
+        </w:rPr>
+        <w:t>).</w:t>
+      </w:r>
+      <w:r>
+        <w:rPr>
+          <w:lang w:val="en-US"/>
+        </w:rPr>
+        <w:t xml:space="preserve"> For dealing with web sites as data sources, you might use </w:t>
+      </w:r>
+      <w:r>
+        <w:rPr>
+          <w:rFonts w:ascii="Courier New" w:hAnsi="Courier New" w:cs="Courier New"/>
+          <w:noProof/>
+          <w:sz w:val="20"/>
+          <w:szCs w:val="20"/>
+        </w:rPr>
+        <w:t>Sem.Sync.Connector.Facebook.</w:t>
+      </w:r>
+      <w:r>
+        <w:rPr>
+          <w:rFonts w:ascii="Courier New" w:hAnsi="Courier New" w:cs="Courier New"/>
+          <w:noProof/>
+          <w:color w:val="2B91AF"/>
+          <w:sz w:val="20"/>
+          <w:szCs w:val="20"/>
+        </w:rPr>
+        <w:t>WebScrapingClient</w:t>
+      </w:r>
+      <w:r>
+        <w:rPr>
+          <w:lang w:val="en-US"/>
+        </w:rPr>
+        <w:t xml:space="preserve"> as a starting point – it does inherit from </w:t>
+      </w:r>
+      <w:r>
+        <w:rPr>
+          <w:rFonts w:ascii="Courier New" w:hAnsi="Courier New" w:cs="Courier New"/>
+          <w:noProof/>
+          <w:color w:val="2B91AF"/>
+          <w:sz w:val="20"/>
+          <w:szCs w:val="20"/>
+        </w:rPr>
+        <w:t xml:space="preserve">WebScrapingBaseClient </w:t>
+      </w:r>
+      <w:r>
+        <w:rPr>
+          <w:lang w:val="en-US"/>
+        </w:rPr>
+        <w:t>which does implement all of the generic web scraping stuff; you will only need some Regular Expression know-how to build a web scraping client.</w:t>
+      </w:r>
+    </w:p>
+    <w:p>
+      <w:pPr>
+        <w:pStyle w:val="berschrift2"/>
+        <w:rPr>
+          <w:lang w:val="en-US"/>
+        </w:rPr>
+      </w:pPr>
+      <w:bookmarkStart w:id="4" w:name="_Toc244605452"/>
+      <w:r>
+        <w:rPr>
+          <w:lang w:val="en-US"/>
+        </w:rPr>
+        <w:t>If you have problems</w:t>
+      </w:r>
+      <w:bookmarkEnd w:id="4"/>
+    </w:p>
+    <w:p>
+      <w:pPr>
+        <w:rPr>
+          <w:lang w:val="en-US"/>
+        </w:rPr>
+      </w:pPr>
+      <w:r>
+        <w:rPr>
+          <w:lang w:val="en-US"/>
+        </w:rPr>
+        <w:t>Email me! Yes you are explicitly encouraged to email your problems to me. I might answer with just a hint where to find the solution, or I might answer with a detailed explanation – I also might simply correct the problem and tell you to download the new version, but each time I will be able to make your life easier with the library.</w:t>
       </w:r>
     </w:p>
     <w:p>
@@ -7006,14 +7548,16 @@
           <w:lang w:val="en-US"/>
         </w:rPr>
       </w:pPr>
-      <w:bookmarkStart w:id="3" w:name="_Toc243495456"/>
+      <w:bookmarkStart w:id="5" w:name="_Ref244600510"/>
+      <w:bookmarkStart w:id="6" w:name="_Toc244605453"/>
       <w:r>
         <w:rPr>
           <w:lang w:val="en-US"/>
         </w:rPr>
         <w:t>Sync Outlook with Xing</w:t>
       </w:r>
-      <w:bookmarkEnd w:id="3"/>
+      <w:bookmarkEnd w:id="5"/>
+      <w:bookmarkEnd w:id="6"/>
     </w:p>
     <w:p>
       <w:pPr>
@@ -7075,14 +7619,14 @@
           <w:lang w:val="en-US"/>
         </w:rPr>
       </w:pPr>
-      <w:bookmarkStart w:id="4" w:name="_Toc243495457"/>
+      <w:bookmarkStart w:id="7" w:name="_Toc244605454"/>
       <w:r>
         <w:rPr>
           <w:lang w:val="en-US"/>
         </w:rPr>
         <w:t>Dialogs in the User Interface</w:t>
       </w:r>
-      <w:bookmarkEnd w:id="4"/>
+      <w:bookmarkEnd w:id="7"/>
     </w:p>
     <w:p>
       <w:pPr>
@@ -7547,14 +8091,14 @@
           <w:lang w:val="en-US"/>
         </w:rPr>
       </w:pPr>
-      <w:bookmarkStart w:id="5" w:name="_Toc243495458"/>
+      <w:bookmarkStart w:id="8" w:name="_Toc244605455"/>
       <w:r>
         <w:rPr>
           <w:lang w:val="en-US"/>
         </w:rPr>
         <w:t>Configuration</w:t>
       </w:r>
-      <w:bookmarkEnd w:id="5"/>
+      <w:bookmarkEnd w:id="8"/>
     </w:p>
     <w:p>
       <w:pPr>
@@ -7633,14 +8177,14 @@
           <w:lang w:val="en-US"/>
         </w:rPr>
       </w:pPr>
-      <w:bookmarkStart w:id="6" w:name="_Toc243495459"/>
+      <w:bookmarkStart w:id="9" w:name="_Toc244605456"/>
       <w:r>
         <w:rPr>
           <w:lang w:val="en-US"/>
         </w:rPr>
         <w:t>Implementation Details</w:t>
       </w:r>
-      <w:bookmarkEnd w:id="6"/>
+      <w:bookmarkEnd w:id="9"/>
     </w:p>
     <w:p>
       <w:pPr>
@@ -8242,16 +8786,16 @@
           <w:lang w:val="en-US"/>
         </w:rPr>
       </w:pPr>
-      <w:bookmarkStart w:id="7" w:name="_Ref242936688"/>
-      <w:bookmarkStart w:id="8" w:name="_Toc243495460"/>
+      <w:bookmarkStart w:id="10" w:name="_Ref242936688"/>
+      <w:bookmarkStart w:id="11" w:name="_Toc244605457"/>
       <w:r>
         <w:rPr>
           <w:lang w:val="en-US"/>
         </w:rPr>
         <w:t>Sem.Sync.LocalSyncManager</w:t>
       </w:r>
-      <w:bookmarkEnd w:id="7"/>
-      <w:bookmarkEnd w:id="8"/>
+      <w:bookmarkEnd w:id="10"/>
+      <w:bookmarkEnd w:id="11"/>
     </w:p>
     <w:p>
       <w:pPr>
@@ -8579,18 +9123,18 @@
           <w:lang w:val="en-US"/>
         </w:rPr>
       </w:pPr>
-      <w:bookmarkStart w:id="9" w:name="_Ref243181158"/>
-      <w:bookmarkStart w:id="10" w:name="_Ref243181182"/>
-      <w:bookmarkStart w:id="11" w:name="_Toc243495461"/>
+      <w:bookmarkStart w:id="12" w:name="_Ref243181158"/>
+      <w:bookmarkStart w:id="13" w:name="_Ref243181182"/>
+      <w:bookmarkStart w:id="14" w:name="_Toc244605458"/>
       <w:r>
         <w:rPr>
           <w:lang w:val="en-US"/>
         </w:rPr>
         <w:t>Matching Contacts</w:t>
       </w:r>
-      <w:bookmarkEnd w:id="9"/>
-      <w:bookmarkEnd w:id="10"/>
-      <w:bookmarkEnd w:id="11"/>
+      <w:bookmarkEnd w:id="12"/>
+      <w:bookmarkEnd w:id="13"/>
+      <w:bookmarkEnd w:id="14"/>
     </w:p>
     <w:p>
       <w:pPr>
@@ -8750,8 +9294,8 @@
           <w:lang w:val="en-US"/>
         </w:rPr>
       </w:pPr>
-      <w:bookmarkStart w:id="12" w:name="_Ref243181251"/>
-      <w:bookmarkStart w:id="13" w:name="_Toc243495462"/>
+      <w:bookmarkStart w:id="15" w:name="_Ref243181251"/>
+      <w:bookmarkStart w:id="16" w:name="_Toc244605459"/>
       <w:r>
         <w:rPr>
           <w:lang w:val="en-US"/>
@@ -8764,14 +9308,14 @@
         </w:rPr>
         <w:t xml:space="preserve">Merging </w:t>
       </w:r>
-      <w:bookmarkEnd w:id="12"/>
+      <w:bookmarkEnd w:id="15"/>
       <w:r>
         <w:rPr>
           <w:lang w:val="en-US"/>
         </w:rPr>
         <w:t>Conflicting Data</w:t>
       </w:r>
-      <w:bookmarkEnd w:id="13"/>
+      <w:bookmarkEnd w:id="16"/>
     </w:p>
     <w:p>
       <w:pPr>
@@ -9017,14 +9561,14 @@
           <w:lang w:val="en-US"/>
         </w:rPr>
       </w:pPr>
-      <w:bookmarkStart w:id="14" w:name="_Toc243495463"/>
+      <w:bookmarkStart w:id="17" w:name="_Toc244605460"/>
       <w:r>
         <w:rPr>
           <w:lang w:val="en-US"/>
         </w:rPr>
         <w:t>Configuration</w:t>
       </w:r>
-      <w:bookmarkEnd w:id="14"/>
+      <w:bookmarkEnd w:id="17"/>
     </w:p>
     <w:p>
       <w:pPr>
@@ -9963,14 +10507,14 @@
           <w:lang w:val="en-US"/>
         </w:rPr>
       </w:pPr>
-      <w:bookmarkStart w:id="15" w:name="_Toc243495464"/>
+      <w:bookmarkStart w:id="18" w:name="_Toc244605461"/>
       <w:r>
         <w:rPr>
           <w:lang w:val="en-US"/>
         </w:rPr>
         <w:t>Implementation Details</w:t>
       </w:r>
-      <w:bookmarkEnd w:id="15"/>
+      <w:bookmarkEnd w:id="18"/>
     </w:p>
     <w:p>
       <w:pPr>
@@ -10339,7 +10883,7 @@
           <w:lang w:val="en-US"/>
         </w:rPr>
       </w:pPr>
-      <w:bookmarkStart w:id="16" w:name="_Toc243495465"/>
+      <w:bookmarkStart w:id="19" w:name="_Toc244605462"/>
       <w:r>
         <w:rPr>
           <w:lang w:val="en-US"/>
@@ -10364,7 +10908,7 @@
         </w:rPr>
         <w:t xml:space="preserve"> Library</w:t>
       </w:r>
-      <w:bookmarkEnd w:id="16"/>
+      <w:bookmarkEnd w:id="19"/>
     </w:p>
     <w:p>
       <w:pPr>
@@ -10471,7 +11015,7 @@
           <w:lang w:val="en-US"/>
         </w:rPr>
       </w:pPr>
-      <w:bookmarkStart w:id="17" w:name="_Toc243495466"/>
+      <w:bookmarkStart w:id="20" w:name="_Toc244605463"/>
       <w:r>
         <w:rPr>
           <w:lang w:val="en-US"/>
@@ -10490,7 +11034,7 @@
         </w:rPr>
         <w:t>oal?</w:t>
       </w:r>
-      <w:bookmarkEnd w:id="17"/>
+      <w:bookmarkEnd w:id="20"/>
     </w:p>
     <w:p>
       <w:pPr>
@@ -11104,7 +11648,7 @@
           <w:lang w:val="en-US"/>
         </w:rPr>
       </w:pPr>
-      <w:bookmarkStart w:id="18" w:name="_Toc243495467"/>
+      <w:bookmarkStart w:id="21" w:name="_Toc244605464"/>
       <w:r>
         <w:rPr>
           <w:lang w:val="en-US"/>
@@ -11129,7 +11673,7 @@
         </w:rPr>
         <w:t>?</w:t>
       </w:r>
-      <w:bookmarkEnd w:id="18"/>
+      <w:bookmarkEnd w:id="21"/>
     </w:p>
     <w:p>
       <w:pPr>
@@ -11239,7 +11783,7 @@
           <w:lang w:val="en-US"/>
         </w:rPr>
       </w:pPr>
-      <w:bookmarkStart w:id="19" w:name="_Toc243495468"/>
+      <w:bookmarkStart w:id="22" w:name="_Toc244605465"/>
       <w:r>
         <w:rPr>
           <w:lang w:val="en-US"/>
@@ -11258,7 +11802,7 @@
         </w:rPr>
         <w:t>houghts</w:t>
       </w:r>
-      <w:bookmarkEnd w:id="19"/>
+      <w:bookmarkEnd w:id="22"/>
     </w:p>
     <w:p>
       <w:pPr>
@@ -12107,16 +12651,16 @@
           <w:lang w:val="en-US"/>
         </w:rPr>
       </w:pPr>
-      <w:bookmarkStart w:id="20" w:name="_Ref239724927"/>
-      <w:bookmarkStart w:id="21" w:name="_Toc243495469"/>
+      <w:bookmarkStart w:id="23" w:name="_Ref239724927"/>
+      <w:bookmarkStart w:id="24" w:name="_Toc244605466"/>
       <w:r>
         <w:rPr>
           <w:lang w:val="en-US"/>
         </w:rPr>
         <w:t>The Tools</w:t>
       </w:r>
-      <w:bookmarkEnd w:id="20"/>
-      <w:bookmarkEnd w:id="21"/>
+      <w:bookmarkEnd w:id="23"/>
+      <w:bookmarkEnd w:id="24"/>
     </w:p>
     <w:p>
       <w:pPr>
@@ -12451,7 +12995,7 @@
           <w:lang w:val="en-US"/>
         </w:rPr>
       </w:pPr>
-      <w:bookmarkStart w:id="22" w:name="_Toc243495470"/>
+      <w:bookmarkStart w:id="25" w:name="_Toc244605467"/>
       <w:r>
         <w:rPr>
           <w:lang w:val="en-US"/>
@@ -12470,7 +13014,7 @@
         </w:rPr>
         <w:t>ngine</w:t>
       </w:r>
-      <w:bookmarkEnd w:id="22"/>
+      <w:bookmarkEnd w:id="25"/>
     </w:p>
     <w:p>
       <w:pPr>
@@ -12643,14 +13187,14 @@
           <w:lang w:val="en-US"/>
         </w:rPr>
       </w:pPr>
-      <w:bookmarkStart w:id="23" w:name="_Toc243495471"/>
+      <w:bookmarkStart w:id="26" w:name="_Toc244605468"/>
       <w:r>
         <w:rPr>
           <w:lang w:val="en-US"/>
         </w:rPr>
         <w:t>Interacting with the user</w:t>
       </w:r>
-      <w:bookmarkEnd w:id="23"/>
+      <w:bookmarkEnd w:id="26"/>
     </w:p>
     <w:p>
       <w:pPr>
@@ -12762,7 +13306,7 @@
           <w:lang w:val="en-US"/>
         </w:rPr>
       </w:pPr>
-      <w:bookmarkStart w:id="24" w:name="_Toc243495472"/>
+      <w:bookmarkStart w:id="27" w:name="_Toc244605469"/>
       <w:r>
         <w:rPr>
           <w:lang w:val="en-US"/>
@@ -12781,7 +13325,7 @@
         </w:rPr>
         <w:t>onnectors</w:t>
       </w:r>
-      <w:bookmarkEnd w:id="24"/>
+      <w:bookmarkEnd w:id="27"/>
     </w:p>
     <w:p>
       <w:pPr>
@@ -12852,14 +13396,14 @@
           <w:lang w:val="en-US"/>
         </w:rPr>
       </w:pPr>
-      <w:bookmarkStart w:id="25" w:name="_Toc243495473"/>
+      <w:bookmarkStart w:id="28" w:name="_Toc244605470"/>
       <w:r>
         <w:rPr>
           <w:lang w:val="en-US"/>
         </w:rPr>
         <w:t>Active Directory</w:t>
       </w:r>
-      <w:bookmarkEnd w:id="25"/>
+      <w:bookmarkEnd w:id="28"/>
     </w:p>
     <w:p>
       <w:pPr>
@@ -13406,14 +13950,14 @@
           <w:lang w:val="en-US"/>
         </w:rPr>
       </w:pPr>
-      <w:bookmarkStart w:id="26" w:name="_Toc243495474"/>
+      <w:bookmarkStart w:id="29" w:name="_Toc244605471"/>
       <w:r>
         <w:rPr>
           <w:lang w:val="en-US"/>
         </w:rPr>
         <w:t>Facebook</w:t>
       </w:r>
-      <w:bookmarkEnd w:id="26"/>
+      <w:bookmarkEnd w:id="29"/>
     </w:p>
     <w:p>
       <w:pPr>
@@ -13429,6 +13973,12 @@
           <w:lang w:val="en-US"/>
         </w:rPr>
         <w:t>The Facebook client has been re-implemented without the Facebook API, but using web-scraping technology. This enables all users to use this client without requesting Facebook for a key.</w:t>
+      </w:r>
+      <w:r>
+        <w:rPr>
+          <w:lang w:val="en-US"/>
+        </w:rPr>
+        <w:t xml:space="preserve"> Currently the connector does not download the contact image from Facebook – this will be changed soon.</w:t>
       </w:r>
     </w:p>
     <w:p>
@@ -13441,14 +13991,14 @@
           <w:lang w:val="en-US"/>
         </w:rPr>
       </w:pPr>
-      <w:bookmarkStart w:id="27" w:name="_Toc243495475"/>
+      <w:bookmarkStart w:id="30" w:name="_Toc244605472"/>
       <w:r>
         <w:rPr>
           <w:lang w:val="en-US"/>
         </w:rPr>
         <w:t>File System</w:t>
       </w:r>
-      <w:bookmarkEnd w:id="27"/>
+      <w:bookmarkEnd w:id="30"/>
     </w:p>
     <w:p>
       <w:pPr>
@@ -14973,7 +15523,7 @@
           <w:lang w:val="en-US"/>
         </w:rPr>
       </w:pPr>
-      <w:bookmarkStart w:id="28" w:name="_Ref235800530"/>
+      <w:bookmarkStart w:id="31" w:name="_Ref235800530"/>
       <w:r>
         <w:rPr>
           <w:rFonts w:ascii="Courier New" w:hAnsi="Courier New" w:cs="Courier New"/>
@@ -14996,7 +15546,7 @@
         </w:rPr>
         <w:t>ClientCsv</w:t>
       </w:r>
-      <w:bookmarkEnd w:id="28"/>
+      <w:bookmarkEnd w:id="31"/>
     </w:p>
     <w:p>
       <w:pPr>
@@ -17889,14 +18439,14 @@
           <w:lang w:val="en-US"/>
         </w:rPr>
       </w:pPr>
-      <w:bookmarkStart w:id="29" w:name="_Toc243495476"/>
+      <w:bookmarkStart w:id="32" w:name="_Toc244605473"/>
       <w:r>
         <w:rPr>
           <w:lang w:val="en-US"/>
         </w:rPr>
         <w:t>Google</w:t>
       </w:r>
-      <w:bookmarkEnd w:id="29"/>
+      <w:bookmarkEnd w:id="32"/>
     </w:p>
     <w:p>
       <w:pPr>
@@ -18125,7 +18675,7 @@
           <w:lang w:val="en-US"/>
         </w:rPr>
       </w:pPr>
-      <w:bookmarkStart w:id="30" w:name="_Ref242967718"/>
+      <w:bookmarkStart w:id="33" w:name="_Ref242967718"/>
       <w:r>
         <w:rPr>
           <w:lang w:val="en-US"/>
@@ -18163,7 +18713,7 @@
         </w:rPr>
         <w:fldChar w:fldCharType="end"/>
       </w:r>
-      <w:bookmarkEnd w:id="30"/>
+      <w:bookmarkEnd w:id="33"/>
       <w:r>
         <w:rPr>
           <w:lang w:val="en-US"/>
@@ -18188,14 +18738,14 @@
           <w:lang w:val="en-US"/>
         </w:rPr>
       </w:pPr>
-      <w:bookmarkStart w:id="31" w:name="_Toc243495477"/>
+      <w:bookmarkStart w:id="34" w:name="_Toc244605474"/>
       <w:r>
         <w:rPr>
           <w:lang w:val="en-US"/>
         </w:rPr>
         <w:t>Lotus Notes</w:t>
       </w:r>
-      <w:bookmarkEnd w:id="31"/>
+      <w:bookmarkEnd w:id="34"/>
     </w:p>
     <w:p>
       <w:pPr>
@@ -18223,14 +18773,14 @@
           <w:lang w:val="en-US"/>
         </w:rPr>
       </w:pPr>
-      <w:bookmarkStart w:id="32" w:name="_Toc243495478"/>
+      <w:bookmarkStart w:id="35" w:name="_Toc244605475"/>
       <w:r>
         <w:rPr>
           <w:lang w:val="en-US"/>
         </w:rPr>
         <w:t>MeinVZ / StudiVZ</w:t>
       </w:r>
-      <w:bookmarkEnd w:id="32"/>
+      <w:bookmarkEnd w:id="35"/>
     </w:p>
     <w:p>
       <w:pPr>
@@ -18258,14 +18808,14 @@
           <w:lang w:val="en-US"/>
         </w:rPr>
       </w:pPr>
-      <w:bookmarkStart w:id="33" w:name="_Toc243495479"/>
+      <w:bookmarkStart w:id="36" w:name="_Toc244605476"/>
       <w:r>
         <w:rPr>
           <w:lang w:val="en-US"/>
         </w:rPr>
         <w:t>Memory</w:t>
       </w:r>
-      <w:bookmarkEnd w:id="33"/>
+      <w:bookmarkEnd w:id="36"/>
     </w:p>
     <w:p>
       <w:pPr>
@@ -18293,14 +18843,14 @@
           <w:lang w:val="en-US"/>
         </w:rPr>
       </w:pPr>
-      <w:bookmarkStart w:id="34" w:name="_Toc243495480"/>
+      <w:bookmarkStart w:id="37" w:name="_Toc244605477"/>
       <w:r>
         <w:rPr>
           <w:lang w:val="en-US"/>
         </w:rPr>
         <w:t>Microsoft Access Database</w:t>
       </w:r>
-      <w:bookmarkEnd w:id="34"/>
+      <w:bookmarkEnd w:id="37"/>
     </w:p>
     <w:p>
       <w:pPr>
@@ -20282,14 +20832,14 @@
           <w:lang w:val="en-US"/>
         </w:rPr>
       </w:pPr>
-      <w:bookmarkStart w:id="35" w:name="_Toc243495481"/>
+      <w:bookmarkStart w:id="38" w:name="_Toc244605478"/>
       <w:r>
         <w:rPr>
           <w:lang w:val="en-US"/>
         </w:rPr>
         <w:t>Microsoft Outlook</w:t>
       </w:r>
-      <w:bookmarkEnd w:id="35"/>
+      <w:bookmarkEnd w:id="38"/>
     </w:p>
     <w:p>
       <w:pPr>
@@ -20317,14 +20867,14 @@
           <w:lang w:val="en-US"/>
         </w:rPr>
       </w:pPr>
-      <w:bookmarkStart w:id="36" w:name="_Toc243495482"/>
+      <w:bookmarkStart w:id="39" w:name="_Toc244605479"/>
       <w:r>
         <w:rPr>
           <w:lang w:val="en-US"/>
         </w:rPr>
         <w:t>Online Storage</w:t>
       </w:r>
-      <w:bookmarkEnd w:id="36"/>
+      <w:bookmarkEnd w:id="39"/>
     </w:p>
     <w:p>
       <w:pPr>
@@ -20364,14 +20914,14 @@
           <w:lang w:val="en-US"/>
         </w:rPr>
       </w:pPr>
-      <w:bookmarkStart w:id="37" w:name="_Toc243495483"/>
+      <w:bookmarkStart w:id="40" w:name="_Toc244605480"/>
       <w:r>
         <w:rPr>
           <w:lang w:val="en-US"/>
         </w:rPr>
         <w:t>Statistic</w:t>
       </w:r>
-      <w:bookmarkEnd w:id="37"/>
+      <w:bookmarkEnd w:id="40"/>
     </w:p>
     <w:p>
       <w:pPr>
@@ -20405,14 +20955,14 @@
           <w:lang w:val="en-US"/>
         </w:rPr>
       </w:pPr>
-      <w:bookmarkStart w:id="38" w:name="_Toc243495484"/>
+      <w:bookmarkStart w:id="41" w:name="_Toc244605481"/>
       <w:r>
         <w:rPr>
           <w:lang w:val="en-US"/>
         </w:rPr>
         <w:t>StayFriends</w:t>
       </w:r>
-      <w:bookmarkEnd w:id="38"/>
+      <w:bookmarkEnd w:id="41"/>
     </w:p>
     <w:p>
       <w:pPr>
@@ -20446,14 +20996,14 @@
           <w:lang w:val="en-US"/>
         </w:rPr>
       </w:pPr>
-      <w:bookmarkStart w:id="39" w:name="_Toc243495485"/>
+      <w:bookmarkStart w:id="42" w:name="_Toc244605482"/>
       <w:r>
         <w:rPr>
           <w:lang w:val="en-US"/>
         </w:rPr>
         <w:t>Wer-Kennt-Wen</w:t>
       </w:r>
-      <w:bookmarkEnd w:id="39"/>
+      <w:bookmarkEnd w:id="42"/>
     </w:p>
     <w:p>
       <w:pPr>
@@ -20505,18 +21055,18 @@
           <w:lang w:val="en-US"/>
         </w:rPr>
       </w:pPr>
-      <w:bookmarkStart w:id="40" w:name="_Ref243181591"/>
-      <w:bookmarkStart w:id="41" w:name="_Ref243181595"/>
-      <w:bookmarkStart w:id="42" w:name="_Toc243495486"/>
+      <w:bookmarkStart w:id="43" w:name="_Ref243181591"/>
+      <w:bookmarkStart w:id="44" w:name="_Ref243181595"/>
+      <w:bookmarkStart w:id="45" w:name="_Toc244605483"/>
       <w:r>
         <w:rPr>
           <w:lang w:val="en-US"/>
         </w:rPr>
         <w:t>Xing</w:t>
       </w:r>
-      <w:bookmarkEnd w:id="40"/>
-      <w:bookmarkEnd w:id="41"/>
-      <w:bookmarkEnd w:id="42"/>
+      <w:bookmarkEnd w:id="43"/>
+      <w:bookmarkEnd w:id="44"/>
+      <w:bookmarkEnd w:id="45"/>
     </w:p>
     <w:p>
       <w:pPr>
@@ -22159,14 +22709,14 @@
           <w:lang w:val="en-US"/>
         </w:rPr>
       </w:pPr>
-      <w:bookmarkStart w:id="43" w:name="_Toc243495487"/>
+      <w:bookmarkStart w:id="46" w:name="_Toc244605484"/>
       <w:r>
         <w:rPr>
           <w:lang w:val="en-US"/>
         </w:rPr>
         <w:t>Connection to the Cloud</w:t>
       </w:r>
-      <w:bookmarkEnd w:id="43"/>
+      <w:bookmarkEnd w:id="46"/>
     </w:p>
     <w:p>
       <w:pPr>
@@ -27461,25 +28011,7 @@
         <w:rPr>
           <w:lang w:val="en-US"/>
         </w:rPr>
-        <w:t xml:space="preserve">cloud. This implementation does use the </w:t>
-      </w:r>
-      <w:r>
-        <w:rPr>
-          <w:lang w:val="en-US"/>
-        </w:rPr>
-        <w:t>Microsoft Azure</w:t>
-      </w:r>
-      <w:r>
-        <w:rPr>
-          <w:lang w:val="en-US"/>
-        </w:rPr>
-        <w:t xml:space="preserve"> SDK</w:t>
-      </w:r>
-      <w:r>
-        <w:rPr>
-          <w:lang w:val="en-US"/>
-        </w:rPr>
-        <w:t>.</w:t>
+        <w:t>cloud, putting the storage logic into the cloud while keeping the business logic at the consumer. The service consumer may also be hosted inside the cloud.</w:t>
       </w:r>
     </w:p>
     <w:p>
@@ -27495,138 +28027,19 @@
         <w:rPr>
           <w:lang w:val="en-US"/>
         </w:rPr>
-        <w:t xml:space="preserve">To transport a </w:t>
-      </w:r>
-      <w:r>
-        <w:rPr>
-          <w:rFonts w:ascii="Courier New" w:hAnsi="Courier New" w:cs="Courier New"/>
-          <w:noProof/>
-          <w:color w:val="2B91AF"/>
-          <w:sz w:val="20"/>
-          <w:szCs w:val="20"/>
-          <w:lang w:val="en-US"/>
-        </w:rPr>
-        <w:t>List</w:t>
-      </w:r>
-      <w:r>
-        <w:rPr>
-          <w:rFonts w:ascii="Courier New" w:hAnsi="Courier New" w:cs="Courier New"/>
-          <w:noProof/>
-          <w:sz w:val="20"/>
-          <w:szCs w:val="20"/>
-          <w:lang w:val="en-US"/>
-        </w:rPr>
-        <w:t>&lt;</w:t>
-      </w:r>
-      <w:r>
-        <w:rPr>
-          <w:rFonts w:ascii="Courier New" w:hAnsi="Courier New" w:cs="Courier New"/>
-          <w:noProof/>
-          <w:color w:val="2B91AF"/>
-          <w:sz w:val="20"/>
-          <w:szCs w:val="20"/>
-          <w:lang w:val="en-US"/>
-        </w:rPr>
-        <w:t>StdElement</w:t>
-      </w:r>
-      <w:r>
-        <w:rPr>
-          <w:rFonts w:ascii="Courier New" w:hAnsi="Courier New" w:cs="Courier New"/>
-          <w:noProof/>
-          <w:sz w:val="20"/>
-          <w:szCs w:val="20"/>
-          <w:lang w:val="en-US"/>
-        </w:rPr>
-        <w:t>&gt;</w:t>
-      </w:r>
-      <w:r>
-        <w:rPr>
-          <w:lang w:val="en-US"/>
-        </w:rPr>
-        <w:t xml:space="preserve">, it is being wrapped inside a </w:t>
-      </w:r>
-      <w:r>
-        <w:rPr>
-          <w:rFonts w:ascii="Courier New" w:hAnsi="Courier New" w:cs="Courier New"/>
-          <w:noProof/>
-          <w:color w:val="2B91AF"/>
-          <w:sz w:val="20"/>
-          <w:szCs w:val="20"/>
-          <w:lang w:val="en-US"/>
-        </w:rPr>
-        <w:t>ContactListContainer</w:t>
-      </w:r>
-      <w:r>
-        <w:rPr>
-          <w:lang w:val="en-US"/>
-        </w:rPr>
-        <w:t xml:space="preserve"> which does also contain a </w:t>
-      </w:r>
-      <w:r>
-        <w:rPr>
-          <w:rFonts w:ascii="Courier New" w:hAnsi="Courier New" w:cs="Courier New"/>
-          <w:noProof/>
-          <w:color w:val="2B91AF"/>
-          <w:sz w:val="20"/>
-          <w:szCs w:val="20"/>
-          <w:lang w:val="en-US"/>
-        </w:rPr>
-        <w:t>List</w:t>
-      </w:r>
-      <w:r>
-        <w:rPr>
-          <w:rFonts w:ascii="Courier New" w:hAnsi="Courier New" w:cs="Courier New"/>
-          <w:noProof/>
-          <w:sz w:val="20"/>
-          <w:szCs w:val="20"/>
-          <w:lang w:val="en-US"/>
-        </w:rPr>
-        <w:t>&lt;</w:t>
-      </w:r>
-      <w:r>
-        <w:rPr>
-          <w:rFonts w:ascii="Courier New" w:hAnsi="Courier New" w:cs="Courier New"/>
-          <w:noProof/>
-          <w:color w:val="2B91AF"/>
-          <w:sz w:val="20"/>
-          <w:szCs w:val="20"/>
-          <w:lang w:val="en-US"/>
-        </w:rPr>
-        <w:t>TechnicalMessage</w:t>
-      </w:r>
-      <w:r>
-        <w:rPr>
-          <w:rFonts w:ascii="Courier New" w:hAnsi="Courier New" w:cs="Courier New"/>
-          <w:noProof/>
-          <w:sz w:val="20"/>
-          <w:szCs w:val="20"/>
-          <w:lang w:val="en-US"/>
-        </w:rPr>
-        <w:t>&gt;</w:t>
-      </w:r>
-      <w:r>
-        <w:rPr>
-          <w:lang w:val="en-US"/>
-        </w:rPr>
-        <w:t xml:space="preserve"> to provide a way of </w:t>
-      </w:r>
-      <w:r>
-        <w:rPr>
-          <w:lang w:val="en-US"/>
-        </w:rPr>
-        <w:t xml:space="preserve">adding </w:t>
-      </w:r>
-      <w:r>
-        <w:rPr>
-          <w:lang w:val="en-US"/>
-        </w:rPr>
-        <w:t xml:space="preserve">technical </w:t>
-      </w:r>
-      <w:r>
-        <w:rPr>
-          <w:lang w:val="en-US"/>
-        </w:rPr>
-        <w:t>information</w:t>
+        <w:t xml:space="preserve">This implementation does use the </w:t>
+      </w:r>
+      <w:r>
+        <w:rPr>
+          <w:lang w:val="en-US"/>
+        </w:rPr>
+        <w:t>Microsoft Azure</w:t>
+      </w:r>
+      <w:r>
+        <w:rPr>
+          <w:lang w:val="en-US"/>
+        </w:rPr>
+        <w:t xml:space="preserve"> SDK</w:t>
       </w:r>
       <w:r>
         <w:rPr>
@@ -27648,7 +28061,254 @@
         <w:rPr>
           <w:lang w:val="en-US"/>
         </w:rPr>
-        <w:t xml:space="preserve">The architecture of this access path does provide flexibility </w:t>
+        <w:t xml:space="preserve">To transport a </w:t>
+      </w:r>
+      <w:r>
+        <w:rPr>
+          <w:rFonts w:ascii="Courier New" w:hAnsi="Courier New" w:cs="Courier New"/>
+          <w:noProof/>
+          <w:color w:val="2B91AF"/>
+          <w:sz w:val="20"/>
+          <w:szCs w:val="20"/>
+          <w:lang w:val="en-US"/>
+        </w:rPr>
+        <w:t>List</w:t>
+      </w:r>
+      <w:r>
+        <w:rPr>
+          <w:rFonts w:ascii="Courier New" w:hAnsi="Courier New" w:cs="Courier New"/>
+          <w:noProof/>
+          <w:sz w:val="20"/>
+          <w:szCs w:val="20"/>
+          <w:lang w:val="en-US"/>
+        </w:rPr>
+        <w:t>&lt;</w:t>
+      </w:r>
+      <w:r>
+        <w:rPr>
+          <w:rFonts w:ascii="Courier New" w:hAnsi="Courier New" w:cs="Courier New"/>
+          <w:noProof/>
+          <w:color w:val="2B91AF"/>
+          <w:sz w:val="20"/>
+          <w:szCs w:val="20"/>
+          <w:lang w:val="en-US"/>
+        </w:rPr>
+        <w:t>StdElement</w:t>
+      </w:r>
+      <w:r>
+        <w:rPr>
+          <w:rFonts w:ascii="Courier New" w:hAnsi="Courier New" w:cs="Courier New"/>
+          <w:noProof/>
+          <w:sz w:val="20"/>
+          <w:szCs w:val="20"/>
+          <w:lang w:val="en-US"/>
+        </w:rPr>
+        <w:t>&gt;</w:t>
+      </w:r>
+      <w:r>
+        <w:rPr>
+          <w:lang w:val="en-US"/>
+        </w:rPr>
+        <w:t xml:space="preserve">, it is being wrapped inside a </w:t>
+      </w:r>
+      <w:r>
+        <w:rPr>
+          <w:rFonts w:ascii="Courier New" w:hAnsi="Courier New" w:cs="Courier New"/>
+          <w:noProof/>
+          <w:color w:val="2B91AF"/>
+          <w:sz w:val="20"/>
+          <w:szCs w:val="20"/>
+          <w:lang w:val="en-US"/>
+        </w:rPr>
+        <w:t>ContactListContainer</w:t>
+      </w:r>
+      <w:r>
+        <w:rPr>
+          <w:lang w:val="en-US"/>
+        </w:rPr>
+        <w:t xml:space="preserve"> which does also contain a </w:t>
+      </w:r>
+      <w:r>
+        <w:rPr>
+          <w:rFonts w:ascii="Courier New" w:hAnsi="Courier New" w:cs="Courier New"/>
+          <w:noProof/>
+          <w:color w:val="2B91AF"/>
+          <w:sz w:val="20"/>
+          <w:szCs w:val="20"/>
+          <w:lang w:val="en-US"/>
+        </w:rPr>
+        <w:t>List</w:t>
+      </w:r>
+      <w:r>
+        <w:rPr>
+          <w:rFonts w:ascii="Courier New" w:hAnsi="Courier New" w:cs="Courier New"/>
+          <w:noProof/>
+          <w:sz w:val="20"/>
+          <w:szCs w:val="20"/>
+          <w:lang w:val="en-US"/>
+        </w:rPr>
+        <w:t>&lt;</w:t>
+      </w:r>
+      <w:r>
+        <w:rPr>
+          <w:rFonts w:ascii="Courier New" w:hAnsi="Courier New" w:cs="Courier New"/>
+          <w:noProof/>
+          <w:color w:val="2B91AF"/>
+          <w:sz w:val="20"/>
+          <w:szCs w:val="20"/>
+          <w:lang w:val="en-US"/>
+        </w:rPr>
+        <w:t>TechnicalMessage</w:t>
+      </w:r>
+      <w:r>
+        <w:rPr>
+          <w:rFonts w:ascii="Courier New" w:hAnsi="Courier New" w:cs="Courier New"/>
+          <w:noProof/>
+          <w:sz w:val="20"/>
+          <w:szCs w:val="20"/>
+          <w:lang w:val="en-US"/>
+        </w:rPr>
+        <w:t>&gt;</w:t>
+      </w:r>
+      <w:r>
+        <w:rPr>
+          <w:lang w:val="en-US"/>
+        </w:rPr>
+        <w:t xml:space="preserve"> to provide a way of </w:t>
+      </w:r>
+      <w:r>
+        <w:rPr>
+          <w:lang w:val="en-US"/>
+        </w:rPr>
+        <w:t xml:space="preserve">adding </w:t>
+      </w:r>
+      <w:r>
+        <w:rPr>
+          <w:lang w:val="en-US"/>
+        </w:rPr>
+        <w:t xml:space="preserve">technical </w:t>
+      </w:r>
+      <w:r>
+        <w:rPr>
+          <w:lang w:val="en-US"/>
+        </w:rPr>
+        <w:t>information</w:t>
+      </w:r>
+      <w:r>
+        <w:rPr>
+          <w:lang w:val="en-US"/>
+        </w:rPr>
+        <w:t>.</w:t>
+      </w:r>
+      <w:r>
+        <w:rPr>
+          <w:lang w:val="en-US"/>
+        </w:rPr>
+        <w:t xml:space="preserve"> Write/Delete operations do use a </w:t>
+      </w:r>
+      <w:r>
+        <w:rPr>
+          <w:rFonts w:ascii="Courier New" w:hAnsi="Courier New" w:cs="Courier New"/>
+          <w:noProof/>
+          <w:color w:val="2B91AF"/>
+          <w:sz w:val="20"/>
+          <w:szCs w:val="20"/>
+        </w:rPr>
+        <w:t xml:space="preserve">BooleanResultContainer </w:t>
+      </w:r>
+      <w:r>
+        <w:rPr>
+          <w:lang w:val="en-US"/>
+        </w:rPr>
+        <w:t xml:space="preserve">which also contains </w:t>
+      </w:r>
+      <w:r>
+        <w:rPr>
+          <w:lang w:val="en-US"/>
+        </w:rPr>
+        <w:t xml:space="preserve">a </w:t>
+      </w:r>
+      <w:r>
+        <w:rPr>
+          <w:rFonts w:ascii="Courier New" w:hAnsi="Courier New" w:cs="Courier New"/>
+          <w:noProof/>
+          <w:color w:val="2B91AF"/>
+          <w:sz w:val="20"/>
+          <w:szCs w:val="20"/>
+          <w:lang w:val="en-US"/>
+        </w:rPr>
+        <w:t>List</w:t>
+      </w:r>
+      <w:r>
+        <w:rPr>
+          <w:rFonts w:ascii="Courier New" w:hAnsi="Courier New" w:cs="Courier New"/>
+          <w:noProof/>
+          <w:sz w:val="20"/>
+          <w:szCs w:val="20"/>
+          <w:lang w:val="en-US"/>
+        </w:rPr>
+        <w:t>&lt;</w:t>
+      </w:r>
+      <w:r>
+        <w:rPr>
+          <w:rFonts w:ascii="Courier New" w:hAnsi="Courier New" w:cs="Courier New"/>
+          <w:noProof/>
+          <w:color w:val="2B91AF"/>
+          <w:sz w:val="20"/>
+          <w:szCs w:val="20"/>
+          <w:lang w:val="en-US"/>
+        </w:rPr>
+        <w:t>TechnicalMessage</w:t>
+      </w:r>
+      <w:r>
+        <w:rPr>
+          <w:rFonts w:ascii="Courier New" w:hAnsi="Courier New" w:cs="Courier New"/>
+          <w:noProof/>
+          <w:sz w:val="20"/>
+          <w:szCs w:val="20"/>
+          <w:lang w:val="en-US"/>
+        </w:rPr>
+        <w:t>&gt;</w:t>
+      </w:r>
+      <w:r>
+        <w:rPr>
+          <w:lang w:val="en-US"/>
+        </w:rPr>
+        <w:t xml:space="preserve"> </w:t>
+      </w:r>
+      <w:r>
+        <w:rPr>
+          <w:lang w:val="en-US"/>
+        </w:rPr>
+        <w:t>together with the Boolean result.</w:t>
+      </w:r>
+    </w:p>
+    <w:p>
+      <w:pPr>
+        <w:tabs>
+          <w:tab w:val="left" w:pos="4962"/>
+        </w:tabs>
+        <w:rPr>
+          <w:lang w:val="en-US"/>
+        </w:rPr>
+      </w:pPr>
+      <w:r>
+        <w:rPr>
+          <w:lang w:val="en-US"/>
+        </w:rPr>
+        <w:t>The architecture of this access path provide</w:t>
+      </w:r>
+      <w:r>
+        <w:rPr>
+          <w:lang w:val="en-US"/>
+        </w:rPr>
+        <w:t>s</w:t>
+      </w:r>
+      <w:r>
+        <w:rPr>
+          <w:lang w:val="en-US"/>
+        </w:rPr>
+        <w:t xml:space="preserve"> flexibility </w:t>
       </w:r>
       <w:r>
         <w:rPr>
@@ -27706,6 +28366,12 @@
           <w:lang w:val="en-US"/>
         </w:rPr>
         <w:t xml:space="preserve"> </w:t>
+      </w:r>
+      <w:r>
+        <w:rPr>
+          <w:lang w:val="en-US"/>
+        </w:rPr>
+        <w:t>The StorageClient (a sample project from Microsoft to deal with the REST API) does use http to access data at the BlobStorage of Azure. This means the Service is completely isolated from proprietary data access methods.</w:t>
       </w:r>
     </w:p>
     <w:p>
@@ -27752,7 +28418,7 @@
           <w:lang w:val="en-US"/>
         </w:rPr>
       </w:pPr>
-      <w:bookmarkStart w:id="44" w:name="_Toc243495488"/>
+      <w:bookmarkStart w:id="47" w:name="_Toc244605485"/>
       <w:r>
         <w:rPr>
           <w:lang w:val="en-US"/>
@@ -27771,7 +28437,7 @@
         </w:rPr>
         <w:t>onnectors</w:t>
       </w:r>
-      <w:bookmarkEnd w:id="44"/>
+      <w:bookmarkEnd w:id="47"/>
     </w:p>
     <w:p>
       <w:pPr>
@@ -28030,7 +28696,7 @@
           <w:lang w:val="en-US"/>
         </w:rPr>
       </w:pPr>
-      <w:bookmarkStart w:id="45" w:name="_Toc243495489"/>
+      <w:bookmarkStart w:id="48" w:name="_Toc244605486"/>
       <w:r>
         <w:rPr>
           <w:lang w:val="en-US"/>
@@ -28049,7 +28715,7 @@
         </w:rPr>
         <w:t>ommands</w:t>
       </w:r>
-      <w:bookmarkEnd w:id="45"/>
+      <w:bookmarkEnd w:id="48"/>
     </w:p>
     <w:p>
       <w:pPr>
@@ -29286,14 +29952,14 @@
           <w:lang w:val="en-US"/>
         </w:rPr>
       </w:pPr>
-      <w:bookmarkStart w:id="46" w:name="_Toc243495490"/>
+      <w:bookmarkStart w:id="49" w:name="_Toc244605487"/>
       <w:r>
         <w:rPr>
           <w:lang w:val="en-US"/>
         </w:rPr>
         <w:t>Logging and Exception Handling</w:t>
       </w:r>
-      <w:bookmarkEnd w:id="46"/>
+      <w:bookmarkEnd w:id="49"/>
     </w:p>
     <w:p>
       <w:pPr>
@@ -29425,14 +30091,14 @@
           <w:lang w:val="en-US"/>
         </w:rPr>
       </w:pPr>
-      <w:bookmarkStart w:id="47" w:name="_Toc243495491"/>
+      <w:bookmarkStart w:id="50" w:name="_Toc244605488"/>
       <w:r>
         <w:rPr>
           <w:lang w:val="en-US"/>
         </w:rPr>
         <w:t>Auto-Update-Check</w:t>
       </w:r>
-      <w:bookmarkEnd w:id="47"/>
+      <w:bookmarkEnd w:id="50"/>
     </w:p>
     <w:p>
       <w:pPr>
@@ -29839,7 +30505,7 @@
           <w:lang w:val="en-US"/>
         </w:rPr>
       </w:pPr>
-      <w:bookmarkStart w:id="48" w:name="_Toc243495492"/>
+      <w:bookmarkStart w:id="51" w:name="_Toc244605489"/>
       <w:r>
         <w:rPr>
           <w:lang w:val="en-US"/>
@@ -29858,7 +30524,7 @@
         </w:rPr>
         <w:t>ontacts</w:t>
       </w:r>
-      <w:bookmarkEnd w:id="48"/>
+      <w:bookmarkEnd w:id="51"/>
     </w:p>
     <w:p>
       <w:pPr>
@@ -30025,14 +30691,14 @@
           <w:lang w:val="en-US"/>
         </w:rPr>
       </w:pPr>
-      <w:bookmarkStart w:id="49" w:name="_Toc243495493"/>
+      <w:bookmarkStart w:id="52" w:name="_Toc244605490"/>
       <w:r>
         <w:rPr>
           <w:lang w:val="en-US"/>
         </w:rPr>
         <w:t>Localization</w:t>
       </w:r>
-      <w:bookmarkEnd w:id="49"/>
+      <w:bookmarkEnd w:id="52"/>
     </w:p>
     <w:p>
       <w:pPr>
@@ -30081,7 +30747,19 @@
         <w:rPr>
           <w:lang w:val="en-US"/>
         </w:rPr>
-        <w:t>).</w:t>
+        <w:t>)</w:t>
+      </w:r>
+      <w:r>
+        <w:rPr>
+          <w:lang w:val="en-US"/>
+        </w:rPr>
+        <w:t xml:space="preserve"> – which are far away from being complete</w:t>
+      </w:r>
+      <w:r>
+        <w:rPr>
+          <w:lang w:val="en-US"/>
+        </w:rPr>
+        <w:t>.</w:t>
       </w:r>
     </w:p>
     <w:p>
@@ -30094,14 +30772,14 @@
           <w:lang w:val="en-US"/>
         </w:rPr>
       </w:pPr>
-      <w:bookmarkStart w:id="50" w:name="_Toc243495494"/>
+      <w:bookmarkStart w:id="53" w:name="_Toc244605491"/>
       <w:r>
         <w:rPr>
           <w:lang w:val="en-US"/>
         </w:rPr>
         <w:t>Planned things</w:t>
       </w:r>
-      <w:bookmarkEnd w:id="50"/>
+      <w:bookmarkEnd w:id="53"/>
     </w:p>
     <w:p>
       <w:pPr>
@@ -30189,14 +30867,14 @@
           <w:lang w:val="en-US"/>
         </w:rPr>
       </w:pPr>
-      <w:bookmarkStart w:id="51" w:name="_Toc243495495"/>
+      <w:bookmarkStart w:id="54" w:name="_Toc244605492"/>
       <w:r>
         <w:rPr>
           <w:lang w:val="en-US"/>
         </w:rPr>
         <w:t>Interesting things in code</w:t>
       </w:r>
-      <w:bookmarkEnd w:id="51"/>
+      <w:bookmarkEnd w:id="54"/>
     </w:p>
     <w:p>
       <w:pPr>
@@ -30205,14 +30883,14 @@
           <w:lang w:val="en-US"/>
         </w:rPr>
       </w:pPr>
-      <w:bookmarkStart w:id="52" w:name="_Toc243495496"/>
+      <w:bookmarkStart w:id="55" w:name="_Toc244605493"/>
       <w:r>
         <w:rPr>
           <w:lang w:val="en-US"/>
         </w:rPr>
         <w:t>Usage of Attributes</w:t>
       </w:r>
-      <w:bookmarkEnd w:id="52"/>
+      <w:bookmarkEnd w:id="55"/>
     </w:p>
     <w:p>
       <w:pPr>
@@ -30266,14 +30944,14 @@
           <w:lang w:val="en-US"/>
         </w:rPr>
       </w:pPr>
-      <w:bookmarkStart w:id="53" w:name="_Toc243495497"/>
+      <w:bookmarkStart w:id="56" w:name="_Toc244605494"/>
       <w:r>
         <w:rPr>
           <w:lang w:val="en-US"/>
         </w:rPr>
         <w:t>Abstraction of UI</w:t>
       </w:r>
-      <w:bookmarkEnd w:id="53"/>
+      <w:bookmarkEnd w:id="56"/>
     </w:p>
     <w:p>
       <w:pPr>
@@ -30307,14 +30985,14 @@
           <w:lang w:val="en-US"/>
         </w:rPr>
       </w:pPr>
-      <w:bookmarkStart w:id="54" w:name="_Toc243495498"/>
+      <w:bookmarkStart w:id="57" w:name="_Toc244605495"/>
       <w:r>
         <w:rPr>
           <w:lang w:val="en-US"/>
         </w:rPr>
         <w:t>Null Reference Prevention</w:t>
       </w:r>
-      <w:bookmarkEnd w:id="54"/>
+      <w:bookmarkEnd w:id="57"/>
     </w:p>
     <w:p>
       <w:pPr>
@@ -30752,14 +31430,14 @@
           <w:lang w:val="en-US"/>
         </w:rPr>
       </w:pPr>
-      <w:bookmarkStart w:id="55" w:name="_Toc243495499"/>
+      <w:bookmarkStart w:id="58" w:name="_Toc244605496"/>
       <w:r>
         <w:rPr>
           <w:lang w:val="en-US"/>
         </w:rPr>
         <w:t>Invoking a Method with every Member of a Collection</w:t>
       </w:r>
-      <w:bookmarkEnd w:id="55"/>
+      <w:bookmarkEnd w:id="58"/>
     </w:p>
     <w:p>
       <w:pPr>
@@ -31196,7 +31874,7 @@
           <w:lang w:val="en-US"/>
         </w:rPr>
       </w:pPr>
-      <w:bookmarkStart w:id="56" w:name="_Toc243495500"/>
+      <w:bookmarkStart w:id="59" w:name="_Toc244605497"/>
       <w:r>
         <w:rPr>
           <w:lang w:val="en-US"/>
@@ -31209,7 +31887,7 @@
         </w:rPr>
         <w:t xml:space="preserve"> to parse variable property-paths</w:t>
       </w:r>
-      <w:bookmarkEnd w:id="56"/>
+      <w:bookmarkEnd w:id="59"/>
     </w:p>
     <w:p>
       <w:pPr>
@@ -31261,7 +31939,7 @@
           <w:lang w:val="en-US"/>
         </w:rPr>
       </w:pPr>
-      <w:bookmarkStart w:id="57" w:name="_Toc243495501"/>
+      <w:bookmarkStart w:id="60" w:name="_Toc244605498"/>
       <w:r>
         <w:rPr>
           <w:lang w:val="en-US"/>
@@ -31280,7 +31958,7 @@
         </w:rPr>
         <w:t xml:space="preserve"> attribute</w:t>
       </w:r>
-      <w:bookmarkEnd w:id="57"/>
+      <w:bookmarkEnd w:id="60"/>
     </w:p>
     <w:p>
       <w:pPr>
@@ -31465,14 +32143,14 @@
           <w:lang w:val="en-US"/>
         </w:rPr>
       </w:pPr>
-      <w:bookmarkStart w:id="58" w:name="_Toc243495502"/>
+      <w:bookmarkStart w:id="61" w:name="_Toc244605499"/>
       <w:r>
         <w:rPr>
           <w:lang w:val="en-US"/>
         </w:rPr>
         <w:t>FAQ</w:t>
       </w:r>
-      <w:bookmarkEnd w:id="58"/>
+      <w:bookmarkEnd w:id="61"/>
     </w:p>
     <w:p>
       <w:pPr>
@@ -31884,7 +32562,7 @@
                         <w:rPr>
                           <w:noProof/>
                         </w:rPr>
-                        <w:t>9</w:t>
+                        <w:t>22</w:t>
                       </w:r>
                     </w:fldSimple>
                   </w:p>
@@ -33484,8 +34162,10 @@
     <w:rsidRoot w:val="0053541A"/>
     <w:rsid w:val="000F6618"/>
     <w:rsid w:val="0053541A"/>
+    <w:rsid w:val="00641324"/>
     <w:rsid w:val="007A4889"/>
     <w:rsid w:val="007E16BF"/>
+    <w:rsid w:val="008917D8"/>
     <w:rsid w:val="00A95889"/>
     <w:rsid w:val="00CC3C5B"/>
     <w:rsid w:val="00E351AA"/>
@@ -34070,7 +34750,7 @@
 </file>
 
 <file path=customXml/itemProps2.xml><?xml version="1.0" encoding="utf-8"?>
-<ds:datastoreItem xmlns:ds="http://schemas.openxmlformats.org/officeDocument/2006/customXml" ds:itemID="{4F6BA6FE-6428-4379-AE5C-95344FA2150B}">
+<ds:datastoreItem xmlns:ds="http://schemas.openxmlformats.org/officeDocument/2006/customXml" ds:itemID="{56EFDC75-791A-4646-820D-59154CFBCCCB}">
   <ds:schemaRefs>
     <ds:schemaRef ds:uri="http://schemas.openxmlformats.org/officeDocument/2006/bibliography"/>
   </ds:schemaRefs>

</xml_diff>

<commit_message>
debugging console (write only) client; adding SonyEricsson-client
</commit_message>
<xml_diff>
--- a/SemSync.docx
+++ b/SemSync.docx
@@ -28689,6 +28689,1705 @@
     <w:p>
       <w:pPr>
         <w:pStyle w:val="berschrift2"/>
+        <w:rPr>
+          <w:lang w:val="en-US"/>
+        </w:rPr>
+      </w:pPr>
+      <w:bookmarkStart w:id="48" w:name="_Toc244605486"/>
+      <w:r>
+        <w:rPr>
+          <w:lang w:val="en-US"/>
+        </w:rPr>
+        <w:t>Anatomy of a Simple Connector</w:t>
+      </w:r>
+    </w:p>
+    <w:p>
+      <w:pPr>
+        <w:rPr>
+          <w:lang w:val="en-US"/>
+        </w:rPr>
+      </w:pPr>
+      <w:r>
+        <w:rPr>
+          <w:rFonts w:ascii="Courier New" w:hAnsi="Courier New" w:cs="Courier New"/>
+          <w:noProof/>
+          <w:color w:val="0000FF"/>
+          <w:sz w:val="20"/>
+          <w:szCs w:val="20"/>
+        </w:rPr>
+        <w:t>namespace</w:t>
+      </w:r>
+      <w:r>
+        <w:rPr>
+          <w:rFonts w:ascii="Courier New" w:hAnsi="Courier New" w:cs="Courier New"/>
+          <w:noProof/>
+          <w:sz w:val="20"/>
+          <w:szCs w:val="20"/>
+        </w:rPr>
+        <w:t xml:space="preserve"> Sem.Sync.Connector.Console</w:t>
+      </w:r>
+    </w:p>
+    <w:p>
+      <w:pPr>
+        <w:rPr>
+          <w:lang w:val="en-US"/>
+        </w:rPr>
+      </w:pPr>
+      <w:r>
+        <w:rPr>
+          <w:lang w:val="en-US"/>
+        </w:rPr>
+        <w:t xml:space="preserve">The namespace of the connector class should match </w:t>
+      </w:r>
+      <w:r>
+        <w:rPr>
+          <w:rFonts w:ascii="Courier New" w:hAnsi="Courier New" w:cs="Courier New"/>
+          <w:noProof/>
+          <w:sz w:val="20"/>
+          <w:szCs w:val="20"/>
+        </w:rPr>
+        <w:t>Sem.Sync.Connector.</w:t>
+      </w:r>
+      <w:r>
+        <w:rPr>
+          <w:i/>
+          <w:lang w:val="en-US"/>
+        </w:rPr>
+        <w:t>myConnectorName</w:t>
+      </w:r>
+      <w:r>
+        <w:rPr>
+          <w:lang w:val="en-US"/>
+        </w:rPr>
+        <w:t xml:space="preserve"> with the assembly name matching the namespace name in order to ease the configuration. Addressing the connector class inside the configuration is made using the full qualified class name, but you can omit the namespace and the assembly name if they do match this convention.</w:t>
+      </w:r>
+    </w:p>
+    <w:p>
+      <w:pPr>
+        <w:rPr>
+          <w:lang w:val="en-US"/>
+        </w:rPr>
+      </w:pPr>
+      <w:r>
+        <w:rPr>
+          <w:rFonts w:ascii="Courier New" w:hAnsi="Courier New" w:cs="Courier New"/>
+          <w:noProof/>
+          <w:sz w:val="20"/>
+          <w:szCs w:val="20"/>
+        </w:rPr>
+        <w:t>[</w:t>
+      </w:r>
+      <w:r>
+        <w:rPr>
+          <w:rFonts w:ascii="Courier New" w:hAnsi="Courier New" w:cs="Courier New"/>
+          <w:noProof/>
+          <w:color w:val="2B91AF"/>
+          <w:sz w:val="20"/>
+          <w:szCs w:val="20"/>
+        </w:rPr>
+        <w:t>ClientStoragePathDescriptionAttribute</w:t>
+      </w:r>
+      <w:r>
+        <w:rPr>
+          <w:rFonts w:ascii="Courier New" w:hAnsi="Courier New" w:cs="Courier New"/>
+          <w:noProof/>
+          <w:sz w:val="20"/>
+          <w:szCs w:val="20"/>
+        </w:rPr>
+        <w:t xml:space="preserve">(Irrelevant = </w:t>
+      </w:r>
+      <w:r>
+        <w:rPr>
+          <w:rFonts w:ascii="Courier New" w:hAnsi="Courier New" w:cs="Courier New"/>
+          <w:noProof/>
+          <w:color w:val="0000FF"/>
+          <w:sz w:val="20"/>
+          <w:szCs w:val="20"/>
+        </w:rPr>
+        <w:t>true</w:t>
+      </w:r>
+      <w:r>
+        <w:rPr>
+          <w:rFonts w:ascii="Courier New" w:hAnsi="Courier New" w:cs="Courier New"/>
+          <w:noProof/>
+          <w:sz w:val="20"/>
+          <w:szCs w:val="20"/>
+        </w:rPr>
+        <w:t>)]</w:t>
+      </w:r>
+    </w:p>
+    <w:p>
+      <w:pPr>
+        <w:rPr>
+          <w:lang w:val="en-US"/>
+        </w:rPr>
+      </w:pPr>
+      <w:r>
+        <w:rPr>
+          <w:lang w:val="en-US"/>
+        </w:rPr>
+        <w:t>This attribute describes the way a UI should help the user to deal with the client storage path parameter while reading/writing data. In our very simple sample this attribute contain the information that this path is irrelevant, so the UI can hide the input elements to not confuse the user.</w:t>
+      </w:r>
+    </w:p>
+    <w:p>
+      <w:pPr>
+        <w:autoSpaceDE w:val="0"/>
+        <w:autoSpaceDN w:val="0"/>
+        <w:adjustRightInd w:val="0"/>
+        <w:spacing w:after="0" w:line="240" w:lineRule="auto"/>
+        <w:jc w:val="left"/>
+        <w:rPr>
+          <w:rFonts w:ascii="Courier New" w:hAnsi="Courier New" w:cs="Courier New"/>
+          <w:noProof/>
+          <w:sz w:val="20"/>
+          <w:szCs w:val="20"/>
+        </w:rPr>
+      </w:pPr>
+      <w:r>
+        <w:rPr>
+          <w:rFonts w:ascii="Courier New" w:hAnsi="Courier New" w:cs="Courier New"/>
+          <w:noProof/>
+          <w:sz w:val="20"/>
+          <w:szCs w:val="20"/>
+        </w:rPr>
+        <w:t>[</w:t>
+      </w:r>
+      <w:r>
+        <w:rPr>
+          <w:rFonts w:ascii="Courier New" w:hAnsi="Courier New" w:cs="Courier New"/>
+          <w:noProof/>
+          <w:color w:val="2B91AF"/>
+          <w:sz w:val="20"/>
+          <w:szCs w:val="20"/>
+        </w:rPr>
+        <w:t>ConnectorDescription</w:t>
+      </w:r>
+      <w:r>
+        <w:rPr>
+          <w:rFonts w:ascii="Courier New" w:hAnsi="Courier New" w:cs="Courier New"/>
+          <w:noProof/>
+          <w:sz w:val="20"/>
+          <w:szCs w:val="20"/>
+        </w:rPr>
+        <w:t>(</w:t>
+      </w:r>
+    </w:p>
+    <w:p>
+      <w:pPr>
+        <w:autoSpaceDE w:val="0"/>
+        <w:autoSpaceDN w:val="0"/>
+        <w:adjustRightInd w:val="0"/>
+        <w:spacing w:after="0" w:line="240" w:lineRule="auto"/>
+        <w:jc w:val="left"/>
+        <w:rPr>
+          <w:rFonts w:ascii="Courier New" w:hAnsi="Courier New" w:cs="Courier New"/>
+          <w:noProof/>
+          <w:sz w:val="20"/>
+          <w:szCs w:val="20"/>
+        </w:rPr>
+      </w:pPr>
+      <w:r>
+        <w:rPr>
+          <w:rFonts w:ascii="Courier New" w:hAnsi="Courier New" w:cs="Courier New"/>
+          <w:noProof/>
+          <w:sz w:val="20"/>
+          <w:szCs w:val="20"/>
+        </w:rPr>
+        <w:t xml:space="preserve">        DisplayName = </w:t>
+      </w:r>
+      <w:r>
+        <w:rPr>
+          <w:rFonts w:ascii="Courier New" w:hAnsi="Courier New" w:cs="Courier New"/>
+          <w:noProof/>
+          <w:color w:val="A31515"/>
+          <w:sz w:val="20"/>
+          <w:szCs w:val="20"/>
+        </w:rPr>
+        <w:t>"Console output"</w:t>
+      </w:r>
+      <w:r>
+        <w:rPr>
+          <w:rFonts w:ascii="Courier New" w:hAnsi="Courier New" w:cs="Courier New"/>
+          <w:noProof/>
+          <w:sz w:val="20"/>
+          <w:szCs w:val="20"/>
+        </w:rPr>
+        <w:t>,</w:t>
+      </w:r>
+    </w:p>
+    <w:p>
+      <w:pPr>
+        <w:autoSpaceDE w:val="0"/>
+        <w:autoSpaceDN w:val="0"/>
+        <w:adjustRightInd w:val="0"/>
+        <w:spacing w:after="0" w:line="240" w:lineRule="auto"/>
+        <w:jc w:val="left"/>
+        <w:rPr>
+          <w:rFonts w:ascii="Courier New" w:hAnsi="Courier New" w:cs="Courier New"/>
+          <w:noProof/>
+          <w:sz w:val="20"/>
+          <w:szCs w:val="20"/>
+        </w:rPr>
+      </w:pPr>
+      <w:r>
+        <w:rPr>
+          <w:rFonts w:ascii="Courier New" w:hAnsi="Courier New" w:cs="Courier New"/>
+          <w:noProof/>
+          <w:sz w:val="20"/>
+          <w:szCs w:val="20"/>
+        </w:rPr>
+        <w:t xml:space="preserve">        CanWriteContacts = </w:t>
+      </w:r>
+      <w:r>
+        <w:rPr>
+          <w:rFonts w:ascii="Courier New" w:hAnsi="Courier New" w:cs="Courier New"/>
+          <w:noProof/>
+          <w:color w:val="0000FF"/>
+          <w:sz w:val="20"/>
+          <w:szCs w:val="20"/>
+        </w:rPr>
+        <w:t>true</w:t>
+      </w:r>
+      <w:r>
+        <w:rPr>
+          <w:rFonts w:ascii="Courier New" w:hAnsi="Courier New" w:cs="Courier New"/>
+          <w:noProof/>
+          <w:sz w:val="20"/>
+          <w:szCs w:val="20"/>
+        </w:rPr>
+        <w:t>,</w:t>
+      </w:r>
+    </w:p>
+    <w:p>
+      <w:pPr>
+        <w:rPr>
+          <w:lang w:val="en-US"/>
+        </w:rPr>
+      </w:pPr>
+      <w:r>
+        <w:rPr>
+          <w:rFonts w:ascii="Courier New" w:hAnsi="Courier New" w:cs="Courier New"/>
+          <w:noProof/>
+          <w:sz w:val="20"/>
+          <w:szCs w:val="20"/>
+        </w:rPr>
+        <w:t xml:space="preserve">        CanReadContacts = </w:t>
+      </w:r>
+      <w:r>
+        <w:rPr>
+          <w:rFonts w:ascii="Courier New" w:hAnsi="Courier New" w:cs="Courier New"/>
+          <w:noProof/>
+          <w:color w:val="0000FF"/>
+          <w:sz w:val="20"/>
+          <w:szCs w:val="20"/>
+        </w:rPr>
+        <w:t>false</w:t>
+      </w:r>
+      <w:r>
+        <w:rPr>
+          <w:rFonts w:ascii="Courier New" w:hAnsi="Courier New" w:cs="Courier New"/>
+          <w:noProof/>
+          <w:sz w:val="20"/>
+          <w:szCs w:val="20"/>
+        </w:rPr>
+        <w:t>)]</w:t>
+      </w:r>
+    </w:p>
+    <w:p>
+      <w:pPr>
+        <w:rPr>
+          <w:lang w:val="en-US"/>
+        </w:rPr>
+      </w:pPr>
+      <w:r>
+        <w:rPr>
+          <w:lang w:val="en-US"/>
+        </w:rPr>
+        <w:t xml:space="preserve">The </w:t>
+      </w:r>
+      <w:r>
+        <w:rPr>
+          <w:rFonts w:ascii="Courier New" w:hAnsi="Courier New" w:cs="Courier New"/>
+          <w:noProof/>
+          <w:color w:val="2B91AF"/>
+          <w:sz w:val="20"/>
+          <w:szCs w:val="20"/>
+        </w:rPr>
+        <w:t>ConnectorDescription</w:t>
+      </w:r>
+      <w:r>
+        <w:rPr>
+          <w:lang w:val="en-US"/>
+        </w:rPr>
+        <w:t xml:space="preserve"> attribute describes capabilities of the connector. The defaults of the settings are:</w:t>
+      </w:r>
+    </w:p>
+    <w:p>
+      <w:pPr>
+        <w:autoSpaceDE w:val="0"/>
+        <w:autoSpaceDN w:val="0"/>
+        <w:adjustRightInd w:val="0"/>
+        <w:spacing w:after="0" w:line="240" w:lineRule="auto"/>
+        <w:jc w:val="left"/>
+        <w:rPr>
+          <w:rFonts w:ascii="Courier New" w:hAnsi="Courier New" w:cs="Courier New"/>
+          <w:noProof/>
+          <w:sz w:val="20"/>
+          <w:szCs w:val="20"/>
+        </w:rPr>
+      </w:pPr>
+      <w:r>
+        <w:rPr>
+          <w:rFonts w:ascii="Courier New" w:hAnsi="Courier New" w:cs="Courier New"/>
+          <w:noProof/>
+          <w:sz w:val="20"/>
+          <w:szCs w:val="20"/>
+        </w:rPr>
+        <w:t xml:space="preserve">            CanReadContacts = </w:t>
+      </w:r>
+      <w:r>
+        <w:rPr>
+          <w:rFonts w:ascii="Courier New" w:hAnsi="Courier New" w:cs="Courier New"/>
+          <w:noProof/>
+          <w:color w:val="0000FF"/>
+          <w:sz w:val="20"/>
+          <w:szCs w:val="20"/>
+        </w:rPr>
+        <w:t>true</w:t>
+      </w:r>
+      <w:r>
+        <w:rPr>
+          <w:rFonts w:ascii="Courier New" w:hAnsi="Courier New" w:cs="Courier New"/>
+          <w:noProof/>
+          <w:sz w:val="20"/>
+          <w:szCs w:val="20"/>
+        </w:rPr>
+        <w:t>,</w:t>
+      </w:r>
+    </w:p>
+    <w:p>
+      <w:pPr>
+        <w:autoSpaceDE w:val="0"/>
+        <w:autoSpaceDN w:val="0"/>
+        <w:adjustRightInd w:val="0"/>
+        <w:spacing w:after="0" w:line="240" w:lineRule="auto"/>
+        <w:jc w:val="left"/>
+        <w:rPr>
+          <w:rFonts w:ascii="Courier New" w:hAnsi="Courier New" w:cs="Courier New"/>
+          <w:noProof/>
+          <w:sz w:val="20"/>
+          <w:szCs w:val="20"/>
+        </w:rPr>
+      </w:pPr>
+      <w:r>
+        <w:rPr>
+          <w:rFonts w:ascii="Courier New" w:hAnsi="Courier New" w:cs="Courier New"/>
+          <w:noProof/>
+          <w:sz w:val="20"/>
+          <w:szCs w:val="20"/>
+        </w:rPr>
+        <w:t xml:space="preserve">            CanWriteContacts = </w:t>
+      </w:r>
+      <w:r>
+        <w:rPr>
+          <w:rFonts w:ascii="Courier New" w:hAnsi="Courier New" w:cs="Courier New"/>
+          <w:noProof/>
+          <w:color w:val="0000FF"/>
+          <w:sz w:val="20"/>
+          <w:szCs w:val="20"/>
+        </w:rPr>
+        <w:t>true</w:t>
+      </w:r>
+      <w:r>
+        <w:rPr>
+          <w:rFonts w:ascii="Courier New" w:hAnsi="Courier New" w:cs="Courier New"/>
+          <w:noProof/>
+          <w:sz w:val="20"/>
+          <w:szCs w:val="20"/>
+        </w:rPr>
+        <w:t>,</w:t>
+      </w:r>
+    </w:p>
+    <w:p>
+      <w:pPr>
+        <w:autoSpaceDE w:val="0"/>
+        <w:autoSpaceDN w:val="0"/>
+        <w:adjustRightInd w:val="0"/>
+        <w:spacing w:after="0" w:line="240" w:lineRule="auto"/>
+        <w:jc w:val="left"/>
+        <w:rPr>
+          <w:rFonts w:ascii="Courier New" w:hAnsi="Courier New" w:cs="Courier New"/>
+          <w:noProof/>
+          <w:sz w:val="20"/>
+          <w:szCs w:val="20"/>
+        </w:rPr>
+      </w:pPr>
+      <w:r>
+        <w:rPr>
+          <w:rFonts w:ascii="Courier New" w:hAnsi="Courier New" w:cs="Courier New"/>
+          <w:noProof/>
+          <w:sz w:val="20"/>
+          <w:szCs w:val="20"/>
+        </w:rPr>
+        <w:t xml:space="preserve">            NeedsCredentials = </w:t>
+      </w:r>
+      <w:r>
+        <w:rPr>
+          <w:rFonts w:ascii="Courier New" w:hAnsi="Courier New" w:cs="Courier New"/>
+          <w:noProof/>
+          <w:color w:val="0000FF"/>
+          <w:sz w:val="20"/>
+          <w:szCs w:val="20"/>
+        </w:rPr>
+        <w:t>false</w:t>
+      </w:r>
+      <w:r>
+        <w:rPr>
+          <w:rFonts w:ascii="Courier New" w:hAnsi="Courier New" w:cs="Courier New"/>
+          <w:noProof/>
+          <w:sz w:val="20"/>
+          <w:szCs w:val="20"/>
+        </w:rPr>
+        <w:t>,</w:t>
+      </w:r>
+    </w:p>
+    <w:p>
+      <w:pPr>
+        <w:autoSpaceDE w:val="0"/>
+        <w:autoSpaceDN w:val="0"/>
+        <w:adjustRightInd w:val="0"/>
+        <w:spacing w:after="0" w:line="240" w:lineRule="auto"/>
+        <w:jc w:val="left"/>
+        <w:rPr>
+          <w:rFonts w:ascii="Courier New" w:hAnsi="Courier New" w:cs="Courier New"/>
+          <w:noProof/>
+          <w:sz w:val="20"/>
+          <w:szCs w:val="20"/>
+        </w:rPr>
+      </w:pPr>
+      <w:r>
+        <w:rPr>
+          <w:rFonts w:ascii="Courier New" w:hAnsi="Courier New" w:cs="Courier New"/>
+          <w:noProof/>
+          <w:sz w:val="20"/>
+          <w:szCs w:val="20"/>
+        </w:rPr>
+        <w:t xml:space="preserve">            IsGeneric = </w:t>
+      </w:r>
+      <w:r>
+        <w:rPr>
+          <w:rFonts w:ascii="Courier New" w:hAnsi="Courier New" w:cs="Courier New"/>
+          <w:noProof/>
+          <w:color w:val="0000FF"/>
+          <w:sz w:val="20"/>
+          <w:szCs w:val="20"/>
+        </w:rPr>
+        <w:t>false</w:t>
+      </w:r>
+      <w:r>
+        <w:rPr>
+          <w:rFonts w:ascii="Courier New" w:hAnsi="Courier New" w:cs="Courier New"/>
+          <w:noProof/>
+          <w:sz w:val="20"/>
+          <w:szCs w:val="20"/>
+        </w:rPr>
+        <w:t>,</w:t>
+      </w:r>
+    </w:p>
+    <w:p>
+      <w:pPr>
+        <w:autoSpaceDE w:val="0"/>
+        <w:autoSpaceDN w:val="0"/>
+        <w:adjustRightInd w:val="0"/>
+        <w:spacing w:after="0" w:line="240" w:lineRule="auto"/>
+        <w:jc w:val="left"/>
+        <w:rPr>
+          <w:rFonts w:ascii="Courier New" w:hAnsi="Courier New" w:cs="Courier New"/>
+          <w:noProof/>
+          <w:sz w:val="20"/>
+          <w:szCs w:val="20"/>
+        </w:rPr>
+      </w:pPr>
+      <w:r>
+        <w:rPr>
+          <w:rFonts w:ascii="Courier New" w:hAnsi="Courier New" w:cs="Courier New"/>
+          <w:noProof/>
+          <w:sz w:val="20"/>
+          <w:szCs w:val="20"/>
+        </w:rPr>
+        <w:t xml:space="preserve">            MatchingIdentifier = </w:t>
+      </w:r>
+      <w:r>
+        <w:rPr>
+          <w:rFonts w:ascii="Courier New" w:hAnsi="Courier New" w:cs="Courier New"/>
+          <w:noProof/>
+          <w:color w:val="2B91AF"/>
+          <w:sz w:val="20"/>
+          <w:szCs w:val="20"/>
+        </w:rPr>
+        <w:t>ProfileIdentifierType</w:t>
+      </w:r>
+      <w:r>
+        <w:rPr>
+          <w:rFonts w:ascii="Courier New" w:hAnsi="Courier New" w:cs="Courier New"/>
+          <w:noProof/>
+          <w:sz w:val="20"/>
+          <w:szCs w:val="20"/>
+        </w:rPr>
+        <w:t>.Default</w:t>
+      </w:r>
+    </w:p>
+    <w:p>
+      <w:pPr>
+        <w:rPr>
+          <w:lang w:val="en-US"/>
+        </w:rPr>
+      </w:pPr>
+      <w:r>
+        <w:rPr>
+          <w:lang w:val="en-US"/>
+        </w:rPr>
+        <w:t>As shown in the defaults, the connector might be a generic class and does have a fixed matching identifier. By default all connectors tell the UI that they are capable for reading and writing, but our example connector (the console connector) does only support writing to the console, not reading.</w:t>
+      </w:r>
+    </w:p>
+    <w:p>
+      <w:pPr>
+        <w:rPr>
+          <w:lang w:val="en-US"/>
+        </w:rPr>
+      </w:pPr>
+      <w:r>
+        <w:rPr>
+          <w:rFonts w:ascii="Courier New" w:hAnsi="Courier New" w:cs="Courier New"/>
+          <w:noProof/>
+          <w:color w:val="0000FF"/>
+          <w:sz w:val="20"/>
+          <w:szCs w:val="20"/>
+        </w:rPr>
+        <w:t>public</w:t>
+      </w:r>
+      <w:r>
+        <w:rPr>
+          <w:rFonts w:ascii="Courier New" w:hAnsi="Courier New" w:cs="Courier New"/>
+          <w:noProof/>
+          <w:sz w:val="20"/>
+          <w:szCs w:val="20"/>
+        </w:rPr>
+        <w:t xml:space="preserve"> </w:t>
+      </w:r>
+      <w:r>
+        <w:rPr>
+          <w:rFonts w:ascii="Courier New" w:hAnsi="Courier New" w:cs="Courier New"/>
+          <w:noProof/>
+          <w:color w:val="0000FF"/>
+          <w:sz w:val="20"/>
+          <w:szCs w:val="20"/>
+        </w:rPr>
+        <w:t>class</w:t>
+      </w:r>
+      <w:r>
+        <w:rPr>
+          <w:rFonts w:ascii="Courier New" w:hAnsi="Courier New" w:cs="Courier New"/>
+          <w:noProof/>
+          <w:sz w:val="20"/>
+          <w:szCs w:val="20"/>
+        </w:rPr>
+        <w:t xml:space="preserve"> </w:t>
+      </w:r>
+      <w:r>
+        <w:rPr>
+          <w:rFonts w:ascii="Courier New" w:hAnsi="Courier New" w:cs="Courier New"/>
+          <w:noProof/>
+          <w:color w:val="2B91AF"/>
+          <w:sz w:val="20"/>
+          <w:szCs w:val="20"/>
+        </w:rPr>
+        <w:t>ContactClient</w:t>
+      </w:r>
+      <w:r>
+        <w:rPr>
+          <w:rFonts w:ascii="Courier New" w:hAnsi="Courier New" w:cs="Courier New"/>
+          <w:noProof/>
+          <w:sz w:val="20"/>
+          <w:szCs w:val="20"/>
+        </w:rPr>
+        <w:t xml:space="preserve"> : </w:t>
+      </w:r>
+      <w:r>
+        <w:rPr>
+          <w:rFonts w:ascii="Courier New" w:hAnsi="Courier New" w:cs="Courier New"/>
+          <w:noProof/>
+          <w:color w:val="2B91AF"/>
+          <w:sz w:val="20"/>
+          <w:szCs w:val="20"/>
+        </w:rPr>
+        <w:t>StdClient</w:t>
+      </w:r>
+    </w:p>
+    <w:p>
+      <w:pPr>
+        <w:rPr>
+          <w:lang w:val="en-US"/>
+        </w:rPr>
+      </w:pPr>
+      <w:r>
+        <w:rPr>
+          <w:lang w:val="en-US"/>
+        </w:rPr>
+        <w:t>Most connector classes are named “</w:t>
+      </w:r>
+      <w:r>
+        <w:rPr>
+          <w:rFonts w:ascii="Courier New" w:hAnsi="Courier New" w:cs="Courier New"/>
+          <w:noProof/>
+          <w:color w:val="2B91AF"/>
+          <w:sz w:val="20"/>
+          <w:szCs w:val="20"/>
+        </w:rPr>
+        <w:t>ContactClient</w:t>
+      </w:r>
+      <w:r>
+        <w:rPr>
+          <w:lang w:val="en-US"/>
+        </w:rPr>
+        <w:t xml:space="preserve">” – I will change the term “client” to the term “connector” some day, but that’s not a priority 1 task at the moment. As you can see the class does inherit from </w:t>
+      </w:r>
+      <w:r>
+        <w:rPr>
+          <w:rFonts w:ascii="Courier New" w:hAnsi="Courier New" w:cs="Courier New"/>
+          <w:noProof/>
+          <w:color w:val="2B91AF"/>
+          <w:sz w:val="20"/>
+          <w:szCs w:val="20"/>
+        </w:rPr>
+        <w:t>StdClient</w:t>
+      </w:r>
+      <w:r>
+        <w:rPr>
+          <w:lang w:val="en-US"/>
+        </w:rPr>
+        <w:t xml:space="preserve"> – this class does provide things like password handling with the sync engine virtual methods to add provider specific things for read/write, event handling etc.</w:t>
+      </w:r>
+    </w:p>
+    <w:p>
+      <w:pPr>
+        <w:jc w:val="left"/>
+        <w:rPr>
+          <w:lang w:val="en-US"/>
+        </w:rPr>
+      </w:pPr>
+      <w:r>
+        <w:rPr>
+          <w:rFonts w:ascii="Courier New" w:hAnsi="Courier New" w:cs="Courier New"/>
+          <w:noProof/>
+          <w:color w:val="0000FF"/>
+          <w:sz w:val="20"/>
+          <w:szCs w:val="20"/>
+        </w:rPr>
+        <w:t>private</w:t>
+      </w:r>
+      <w:r>
+        <w:rPr>
+          <w:rFonts w:ascii="Courier New" w:hAnsi="Courier New" w:cs="Courier New"/>
+          <w:noProof/>
+          <w:sz w:val="20"/>
+          <w:szCs w:val="20"/>
+        </w:rPr>
+        <w:t xml:space="preserve"> </w:t>
+      </w:r>
+      <w:r>
+        <w:rPr>
+          <w:rFonts w:ascii="Courier New" w:hAnsi="Courier New" w:cs="Courier New"/>
+          <w:noProof/>
+          <w:color w:val="0000FF"/>
+          <w:sz w:val="20"/>
+          <w:szCs w:val="20"/>
+        </w:rPr>
+        <w:t>static</w:t>
+      </w:r>
+      <w:r>
+        <w:rPr>
+          <w:rFonts w:ascii="Courier New" w:hAnsi="Courier New" w:cs="Courier New"/>
+          <w:noProof/>
+          <w:sz w:val="20"/>
+          <w:szCs w:val="20"/>
+        </w:rPr>
+        <w:t xml:space="preserve"> </w:t>
+      </w:r>
+      <w:r>
+        <w:rPr>
+          <w:rFonts w:ascii="Courier New" w:hAnsi="Courier New" w:cs="Courier New"/>
+          <w:noProof/>
+          <w:color w:val="0000FF"/>
+          <w:sz w:val="20"/>
+          <w:szCs w:val="20"/>
+        </w:rPr>
+        <w:t>readonly</w:t>
+      </w:r>
+      <w:r>
+        <w:rPr>
+          <w:rFonts w:ascii="Courier New" w:hAnsi="Courier New" w:cs="Courier New"/>
+          <w:noProof/>
+          <w:sz w:val="20"/>
+          <w:szCs w:val="20"/>
+        </w:rPr>
+        <w:t xml:space="preserve"> </w:t>
+      </w:r>
+      <w:r>
+        <w:rPr>
+          <w:rFonts w:ascii="Courier New" w:hAnsi="Courier New" w:cs="Courier New"/>
+          <w:noProof/>
+          <w:color w:val="2B91AF"/>
+          <w:sz w:val="20"/>
+          <w:szCs w:val="20"/>
+        </w:rPr>
+        <w:t>XmlSerializer</w:t>
+      </w:r>
+      <w:r>
+        <w:rPr>
+          <w:rFonts w:ascii="Courier New" w:hAnsi="Courier New" w:cs="Courier New"/>
+          <w:noProof/>
+          <w:sz w:val="20"/>
+          <w:szCs w:val="20"/>
+        </w:rPr>
+        <w:t xml:space="preserve"> ContactListFormatter </w:t>
+      </w:r>
+      <w:r>
+        <w:rPr>
+          <w:rFonts w:ascii="Courier New" w:hAnsi="Courier New" w:cs="Courier New"/>
+          <w:noProof/>
+          <w:sz w:val="20"/>
+          <w:szCs w:val="20"/>
+        </w:rPr>
+        <w:br/>
+        <w:t xml:space="preserve">                        = </w:t>
+      </w:r>
+      <w:r>
+        <w:rPr>
+          <w:rFonts w:ascii="Courier New" w:hAnsi="Courier New" w:cs="Courier New"/>
+          <w:noProof/>
+          <w:color w:val="0000FF"/>
+          <w:sz w:val="20"/>
+          <w:szCs w:val="20"/>
+        </w:rPr>
+        <w:t>new</w:t>
+      </w:r>
+      <w:r>
+        <w:rPr>
+          <w:rFonts w:ascii="Courier New" w:hAnsi="Courier New" w:cs="Courier New"/>
+          <w:noProof/>
+          <w:sz w:val="20"/>
+          <w:szCs w:val="20"/>
+        </w:rPr>
+        <w:t xml:space="preserve"> </w:t>
+      </w:r>
+      <w:r>
+        <w:rPr>
+          <w:rFonts w:ascii="Courier New" w:hAnsi="Courier New" w:cs="Courier New"/>
+          <w:noProof/>
+          <w:color w:val="2B91AF"/>
+          <w:sz w:val="20"/>
+          <w:szCs w:val="20"/>
+        </w:rPr>
+        <w:t>XmlSerializer</w:t>
+      </w:r>
+      <w:r>
+        <w:rPr>
+          <w:rFonts w:ascii="Courier New" w:hAnsi="Courier New" w:cs="Courier New"/>
+          <w:noProof/>
+          <w:sz w:val="20"/>
+          <w:szCs w:val="20"/>
+        </w:rPr>
+        <w:t>(</w:t>
+      </w:r>
+      <w:r>
+        <w:rPr>
+          <w:rFonts w:ascii="Courier New" w:hAnsi="Courier New" w:cs="Courier New"/>
+          <w:noProof/>
+          <w:color w:val="0000FF"/>
+          <w:sz w:val="20"/>
+          <w:szCs w:val="20"/>
+        </w:rPr>
+        <w:t>typeof</w:t>
+      </w:r>
+      <w:r>
+        <w:rPr>
+          <w:rFonts w:ascii="Courier New" w:hAnsi="Courier New" w:cs="Courier New"/>
+          <w:noProof/>
+          <w:sz w:val="20"/>
+          <w:szCs w:val="20"/>
+        </w:rPr>
+        <w:t>(</w:t>
+      </w:r>
+      <w:r>
+        <w:rPr>
+          <w:rFonts w:ascii="Courier New" w:hAnsi="Courier New" w:cs="Courier New"/>
+          <w:noProof/>
+          <w:color w:val="2B91AF"/>
+          <w:sz w:val="20"/>
+          <w:szCs w:val="20"/>
+        </w:rPr>
+        <w:t>StdContact</w:t>
+      </w:r>
+      <w:r>
+        <w:rPr>
+          <w:rFonts w:ascii="Courier New" w:hAnsi="Courier New" w:cs="Courier New"/>
+          <w:noProof/>
+          <w:sz w:val="20"/>
+          <w:szCs w:val="20"/>
+        </w:rPr>
+        <w:t>));</w:t>
+      </w:r>
+    </w:p>
+    <w:p>
+      <w:pPr>
+        <w:rPr>
+          <w:lang w:val="en-US"/>
+        </w:rPr>
+      </w:pPr>
+      <w:r>
+        <w:rPr>
+          <w:lang w:val="en-US"/>
+        </w:rPr>
+        <w:t xml:space="preserve">The console connector does print the contact serialized as xml to the console, so we need an instance of the </w:t>
+      </w:r>
+      <w:r>
+        <w:rPr>
+          <w:rFonts w:ascii="Courier New" w:hAnsi="Courier New" w:cs="Courier New"/>
+          <w:noProof/>
+          <w:color w:val="2B91AF"/>
+          <w:sz w:val="20"/>
+          <w:szCs w:val="20"/>
+        </w:rPr>
+        <w:t>XmlSerializer</w:t>
+      </w:r>
+      <w:r>
+        <w:rPr>
+          <w:lang w:val="en-US"/>
+        </w:rPr>
+        <w:t xml:space="preserve"> to build the xml.</w:t>
+      </w:r>
+    </w:p>
+    <w:p>
+      <w:pPr>
+        <w:autoSpaceDE w:val="0"/>
+        <w:autoSpaceDN w:val="0"/>
+        <w:adjustRightInd w:val="0"/>
+        <w:spacing w:after="0" w:line="240" w:lineRule="auto"/>
+        <w:jc w:val="left"/>
+        <w:rPr>
+          <w:rFonts w:ascii="Courier New" w:hAnsi="Courier New" w:cs="Courier New"/>
+          <w:noProof/>
+          <w:sz w:val="20"/>
+          <w:szCs w:val="20"/>
+        </w:rPr>
+      </w:pPr>
+      <w:r>
+        <w:rPr>
+          <w:rFonts w:ascii="Courier New" w:hAnsi="Courier New" w:cs="Courier New"/>
+          <w:noProof/>
+          <w:color w:val="0000FF"/>
+          <w:sz w:val="20"/>
+          <w:szCs w:val="20"/>
+        </w:rPr>
+        <w:t>public</w:t>
+      </w:r>
+      <w:r>
+        <w:rPr>
+          <w:rFonts w:ascii="Courier New" w:hAnsi="Courier New" w:cs="Courier New"/>
+          <w:noProof/>
+          <w:sz w:val="20"/>
+          <w:szCs w:val="20"/>
+        </w:rPr>
+        <w:t xml:space="preserve"> </w:t>
+      </w:r>
+      <w:r>
+        <w:rPr>
+          <w:rFonts w:ascii="Courier New" w:hAnsi="Courier New" w:cs="Courier New"/>
+          <w:noProof/>
+          <w:color w:val="0000FF"/>
+          <w:sz w:val="20"/>
+          <w:szCs w:val="20"/>
+        </w:rPr>
+        <w:t>override</w:t>
+      </w:r>
+      <w:r>
+        <w:rPr>
+          <w:rFonts w:ascii="Courier New" w:hAnsi="Courier New" w:cs="Courier New"/>
+          <w:noProof/>
+          <w:sz w:val="20"/>
+          <w:szCs w:val="20"/>
+        </w:rPr>
+        <w:t xml:space="preserve"> </w:t>
+      </w:r>
+      <w:r>
+        <w:rPr>
+          <w:rFonts w:ascii="Courier New" w:hAnsi="Courier New" w:cs="Courier New"/>
+          <w:noProof/>
+          <w:color w:val="0000FF"/>
+          <w:sz w:val="20"/>
+          <w:szCs w:val="20"/>
+        </w:rPr>
+        <w:t>string</w:t>
+      </w:r>
+      <w:r>
+        <w:rPr>
+          <w:rFonts w:ascii="Courier New" w:hAnsi="Courier New" w:cs="Courier New"/>
+          <w:noProof/>
+          <w:sz w:val="20"/>
+          <w:szCs w:val="20"/>
+        </w:rPr>
+        <w:t xml:space="preserve"> FriendlyClientName</w:t>
+      </w:r>
+    </w:p>
+    <w:p>
+      <w:pPr>
+        <w:autoSpaceDE w:val="0"/>
+        <w:autoSpaceDN w:val="0"/>
+        <w:adjustRightInd w:val="0"/>
+        <w:spacing w:after="100" w:afterAutospacing="1" w:line="240" w:lineRule="auto"/>
+        <w:jc w:val="left"/>
+        <w:rPr>
+          <w:lang w:val="en-US"/>
+        </w:rPr>
+      </w:pPr>
+      <w:r>
+        <w:rPr>
+          <w:rFonts w:ascii="Courier New" w:hAnsi="Courier New" w:cs="Courier New"/>
+          <w:noProof/>
+          <w:sz w:val="20"/>
+          <w:szCs w:val="20"/>
+        </w:rPr>
+        <w:t>{</w:t>
+      </w:r>
+      <w:r>
+        <w:rPr>
+          <w:rFonts w:ascii="Courier New" w:hAnsi="Courier New" w:cs="Courier New"/>
+          <w:noProof/>
+          <w:sz w:val="20"/>
+          <w:szCs w:val="20"/>
+        </w:rPr>
+        <w:t xml:space="preserve"> </w:t>
+      </w:r>
+      <w:r>
+        <w:rPr>
+          <w:rFonts w:ascii="Courier New" w:hAnsi="Courier New" w:cs="Courier New"/>
+          <w:noProof/>
+          <w:color w:val="0000FF"/>
+          <w:sz w:val="20"/>
+          <w:szCs w:val="20"/>
+        </w:rPr>
+        <w:t>get</w:t>
+      </w:r>
+      <w:r>
+        <w:rPr>
+          <w:rFonts w:ascii="Courier New" w:hAnsi="Courier New" w:cs="Courier New"/>
+          <w:noProof/>
+          <w:sz w:val="20"/>
+          <w:szCs w:val="20"/>
+        </w:rPr>
+        <w:t xml:space="preserve"> { </w:t>
+      </w:r>
+      <w:r>
+        <w:rPr>
+          <w:rFonts w:ascii="Courier New" w:hAnsi="Courier New" w:cs="Courier New"/>
+          <w:noProof/>
+          <w:color w:val="0000FF"/>
+          <w:sz w:val="20"/>
+          <w:szCs w:val="20"/>
+        </w:rPr>
+        <w:t>return</w:t>
+      </w:r>
+      <w:r>
+        <w:rPr>
+          <w:rFonts w:ascii="Courier New" w:hAnsi="Courier New" w:cs="Courier New"/>
+          <w:noProof/>
+          <w:sz w:val="20"/>
+          <w:szCs w:val="20"/>
+        </w:rPr>
+        <w:t xml:space="preserve"> </w:t>
+      </w:r>
+      <w:r>
+        <w:rPr>
+          <w:rFonts w:ascii="Courier New" w:hAnsi="Courier New" w:cs="Courier New"/>
+          <w:noProof/>
+          <w:color w:val="A31515"/>
+          <w:sz w:val="20"/>
+          <w:szCs w:val="20"/>
+        </w:rPr>
+        <w:t>"Console output Connector for individual contacts"</w:t>
+      </w:r>
+      <w:r>
+        <w:rPr>
+          <w:rFonts w:ascii="Courier New" w:hAnsi="Courier New" w:cs="Courier New"/>
+          <w:noProof/>
+          <w:sz w:val="20"/>
+          <w:szCs w:val="20"/>
+        </w:rPr>
+        <w:t>; }}</w:t>
+      </w:r>
+    </w:p>
+    <w:p>
+      <w:pPr>
+        <w:rPr>
+          <w:lang w:val="en-US"/>
+        </w:rPr>
+      </w:pPr>
+      <w:r>
+        <w:rPr>
+          <w:lang w:val="en-US"/>
+        </w:rPr>
+        <w:t xml:space="preserve">Overriding this virtual property is optional, because the base class property does return the name configured inside the </w:t>
+      </w:r>
+      <w:r>
+        <w:rPr>
+          <w:rFonts w:ascii="Courier New" w:hAnsi="Courier New" w:cs="Courier New"/>
+          <w:noProof/>
+          <w:color w:val="2B91AF"/>
+          <w:sz w:val="20"/>
+          <w:szCs w:val="20"/>
+        </w:rPr>
+        <w:t>ConnectorDescription</w:t>
+      </w:r>
+      <w:r>
+        <w:rPr>
+          <w:lang w:val="en-US"/>
+        </w:rPr>
+        <w:t xml:space="preserve"> class attribute.</w:t>
+      </w:r>
+    </w:p>
+    <w:p>
+      <w:pPr>
+        <w:autoSpaceDE w:val="0"/>
+        <w:autoSpaceDN w:val="0"/>
+        <w:adjustRightInd w:val="0"/>
+        <w:spacing w:after="0" w:line="240" w:lineRule="auto"/>
+        <w:jc w:val="left"/>
+        <w:rPr>
+          <w:rFonts w:ascii="Courier New" w:hAnsi="Courier New" w:cs="Courier New"/>
+          <w:noProof/>
+          <w:sz w:val="18"/>
+          <w:szCs w:val="18"/>
+        </w:rPr>
+      </w:pPr>
+      <w:r>
+        <w:rPr>
+          <w:rFonts w:ascii="Courier New" w:hAnsi="Courier New" w:cs="Courier New"/>
+          <w:noProof/>
+          <w:color w:val="0000FF"/>
+          <w:sz w:val="18"/>
+          <w:szCs w:val="18"/>
+        </w:rPr>
+        <w:t>public</w:t>
+      </w:r>
+      <w:r>
+        <w:rPr>
+          <w:rFonts w:ascii="Courier New" w:hAnsi="Courier New" w:cs="Courier New"/>
+          <w:noProof/>
+          <w:sz w:val="18"/>
+          <w:szCs w:val="18"/>
+        </w:rPr>
+        <w:t xml:space="preserve"> </w:t>
+      </w:r>
+      <w:r>
+        <w:rPr>
+          <w:rFonts w:ascii="Courier New" w:hAnsi="Courier New" w:cs="Courier New"/>
+          <w:noProof/>
+          <w:color w:val="0000FF"/>
+          <w:sz w:val="18"/>
+          <w:szCs w:val="18"/>
+        </w:rPr>
+        <w:t>override</w:t>
+      </w:r>
+      <w:r>
+        <w:rPr>
+          <w:rFonts w:ascii="Courier New" w:hAnsi="Courier New" w:cs="Courier New"/>
+          <w:noProof/>
+          <w:sz w:val="18"/>
+          <w:szCs w:val="18"/>
+        </w:rPr>
+        <w:t xml:space="preserve"> </w:t>
+      </w:r>
+      <w:r>
+        <w:rPr>
+          <w:rFonts w:ascii="Courier New" w:hAnsi="Courier New" w:cs="Courier New"/>
+          <w:noProof/>
+          <w:color w:val="0000FF"/>
+          <w:sz w:val="18"/>
+          <w:szCs w:val="18"/>
+        </w:rPr>
+        <w:t>void</w:t>
+      </w:r>
+      <w:r>
+        <w:rPr>
+          <w:rFonts w:ascii="Courier New" w:hAnsi="Courier New" w:cs="Courier New"/>
+          <w:noProof/>
+          <w:sz w:val="18"/>
+          <w:szCs w:val="18"/>
+        </w:rPr>
+        <w:t xml:space="preserve"> AddRange(</w:t>
+      </w:r>
+      <w:r>
+        <w:rPr>
+          <w:rFonts w:ascii="Courier New" w:hAnsi="Courier New" w:cs="Courier New"/>
+          <w:noProof/>
+          <w:color w:val="2B91AF"/>
+          <w:sz w:val="18"/>
+          <w:szCs w:val="18"/>
+        </w:rPr>
+        <w:t>List</w:t>
+      </w:r>
+      <w:r>
+        <w:rPr>
+          <w:rFonts w:ascii="Courier New" w:hAnsi="Courier New" w:cs="Courier New"/>
+          <w:noProof/>
+          <w:sz w:val="18"/>
+          <w:szCs w:val="18"/>
+        </w:rPr>
+        <w:t>&lt;</w:t>
+      </w:r>
+      <w:r>
+        <w:rPr>
+          <w:rFonts w:ascii="Courier New" w:hAnsi="Courier New" w:cs="Courier New"/>
+          <w:noProof/>
+          <w:color w:val="2B91AF"/>
+          <w:sz w:val="18"/>
+          <w:szCs w:val="18"/>
+        </w:rPr>
+        <w:t>StdElement</w:t>
+      </w:r>
+      <w:r>
+        <w:rPr>
+          <w:rFonts w:ascii="Courier New" w:hAnsi="Courier New" w:cs="Courier New"/>
+          <w:noProof/>
+          <w:sz w:val="18"/>
+          <w:szCs w:val="18"/>
+        </w:rPr>
+        <w:t xml:space="preserve">&gt; elements, </w:t>
+      </w:r>
+      <w:r>
+        <w:rPr>
+          <w:rFonts w:ascii="Courier New" w:hAnsi="Courier New" w:cs="Courier New"/>
+          <w:noProof/>
+          <w:color w:val="0000FF"/>
+          <w:sz w:val="18"/>
+          <w:szCs w:val="18"/>
+        </w:rPr>
+        <w:t>string</w:t>
+      </w:r>
+      <w:r>
+        <w:rPr>
+          <w:rFonts w:ascii="Courier New" w:hAnsi="Courier New" w:cs="Courier New"/>
+          <w:noProof/>
+          <w:sz w:val="18"/>
+          <w:szCs w:val="18"/>
+        </w:rPr>
+        <w:t xml:space="preserve"> clientFolderName)</w:t>
+      </w:r>
+    </w:p>
+    <w:p>
+      <w:pPr>
+        <w:autoSpaceDE w:val="0"/>
+        <w:autoSpaceDN w:val="0"/>
+        <w:adjustRightInd w:val="0"/>
+        <w:spacing w:after="100" w:afterAutospacing="1" w:line="240" w:lineRule="auto"/>
+        <w:jc w:val="left"/>
+        <w:rPr>
+          <w:sz w:val="18"/>
+          <w:szCs w:val="18"/>
+          <w:lang w:val="en-US"/>
+        </w:rPr>
+      </w:pPr>
+      <w:r>
+        <w:rPr>
+          <w:rFonts w:ascii="Courier New" w:hAnsi="Courier New" w:cs="Courier New"/>
+          <w:noProof/>
+          <w:sz w:val="18"/>
+          <w:szCs w:val="18"/>
+        </w:rPr>
+        <w:t xml:space="preserve">{ </w:t>
+      </w:r>
+      <w:r>
+        <w:rPr>
+          <w:rFonts w:ascii="Courier New" w:hAnsi="Courier New" w:cs="Courier New"/>
+          <w:noProof/>
+          <w:color w:val="0000FF"/>
+          <w:sz w:val="18"/>
+          <w:szCs w:val="18"/>
+        </w:rPr>
+        <w:t>this</w:t>
+      </w:r>
+      <w:r>
+        <w:rPr>
+          <w:rFonts w:ascii="Courier New" w:hAnsi="Courier New" w:cs="Courier New"/>
+          <w:noProof/>
+          <w:sz w:val="18"/>
+          <w:szCs w:val="18"/>
+        </w:rPr>
+        <w:t xml:space="preserve">.WriteFullList(elements, clientFolderName, </w:t>
+      </w:r>
+      <w:r>
+        <w:rPr>
+          <w:rFonts w:ascii="Courier New" w:hAnsi="Courier New" w:cs="Courier New"/>
+          <w:noProof/>
+          <w:color w:val="0000FF"/>
+          <w:sz w:val="18"/>
+          <w:szCs w:val="18"/>
+        </w:rPr>
+        <w:t>true</w:t>
+      </w:r>
+      <w:r>
+        <w:rPr>
+          <w:rFonts w:ascii="Courier New" w:hAnsi="Courier New" w:cs="Courier New"/>
+          <w:noProof/>
+          <w:sz w:val="18"/>
+          <w:szCs w:val="18"/>
+        </w:rPr>
+        <w:t>); }</w:t>
+      </w:r>
+    </w:p>
+    <w:p>
+      <w:pPr>
+        <w:rPr>
+          <w:lang w:val="en-US"/>
+        </w:rPr>
+      </w:pPr>
+      <w:r>
+        <w:rPr>
+          <w:lang w:val="en-US"/>
+        </w:rPr>
+        <w:t>Overriding this method suppresses the read operation from the base class while adding new elements which is not implemented in our case and would lead to an exception.</w:t>
+      </w:r>
+    </w:p>
+    <w:p>
+      <w:pPr>
+        <w:autoSpaceDE w:val="0"/>
+        <w:autoSpaceDN w:val="0"/>
+        <w:adjustRightInd w:val="0"/>
+        <w:spacing w:after="0" w:line="240" w:lineRule="auto"/>
+        <w:jc w:val="left"/>
+        <w:rPr>
+          <w:rFonts w:ascii="Courier New" w:hAnsi="Courier New" w:cs="Courier New"/>
+          <w:noProof/>
+          <w:sz w:val="20"/>
+          <w:szCs w:val="20"/>
+        </w:rPr>
+      </w:pPr>
+      <w:r>
+        <w:rPr>
+          <w:rFonts w:ascii="Courier New" w:hAnsi="Courier New" w:cs="Courier New"/>
+          <w:noProof/>
+          <w:color w:val="0000FF"/>
+          <w:sz w:val="20"/>
+          <w:szCs w:val="20"/>
+        </w:rPr>
+        <w:t>protected</w:t>
+      </w:r>
+      <w:r>
+        <w:rPr>
+          <w:rFonts w:ascii="Courier New" w:hAnsi="Courier New" w:cs="Courier New"/>
+          <w:noProof/>
+          <w:sz w:val="20"/>
+          <w:szCs w:val="20"/>
+        </w:rPr>
+        <w:t xml:space="preserve"> </w:t>
+      </w:r>
+      <w:r>
+        <w:rPr>
+          <w:rFonts w:ascii="Courier New" w:hAnsi="Courier New" w:cs="Courier New"/>
+          <w:noProof/>
+          <w:color w:val="0000FF"/>
+          <w:sz w:val="20"/>
+          <w:szCs w:val="20"/>
+        </w:rPr>
+        <w:t>override</w:t>
+      </w:r>
+      <w:r>
+        <w:rPr>
+          <w:rFonts w:ascii="Courier New" w:hAnsi="Courier New" w:cs="Courier New"/>
+          <w:noProof/>
+          <w:sz w:val="20"/>
+          <w:szCs w:val="20"/>
+        </w:rPr>
+        <w:t xml:space="preserve"> </w:t>
+      </w:r>
+      <w:r>
+        <w:rPr>
+          <w:rFonts w:ascii="Courier New" w:hAnsi="Courier New" w:cs="Courier New"/>
+          <w:noProof/>
+          <w:color w:val="0000FF"/>
+          <w:sz w:val="20"/>
+          <w:szCs w:val="20"/>
+        </w:rPr>
+        <w:t>void</w:t>
+      </w:r>
+      <w:r>
+        <w:rPr>
+          <w:rFonts w:ascii="Courier New" w:hAnsi="Courier New" w:cs="Courier New"/>
+          <w:noProof/>
+          <w:sz w:val="20"/>
+          <w:szCs w:val="20"/>
+        </w:rPr>
+        <w:t xml:space="preserve"> WriteFullList(</w:t>
+      </w:r>
+      <w:r>
+        <w:rPr>
+          <w:rFonts w:ascii="Courier New" w:hAnsi="Courier New" w:cs="Courier New"/>
+          <w:noProof/>
+          <w:color w:val="2B91AF"/>
+          <w:sz w:val="20"/>
+          <w:szCs w:val="20"/>
+        </w:rPr>
+        <w:t>List</w:t>
+      </w:r>
+      <w:r>
+        <w:rPr>
+          <w:rFonts w:ascii="Courier New" w:hAnsi="Courier New" w:cs="Courier New"/>
+          <w:noProof/>
+          <w:sz w:val="20"/>
+          <w:szCs w:val="20"/>
+        </w:rPr>
+        <w:t>&lt;</w:t>
+      </w:r>
+      <w:r>
+        <w:rPr>
+          <w:rFonts w:ascii="Courier New" w:hAnsi="Courier New" w:cs="Courier New"/>
+          <w:noProof/>
+          <w:color w:val="2B91AF"/>
+          <w:sz w:val="20"/>
+          <w:szCs w:val="20"/>
+        </w:rPr>
+        <w:t>StdElement</w:t>
+      </w:r>
+      <w:r>
+        <w:rPr>
+          <w:rFonts w:ascii="Courier New" w:hAnsi="Courier New" w:cs="Courier New"/>
+          <w:noProof/>
+          <w:sz w:val="20"/>
+          <w:szCs w:val="20"/>
+        </w:rPr>
+        <w:t xml:space="preserve">&gt; elements, </w:t>
+      </w:r>
+      <w:r>
+        <w:rPr>
+          <w:rFonts w:ascii="Courier New" w:hAnsi="Courier New" w:cs="Courier New"/>
+          <w:noProof/>
+          <w:sz w:val="20"/>
+          <w:szCs w:val="20"/>
+        </w:rPr>
+        <w:br/>
+        <w:t xml:space="preserve">                            </w:t>
+      </w:r>
+      <w:r>
+        <w:rPr>
+          <w:rFonts w:ascii="Courier New" w:hAnsi="Courier New" w:cs="Courier New"/>
+          <w:noProof/>
+          <w:color w:val="2B91AF"/>
+          <w:sz w:val="20"/>
+          <w:szCs w:val="20"/>
+        </w:rPr>
+        <w:t xml:space="preserve">          </w:t>
+      </w:r>
+      <w:r>
+        <w:rPr>
+          <w:rFonts w:ascii="Courier New" w:hAnsi="Courier New" w:cs="Courier New"/>
+          <w:noProof/>
+          <w:color w:val="0000FF"/>
+          <w:sz w:val="20"/>
+          <w:szCs w:val="20"/>
+        </w:rPr>
+        <w:t>string</w:t>
+      </w:r>
+      <w:r>
+        <w:rPr>
+          <w:rFonts w:ascii="Courier New" w:hAnsi="Courier New" w:cs="Courier New"/>
+          <w:noProof/>
+          <w:sz w:val="20"/>
+          <w:szCs w:val="20"/>
+        </w:rPr>
+        <w:t xml:space="preserve"> clientFolderName, </w:t>
+      </w:r>
+      <w:r>
+        <w:rPr>
+          <w:rFonts w:ascii="Courier New" w:hAnsi="Courier New" w:cs="Courier New"/>
+          <w:noProof/>
+          <w:sz w:val="20"/>
+          <w:szCs w:val="20"/>
+        </w:rPr>
+        <w:br/>
+        <w:t xml:space="preserve">                            </w:t>
+      </w:r>
+      <w:r>
+        <w:rPr>
+          <w:rFonts w:ascii="Courier New" w:hAnsi="Courier New" w:cs="Courier New"/>
+          <w:noProof/>
+          <w:color w:val="2B91AF"/>
+          <w:sz w:val="20"/>
+          <w:szCs w:val="20"/>
+        </w:rPr>
+        <w:t xml:space="preserve">          </w:t>
+      </w:r>
+      <w:r>
+        <w:rPr>
+          <w:rFonts w:ascii="Courier New" w:hAnsi="Courier New" w:cs="Courier New"/>
+          <w:noProof/>
+          <w:color w:val="0000FF"/>
+          <w:sz w:val="20"/>
+          <w:szCs w:val="20"/>
+        </w:rPr>
+        <w:t>bool</w:t>
+      </w:r>
+      <w:r>
+        <w:rPr>
+          <w:rFonts w:ascii="Courier New" w:hAnsi="Courier New" w:cs="Courier New"/>
+          <w:noProof/>
+          <w:sz w:val="20"/>
+          <w:szCs w:val="20"/>
+        </w:rPr>
+        <w:t xml:space="preserve"> skipIfExisting)</w:t>
+      </w:r>
+    </w:p>
+    <w:p>
+      <w:pPr>
+        <w:autoSpaceDE w:val="0"/>
+        <w:autoSpaceDN w:val="0"/>
+        <w:adjustRightInd w:val="0"/>
+        <w:spacing w:after="0" w:line="240" w:lineRule="auto"/>
+        <w:jc w:val="left"/>
+        <w:rPr>
+          <w:rFonts w:ascii="Courier New" w:hAnsi="Courier New" w:cs="Courier New"/>
+          <w:noProof/>
+          <w:sz w:val="20"/>
+          <w:szCs w:val="20"/>
+        </w:rPr>
+      </w:pPr>
+      <w:r>
+        <w:rPr>
+          <w:rFonts w:ascii="Courier New" w:hAnsi="Courier New" w:cs="Courier New"/>
+          <w:noProof/>
+          <w:sz w:val="20"/>
+          <w:szCs w:val="20"/>
+        </w:rPr>
+        <w:t>{</w:t>
+      </w:r>
+    </w:p>
+    <w:p>
+      <w:pPr>
+        <w:autoSpaceDE w:val="0"/>
+        <w:autoSpaceDN w:val="0"/>
+        <w:adjustRightInd w:val="0"/>
+        <w:spacing w:after="0" w:line="240" w:lineRule="auto"/>
+        <w:jc w:val="left"/>
+        <w:rPr>
+          <w:rFonts w:ascii="Courier New" w:hAnsi="Courier New" w:cs="Courier New"/>
+          <w:noProof/>
+          <w:sz w:val="20"/>
+          <w:szCs w:val="20"/>
+        </w:rPr>
+      </w:pPr>
+      <w:r>
+        <w:rPr>
+          <w:rFonts w:ascii="Courier New" w:hAnsi="Courier New" w:cs="Courier New"/>
+          <w:noProof/>
+          <w:sz w:val="20"/>
+          <w:szCs w:val="20"/>
+        </w:rPr>
+        <w:t xml:space="preserve">    </w:t>
+      </w:r>
+      <w:r>
+        <w:rPr>
+          <w:rFonts w:ascii="Courier New" w:hAnsi="Courier New" w:cs="Courier New"/>
+          <w:noProof/>
+          <w:color w:val="0000FF"/>
+          <w:sz w:val="20"/>
+          <w:szCs w:val="20"/>
+        </w:rPr>
+        <w:t>foreach</w:t>
+      </w:r>
+      <w:r>
+        <w:rPr>
+          <w:rFonts w:ascii="Courier New" w:hAnsi="Courier New" w:cs="Courier New"/>
+          <w:noProof/>
+          <w:sz w:val="20"/>
+          <w:szCs w:val="20"/>
+        </w:rPr>
+        <w:t xml:space="preserve"> (</w:t>
+      </w:r>
+      <w:r>
+        <w:rPr>
+          <w:rFonts w:ascii="Courier New" w:hAnsi="Courier New" w:cs="Courier New"/>
+          <w:noProof/>
+          <w:color w:val="0000FF"/>
+          <w:sz w:val="20"/>
+          <w:szCs w:val="20"/>
+        </w:rPr>
+        <w:t>var</w:t>
+      </w:r>
+      <w:r>
+        <w:rPr>
+          <w:rFonts w:ascii="Courier New" w:hAnsi="Courier New" w:cs="Courier New"/>
+          <w:noProof/>
+          <w:sz w:val="20"/>
+          <w:szCs w:val="20"/>
+        </w:rPr>
+        <w:t xml:space="preserve"> element </w:t>
+      </w:r>
+      <w:r>
+        <w:rPr>
+          <w:rFonts w:ascii="Courier New" w:hAnsi="Courier New" w:cs="Courier New"/>
+          <w:noProof/>
+          <w:color w:val="0000FF"/>
+          <w:sz w:val="20"/>
+          <w:szCs w:val="20"/>
+        </w:rPr>
+        <w:t>in</w:t>
+      </w:r>
+      <w:r>
+        <w:rPr>
+          <w:rFonts w:ascii="Courier New" w:hAnsi="Courier New" w:cs="Courier New"/>
+          <w:noProof/>
+          <w:sz w:val="20"/>
+          <w:szCs w:val="20"/>
+        </w:rPr>
+        <w:t xml:space="preserve"> elements)</w:t>
+      </w:r>
+    </w:p>
+    <w:p>
+      <w:pPr>
+        <w:autoSpaceDE w:val="0"/>
+        <w:autoSpaceDN w:val="0"/>
+        <w:adjustRightInd w:val="0"/>
+        <w:spacing w:after="0" w:line="240" w:lineRule="auto"/>
+        <w:jc w:val="left"/>
+        <w:rPr>
+          <w:rFonts w:ascii="Courier New" w:hAnsi="Courier New" w:cs="Courier New"/>
+          <w:noProof/>
+          <w:sz w:val="20"/>
+          <w:szCs w:val="20"/>
+        </w:rPr>
+      </w:pPr>
+      <w:r>
+        <w:rPr>
+          <w:rFonts w:ascii="Courier New" w:hAnsi="Courier New" w:cs="Courier New"/>
+          <w:noProof/>
+          <w:sz w:val="20"/>
+          <w:szCs w:val="20"/>
+        </w:rPr>
+        <w:t xml:space="preserve">    {</w:t>
+      </w:r>
+    </w:p>
+    <w:p>
+      <w:pPr>
+        <w:autoSpaceDE w:val="0"/>
+        <w:autoSpaceDN w:val="0"/>
+        <w:adjustRightInd w:val="0"/>
+        <w:spacing w:after="0" w:line="240" w:lineRule="auto"/>
+        <w:jc w:val="left"/>
+        <w:rPr>
+          <w:rFonts w:ascii="Courier New" w:hAnsi="Courier New" w:cs="Courier New"/>
+          <w:noProof/>
+          <w:sz w:val="20"/>
+          <w:szCs w:val="20"/>
+        </w:rPr>
+      </w:pPr>
+      <w:r>
+        <w:rPr>
+          <w:rFonts w:ascii="Courier New" w:hAnsi="Courier New" w:cs="Courier New"/>
+          <w:noProof/>
+          <w:sz w:val="20"/>
+          <w:szCs w:val="20"/>
+        </w:rPr>
+        <w:t xml:space="preserve">        ContactListFormatter.Serialize(</w:t>
+      </w:r>
+      <w:r>
+        <w:rPr>
+          <w:rFonts w:ascii="Courier New" w:hAnsi="Courier New" w:cs="Courier New"/>
+          <w:noProof/>
+          <w:color w:val="2B91AF"/>
+          <w:sz w:val="20"/>
+          <w:szCs w:val="20"/>
+        </w:rPr>
+        <w:t>Console</w:t>
+      </w:r>
+      <w:r>
+        <w:rPr>
+          <w:rFonts w:ascii="Courier New" w:hAnsi="Courier New" w:cs="Courier New"/>
+          <w:noProof/>
+          <w:sz w:val="20"/>
+          <w:szCs w:val="20"/>
+        </w:rPr>
+        <w:t>.Out, element);</w:t>
+      </w:r>
+    </w:p>
+    <w:p>
+      <w:pPr>
+        <w:autoSpaceDE w:val="0"/>
+        <w:autoSpaceDN w:val="0"/>
+        <w:adjustRightInd w:val="0"/>
+        <w:spacing w:after="0" w:line="240" w:lineRule="auto"/>
+        <w:jc w:val="left"/>
+        <w:rPr>
+          <w:rFonts w:ascii="Courier New" w:hAnsi="Courier New" w:cs="Courier New"/>
+          <w:noProof/>
+          <w:sz w:val="20"/>
+          <w:szCs w:val="20"/>
+        </w:rPr>
+      </w:pPr>
+      <w:r>
+        <w:rPr>
+          <w:rFonts w:ascii="Courier New" w:hAnsi="Courier New" w:cs="Courier New"/>
+          <w:noProof/>
+          <w:sz w:val="20"/>
+          <w:szCs w:val="20"/>
+        </w:rPr>
+        <w:t xml:space="preserve">    }</w:t>
+      </w:r>
+    </w:p>
+    <w:p>
+      <w:pPr>
+        <w:rPr>
+          <w:lang w:val="en-US"/>
+        </w:rPr>
+      </w:pPr>
+      <w:r>
+        <w:rPr>
+          <w:rFonts w:ascii="Courier New" w:hAnsi="Courier New" w:cs="Courier New"/>
+          <w:noProof/>
+          <w:sz w:val="20"/>
+          <w:szCs w:val="20"/>
+        </w:rPr>
+        <w:t>}</w:t>
+      </w:r>
+    </w:p>
+    <w:p>
+      <w:pPr>
+        <w:rPr>
+          <w:lang w:val="en-US"/>
+        </w:rPr>
+      </w:pPr>
+      <w:r>
+        <w:rPr>
+          <w:lang w:val="en-US"/>
+        </w:rPr>
+        <w:t>This is the working horse method – this is the part where things may become complex (in this case they don’t).</w:t>
+      </w:r>
+    </w:p>
+    <w:p>
+      <w:pPr>
+        <w:rPr>
+          <w:lang w:val="en-US"/>
+        </w:rPr>
+      </w:pPr>
+      <w:r>
+        <w:rPr>
+          <w:lang w:val="en-US"/>
+        </w:rPr>
+        <w:t>That’s all. For a simple writing connector that’s all sync-specific stuff to be implemented. All other code has to do with dealing with provider specific protocols, data formats, etc.</w:t>
+      </w:r>
+    </w:p>
+    <w:p>
+      <w:pPr>
+        <w:pStyle w:val="berschrift2"/>
         <w:tabs>
           <w:tab w:val="left" w:pos="4962"/>
         </w:tabs>
@@ -28696,7 +30395,6 @@
           <w:lang w:val="en-US"/>
         </w:rPr>
       </w:pPr>
-      <w:bookmarkStart w:id="48" w:name="_Toc244605486"/>
       <w:r>
         <w:rPr>
           <w:lang w:val="en-US"/>
@@ -32562,7 +34260,7 @@
                         <w:rPr>
                           <w:noProof/>
                         </w:rPr>
-                        <w:t>22</w:t>
+                        <w:t>25</w:t>
                       </w:r>
                     </w:fldSimple>
                   </w:p>
@@ -34168,6 +35866,7 @@
     <w:rsid w:val="008917D8"/>
     <w:rsid w:val="00A95889"/>
     <w:rsid w:val="00CC3C5B"/>
+    <w:rsid w:val="00E176A3"/>
     <w:rsid w:val="00E351AA"/>
   </w:rsids>
   <m:mathPr>
@@ -34750,7 +36449,7 @@
 </file>
 
 <file path=customXml/itemProps2.xml><?xml version="1.0" encoding="utf-8"?>
-<ds:datastoreItem xmlns:ds="http://schemas.openxmlformats.org/officeDocument/2006/customXml" ds:itemID="{56EFDC75-791A-4646-820D-59154CFBCCCB}">
+<ds:datastoreItem xmlns:ds="http://schemas.openxmlformats.org/officeDocument/2006/customXml" ds:itemID="{DCC7D1A8-5C0E-400F-97DA-946C9B3B3989}">
   <ds:schemaRefs>
     <ds:schemaRef ds:uri="http://schemas.openxmlformats.org/officeDocument/2006/bibliography"/>
   </ds:schemaRefs>

</xml_diff>